<commit_message>
The first part of the second chapter was added
</commit_message>
<xml_diff>
--- a/Thesis.docx
+++ b/Thesis.docx
@@ -2,6 +2,25 @@
 <file path=word/document.xml><?xml version="1.0" encoding="utf-8"?>
 <w:document xmlns:wpc="http://schemas.microsoft.com/office/word/2010/wordprocessingCanvas" xmlns:cx="http://schemas.microsoft.com/office/drawing/2014/chartex" xmlns:cx1="http://schemas.microsoft.com/office/drawing/2015/9/8/chartex" xmlns:mc="http://schemas.openxmlformats.org/markup-compatibility/2006" xmlns:o="urn:schemas-microsoft-com:office:office" xmlns:r="http://schemas.openxmlformats.org/officeDocument/2006/relationships" xmlns:m="http://schemas.openxmlformats.org/officeDocument/2006/math" xmlns:v="urn:schemas-microsoft-com:vml" xmlns:wp14="http://schemas.microsoft.com/office/word/2010/wordprocessingDrawing" xmlns:wp="http://schemas.openxmlformats.org/drawingml/2006/wordprocessingDrawing" xmlns:w10="urn:schemas-microsoft-com:office:word" xmlns:w="http://schemas.openxmlformats.org/wordprocessingml/2006/main" xmlns:w14="http://schemas.microsoft.com/office/word/2010/wordml" xmlns:w15="http://schemas.microsoft.com/office/word/2012/wordml" xmlns:w16se="http://schemas.microsoft.com/office/word/2015/wordml/symex" xmlns:wpg="http://schemas.microsoft.com/office/word/2010/wordprocessingGroup" xmlns:wpi="http://schemas.microsoft.com/office/word/2010/wordprocessingInk" xmlns:wne="http://schemas.microsoft.com/office/word/2006/wordml" xmlns:wps="http://schemas.microsoft.com/office/word/2010/wordprocessingShape" mc:Ignorable="w14 w15 w16se wp14">
   <w:body>
+    <w:p>
+      <w:pPr>
+        <w:rPr>
+          <w:b/>
+          <w:sz w:val="24"/>
+          <w:szCs w:val="24"/>
+          <w:lang w:val="en-US"/>
+        </w:rPr>
+      </w:pPr>
+      <w:r>
+        <w:rPr>
+          <w:b/>
+          <w:sz w:val="24"/>
+          <w:szCs w:val="24"/>
+          <w:lang w:val="en-US"/>
+        </w:rPr>
+        <w:t>CHAPTER 1</w:t>
+      </w:r>
+    </w:p>
     <w:p>
       <w:pPr>
         <w:rPr>
@@ -1144,17 +1163,7 @@
           <w:szCs w:val="24"/>
           <w:lang w:val="en-US"/>
         </w:rPr>
-        <w:t>und</w:t>
-      </w:r>
-      <w:bookmarkStart w:id="0" w:name="_GoBack"/>
-      <w:bookmarkEnd w:id="0"/>
-      <w:r>
-        <w:rPr>
-          <w:sz w:val="24"/>
-          <w:szCs w:val="24"/>
-          <w:lang w:val="en-US"/>
-        </w:rPr>
-        <w:t>erstanding all the Rodin Platform features.</w:t>
+        <w:t>understanding all the Rodin Platform features.</w:t>
       </w:r>
     </w:p>
     <w:p>
@@ -1200,6 +1209,78 @@
           <w:szCs w:val="24"/>
           <w:lang w:val="en-US"/>
         </w:rPr>
+        <w:t xml:space="preserve"> was designed and developed. It </w:t>
+      </w:r>
+      <w:r>
+        <w:rPr>
+          <w:sz w:val="24"/>
+          <w:szCs w:val="24"/>
+          <w:lang w:val="en-US"/>
+        </w:rPr>
+        <w:t xml:space="preserve">will simplify the development of the </w:t>
+      </w:r>
+      <w:r>
+        <w:rPr>
+          <w:sz w:val="24"/>
+          <w:szCs w:val="24"/>
+          <w:lang w:val="en-US"/>
+        </w:rPr>
+        <w:t>reliable software systems and help developers to start using the Rodin Platform simply and without huge efforts. The plugin will use the existing Event-B models and manipulate with its data. The plugin supports the input validation and indicates if some problems can occur during the operation</w:t>
+      </w:r>
+      <w:r>
+        <w:rPr>
+          <w:sz w:val="24"/>
+          <w:szCs w:val="24"/>
+          <w:lang w:val="en-US"/>
+        </w:rPr>
+        <w:t>s</w:t>
+      </w:r>
+      <w:r>
+        <w:rPr>
+          <w:sz w:val="24"/>
+          <w:szCs w:val="24"/>
+          <w:lang w:val="en-US"/>
+        </w:rPr>
+        <w:t xml:space="preserve"> (renaming or composition)</w:t>
+      </w:r>
+      <w:r>
+        <w:rPr>
+          <w:sz w:val="24"/>
+          <w:szCs w:val="24"/>
+          <w:lang w:val="en-US"/>
+        </w:rPr>
+        <w:t xml:space="preserve"> execution</w:t>
+      </w:r>
+      <w:r>
+        <w:rPr>
+          <w:sz w:val="24"/>
+          <w:szCs w:val="24"/>
+          <w:lang w:val="en-US"/>
+        </w:rPr>
+        <w:t xml:space="preserve">. </w:t>
+      </w:r>
+      <w:r>
+        <w:rPr>
+          <w:sz w:val="24"/>
+          <w:szCs w:val="24"/>
+          <w:lang w:val="en-US"/>
+        </w:rPr>
+        <w:t xml:space="preserve">The plugin is developed in Java and uses the Event-B abstract syntax tree </w:t>
+      </w:r>
+      <w:r>
+        <w:rPr>
+          <w:sz w:val="24"/>
+          <w:szCs w:val="24"/>
+          <w:lang w:val="en-US"/>
+        </w:rPr>
+        <w:t>in the syntax analysis part of the development. This approach allows user to make necessary changes without the necessity of parsing the XML-files, which store the Event-B project.</w:t>
+      </w:r>
+      <w:r>
+        <w:rPr>
+          <w:sz w:val="24"/>
+          <w:szCs w:val="24"/>
+          <w:lang w:val="en-US"/>
+        </w:rPr>
         <w:t xml:space="preserve"> </w:t>
       </w:r>
       <w:r>
@@ -1208,79 +1289,7 @@
           <w:szCs w:val="24"/>
           <w:lang w:val="en-US"/>
         </w:rPr>
-        <w:t>was designed and developed</w:t>
-      </w:r>
-      <w:r>
-        <w:rPr>
-          <w:sz w:val="24"/>
-          <w:szCs w:val="24"/>
-          <w:lang w:val="en-US"/>
-        </w:rPr>
-        <w:t xml:space="preserve">. It </w:t>
-      </w:r>
-      <w:r>
-        <w:rPr>
-          <w:sz w:val="24"/>
-          <w:szCs w:val="24"/>
-          <w:lang w:val="en-US"/>
-        </w:rPr>
-        <w:t xml:space="preserve">will simplify the development of the </w:t>
-      </w:r>
-      <w:r>
-        <w:rPr>
-          <w:sz w:val="24"/>
-          <w:szCs w:val="24"/>
-          <w:lang w:val="en-US"/>
-        </w:rPr>
-        <w:t>reliable software systems and help developers to start using the Rodin Platform simply and without huge efforts. The plugin will use the existing Event-B models and manipulate with its data. The plugin supports the input validation and indicates if some problems can occur during the operation</w:t>
-      </w:r>
-      <w:r>
-        <w:rPr>
-          <w:sz w:val="24"/>
-          <w:szCs w:val="24"/>
-          <w:lang w:val="en-US"/>
-        </w:rPr>
-        <w:t>s</w:t>
-      </w:r>
-      <w:r>
-        <w:rPr>
-          <w:sz w:val="24"/>
-          <w:szCs w:val="24"/>
-          <w:lang w:val="en-US"/>
-        </w:rPr>
-        <w:t xml:space="preserve"> (renaming or composition)</w:t>
-      </w:r>
-      <w:r>
-        <w:rPr>
-          <w:sz w:val="24"/>
-          <w:szCs w:val="24"/>
-          <w:lang w:val="en-US"/>
-        </w:rPr>
-        <w:t xml:space="preserve"> execution</w:t>
-      </w:r>
-      <w:r>
-        <w:rPr>
-          <w:sz w:val="24"/>
-          <w:szCs w:val="24"/>
-          <w:lang w:val="en-US"/>
-        </w:rPr>
-        <w:t xml:space="preserve">. </w:t>
-      </w:r>
-      <w:r>
-        <w:rPr>
-          <w:sz w:val="24"/>
-          <w:szCs w:val="24"/>
-          <w:lang w:val="en-US"/>
-        </w:rPr>
-        <w:t xml:space="preserve">The plugin is developed in Java and uses the Event-B abstract syntax tree </w:t>
-      </w:r>
-      <w:r>
-        <w:rPr>
-          <w:sz w:val="24"/>
-          <w:szCs w:val="24"/>
-          <w:lang w:val="en-US"/>
-        </w:rPr>
-        <w:t>in the syntax analysis part of the development. This approach allows user to make necessary changes without the necessity of parsing the XML-files, which store the Event-B project.</w:t>
+        <w:t>The plugin is addressed to the developers who wants to verify the software and who is familiar with the theory of the institutions and specification-based operators.</w:t>
       </w:r>
       <w:r>
         <w:rPr>
@@ -1290,13 +1299,127 @@
         </w:rPr>
         <w:t xml:space="preserve"> </w:t>
       </w:r>
-      <w:r>
-        <w:rPr>
-          <w:sz w:val="24"/>
-          <w:szCs w:val="24"/>
-          <w:lang w:val="en-US"/>
-        </w:rPr>
-        <w:t>The plugin is addressed to the developers who wants to verify the software and who is familiar with the theory of the institutions and specification-based operators.</w:t>
+    </w:p>
+    <w:p>
+      <w:pPr>
+        <w:jc w:val="both"/>
+        <w:rPr>
+          <w:b/>
+          <w:sz w:val="24"/>
+          <w:szCs w:val="24"/>
+          <w:lang w:val="en-US"/>
+        </w:rPr>
+      </w:pPr>
+      <w:r>
+        <w:rPr>
+          <w:b/>
+          <w:sz w:val="24"/>
+          <w:szCs w:val="24"/>
+          <w:lang w:val="en-US"/>
+        </w:rPr>
+        <w:t>1.5 Structure of the thesis</w:t>
+      </w:r>
+    </w:p>
+    <w:p>
+      <w:pPr>
+        <w:jc w:val="both"/>
+        <w:rPr>
+          <w:sz w:val="24"/>
+          <w:szCs w:val="24"/>
+          <w:lang w:val="en-US"/>
+        </w:rPr>
+      </w:pPr>
+      <w:r>
+        <w:rPr>
+          <w:sz w:val="24"/>
+          <w:szCs w:val="24"/>
+          <w:lang w:val="en-US"/>
+        </w:rPr>
+        <w:t xml:space="preserve">The project is separated into </w:t>
+      </w:r>
+      <w:r>
+        <w:rPr>
+          <w:sz w:val="24"/>
+          <w:szCs w:val="24"/>
+          <w:lang w:val="en-US"/>
+        </w:rPr>
+        <w:t>six chapters:</w:t>
+      </w:r>
+    </w:p>
+    <w:p>
+      <w:pPr>
+        <w:jc w:val="both"/>
+        <w:rPr>
+          <w:sz w:val="24"/>
+          <w:szCs w:val="24"/>
+          <w:lang w:val="en-US"/>
+        </w:rPr>
+      </w:pPr>
+      <w:r>
+        <w:rPr>
+          <w:i/>
+          <w:sz w:val="24"/>
+          <w:szCs w:val="24"/>
+          <w:lang w:val="en-US"/>
+        </w:rPr>
+        <w:t>Chapter 1</w:t>
+      </w:r>
+      <w:r>
+        <w:rPr>
+          <w:i/>
+          <w:sz w:val="24"/>
+          <w:szCs w:val="24"/>
+          <w:lang w:val="en-US"/>
+        </w:rPr>
+        <w:t xml:space="preserve">: </w:t>
+      </w:r>
+      <w:r>
+        <w:rPr>
+          <w:sz w:val="24"/>
+          <w:szCs w:val="24"/>
+          <w:lang w:val="en-US"/>
+        </w:rPr>
+        <w:t xml:space="preserve">current chapter, </w:t>
+      </w:r>
+      <w:r>
+        <w:rPr>
+          <w:sz w:val="24"/>
+          <w:szCs w:val="24"/>
+          <w:lang w:val="en-US"/>
+        </w:rPr>
+        <w:t xml:space="preserve">introduces the initial problem, describes the </w:t>
+      </w:r>
+      <w:r>
+        <w:rPr>
+          <w:sz w:val="24"/>
+          <w:szCs w:val="24"/>
+          <w:lang w:val="en-US"/>
+        </w:rPr>
+        <w:t>motivation</w:t>
+      </w:r>
+      <w:r>
+        <w:rPr>
+          <w:sz w:val="24"/>
+          <w:szCs w:val="24"/>
+          <w:lang w:val="en-US"/>
+        </w:rPr>
+        <w:t xml:space="preserve"> of the current </w:t>
+      </w:r>
+      <w:r>
+        <w:rPr>
+          <w:sz w:val="24"/>
+          <w:szCs w:val="24"/>
+          <w:lang w:val="en-US"/>
+        </w:rPr>
+        <w:t>project, states the research</w:t>
+      </w:r>
+      <w:r>
+        <w:rPr>
+          <w:sz w:val="24"/>
+          <w:szCs w:val="24"/>
+          <w:lang w:val="en-US"/>
+        </w:rPr>
+        <w:t xml:space="preserve"> questions and solution</w:t>
       </w:r>
       <w:r>
         <w:rPr>
@@ -1306,127 +1429,29 @@
         </w:rPr>
         <w:t xml:space="preserve"> </w:t>
       </w:r>
-    </w:p>
-    <w:p>
-      <w:pPr>
-        <w:jc w:val="both"/>
-        <w:rPr>
-          <w:b/>
-          <w:sz w:val="24"/>
-          <w:szCs w:val="24"/>
-          <w:lang w:val="en-US"/>
-        </w:rPr>
-      </w:pPr>
-      <w:r>
-        <w:rPr>
-          <w:b/>
-          <w:sz w:val="24"/>
-          <w:szCs w:val="24"/>
-          <w:lang w:val="en-US"/>
-        </w:rPr>
-        <w:t>1.5 Structure of the thesis</w:t>
-      </w:r>
-    </w:p>
-    <w:p>
-      <w:pPr>
-        <w:jc w:val="both"/>
-        <w:rPr>
-          <w:sz w:val="24"/>
-          <w:szCs w:val="24"/>
-          <w:lang w:val="en-US"/>
-        </w:rPr>
-      </w:pPr>
-      <w:r>
-        <w:rPr>
-          <w:sz w:val="24"/>
-          <w:szCs w:val="24"/>
-          <w:lang w:val="en-US"/>
-        </w:rPr>
-        <w:t xml:space="preserve">The project is separated into </w:t>
-      </w:r>
-      <w:r>
-        <w:rPr>
-          <w:sz w:val="24"/>
-          <w:szCs w:val="24"/>
-          <w:lang w:val="en-US"/>
-        </w:rPr>
-        <w:t>six chapters:</w:t>
-      </w:r>
-    </w:p>
-    <w:p>
-      <w:pPr>
-        <w:jc w:val="both"/>
-        <w:rPr>
-          <w:sz w:val="24"/>
-          <w:szCs w:val="24"/>
-          <w:lang w:val="en-US"/>
-        </w:rPr>
-      </w:pPr>
-      <w:r>
-        <w:rPr>
-          <w:i/>
-          <w:sz w:val="24"/>
-          <w:szCs w:val="24"/>
-          <w:lang w:val="en-US"/>
-        </w:rPr>
-        <w:t>Chapter 1</w:t>
-      </w:r>
-      <w:r>
-        <w:rPr>
-          <w:i/>
-          <w:sz w:val="24"/>
-          <w:szCs w:val="24"/>
-          <w:lang w:val="en-US"/>
-        </w:rPr>
-        <w:t xml:space="preserve">: </w:t>
-      </w:r>
-      <w:r>
-        <w:rPr>
-          <w:sz w:val="24"/>
-          <w:szCs w:val="24"/>
-          <w:lang w:val="en-US"/>
-        </w:rPr>
-        <w:t xml:space="preserve">current chapter, </w:t>
-      </w:r>
-      <w:r>
-        <w:rPr>
-          <w:sz w:val="24"/>
-          <w:szCs w:val="24"/>
-          <w:lang w:val="en-US"/>
-        </w:rPr>
-        <w:t xml:space="preserve">introduces the initial problem, describes the </w:t>
-      </w:r>
-      <w:r>
-        <w:rPr>
-          <w:sz w:val="24"/>
-          <w:szCs w:val="24"/>
-          <w:lang w:val="en-US"/>
-        </w:rPr>
-        <w:t>motivation</w:t>
-      </w:r>
-      <w:r>
-        <w:rPr>
-          <w:sz w:val="24"/>
-          <w:szCs w:val="24"/>
-          <w:lang w:val="en-US"/>
-        </w:rPr>
-        <w:t xml:space="preserve"> of the current </w:t>
-      </w:r>
-      <w:r>
-        <w:rPr>
-          <w:sz w:val="24"/>
-          <w:szCs w:val="24"/>
-          <w:lang w:val="en-US"/>
-        </w:rPr>
-        <w:t>project, states the research</w:t>
-      </w:r>
-      <w:r>
-        <w:rPr>
-          <w:sz w:val="24"/>
-          <w:szCs w:val="24"/>
-          <w:lang w:val="en-US"/>
-        </w:rPr>
-        <w:t xml:space="preserve"> questions and solution</w:t>
+      <w:r>
+        <w:rPr>
+          <w:sz w:val="24"/>
+          <w:szCs w:val="24"/>
+          <w:lang w:val="en-US"/>
+        </w:rPr>
+        <w:t xml:space="preserve">of the problem </w:t>
+      </w:r>
+      <w:r>
+        <w:rPr>
+          <w:sz w:val="24"/>
+          <w:szCs w:val="24"/>
+          <w:lang w:val="en-US"/>
+        </w:rPr>
+        <w:t>in short</w:t>
+      </w:r>
+      <w:r>
+        <w:rPr>
+          <w:sz w:val="24"/>
+          <w:szCs w:val="24"/>
+          <w:lang w:val="en-US"/>
+        </w:rPr>
+        <w:t>.</w:t>
       </w:r>
       <w:r>
         <w:rPr>
@@ -1442,38 +1467,6 @@
           <w:szCs w:val="24"/>
           <w:lang w:val="en-US"/>
         </w:rPr>
-        <w:t xml:space="preserve">of the problem </w:t>
-      </w:r>
-      <w:r>
-        <w:rPr>
-          <w:sz w:val="24"/>
-          <w:szCs w:val="24"/>
-          <w:lang w:val="en-US"/>
-        </w:rPr>
-        <w:t>in short</w:t>
-      </w:r>
-      <w:r>
-        <w:rPr>
-          <w:sz w:val="24"/>
-          <w:szCs w:val="24"/>
-          <w:lang w:val="en-US"/>
-        </w:rPr>
-        <w:t>.</w:t>
-      </w:r>
-      <w:r>
-        <w:rPr>
-          <w:sz w:val="24"/>
-          <w:szCs w:val="24"/>
-          <w:lang w:val="en-US"/>
-        </w:rPr>
-        <w:t xml:space="preserve"> </w:t>
-      </w:r>
-      <w:r>
-        <w:rPr>
-          <w:sz w:val="24"/>
-          <w:szCs w:val="24"/>
-          <w:lang w:val="en-US"/>
-        </w:rPr>
         <w:t>This part also describes the current problems of the using Rodin Platform.</w:t>
       </w:r>
     </w:p>
@@ -1483,6 +1476,7 @@
         <w:rPr>
           <w:sz w:val="24"/>
           <w:szCs w:val="24"/>
+          <w:lang w:val="en-US"/>
         </w:rPr>
       </w:pPr>
       <w:r>
@@ -1641,327 +1635,751 @@
           <w:szCs w:val="24"/>
           <w:lang w:val="en-US"/>
         </w:rPr>
-        <w:t xml:space="preserve">the last chapter of the thesis contains conclusions, where the value of the work is </w:t>
-      </w:r>
-      <w:r>
-        <w:rPr>
-          <w:sz w:val="24"/>
-          <w:szCs w:val="24"/>
-          <w:lang w:val="en-US"/>
-        </w:rPr>
-        <w:t>described</w:t>
-      </w:r>
-      <w:r>
-        <w:rPr>
-          <w:sz w:val="24"/>
-          <w:szCs w:val="24"/>
-          <w:lang w:val="en-US"/>
-        </w:rPr>
-        <w:t xml:space="preserve"> and the future possible work is outlined.</w:t>
-      </w:r>
-    </w:p>
-    <w:p>
-      <w:pPr>
-        <w:rPr>
-          <w:sz w:val="24"/>
-          <w:szCs w:val="24"/>
-          <w:lang w:val="en-US"/>
-        </w:rPr>
-      </w:pPr>
-    </w:p>
-    <w:p>
-      <w:pPr>
-        <w:rPr>
-          <w:sz w:val="24"/>
-          <w:szCs w:val="24"/>
-          <w:lang w:val="en-US"/>
-        </w:rPr>
-      </w:pPr>
-    </w:p>
-    <w:p>
-      <w:pPr>
-        <w:rPr>
-          <w:sz w:val="24"/>
-          <w:szCs w:val="24"/>
-          <w:lang w:val="en-US"/>
-        </w:rPr>
-      </w:pPr>
-    </w:p>
-    <w:p>
-      <w:pPr>
-        <w:rPr>
-          <w:sz w:val="24"/>
-          <w:szCs w:val="24"/>
-          <w:lang w:val="en-US"/>
-        </w:rPr>
-      </w:pPr>
-    </w:p>
-    <w:p>
-      <w:pPr>
-        <w:rPr>
-          <w:sz w:val="24"/>
-          <w:szCs w:val="24"/>
-          <w:lang w:val="en-US"/>
-        </w:rPr>
-      </w:pPr>
-    </w:p>
-    <w:p>
-      <w:pPr>
-        <w:rPr>
-          <w:sz w:val="24"/>
-          <w:szCs w:val="24"/>
-          <w:lang w:val="en-US"/>
-        </w:rPr>
-      </w:pPr>
-    </w:p>
-    <w:p>
-      <w:pPr>
-        <w:rPr>
-          <w:sz w:val="24"/>
-          <w:szCs w:val="24"/>
-          <w:lang w:val="en-US"/>
-        </w:rPr>
-      </w:pPr>
-    </w:p>
-    <w:p>
-      <w:pPr>
-        <w:rPr>
-          <w:sz w:val="24"/>
-          <w:szCs w:val="24"/>
-          <w:lang w:val="en-US"/>
-        </w:rPr>
-      </w:pPr>
-    </w:p>
-    <w:p>
-      <w:pPr>
-        <w:rPr>
-          <w:sz w:val="24"/>
-          <w:szCs w:val="24"/>
-          <w:lang w:val="en-US"/>
-        </w:rPr>
-      </w:pPr>
-    </w:p>
-    <w:p>
-      <w:pPr>
-        <w:rPr>
-          <w:sz w:val="24"/>
-          <w:szCs w:val="24"/>
-          <w:lang w:val="en-US"/>
-        </w:rPr>
-      </w:pPr>
-    </w:p>
-    <w:p>
-      <w:pPr>
-        <w:rPr>
-          <w:sz w:val="24"/>
-          <w:szCs w:val="24"/>
-          <w:lang w:val="en-US"/>
-        </w:rPr>
-      </w:pPr>
-    </w:p>
-    <w:p>
-      <w:pPr>
-        <w:rPr>
-          <w:sz w:val="24"/>
-          <w:szCs w:val="24"/>
-          <w:lang w:val="en-US"/>
-        </w:rPr>
-      </w:pPr>
-    </w:p>
-    <w:p>
-      <w:pPr>
-        <w:rPr>
-          <w:sz w:val="24"/>
-          <w:szCs w:val="24"/>
-          <w:lang w:val="en-US"/>
-        </w:rPr>
-      </w:pPr>
-    </w:p>
-    <w:p>
-      <w:pPr>
-        <w:rPr>
-          <w:sz w:val="24"/>
-          <w:szCs w:val="24"/>
-          <w:lang w:val="en-US"/>
-        </w:rPr>
-      </w:pPr>
-    </w:p>
-    <w:p>
-      <w:pPr>
-        <w:rPr>
-          <w:sz w:val="24"/>
-          <w:szCs w:val="24"/>
-          <w:lang w:val="en-US"/>
-        </w:rPr>
-      </w:pPr>
-    </w:p>
-    <w:p>
-      <w:pPr>
-        <w:rPr>
-          <w:sz w:val="24"/>
-          <w:szCs w:val="24"/>
-          <w:lang w:val="en-US"/>
-        </w:rPr>
-      </w:pPr>
-    </w:p>
-    <w:p>
-      <w:pPr>
-        <w:rPr>
-          <w:sz w:val="24"/>
-          <w:szCs w:val="24"/>
-          <w:lang w:val="en-US"/>
-        </w:rPr>
-      </w:pPr>
-    </w:p>
-    <w:p>
-      <w:pPr>
-        <w:rPr>
-          <w:sz w:val="24"/>
-          <w:szCs w:val="24"/>
-          <w:lang w:val="en-US"/>
-        </w:rPr>
-      </w:pPr>
-    </w:p>
-    <w:p>
-      <w:pPr>
-        <w:rPr>
-          <w:sz w:val="24"/>
-          <w:szCs w:val="24"/>
-          <w:lang w:val="en-US"/>
-        </w:rPr>
-      </w:pPr>
-    </w:p>
-    <w:p>
-      <w:pPr>
-        <w:rPr>
-          <w:sz w:val="24"/>
-          <w:szCs w:val="24"/>
-          <w:lang w:val="en-US"/>
-        </w:rPr>
-      </w:pPr>
-    </w:p>
-    <w:p>
-      <w:pPr>
-        <w:rPr>
-          <w:sz w:val="24"/>
-          <w:szCs w:val="24"/>
-          <w:lang w:val="en-US"/>
-        </w:rPr>
-      </w:pPr>
-    </w:p>
-    <w:p>
-      <w:pPr>
-        <w:rPr>
-          <w:sz w:val="24"/>
-          <w:szCs w:val="24"/>
-          <w:lang w:val="en-US"/>
-        </w:rPr>
-      </w:pPr>
-    </w:p>
-    <w:p>
-      <w:pPr>
-        <w:rPr>
-          <w:sz w:val="24"/>
-          <w:szCs w:val="24"/>
-          <w:lang w:val="en-US"/>
-        </w:rPr>
-      </w:pPr>
-    </w:p>
-    <w:p>
-      <w:pPr>
-        <w:rPr>
-          <w:sz w:val="24"/>
-          <w:szCs w:val="24"/>
-          <w:lang w:val="en-US"/>
-        </w:rPr>
-      </w:pPr>
-    </w:p>
-    <w:p>
-      <w:pPr>
-        <w:rPr>
-          <w:sz w:val="24"/>
-          <w:szCs w:val="24"/>
-          <w:lang w:val="en-US"/>
-        </w:rPr>
-      </w:pPr>
-    </w:p>
-    <w:p>
-      <w:pPr>
-        <w:rPr>
-          <w:b/>
-          <w:sz w:val="24"/>
-          <w:szCs w:val="24"/>
-          <w:lang w:val="en-US"/>
-        </w:rPr>
-      </w:pPr>
-      <w:r>
-        <w:rPr>
-          <w:b/>
+        <w:t>the last chapter of the thesis contains conclusions, where the value of the work is described and the future possible work is outlined.</w:t>
+      </w:r>
+    </w:p>
+    <w:p>
+      <w:pPr>
+        <w:rPr>
+          <w:b/>
+          <w:sz w:val="24"/>
+          <w:szCs w:val="24"/>
+          <w:lang w:val="en-US"/>
+        </w:rPr>
+      </w:pPr>
+      <w:r>
+        <w:rPr>
+          <w:b/>
+          <w:sz w:val="24"/>
+          <w:szCs w:val="24"/>
+          <w:lang w:val="en-US"/>
+        </w:rPr>
+        <w:t>CHAPTER 2</w:t>
+      </w:r>
+    </w:p>
+    <w:p>
+      <w:pPr>
+        <w:rPr>
+          <w:b/>
+          <w:sz w:val="24"/>
+          <w:szCs w:val="24"/>
+          <w:lang w:val="en-US"/>
+        </w:rPr>
+      </w:pPr>
+      <w:r>
+        <w:rPr>
+          <w:b/>
+          <w:sz w:val="24"/>
+          <w:szCs w:val="24"/>
+          <w:lang w:val="en-US"/>
+        </w:rPr>
+        <w:t>Background and related work</w:t>
+      </w:r>
+    </w:p>
+    <w:p>
+      <w:pPr>
+        <w:jc w:val="both"/>
+        <w:rPr>
+          <w:sz w:val="24"/>
+          <w:szCs w:val="24"/>
+          <w:lang w:val="en-US"/>
+        </w:rPr>
+      </w:pPr>
+      <w:r>
+        <w:rPr>
+          <w:sz w:val="24"/>
+          <w:szCs w:val="24"/>
+          <w:lang w:val="en-US"/>
+        </w:rPr>
+        <w:t xml:space="preserve">The formal </w:t>
+      </w:r>
+      <w:r>
+        <w:rPr>
+          <w:sz w:val="24"/>
+          <w:szCs w:val="24"/>
+          <w:lang w:val="en-US"/>
+        </w:rPr>
+        <w:t>reasoning is very ‘strict’ type of reasoning, it helps to find answers and make decisions between the conflicting sentences, ideas or opinions</w:t>
+      </w:r>
+      <w:r>
+        <w:rPr>
+          <w:sz w:val="24"/>
+          <w:szCs w:val="24"/>
+          <w:lang w:val="en-US"/>
+        </w:rPr>
+        <w:t xml:space="preserve"> of different people</w:t>
+      </w:r>
+      <w:r>
+        <w:rPr>
+          <w:sz w:val="24"/>
+          <w:szCs w:val="24"/>
+          <w:lang w:val="en-US"/>
+        </w:rPr>
+        <w:t>.</w:t>
+      </w:r>
+      <w:r>
+        <w:rPr>
+          <w:sz w:val="24"/>
+          <w:szCs w:val="24"/>
+          <w:lang w:val="en-US"/>
+        </w:rPr>
+        <w:t xml:space="preserve"> </w:t>
+      </w:r>
+      <w:r>
+        <w:rPr>
+          <w:sz w:val="24"/>
+          <w:szCs w:val="24"/>
+          <w:lang w:val="en-US"/>
+        </w:rPr>
+        <w:t xml:space="preserve"> </w:t>
+      </w:r>
+      <w:r>
+        <w:rPr>
+          <w:sz w:val="24"/>
+          <w:szCs w:val="24"/>
+          <w:lang w:val="en-US"/>
+        </w:rPr>
+        <w:t xml:space="preserve">The formal reasoning is based on the certain form of arguments, which </w:t>
+      </w:r>
+      <w:r>
+        <w:rPr>
+          <w:sz w:val="24"/>
+          <w:szCs w:val="24"/>
+          <w:lang w:val="en-US"/>
+        </w:rPr>
+        <w:t>are</w:t>
+      </w:r>
+      <w:r>
+        <w:rPr>
+          <w:sz w:val="24"/>
+          <w:szCs w:val="24"/>
+          <w:lang w:val="en-US"/>
+        </w:rPr>
+        <w:t xml:space="preserve"> declared to be true. The arguments, which contradict these arguments, become false accordingly. The conclusion, which is based on true statements, supposed to be true as well. </w:t>
+      </w:r>
+      <w:r>
+        <w:rPr>
+          <w:sz w:val="24"/>
+          <w:szCs w:val="24"/>
+          <w:lang w:val="en-US"/>
+        </w:rPr>
+        <w:t xml:space="preserve">Formal reasoning usually uses reasons in terms of logic, not simple words. </w:t>
+      </w:r>
+      <w:r>
+        <w:rPr>
+          <w:sz w:val="24"/>
+          <w:szCs w:val="24"/>
+          <w:lang w:val="en-US"/>
+        </w:rPr>
+        <w:t xml:space="preserve">There are several languages, based on formal reasoning, exist. One </w:t>
+      </w:r>
+      <w:r>
+        <w:rPr>
+          <w:sz w:val="24"/>
+          <w:szCs w:val="24"/>
+          <w:lang w:val="en-US"/>
+        </w:rPr>
+        <w:t xml:space="preserve">of the most popular </w:t>
+      </w:r>
+      <w:r>
+        <w:rPr>
+          <w:sz w:val="24"/>
+          <w:szCs w:val="24"/>
+          <w:lang w:val="en-US"/>
+        </w:rPr>
+        <w:t>languages</w:t>
+      </w:r>
+      <w:r>
+        <w:rPr>
+          <w:sz w:val="24"/>
+          <w:szCs w:val="24"/>
+          <w:lang w:val="en-US"/>
+        </w:rPr>
+        <w:t xml:space="preserve"> based on formal reasoning</w:t>
+      </w:r>
+      <w:r>
+        <w:rPr>
+          <w:sz w:val="24"/>
+          <w:szCs w:val="24"/>
+          <w:lang w:val="en-US"/>
+        </w:rPr>
+        <w:t xml:space="preserve"> is Event-B. It was developed by </w:t>
+      </w:r>
+      <w:r>
+        <w:rPr>
+          <w:sz w:val="24"/>
+          <w:szCs w:val="24"/>
+          <w:lang w:val="en-US"/>
+        </w:rPr>
+        <w:t> </w:t>
+      </w:r>
+      <w:hyperlink r:id="rId5" w:tooltip="Jean-Raymond Abrial" w:history="1">
+        <w:r>
+          <w:rPr>
+            <w:sz w:val="24"/>
+            <w:szCs w:val="24"/>
+            <w:lang w:val="en-US"/>
+          </w:rPr>
+          <w:t xml:space="preserve">Jean-Raymond </w:t>
+        </w:r>
+        <w:proofErr w:type="spellStart"/>
+        <w:r>
+          <w:rPr>
+            <w:sz w:val="24"/>
+            <w:szCs w:val="24"/>
+            <w:lang w:val="en-US"/>
+          </w:rPr>
+          <w:t>Abrial</w:t>
+        </w:r>
+        <w:proofErr w:type="spellEnd"/>
+      </w:hyperlink>
+      <w:r>
+        <w:rPr>
+          <w:sz w:val="24"/>
+          <w:szCs w:val="24"/>
+          <w:lang w:val="en-US"/>
+        </w:rPr>
+        <w:t> </w:t>
+      </w:r>
+      <w:r>
+        <w:rPr>
+          <w:sz w:val="24"/>
+          <w:szCs w:val="24"/>
+          <w:lang w:val="en-US"/>
+        </w:rPr>
+        <w:t>(</w:t>
+      </w:r>
+      <w:hyperlink r:id="rId6" w:tooltip="France" w:history="1">
+        <w:r>
+          <w:rPr>
+            <w:sz w:val="24"/>
+            <w:szCs w:val="24"/>
+            <w:lang w:val="en-US"/>
+          </w:rPr>
+          <w:t>France</w:t>
+        </w:r>
+      </w:hyperlink>
+      <w:r>
+        <w:rPr>
+          <w:sz w:val="24"/>
+          <w:szCs w:val="24"/>
+          <w:lang w:val="en-US"/>
+        </w:rPr>
+        <w:t>) and</w:t>
+      </w:r>
+      <w:r>
+        <w:rPr>
+          <w:sz w:val="24"/>
+          <w:szCs w:val="24"/>
+          <w:lang w:val="en-US"/>
+        </w:rPr>
+        <w:t xml:space="preserve"> based on </w:t>
+      </w:r>
+      <w:r>
+        <w:rPr>
+          <w:sz w:val="24"/>
+          <w:szCs w:val="24"/>
+          <w:lang w:val="en-US"/>
+        </w:rPr>
+        <w:t>B language. The main difference between B and Event-B is that Event-B has simpler notation, it is easy to learn and use and it has more features.</w:t>
+      </w:r>
+      <w:r>
+        <w:rPr>
+          <w:sz w:val="24"/>
+          <w:szCs w:val="24"/>
+          <w:lang w:val="en-US"/>
+        </w:rPr>
+        <w:t xml:space="preserve"> It </w:t>
+      </w:r>
+      <w:r>
+        <w:rPr>
+          <w:sz w:val="24"/>
+          <w:szCs w:val="24"/>
+          <w:lang w:val="en-US"/>
+        </w:rPr>
+        <w:t xml:space="preserve">is used </w:t>
+      </w:r>
+      <w:r>
+        <w:rPr>
+          <w:sz w:val="24"/>
+          <w:szCs w:val="24"/>
+          <w:lang w:val="en-US"/>
+        </w:rPr>
+        <w:t xml:space="preserve">in lots of industrial projects and allows to create systems and verify them. </w:t>
+      </w:r>
+    </w:p>
+    <w:p>
+      <w:pPr>
+        <w:rPr>
+          <w:b/>
+          <w:sz w:val="24"/>
+          <w:szCs w:val="24"/>
+          <w:lang w:val="en-US"/>
+        </w:rPr>
+      </w:pPr>
+      <w:r>
+        <w:rPr>
+          <w:b/>
+          <w:sz w:val="24"/>
+          <w:szCs w:val="24"/>
+          <w:lang w:val="en-US"/>
+        </w:rPr>
+        <w:t>2</w:t>
+      </w:r>
+      <w:r>
+        <w:rPr>
+          <w:b/>
+          <w:sz w:val="24"/>
+          <w:szCs w:val="24"/>
+          <w:lang w:val="en-US"/>
+        </w:rPr>
+        <w:t>.1</w:t>
+      </w:r>
+      <w:r>
+        <w:rPr>
+          <w:b/>
+          <w:sz w:val="24"/>
+          <w:szCs w:val="24"/>
+          <w:lang w:val="en-US"/>
+        </w:rPr>
+        <w:t xml:space="preserve"> Event-B</w:t>
+      </w:r>
+    </w:p>
+    <w:p>
+      <w:pPr>
+        <w:jc w:val="both"/>
+        <w:rPr>
+          <w:sz w:val="24"/>
+          <w:szCs w:val="24"/>
+          <w:lang w:val="en-US"/>
+        </w:rPr>
+      </w:pPr>
+      <w:r>
+        <w:rPr>
+          <w:sz w:val="24"/>
+          <w:szCs w:val="24"/>
+          <w:lang w:val="en-US"/>
+        </w:rPr>
+        <w:t xml:space="preserve">Event-B is a notation for formal modelling based around an abstract machine notation </w:t>
+      </w:r>
+      <w:r>
+        <w:rPr>
+          <w:sz w:val="24"/>
+          <w:szCs w:val="24"/>
+          <w:lang w:val="en-US"/>
+        </w:rPr>
+        <w:t>[</w:t>
+      </w:r>
+      <w:r>
+        <w:rPr>
+          <w:sz w:val="24"/>
+          <w:szCs w:val="24"/>
+          <w:lang w:val="en-US"/>
+        </w:rPr>
+        <w:t>Rodin User’s Handbook</w:t>
+      </w:r>
+      <w:r>
+        <w:rPr>
+          <w:sz w:val="24"/>
+          <w:szCs w:val="24"/>
+          <w:lang w:val="en-US"/>
+        </w:rPr>
+        <w:t>]</w:t>
+      </w:r>
+      <w:r>
+        <w:rPr>
+          <w:sz w:val="24"/>
+          <w:szCs w:val="24"/>
+          <w:lang w:val="en-US"/>
+        </w:rPr>
+        <w:t>.</w:t>
+      </w:r>
+      <w:r>
+        <w:rPr>
+          <w:sz w:val="24"/>
+          <w:szCs w:val="24"/>
+          <w:lang w:val="en-US"/>
+        </w:rPr>
+        <w:t xml:space="preserve"> </w:t>
+      </w:r>
+      <w:r>
+        <w:rPr>
+          <w:sz w:val="24"/>
+          <w:szCs w:val="24"/>
+          <w:lang w:val="en-US"/>
+        </w:rPr>
+        <w:t>It</w:t>
+      </w:r>
+      <w:r>
+        <w:rPr>
+          <w:sz w:val="24"/>
+          <w:szCs w:val="24"/>
+          <w:lang w:val="en-US"/>
+        </w:rPr>
+        <w:t xml:space="preserve"> allows the user to verify </w:t>
+      </w:r>
+      <w:r>
+        <w:rPr>
+          <w:sz w:val="24"/>
+          <w:szCs w:val="24"/>
+          <w:lang w:val="en-US"/>
+        </w:rPr>
+        <w:t>difficult real-life tasks. There are some examples of using the verification in daily life</w:t>
+      </w:r>
+      <w:r>
+        <w:rPr>
+          <w:sz w:val="24"/>
+          <w:szCs w:val="24"/>
+          <w:lang w:val="en-US"/>
+        </w:rPr>
+        <w:t>:</w:t>
+      </w:r>
+      <w:r>
+        <w:rPr>
+          <w:sz w:val="24"/>
+          <w:szCs w:val="24"/>
+          <w:lang w:val="en-US"/>
+        </w:rPr>
+        <w:t xml:space="preserve"> </w:t>
+      </w:r>
+      <w:r>
+        <w:rPr>
+          <w:sz w:val="24"/>
+          <w:szCs w:val="24"/>
+          <w:lang w:val="en-US"/>
+        </w:rPr>
+        <w:t xml:space="preserve">smart-grid modelling and railway interlocking models. Verification of the systems is used to ensure the safety of people or to avoid costs caused by improper work of the system. The main advantage of using the Event-B is that all </w:t>
+      </w:r>
+      <w:r>
+        <w:rPr>
+          <w:sz w:val="24"/>
+          <w:szCs w:val="24"/>
+          <w:lang w:val="en-US"/>
+        </w:rPr>
+        <w:t xml:space="preserve">development errors in the model can be easily found since in incomplete and inaccurate model some proofs cannot be done. </w:t>
+      </w:r>
+    </w:p>
+    <w:p>
+      <w:pPr>
+        <w:jc w:val="both"/>
+        <w:rPr>
+          <w:b/>
+          <w:sz w:val="24"/>
+          <w:szCs w:val="24"/>
+          <w:lang w:val="en-US"/>
+        </w:rPr>
+      </w:pPr>
+      <w:r>
+        <w:rPr>
+          <w:b/>
+          <w:sz w:val="24"/>
+          <w:szCs w:val="24"/>
+          <w:lang w:val="en-US"/>
+        </w:rPr>
+        <w:t>2</w:t>
+      </w:r>
+      <w:r>
+        <w:rPr>
+          <w:b/>
+          <w:sz w:val="24"/>
+          <w:szCs w:val="24"/>
+          <w:lang w:val="en-US"/>
+        </w:rPr>
+        <w:t>.1</w:t>
+      </w:r>
+      <w:r>
+        <w:rPr>
+          <w:b/>
+          <w:sz w:val="24"/>
+          <w:szCs w:val="24"/>
+          <w:lang w:val="en-US"/>
+        </w:rPr>
+        <w:t>.1</w:t>
+      </w:r>
+      <w:r>
+        <w:rPr>
+          <w:b/>
+          <w:sz w:val="24"/>
+          <w:szCs w:val="24"/>
+          <w:lang w:val="en-US"/>
+        </w:rPr>
+        <w:t xml:space="preserve"> Contexts and machines</w:t>
+      </w:r>
+    </w:p>
+    <w:p>
+      <w:pPr>
+        <w:jc w:val="both"/>
+        <w:rPr>
+          <w:sz w:val="24"/>
+          <w:szCs w:val="24"/>
+          <w:lang w:val="en-US"/>
+        </w:rPr>
+      </w:pPr>
+      <w:r>
+        <w:rPr>
+          <w:sz w:val="24"/>
+          <w:szCs w:val="24"/>
+          <w:lang w:val="en-US"/>
+        </w:rPr>
+        <w:t xml:space="preserve">Event-B models consist of two main parts: contexts and machines. Context shows all static parts of the model, while machine represents dynamic parts of the model. These two main parts allows creating efficient models and describing the behavior of the system. The key feature of the Event-B is that the primary model can be really </w:t>
+      </w:r>
+      <w:r>
+        <w:rPr>
+          <w:sz w:val="24"/>
+          <w:szCs w:val="24"/>
+          <w:lang w:val="en-US"/>
+        </w:rPr>
+        <w:t>simple</w:t>
+      </w:r>
+      <w:r>
+        <w:rPr>
+          <w:sz w:val="24"/>
+          <w:szCs w:val="24"/>
+          <w:lang w:val="en-US"/>
+        </w:rPr>
+        <w:t xml:space="preserve">, but with the help of the refinements, it could be </w:t>
+      </w:r>
+      <w:r>
+        <w:rPr>
+          <w:sz w:val="24"/>
+          <w:szCs w:val="24"/>
+          <w:lang w:val="en-US"/>
+        </w:rPr>
+        <w:t>improving gradually and become complicated</w:t>
+      </w:r>
+      <w:r>
+        <w:rPr>
+          <w:sz w:val="24"/>
+          <w:szCs w:val="24"/>
+          <w:lang w:val="en-US"/>
+        </w:rPr>
+        <w:t xml:space="preserve"> </w:t>
+      </w:r>
+      <w:r>
+        <w:rPr>
+          <w:sz w:val="24"/>
+          <w:szCs w:val="24"/>
+          <w:lang w:val="en-US"/>
+        </w:rPr>
+        <w:t>enough. The term refinement applies to dynamic parts of the model, so-called machines. The most famous example of the Event-B model is the “</w:t>
+      </w:r>
+      <w:r>
+        <w:rPr>
+          <w:sz w:val="24"/>
+          <w:szCs w:val="24"/>
+          <w:lang w:val="en-US"/>
+        </w:rPr>
+        <w:t>Controlling Cars on a Bridge”</w:t>
+      </w:r>
+      <w:r>
+        <w:rPr>
+          <w:sz w:val="24"/>
+          <w:szCs w:val="24"/>
+          <w:lang w:val="en-US"/>
+        </w:rPr>
+        <w:t xml:space="preserve"> model. It describes the traffic lights for cars crossing the bridge from mainland to island and </w:t>
+      </w:r>
+      <w:r>
+        <w:rPr>
+          <w:sz w:val="24"/>
+          <w:szCs w:val="24"/>
+          <w:lang w:val="en-US"/>
+        </w:rPr>
+        <w:t>vice versa</w:t>
+      </w:r>
+      <w:r>
+        <w:rPr>
+          <w:sz w:val="24"/>
+          <w:szCs w:val="24"/>
+          <w:lang w:val="en-US"/>
+        </w:rPr>
+        <w:t xml:space="preserve">. </w:t>
+      </w:r>
+      <w:r>
+        <w:rPr>
+          <w:sz w:val="24"/>
+          <w:szCs w:val="24"/>
+          <w:lang w:val="en-US"/>
+        </w:rPr>
+        <w:t xml:space="preserve">The first model developed for this study case was really simple, it had </w:t>
+      </w:r>
+      <w:r>
+        <w:rPr>
+          <w:sz w:val="24"/>
+          <w:szCs w:val="24"/>
+          <w:lang w:val="en-US"/>
+        </w:rPr>
+        <w:t xml:space="preserve">island and bridge joint together and only two colors in traffic lights: red and green, while the final model had not only traffic lights, but also car censors and all three parts of the study case – island, bridge and mainland. This example shows the idea of the refinement – gradual improvement of the model using the refinements. </w:t>
+      </w:r>
+    </w:p>
+    <w:p>
+      <w:pPr>
+        <w:jc w:val="both"/>
+        <w:rPr>
+          <w:b/>
+          <w:sz w:val="24"/>
+          <w:szCs w:val="24"/>
+          <w:lang w:val="en-US"/>
+        </w:rPr>
+      </w:pPr>
+      <w:r>
+        <w:rPr>
+          <w:b/>
+          <w:sz w:val="24"/>
+          <w:szCs w:val="24"/>
+          <w:lang w:val="en-US"/>
+        </w:rPr>
+        <w:t>2</w:t>
+      </w:r>
+      <w:r>
+        <w:rPr>
+          <w:b/>
+          <w:sz w:val="24"/>
+          <w:szCs w:val="24"/>
+          <w:lang w:val="en-US"/>
+        </w:rPr>
+        <w:t>.</w:t>
+      </w:r>
+      <w:r>
+        <w:rPr>
+          <w:b/>
+          <w:sz w:val="24"/>
+          <w:szCs w:val="24"/>
+          <w:lang w:val="en-US"/>
+        </w:rPr>
+        <w:t>1.</w:t>
+      </w:r>
+      <w:r>
+        <w:rPr>
+          <w:b/>
+          <w:sz w:val="24"/>
+          <w:szCs w:val="24"/>
+          <w:lang w:val="en-US"/>
+        </w:rPr>
+        <w:t>2 Events</w:t>
+      </w:r>
+    </w:p>
+    <w:p>
+      <w:pPr>
+        <w:jc w:val="both"/>
+        <w:rPr>
+          <w:sz w:val="24"/>
+          <w:szCs w:val="24"/>
+          <w:lang w:val="en-US"/>
+        </w:rPr>
+      </w:pPr>
+      <w:r>
+        <w:rPr>
           <w:sz w:val="24"/>
           <w:szCs w:val="24"/>
           <w:lang w:val="en-US"/>
         </w:rPr>
         <w:lastRenderedPageBreak/>
-        <w:t>2</w:t>
-      </w:r>
-      <w:r>
-        <w:rPr>
-          <w:b/>
-          <w:sz w:val="24"/>
-          <w:szCs w:val="24"/>
-          <w:lang w:val="en-US"/>
-        </w:rPr>
-        <w:t xml:space="preserve"> Event-B</w:t>
-      </w:r>
-    </w:p>
-    <w:p>
-      <w:pPr>
-        <w:jc w:val="both"/>
-        <w:rPr>
-          <w:sz w:val="24"/>
-          <w:szCs w:val="24"/>
-          <w:lang w:val="en-US"/>
-        </w:rPr>
-      </w:pPr>
-      <w:r>
-        <w:rPr>
-          <w:sz w:val="24"/>
-          <w:szCs w:val="24"/>
-          <w:lang w:val="en-US"/>
-        </w:rPr>
-        <w:t xml:space="preserve">Event-B is a notation for formal modelling based around an abstract machine notation </w:t>
-      </w:r>
-      <w:r>
-        <w:rPr>
-          <w:sz w:val="24"/>
-          <w:szCs w:val="24"/>
-          <w:lang w:val="en-US"/>
-        </w:rPr>
-        <w:t>[</w:t>
-      </w:r>
-      <w:r>
-        <w:rPr>
-          <w:sz w:val="24"/>
-          <w:szCs w:val="24"/>
-          <w:lang w:val="en-US"/>
-        </w:rPr>
-        <w:t>Rodin User’s Handbook</w:t>
-      </w:r>
-      <w:r>
-        <w:rPr>
-          <w:sz w:val="24"/>
-          <w:szCs w:val="24"/>
-          <w:lang w:val="en-US"/>
-        </w:rPr>
-        <w:t>]</w:t>
-      </w:r>
-      <w:r>
-        <w:rPr>
-          <w:sz w:val="24"/>
-          <w:szCs w:val="24"/>
-          <w:lang w:val="en-US"/>
-        </w:rPr>
-        <w:t>.</w:t>
+        <w:t>The main part o</w:t>
+      </w:r>
+      <w:r>
+        <w:rPr>
+          <w:sz w:val="24"/>
+          <w:szCs w:val="24"/>
+          <w:lang w:val="en-US"/>
+        </w:rPr>
+        <w:t>f machines in Event-B is event</w:t>
+      </w:r>
+      <w:r>
+        <w:rPr>
+          <w:sz w:val="24"/>
+          <w:szCs w:val="24"/>
+          <w:lang w:val="en-US"/>
+        </w:rPr>
+        <w:t xml:space="preserve">. At the beginning of development </w:t>
+      </w:r>
+      <w:r>
+        <w:rPr>
+          <w:sz w:val="24"/>
+          <w:szCs w:val="24"/>
+          <w:lang w:val="en-US"/>
+        </w:rPr>
+        <w:t>there is just one event in each</w:t>
+      </w:r>
+      <w:r>
+        <w:rPr>
+          <w:sz w:val="24"/>
+          <w:szCs w:val="24"/>
+          <w:lang w:val="en-US"/>
+        </w:rPr>
+        <w:t xml:space="preserve"> created machine – </w:t>
+      </w:r>
+      <w:r>
+        <w:rPr>
+          <w:sz w:val="24"/>
+          <w:szCs w:val="24"/>
+          <w:lang w:val="en-US"/>
+        </w:rPr>
+        <w:t>INITIALISATION</w:t>
+      </w:r>
+      <w:r>
+        <w:rPr>
+          <w:sz w:val="24"/>
+          <w:szCs w:val="24"/>
+          <w:lang w:val="en-US"/>
+        </w:rPr>
+        <w:t xml:space="preserve"> event. This event is used for initializing actions (variables, invariants (?)). No one model can work</w:t>
+      </w:r>
+      <w:r>
+        <w:rPr>
+          <w:sz w:val="24"/>
+          <w:szCs w:val="24"/>
+          <w:lang w:val="en-US"/>
+        </w:rPr>
+        <w:t xml:space="preserve"> properly</w:t>
+      </w:r>
+      <w:r>
+        <w:rPr>
+          <w:sz w:val="24"/>
+          <w:szCs w:val="24"/>
+          <w:lang w:val="en-US"/>
+        </w:rPr>
+        <w:t xml:space="preserve"> without this event. While developing the final model, different events can be created to describe the model. Each event should describe the </w:t>
+      </w:r>
+      <w:r>
+        <w:rPr>
+          <w:sz w:val="24"/>
+          <w:szCs w:val="24"/>
+          <w:lang w:val="en-US"/>
+        </w:rPr>
+        <w:t>one action in real life. In given example “</w:t>
+      </w:r>
+      <w:r>
+        <w:rPr>
+          <w:sz w:val="24"/>
+          <w:szCs w:val="24"/>
+          <w:lang w:val="en-US"/>
+        </w:rPr>
+        <w:t>Controlling Cars on a Bridge”</w:t>
+      </w:r>
+      <w:r>
+        <w:rPr>
+          <w:sz w:val="24"/>
+          <w:szCs w:val="24"/>
+          <w:lang w:val="en-US"/>
+        </w:rPr>
+        <w:t xml:space="preserve"> there are different events describing “</w:t>
+      </w:r>
+      <w:r>
+        <w:rPr>
+          <w:sz w:val="24"/>
+          <w:szCs w:val="24"/>
+          <w:lang w:val="en-US"/>
+        </w:rPr>
+        <w:t>A car is leaving the mainland and entering the Island-Bridge”, “A car leaving the Island-Bridge and re-entering the mainland”, etc.</w:t>
+      </w:r>
+      <w:r>
+        <w:rPr>
+          <w:sz w:val="24"/>
+          <w:szCs w:val="24"/>
+          <w:lang w:val="en-US"/>
+        </w:rPr>
+        <w:t xml:space="preserve"> actions.</w:t>
       </w:r>
       <w:r>
         <w:rPr>
@@ -1977,31 +2395,23 @@
           <w:szCs w:val="24"/>
           <w:lang w:val="en-US"/>
         </w:rPr>
-        <w:t>It</w:t>
-      </w:r>
-      <w:r>
-        <w:rPr>
-          <w:sz w:val="24"/>
-          <w:szCs w:val="24"/>
-          <w:lang w:val="en-US"/>
-        </w:rPr>
-        <w:t xml:space="preserve"> allows the user to verify </w:t>
-      </w:r>
-      <w:r>
-        <w:rPr>
-          <w:sz w:val="24"/>
-          <w:szCs w:val="24"/>
-          <w:lang w:val="en-US"/>
-        </w:rPr>
-        <w:t>difficult real-life tasks. There are some examples of using the verification in daily life</w:t>
-      </w:r>
-      <w:r>
-        <w:rPr>
-          <w:sz w:val="24"/>
-          <w:szCs w:val="24"/>
-          <w:lang w:val="en-US"/>
-        </w:rPr>
-        <w:t>:</w:t>
+        <w:t xml:space="preserve">The more precise model </w:t>
+      </w:r>
+      <w:r>
+        <w:rPr>
+          <w:sz w:val="24"/>
+          <w:szCs w:val="24"/>
+          <w:lang w:val="en-US"/>
+        </w:rPr>
+        <w:t>becomes</w:t>
+      </w:r>
+      <w:r>
+        <w:rPr>
+          <w:sz w:val="24"/>
+          <w:szCs w:val="24"/>
+          <w:lang w:val="en-US"/>
+        </w:rPr>
+        <w:t xml:space="preserve"> the more events it usually includes.</w:t>
       </w:r>
       <w:r>
         <w:rPr>
@@ -2017,348 +2427,6 @@
           <w:szCs w:val="24"/>
           <w:lang w:val="en-US"/>
         </w:rPr>
-        <w:t xml:space="preserve">smart-grid modelling and railway interlocking models. Verification of the systems is used to ensure the safety of people or to avoid costs caused by improper work of the system. The main advantage of using the Event-B is that all </w:t>
-      </w:r>
-      <w:r>
-        <w:rPr>
-          <w:sz w:val="24"/>
-          <w:szCs w:val="24"/>
-          <w:lang w:val="en-US"/>
-        </w:rPr>
-        <w:t xml:space="preserve">development errors in the model can be easily found since in incomplete and inaccurate model some proofs cannot be done. </w:t>
-      </w:r>
-    </w:p>
-    <w:p>
-      <w:pPr>
-        <w:jc w:val="both"/>
-        <w:rPr>
-          <w:b/>
-          <w:sz w:val="24"/>
-          <w:szCs w:val="24"/>
-          <w:lang w:val="en-US"/>
-        </w:rPr>
-      </w:pPr>
-      <w:r>
-        <w:rPr>
-          <w:b/>
-          <w:sz w:val="24"/>
-          <w:szCs w:val="24"/>
-          <w:lang w:val="en-US"/>
-        </w:rPr>
-        <w:t>2</w:t>
-      </w:r>
-      <w:r>
-        <w:rPr>
-          <w:b/>
-          <w:sz w:val="24"/>
-          <w:szCs w:val="24"/>
-          <w:lang w:val="en-US"/>
-        </w:rPr>
-        <w:t>.1 Contexts and machines</w:t>
-      </w:r>
-    </w:p>
-    <w:p>
-      <w:pPr>
-        <w:jc w:val="both"/>
-        <w:rPr>
-          <w:sz w:val="24"/>
-          <w:szCs w:val="24"/>
-          <w:lang w:val="en-US"/>
-        </w:rPr>
-      </w:pPr>
-      <w:r>
-        <w:rPr>
-          <w:sz w:val="24"/>
-          <w:szCs w:val="24"/>
-          <w:lang w:val="en-US"/>
-        </w:rPr>
-        <w:t xml:space="preserve">Event-B models consist of two main parts: contexts and machines. Context shows all static parts of the model, while machine represents dynamic parts of the model. These two main parts allows creating efficient models and describing the behavior of the system. The key feature of the Event-B is that the primary model can be really </w:t>
-      </w:r>
-      <w:r>
-        <w:rPr>
-          <w:sz w:val="24"/>
-          <w:szCs w:val="24"/>
-          <w:lang w:val="en-US"/>
-        </w:rPr>
-        <w:t>simple</w:t>
-      </w:r>
-      <w:r>
-        <w:rPr>
-          <w:sz w:val="24"/>
-          <w:szCs w:val="24"/>
-          <w:lang w:val="en-US"/>
-        </w:rPr>
-        <w:t xml:space="preserve">, but with the help of the refinements, it could be </w:t>
-      </w:r>
-      <w:r>
-        <w:rPr>
-          <w:sz w:val="24"/>
-          <w:szCs w:val="24"/>
-          <w:lang w:val="en-US"/>
-        </w:rPr>
-        <w:t>improving gradually and become complicated</w:t>
-      </w:r>
-      <w:r>
-        <w:rPr>
-          <w:sz w:val="24"/>
-          <w:szCs w:val="24"/>
-          <w:lang w:val="en-US"/>
-        </w:rPr>
-        <w:t xml:space="preserve"> </w:t>
-      </w:r>
-      <w:r>
-        <w:rPr>
-          <w:sz w:val="24"/>
-          <w:szCs w:val="24"/>
-          <w:lang w:val="en-US"/>
-        </w:rPr>
-        <w:t>enough. The term refinement applies to dynamic parts of the model, so-called machines. The most famous example of the Event-B model is the “</w:t>
-      </w:r>
-      <w:r>
-        <w:rPr>
-          <w:sz w:val="24"/>
-          <w:szCs w:val="24"/>
-          <w:lang w:val="en-US"/>
-        </w:rPr>
-        <w:t>Controlling Cars on a Bridge”</w:t>
-      </w:r>
-      <w:r>
-        <w:rPr>
-          <w:sz w:val="24"/>
-          <w:szCs w:val="24"/>
-          <w:lang w:val="en-US"/>
-        </w:rPr>
-        <w:t xml:space="preserve"> model. It describes the traffic lights for cars crossing the bridge from mainland to island and </w:t>
-      </w:r>
-      <w:r>
-        <w:rPr>
-          <w:sz w:val="24"/>
-          <w:szCs w:val="24"/>
-          <w:lang w:val="en-US"/>
-        </w:rPr>
-        <w:t>vice versa</w:t>
-      </w:r>
-      <w:r>
-        <w:rPr>
-          <w:sz w:val="24"/>
-          <w:szCs w:val="24"/>
-          <w:lang w:val="en-US"/>
-        </w:rPr>
-        <w:t xml:space="preserve">. </w:t>
-      </w:r>
-      <w:r>
-        <w:rPr>
-          <w:sz w:val="24"/>
-          <w:szCs w:val="24"/>
-          <w:lang w:val="en-US"/>
-        </w:rPr>
-        <w:t xml:space="preserve">The first model developed for this study case was really simple, it had </w:t>
-      </w:r>
-      <w:r>
-        <w:rPr>
-          <w:sz w:val="24"/>
-          <w:szCs w:val="24"/>
-          <w:lang w:val="en-US"/>
-        </w:rPr>
-        <w:t xml:space="preserve">island and bridge joint together and only two colors in traffic lights: red and green, while the final model had not only traffic lights, but also car censors and all three parts of the study case – island, bridge and mainland. This example shows the idea of the refinement – gradual improvement of the model using the refinements. </w:t>
-      </w:r>
-    </w:p>
-    <w:p>
-      <w:pPr>
-        <w:jc w:val="both"/>
-        <w:rPr>
-          <w:b/>
-          <w:sz w:val="24"/>
-          <w:szCs w:val="24"/>
-          <w:lang w:val="en-US"/>
-        </w:rPr>
-      </w:pPr>
-      <w:r>
-        <w:rPr>
-          <w:b/>
-          <w:sz w:val="24"/>
-          <w:szCs w:val="24"/>
-          <w:lang w:val="en-US"/>
-        </w:rPr>
-        <w:t>2</w:t>
-      </w:r>
-      <w:r>
-        <w:rPr>
-          <w:b/>
-          <w:sz w:val="24"/>
-          <w:szCs w:val="24"/>
-          <w:lang w:val="en-US"/>
-        </w:rPr>
-        <w:t>.2 Events</w:t>
-      </w:r>
-    </w:p>
-    <w:p>
-      <w:pPr>
-        <w:jc w:val="both"/>
-        <w:rPr>
-          <w:sz w:val="24"/>
-          <w:szCs w:val="24"/>
-          <w:lang w:val="en-US"/>
-        </w:rPr>
-      </w:pPr>
-      <w:r>
-        <w:rPr>
-          <w:sz w:val="24"/>
-          <w:szCs w:val="24"/>
-          <w:lang w:val="en-US"/>
-        </w:rPr>
-        <w:t>The main part o</w:t>
-      </w:r>
-      <w:r>
-        <w:rPr>
-          <w:sz w:val="24"/>
-          <w:szCs w:val="24"/>
-          <w:lang w:val="en-US"/>
-        </w:rPr>
-        <w:t>f machines in Event-B is event</w:t>
-      </w:r>
-      <w:r>
-        <w:rPr>
-          <w:sz w:val="24"/>
-          <w:szCs w:val="24"/>
-          <w:lang w:val="en-US"/>
-        </w:rPr>
-        <w:t xml:space="preserve">. At the beginning of development </w:t>
-      </w:r>
-      <w:r>
-        <w:rPr>
-          <w:sz w:val="24"/>
-          <w:szCs w:val="24"/>
-          <w:lang w:val="en-US"/>
-        </w:rPr>
-        <w:t>there is just one event in each</w:t>
-      </w:r>
-      <w:r>
-        <w:rPr>
-          <w:sz w:val="24"/>
-          <w:szCs w:val="24"/>
-          <w:lang w:val="en-US"/>
-        </w:rPr>
-        <w:t xml:space="preserve"> created machine – </w:t>
-      </w:r>
-      <w:r>
-        <w:rPr>
-          <w:sz w:val="24"/>
-          <w:szCs w:val="24"/>
-          <w:lang w:val="en-US"/>
-        </w:rPr>
-        <w:t>INITIALISATION</w:t>
-      </w:r>
-      <w:r>
-        <w:rPr>
-          <w:sz w:val="24"/>
-          <w:szCs w:val="24"/>
-          <w:lang w:val="en-US"/>
-        </w:rPr>
-        <w:t xml:space="preserve"> event. This event is used for initializing actions (variables, invariants (?)). No one model can work</w:t>
-      </w:r>
-      <w:r>
-        <w:rPr>
-          <w:sz w:val="24"/>
-          <w:szCs w:val="24"/>
-          <w:lang w:val="en-US"/>
-        </w:rPr>
-        <w:t xml:space="preserve"> properly</w:t>
-      </w:r>
-      <w:r>
-        <w:rPr>
-          <w:sz w:val="24"/>
-          <w:szCs w:val="24"/>
-          <w:lang w:val="en-US"/>
-        </w:rPr>
-        <w:t xml:space="preserve"> without this event. While developing the final model, different events can be created to describe the model. Each event should describe the </w:t>
-      </w:r>
-      <w:r>
-        <w:rPr>
-          <w:sz w:val="24"/>
-          <w:szCs w:val="24"/>
-          <w:lang w:val="en-US"/>
-        </w:rPr>
-        <w:t>one action in real life. In given example “</w:t>
-      </w:r>
-      <w:r>
-        <w:rPr>
-          <w:sz w:val="24"/>
-          <w:szCs w:val="24"/>
-          <w:lang w:val="en-US"/>
-        </w:rPr>
-        <w:t>Controlling Cars on a Bridge”</w:t>
-      </w:r>
-      <w:r>
-        <w:rPr>
-          <w:sz w:val="24"/>
-          <w:szCs w:val="24"/>
-          <w:lang w:val="en-US"/>
-        </w:rPr>
-        <w:t xml:space="preserve"> there are different events describing “</w:t>
-      </w:r>
-      <w:r>
-        <w:rPr>
-          <w:sz w:val="24"/>
-          <w:szCs w:val="24"/>
-          <w:lang w:val="en-US"/>
-        </w:rPr>
-        <w:t>A car is leaving the mainland and entering the Island-Bridge”, “A car leaving the Island-Bridge and re-entering the mainland”, etc.</w:t>
-      </w:r>
-      <w:r>
-        <w:rPr>
-          <w:sz w:val="24"/>
-          <w:szCs w:val="24"/>
-          <w:lang w:val="en-US"/>
-        </w:rPr>
-        <w:t xml:space="preserve"> actions.</w:t>
-      </w:r>
-      <w:r>
-        <w:rPr>
-          <w:sz w:val="24"/>
-          <w:szCs w:val="24"/>
-          <w:lang w:val="en-US"/>
-        </w:rPr>
-        <w:t xml:space="preserve"> </w:t>
-      </w:r>
-      <w:r>
-        <w:rPr>
-          <w:sz w:val="24"/>
-          <w:szCs w:val="24"/>
-          <w:lang w:val="en-US"/>
-        </w:rPr>
-        <w:t xml:space="preserve">The more precise model </w:t>
-      </w:r>
-      <w:r>
-        <w:rPr>
-          <w:sz w:val="24"/>
-          <w:szCs w:val="24"/>
-          <w:lang w:val="en-US"/>
-        </w:rPr>
-        <w:t>becomes</w:t>
-      </w:r>
-      <w:r>
-        <w:rPr>
-          <w:sz w:val="24"/>
-          <w:szCs w:val="24"/>
-          <w:lang w:val="en-US"/>
-        </w:rPr>
-        <w:t xml:space="preserve"> the more events it usually includes.</w:t>
-      </w:r>
-      <w:r>
-        <w:rPr>
-          <w:sz w:val="24"/>
-          <w:szCs w:val="24"/>
-          <w:lang w:val="en-US"/>
-        </w:rPr>
-        <w:t xml:space="preserve"> </w:t>
-      </w:r>
-      <w:r>
-        <w:rPr>
-          <w:sz w:val="24"/>
-          <w:szCs w:val="24"/>
-          <w:lang w:val="en-US"/>
-        </w:rPr>
         <w:t>Events can have no guards, they can be also simple and guarded (keyword where) or parameterized and guarded (keywords any and where)</w:t>
       </w:r>
       <w:r>
@@ -2374,80 +2442,20 @@
       <w:pPr>
         <w:jc w:val="both"/>
         <w:rPr>
-          <w:sz w:val="24"/>
-          <w:szCs w:val="24"/>
-          <w:lang w:val="en-US"/>
-        </w:rPr>
-      </w:pPr>
-    </w:p>
-    <w:p>
-      <w:pPr>
-        <w:jc w:val="both"/>
-        <w:rPr>
-          <w:sz w:val="24"/>
-          <w:szCs w:val="24"/>
-          <w:lang w:val="en-US"/>
-        </w:rPr>
-      </w:pPr>
-    </w:p>
-    <w:p>
-      <w:pPr>
-        <w:jc w:val="both"/>
-        <w:rPr>
-          <w:sz w:val="24"/>
-          <w:szCs w:val="24"/>
-          <w:lang w:val="en-US"/>
-        </w:rPr>
-      </w:pPr>
-    </w:p>
-    <w:p>
-      <w:pPr>
-        <w:jc w:val="both"/>
-        <w:rPr>
-          <w:sz w:val="24"/>
-          <w:szCs w:val="24"/>
-          <w:lang w:val="en-US"/>
-        </w:rPr>
-      </w:pPr>
-    </w:p>
-    <w:p>
-      <w:pPr>
-        <w:jc w:val="both"/>
-        <w:rPr>
-          <w:sz w:val="24"/>
-          <w:szCs w:val="24"/>
-          <w:lang w:val="en-US"/>
-        </w:rPr>
-      </w:pPr>
-    </w:p>
-    <w:p>
-      <w:pPr>
-        <w:jc w:val="both"/>
-        <w:rPr>
-          <w:sz w:val="24"/>
-          <w:szCs w:val="24"/>
-          <w:lang w:val="en-US"/>
-        </w:rPr>
-      </w:pPr>
-    </w:p>
-    <w:p>
-      <w:pPr>
-        <w:jc w:val="both"/>
-        <w:rPr>
-          <w:b/>
-          <w:sz w:val="24"/>
-          <w:szCs w:val="24"/>
-          <w:lang w:val="en-US"/>
-        </w:rPr>
-      </w:pPr>
-      <w:r>
-        <w:rPr>
-          <w:b/>
-          <w:sz w:val="24"/>
-          <w:szCs w:val="24"/>
-          <w:lang w:val="en-US"/>
-        </w:rPr>
-        <w:t>3</w:t>
+          <w:b/>
+          <w:sz w:val="24"/>
+          <w:szCs w:val="24"/>
+          <w:lang w:val="en-US"/>
+        </w:rPr>
+      </w:pPr>
+      <w:r>
+        <w:rPr>
+          <w:b/>
+          <w:sz w:val="24"/>
+          <w:szCs w:val="24"/>
+          <w:lang w:val="en-US"/>
+        </w:rPr>
+        <w:t>2.2</w:t>
       </w:r>
       <w:r>
         <w:rPr>
@@ -3052,66 +3060,6 @@
       <w:pPr>
         <w:jc w:val="both"/>
         <w:rPr>
-          <w:sz w:val="24"/>
-          <w:szCs w:val="24"/>
-          <w:lang w:val="en-US"/>
-        </w:rPr>
-      </w:pPr>
-    </w:p>
-    <w:p>
-      <w:pPr>
-        <w:jc w:val="both"/>
-        <w:rPr>
-          <w:sz w:val="24"/>
-          <w:szCs w:val="24"/>
-          <w:lang w:val="en-US"/>
-        </w:rPr>
-      </w:pPr>
-    </w:p>
-    <w:p>
-      <w:pPr>
-        <w:jc w:val="both"/>
-        <w:rPr>
-          <w:sz w:val="24"/>
-          <w:szCs w:val="24"/>
-          <w:lang w:val="en-US"/>
-        </w:rPr>
-      </w:pPr>
-    </w:p>
-    <w:p>
-      <w:pPr>
-        <w:jc w:val="both"/>
-        <w:rPr>
-          <w:sz w:val="24"/>
-          <w:szCs w:val="24"/>
-          <w:lang w:val="en-US"/>
-        </w:rPr>
-      </w:pPr>
-    </w:p>
-    <w:p>
-      <w:pPr>
-        <w:jc w:val="both"/>
-        <w:rPr>
-          <w:sz w:val="24"/>
-          <w:szCs w:val="24"/>
-          <w:lang w:val="en-US"/>
-        </w:rPr>
-      </w:pPr>
-    </w:p>
-    <w:p>
-      <w:pPr>
-        <w:jc w:val="both"/>
-        <w:rPr>
-          <w:sz w:val="24"/>
-          <w:szCs w:val="24"/>
-          <w:lang w:val="en-US"/>
-        </w:rPr>
-      </w:pPr>
-    </w:p>
-    <w:p>
-      <w:pPr>
-        <w:jc w:val="both"/>
-        <w:rPr>
           <w:b/>
           <w:sz w:val="24"/>
           <w:szCs w:val="24"/>
@@ -3126,6 +3074,496 @@
           <w:lang w:val="en-US"/>
         </w:rPr>
         <w:lastRenderedPageBreak/>
+        <w:t>2.3 Existing Event-B plugins</w:t>
+      </w:r>
+    </w:p>
+    <w:p>
+      <w:pPr>
+        <w:jc w:val="both"/>
+        <w:rPr>
+          <w:sz w:val="24"/>
+          <w:szCs w:val="24"/>
+          <w:lang w:val="en-US"/>
+        </w:rPr>
+      </w:pPr>
+      <w:r>
+        <w:rPr>
+          <w:sz w:val="24"/>
+          <w:szCs w:val="24"/>
+          <w:lang w:val="en-US"/>
+        </w:rPr>
+        <w:t xml:space="preserve">Rodin Platform, which supports Event-B language, is simple and easy-to-use tool, </w:t>
+      </w:r>
+      <w:r>
+        <w:rPr>
+          <w:sz w:val="24"/>
+          <w:szCs w:val="24"/>
+          <w:lang w:val="en-US"/>
+        </w:rPr>
+        <w:t>but its’ functionality is limited. Th</w:t>
+      </w:r>
+      <w:r>
+        <w:rPr>
+          <w:sz w:val="24"/>
+          <w:szCs w:val="24"/>
+          <w:lang w:val="en-US"/>
+        </w:rPr>
+        <w:t>is limitation doesn</w:t>
+      </w:r>
+      <w:r>
+        <w:rPr>
+          <w:sz w:val="24"/>
+          <w:szCs w:val="24"/>
+          <w:lang w:val="en-US"/>
+        </w:rPr>
+        <w:t xml:space="preserve">’t allow users to manipulate with Event-B elements and </w:t>
+      </w:r>
+      <w:r>
+        <w:rPr>
+          <w:sz w:val="24"/>
+          <w:szCs w:val="24"/>
+          <w:lang w:val="en-US"/>
+        </w:rPr>
+        <w:t>use all the features of this language. Developers from all over the world try to make the use of this tool as simple as it is possible. They provide plugins which allow user to only to edit the text of Event-B program (Camille editor), but also to create visual representations of the models (UML-B plugin), animate proofs (</w:t>
+      </w:r>
+      <w:proofErr w:type="spellStart"/>
+      <w:r>
+        <w:rPr>
+          <w:sz w:val="24"/>
+          <w:szCs w:val="24"/>
+          <w:lang w:val="en-US"/>
+        </w:rPr>
+        <w:t>ProB</w:t>
+      </w:r>
+      <w:proofErr w:type="spellEnd"/>
+      <w:r>
+        <w:rPr>
+          <w:sz w:val="24"/>
+          <w:szCs w:val="24"/>
+          <w:lang w:val="en-US"/>
+        </w:rPr>
+        <w:t xml:space="preserve"> animator), rename model elements and make compositions of several models. </w:t>
+      </w:r>
+      <w:r>
+        <w:rPr>
+          <w:sz w:val="24"/>
+          <w:szCs w:val="24"/>
+          <w:lang w:val="en-US"/>
+        </w:rPr>
+        <w:t>These plugins allow developers to create very precise and smart models and discover new features of the Event-B language. More details about two of the most important plugins follow:</w:t>
+      </w:r>
+    </w:p>
+    <w:p>
+      <w:pPr>
+        <w:jc w:val="both"/>
+        <w:rPr>
+          <w:b/>
+          <w:sz w:val="24"/>
+          <w:szCs w:val="24"/>
+          <w:lang w:val="en-US"/>
+        </w:rPr>
+      </w:pPr>
+      <w:r>
+        <w:rPr>
+          <w:b/>
+          <w:sz w:val="24"/>
+          <w:szCs w:val="24"/>
+          <w:lang w:val="en-US"/>
+        </w:rPr>
+        <w:t>2.3.1 Refactoring framework</w:t>
+      </w:r>
+    </w:p>
+    <w:p>
+      <w:pPr>
+        <w:jc w:val="both"/>
+        <w:rPr>
+          <w:sz w:val="24"/>
+          <w:szCs w:val="24"/>
+          <w:lang w:val="en-US"/>
+        </w:rPr>
+      </w:pPr>
+      <w:r>
+        <w:rPr>
+          <w:sz w:val="24"/>
+          <w:szCs w:val="24"/>
+          <w:lang w:val="en-US"/>
+        </w:rPr>
+        <w:t xml:space="preserve">The initial work of the Refactoring framework was done by </w:t>
+      </w:r>
+      <w:r>
+        <w:rPr>
+          <w:sz w:val="24"/>
+          <w:szCs w:val="24"/>
+          <w:lang w:val="en-US"/>
+        </w:rPr>
+        <w:t xml:space="preserve">Sonja </w:t>
+      </w:r>
+      <w:proofErr w:type="spellStart"/>
+      <w:r>
+        <w:rPr>
+          <w:sz w:val="24"/>
+          <w:szCs w:val="24"/>
+          <w:lang w:val="en-US"/>
+        </w:rPr>
+        <w:t>Holl</w:t>
+      </w:r>
+      <w:proofErr w:type="spellEnd"/>
+      <w:r>
+        <w:rPr>
+          <w:sz w:val="24"/>
+          <w:szCs w:val="24"/>
+          <w:lang w:val="en-US"/>
+        </w:rPr>
+        <w:t xml:space="preserve"> [3]. </w:t>
+      </w:r>
+      <w:r>
+        <w:rPr>
+          <w:sz w:val="24"/>
+          <w:szCs w:val="24"/>
+          <w:lang w:val="en-US"/>
+        </w:rPr>
+        <w:t xml:space="preserve">The author identified the problems related with the refactoring formal specification languages like B (and Event-B) due to the presence of the proofs. The refactoring of such languages should be very good to avoid breaking proofs. </w:t>
+      </w:r>
+      <w:r>
+        <w:rPr>
+          <w:sz w:val="24"/>
+          <w:szCs w:val="24"/>
+          <w:lang w:val="en-US"/>
+        </w:rPr>
+        <w:t xml:space="preserve">This plugin was created to </w:t>
+      </w:r>
+      <w:r>
+        <w:rPr>
+          <w:sz w:val="24"/>
+          <w:szCs w:val="24"/>
+          <w:lang w:val="en-US"/>
+        </w:rPr>
+        <w:t xml:space="preserve">provide a possibility of renaming elements of the models written in Event-B. </w:t>
+      </w:r>
+      <w:r>
+        <w:rPr>
+          <w:sz w:val="24"/>
+          <w:szCs w:val="24"/>
+          <w:lang w:val="en-US"/>
+        </w:rPr>
+        <w:t xml:space="preserve">Users can rename not only machines and contexts, but also variables, variants, invariants, events, etc. via </w:t>
+      </w:r>
+      <w:r>
+        <w:rPr>
+          <w:sz w:val="24"/>
+          <w:szCs w:val="24"/>
+          <w:lang w:val="en-US"/>
+        </w:rPr>
+        <w:t xml:space="preserve">this </w:t>
+      </w:r>
+      <w:r>
+        <w:rPr>
+          <w:sz w:val="24"/>
+          <w:szCs w:val="24"/>
+          <w:lang w:val="en-US"/>
+        </w:rPr>
+        <w:t xml:space="preserve">plugin. </w:t>
+      </w:r>
+      <w:r>
+        <w:rPr>
+          <w:sz w:val="24"/>
+          <w:szCs w:val="24"/>
+          <w:lang w:val="en-US"/>
+        </w:rPr>
+        <w:t>To do so user should right click on the element he wants to rename and choose the new name. This simplicity</w:t>
+      </w:r>
+      <w:r>
+        <w:rPr>
+          <w:sz w:val="24"/>
+          <w:szCs w:val="24"/>
+          <w:lang w:val="en-US"/>
+        </w:rPr>
+        <w:t xml:space="preserve"> </w:t>
+      </w:r>
+      <w:r>
+        <w:rPr>
+          <w:sz w:val="24"/>
+          <w:szCs w:val="24"/>
+          <w:lang w:val="en-US"/>
+        </w:rPr>
+        <w:t>allows not to worry about the proof obligations crash, because the plugin works very carefully and renames elements in that way so proofs don’t break.</w:t>
+      </w:r>
+      <w:r>
+        <w:rPr>
+          <w:sz w:val="24"/>
+          <w:szCs w:val="24"/>
+          <w:lang w:val="en-US"/>
+        </w:rPr>
+        <w:t xml:space="preserve"> </w:t>
+      </w:r>
+    </w:p>
+    <w:p>
+      <w:pPr>
+        <w:jc w:val="both"/>
+        <w:rPr>
+          <w:sz w:val="24"/>
+          <w:szCs w:val="24"/>
+          <w:lang w:val="en-US"/>
+        </w:rPr>
+      </w:pPr>
+      <w:r>
+        <w:rPr>
+          <w:sz w:val="24"/>
+          <w:szCs w:val="24"/>
+          <w:lang w:val="en-US"/>
+        </w:rPr>
+        <w:t xml:space="preserve">The plugin has several </w:t>
+      </w:r>
+      <w:r>
+        <w:rPr>
+          <w:sz w:val="24"/>
+          <w:szCs w:val="24"/>
+          <w:lang w:val="en-US"/>
+        </w:rPr>
+        <w:t xml:space="preserve">updates, the latest version is 1.3.0 and based on </w:t>
+      </w:r>
+      <w:r>
+        <w:rPr>
+          <w:sz w:val="24"/>
+          <w:szCs w:val="24"/>
+          <w:lang w:val="en-US"/>
+        </w:rPr>
+        <w:t>Rodin 3.0.x</w:t>
+      </w:r>
+      <w:r>
+        <w:rPr>
+          <w:sz w:val="24"/>
+          <w:szCs w:val="24"/>
+          <w:lang w:val="en-US"/>
+        </w:rPr>
+        <w:t>.</w:t>
+      </w:r>
+      <w:r>
+        <w:rPr>
+          <w:sz w:val="24"/>
+          <w:szCs w:val="24"/>
+          <w:lang w:val="en-US"/>
+        </w:rPr>
+        <w:t xml:space="preserve"> </w:t>
+      </w:r>
+      <w:bookmarkStart w:id="0" w:name="_GoBack"/>
+      <w:bookmarkEnd w:id="0"/>
+    </w:p>
+    <w:p>
+      <w:pPr>
+        <w:jc w:val="both"/>
+        <w:rPr>
+          <w:b/>
+          <w:sz w:val="24"/>
+          <w:szCs w:val="24"/>
+          <w:lang w:val="en-US"/>
+        </w:rPr>
+      </w:pPr>
+    </w:p>
+    <w:p>
+      <w:pPr>
+        <w:jc w:val="both"/>
+        <w:rPr>
+          <w:b/>
+          <w:sz w:val="24"/>
+          <w:szCs w:val="24"/>
+          <w:lang w:val="en-US"/>
+        </w:rPr>
+      </w:pPr>
+    </w:p>
+    <w:p>
+      <w:pPr>
+        <w:jc w:val="both"/>
+        <w:rPr>
+          <w:b/>
+          <w:sz w:val="24"/>
+          <w:szCs w:val="24"/>
+          <w:lang w:val="en-US"/>
+        </w:rPr>
+      </w:pPr>
+    </w:p>
+    <w:p>
+      <w:pPr>
+        <w:jc w:val="both"/>
+        <w:rPr>
+          <w:b/>
+          <w:sz w:val="24"/>
+          <w:szCs w:val="24"/>
+          <w:lang w:val="en-US"/>
+        </w:rPr>
+      </w:pPr>
+    </w:p>
+    <w:p>
+      <w:pPr>
+        <w:jc w:val="both"/>
+        <w:rPr>
+          <w:b/>
+          <w:sz w:val="24"/>
+          <w:szCs w:val="24"/>
+          <w:lang w:val="en-US"/>
+        </w:rPr>
+      </w:pPr>
+    </w:p>
+    <w:p>
+      <w:pPr>
+        <w:jc w:val="both"/>
+        <w:rPr>
+          <w:b/>
+          <w:sz w:val="24"/>
+          <w:szCs w:val="24"/>
+          <w:lang w:val="en-US"/>
+        </w:rPr>
+      </w:pPr>
+    </w:p>
+    <w:p>
+      <w:pPr>
+        <w:jc w:val="both"/>
+        <w:rPr>
+          <w:b/>
+          <w:sz w:val="24"/>
+          <w:szCs w:val="24"/>
+          <w:lang w:val="en-US"/>
+        </w:rPr>
+      </w:pPr>
+    </w:p>
+    <w:p>
+      <w:pPr>
+        <w:jc w:val="both"/>
+        <w:rPr>
+          <w:b/>
+          <w:sz w:val="24"/>
+          <w:szCs w:val="24"/>
+          <w:lang w:val="en-US"/>
+        </w:rPr>
+      </w:pPr>
+    </w:p>
+    <w:p>
+      <w:pPr>
+        <w:jc w:val="both"/>
+        <w:rPr>
+          <w:b/>
+          <w:sz w:val="24"/>
+          <w:szCs w:val="24"/>
+          <w:lang w:val="en-US"/>
+        </w:rPr>
+      </w:pPr>
+    </w:p>
+    <w:p>
+      <w:pPr>
+        <w:jc w:val="both"/>
+        <w:rPr>
+          <w:b/>
+          <w:sz w:val="24"/>
+          <w:szCs w:val="24"/>
+          <w:lang w:val="en-US"/>
+        </w:rPr>
+      </w:pPr>
+    </w:p>
+    <w:p>
+      <w:pPr>
+        <w:jc w:val="both"/>
+        <w:rPr>
+          <w:b/>
+          <w:sz w:val="24"/>
+          <w:szCs w:val="24"/>
+          <w:lang w:val="en-US"/>
+        </w:rPr>
+      </w:pPr>
+    </w:p>
+    <w:p>
+      <w:pPr>
+        <w:jc w:val="both"/>
+        <w:rPr>
+          <w:b/>
+          <w:sz w:val="24"/>
+          <w:szCs w:val="24"/>
+          <w:lang w:val="en-US"/>
+        </w:rPr>
+      </w:pPr>
+    </w:p>
+    <w:p>
+      <w:pPr>
+        <w:jc w:val="both"/>
+        <w:rPr>
+          <w:b/>
+          <w:sz w:val="24"/>
+          <w:szCs w:val="24"/>
+          <w:lang w:val="en-US"/>
+        </w:rPr>
+      </w:pPr>
+    </w:p>
+    <w:p>
+      <w:pPr>
+        <w:jc w:val="both"/>
+        <w:rPr>
+          <w:b/>
+          <w:sz w:val="24"/>
+          <w:szCs w:val="24"/>
+          <w:lang w:val="en-US"/>
+        </w:rPr>
+      </w:pPr>
+    </w:p>
+    <w:p>
+      <w:pPr>
+        <w:jc w:val="both"/>
+        <w:rPr>
+          <w:b/>
+          <w:sz w:val="24"/>
+          <w:szCs w:val="24"/>
+          <w:lang w:val="en-US"/>
+        </w:rPr>
+      </w:pPr>
+    </w:p>
+    <w:p>
+      <w:pPr>
+        <w:jc w:val="both"/>
+        <w:rPr>
+          <w:b/>
+          <w:sz w:val="24"/>
+          <w:szCs w:val="24"/>
+          <w:lang w:val="en-US"/>
+        </w:rPr>
+      </w:pPr>
+    </w:p>
+    <w:p>
+      <w:pPr>
+        <w:jc w:val="both"/>
+        <w:rPr>
+          <w:b/>
+          <w:sz w:val="24"/>
+          <w:szCs w:val="24"/>
+          <w:lang w:val="en-US"/>
+        </w:rPr>
+      </w:pPr>
+    </w:p>
+    <w:p>
+      <w:pPr>
+        <w:jc w:val="both"/>
+        <w:rPr>
+          <w:b/>
+          <w:sz w:val="24"/>
+          <w:szCs w:val="24"/>
+          <w:lang w:val="en-US"/>
+        </w:rPr>
+      </w:pPr>
+    </w:p>
+    <w:p>
+      <w:pPr>
+        <w:jc w:val="both"/>
+        <w:rPr>
+          <w:b/>
+          <w:sz w:val="24"/>
+          <w:szCs w:val="24"/>
+          <w:lang w:val="en-US"/>
+        </w:rPr>
+      </w:pPr>
+      <w:r>
+        <w:rPr>
+          <w:b/>
+          <w:sz w:val="24"/>
+          <w:szCs w:val="24"/>
+          <w:lang w:val="en-US"/>
+        </w:rPr>
         <w:t>References</w:t>
       </w:r>
     </w:p>
@@ -3227,8 +3665,6 @@
       <w:pPr>
         <w:jc w:val="both"/>
         <w:rPr>
-          <w:sz w:val="24"/>
-          <w:szCs w:val="24"/>
           <w:lang w:val="en-US"/>
         </w:rPr>
       </w:pPr>
@@ -3277,6 +3713,44 @@
           <w:lang w:val="en-US"/>
         </w:rPr>
         <w:t>October 2007</w:t>
+      </w:r>
+    </w:p>
+    <w:p>
+      <w:pPr>
+        <w:jc w:val="both"/>
+        <w:rPr>
+          <w:sz w:val="24"/>
+          <w:szCs w:val="24"/>
+          <w:lang w:val="en-US"/>
+        </w:rPr>
+      </w:pPr>
+      <w:r>
+        <w:rPr>
+          <w:lang w:val="en-US"/>
+        </w:rPr>
+        <w:t xml:space="preserve">[3] </w:t>
+      </w:r>
+      <w:proofErr w:type="spellStart"/>
+      <w:proofErr w:type="gramStart"/>
+      <w:r>
+        <w:rPr>
+          <w:lang w:val="en-US"/>
+        </w:rPr>
+        <w:t>S.Holl</w:t>
+      </w:r>
+      <w:proofErr w:type="spellEnd"/>
+      <w:proofErr w:type="gramEnd"/>
+      <w:r>
+        <w:rPr>
+          <w:lang w:val="en-US"/>
+        </w:rPr>
+        <w:t>. Refactoring of B models.</w:t>
+      </w:r>
+      <w:r>
+        <w:rPr>
+          <w:lang w:val="en-US"/>
+        </w:rPr>
+        <w:t xml:space="preserve"> Bachelor thesis, 2007, pp.1-52</w:t>
       </w:r>
     </w:p>
     <w:sectPr>
@@ -4514,6 +4988,23 @@
       <w:contextualSpacing/>
     </w:pPr>
   </w:style>
+  <w:style w:type="character" w:customStyle="1" w:styleId="apple-converted-space">
+    <w:name w:val="apple-converted-space"/>
+    <w:basedOn w:val="a0"/>
+    <w:rsid w:val="00806C31"/>
+  </w:style>
+  <w:style w:type="character" w:styleId="a4">
+    <w:name w:val="Hyperlink"/>
+    <w:basedOn w:val="a0"/>
+    <w:uiPriority w:val="99"/>
+    <w:semiHidden/>
+    <w:unhideWhenUsed/>
+    <w:rsid w:val="00806C31"/>
+    <w:rPr>
+      <w:color w:val="0000FF"/>
+      <w:u w:val="single"/>
+    </w:rPr>
+  </w:style>
 </w:styles>
 </file>
 

</xml_diff>

<commit_message>
The second chapter of the thesis is finished
</commit_message>
<xml_diff>
--- a/Thesis.docx
+++ b/Thesis.docx
@@ -547,25 +547,7 @@
           <w:szCs w:val="24"/>
           <w:lang w:val="en-US"/>
         </w:rPr>
-        <w:t xml:space="preserve"> The software verification is very important, because the software testing can show the presence of the bugs, but never their absence [</w:t>
-      </w:r>
-      <w:proofErr w:type="spellStart"/>
-      <w:r>
-        <w:rPr>
-          <w:sz w:val="24"/>
-          <w:szCs w:val="24"/>
-          <w:lang w:val="en-US"/>
-        </w:rPr>
-        <w:t>Dijcstra</w:t>
-      </w:r>
-      <w:proofErr w:type="spellEnd"/>
-      <w:r>
-        <w:rPr>
-          <w:sz w:val="24"/>
-          <w:szCs w:val="24"/>
-          <w:lang w:val="en-US"/>
-        </w:rPr>
-        <w:t xml:space="preserve">]. </w:t>
+        <w:t xml:space="preserve"> The software verification is very important, because the software testing can show the presence of the bugs, but never their absence [Dijcstra]. </w:t>
       </w:r>
       <w:r>
         <w:rPr>
@@ -1820,18 +1802,8 @@
             <w:szCs w:val="24"/>
             <w:lang w:val="en-US"/>
           </w:rPr>
-          <w:t xml:space="preserve">Jean-Raymond </w:t>
+          <w:t>Jean-Raymond Abrial</w:t>
         </w:r>
-        <w:proofErr w:type="spellStart"/>
-        <w:r>
-          <w:rPr>
-            <w:sz w:val="24"/>
-            <w:szCs w:val="24"/>
-            <w:lang w:val="en-US"/>
-          </w:rPr>
-          <w:t>Abrial</w:t>
-        </w:r>
-        <w:proofErr w:type="spellEnd"/>
       </w:hyperlink>
       <w:r>
         <w:rPr>
@@ -3124,25 +3096,7 @@
           <w:szCs w:val="24"/>
           <w:lang w:val="en-US"/>
         </w:rPr>
-        <w:t>use all the features of this language. Developers from all over the world try to make the use of this tool as simple as it is possible. They provide plugins which allow user to only to edit the text of Event-B program (Camille editor), but also to create visual representations of the models (UML-B plugin), animate proofs (</w:t>
-      </w:r>
-      <w:proofErr w:type="spellStart"/>
-      <w:r>
-        <w:rPr>
-          <w:sz w:val="24"/>
-          <w:szCs w:val="24"/>
-          <w:lang w:val="en-US"/>
-        </w:rPr>
-        <w:t>ProB</w:t>
-      </w:r>
-      <w:proofErr w:type="spellEnd"/>
-      <w:r>
-        <w:rPr>
-          <w:sz w:val="24"/>
-          <w:szCs w:val="24"/>
-          <w:lang w:val="en-US"/>
-        </w:rPr>
-        <w:t xml:space="preserve"> animator), rename model elements and make compositions of several models. </w:t>
+        <w:t xml:space="preserve">use all the features of this language. Developers from all over the world try to make the use of this tool as simple as it is possible. They provide plugins which allow user to only to edit the text of Event-B program (Camille editor), but also to create visual representations of the models (UML-B plugin), animate proofs (ProB animator), rename model elements and make compositions of several models. </w:t>
       </w:r>
       <w:r>
         <w:rPr>
@@ -3196,25 +3150,7 @@
           <w:szCs w:val="24"/>
           <w:lang w:val="en-US"/>
         </w:rPr>
-        <w:t xml:space="preserve">Sonja </w:t>
-      </w:r>
-      <w:proofErr w:type="spellStart"/>
-      <w:r>
-        <w:rPr>
-          <w:sz w:val="24"/>
-          <w:szCs w:val="24"/>
-          <w:lang w:val="en-US"/>
-        </w:rPr>
-        <w:t>Holl</w:t>
-      </w:r>
-      <w:proofErr w:type="spellEnd"/>
-      <w:r>
-        <w:rPr>
-          <w:sz w:val="24"/>
-          <w:szCs w:val="24"/>
-          <w:lang w:val="en-US"/>
-        </w:rPr>
-        <w:t xml:space="preserve"> [3]. </w:t>
+        <w:t xml:space="preserve">Sonja Holl [3]. </w:t>
       </w:r>
       <w:r>
         <w:rPr>
@@ -3246,23 +3182,7 @@
           <w:szCs w:val="24"/>
           <w:lang w:val="en-US"/>
         </w:rPr>
-        <w:t xml:space="preserve">Users can rename not only machines and contexts, but also variables, variants, invariants, events, etc. via </w:t>
-      </w:r>
-      <w:r>
-        <w:rPr>
-          <w:sz w:val="24"/>
-          <w:szCs w:val="24"/>
-          <w:lang w:val="en-US"/>
-        </w:rPr>
-        <w:t xml:space="preserve">this </w:t>
-      </w:r>
-      <w:r>
-        <w:rPr>
-          <w:sz w:val="24"/>
-          <w:szCs w:val="24"/>
-          <w:lang w:val="en-US"/>
-        </w:rPr>
-        <w:t xml:space="preserve">plugin. </w:t>
+        <w:t xml:space="preserve">Users can rename not only machines and contexts, but also variables, variants, invariants, events, etc. via this plugin. </w:t>
       </w:r>
       <w:r>
         <w:rPr>
@@ -3328,15 +3248,7 @@
           <w:szCs w:val="24"/>
           <w:lang w:val="en-US"/>
         </w:rPr>
-        <w:t>Rodin 3.0.x</w:t>
-      </w:r>
-      <w:r>
-        <w:rPr>
-          <w:sz w:val="24"/>
-          <w:szCs w:val="24"/>
-          <w:lang w:val="en-US"/>
-        </w:rPr>
-        <w:t>.</w:t>
+        <w:t>Rodin 3.0.x.</w:t>
       </w:r>
       <w:r>
         <w:rPr>
@@ -3345,6 +3257,754 @@
           <w:lang w:val="en-US"/>
         </w:rPr>
         <w:t xml:space="preserve"> </w:t>
+      </w:r>
+      <w:r>
+        <w:rPr>
+          <w:sz w:val="24"/>
+          <w:szCs w:val="24"/>
+          <w:lang w:val="en-US"/>
+        </w:rPr>
+        <w:t xml:space="preserve">During the dozens of updates, the plugin became powerful tool with good functionality and user-friendly interface. It includes not only renaming for main parts of the Event-B model such as machines and contexts, but also small parts of these parts, such as variables, invariants, events, constants, axioms, etc. It also allows users to keep the valid proofs during the renaming. The plugin during the execution </w:t>
+      </w:r>
+      <w:r>
+        <w:rPr>
+          <w:sz w:val="24"/>
+          <w:szCs w:val="24"/>
+          <w:lang w:val="en-US"/>
+        </w:rPr>
+        <w:t>operates with</w:t>
+      </w:r>
+      <w:r>
+        <w:rPr>
+          <w:sz w:val="24"/>
+          <w:szCs w:val="24"/>
+          <w:lang w:val="en-US"/>
+        </w:rPr>
+        <w:t xml:space="preserve"> three trees: dependency tree to match all the dependencies between the renaming object and other objects in model (such as variables in invariants or </w:t>
+      </w:r>
+      <w:r>
+        <w:rPr>
+          <w:sz w:val="24"/>
+          <w:szCs w:val="24"/>
+          <w:lang w:val="en-US"/>
+        </w:rPr>
+        <w:t>theorems</w:t>
+      </w:r>
+      <w:r>
+        <w:rPr>
+          <w:sz w:val="24"/>
+          <w:szCs w:val="24"/>
+          <w:lang w:val="en-US"/>
+        </w:rPr>
+        <w:t>)</w:t>
+      </w:r>
+      <w:r>
+        <w:rPr>
+          <w:sz w:val="24"/>
+          <w:szCs w:val="24"/>
+          <w:lang w:val="en-US"/>
+        </w:rPr>
+        <w:t xml:space="preserve">, abstract syntax tree of the Event-B language to get access to all of the elements of the model and proof tree to make changes in proof obligations without breaking them. Even though the plugin main functionality is simple renaming, it allows users not to waste their time on creating new elements with other names and deleting </w:t>
+      </w:r>
+      <w:r>
+        <w:rPr>
+          <w:sz w:val="24"/>
+          <w:szCs w:val="24"/>
+          <w:lang w:val="en-US"/>
+        </w:rPr>
+        <w:t xml:space="preserve">unnecessary </w:t>
+      </w:r>
+      <w:r>
+        <w:rPr>
+          <w:sz w:val="24"/>
+          <w:szCs w:val="24"/>
+          <w:lang w:val="en-US"/>
+        </w:rPr>
+        <w:t>elements which can cause the crash of the whole system. Figure</w:t>
+      </w:r>
+      <w:r>
+        <w:rPr>
+          <w:sz w:val="24"/>
+          <w:szCs w:val="24"/>
+          <w:lang w:val="en-US"/>
+        </w:rPr>
+        <w:t>s</w:t>
+      </w:r>
+      <w:r>
+        <w:rPr>
+          <w:sz w:val="24"/>
+          <w:szCs w:val="24"/>
+          <w:lang w:val="en-US"/>
+        </w:rPr>
+        <w:t xml:space="preserve"> 2.1</w:t>
+      </w:r>
+      <w:r>
+        <w:rPr>
+          <w:sz w:val="24"/>
+          <w:szCs w:val="24"/>
+          <w:lang w:val="en-US"/>
+        </w:rPr>
+        <w:t>-2.4</w:t>
+      </w:r>
+      <w:r>
+        <w:rPr>
+          <w:sz w:val="24"/>
+          <w:szCs w:val="24"/>
+          <w:lang w:val="en-US"/>
+        </w:rPr>
+        <w:t xml:space="preserve"> contains screenshots of the user interface of this plugin showing the main flow of the interaction between user and the system</w:t>
+      </w:r>
+      <w:r>
+        <w:rPr>
+          <w:sz w:val="24"/>
+          <w:szCs w:val="24"/>
+          <w:lang w:val="en-US"/>
+        </w:rPr>
+        <w:t xml:space="preserve">. The </w:t>
+      </w:r>
+      <w:r>
+        <w:rPr>
+          <w:sz w:val="24"/>
+          <w:szCs w:val="24"/>
+          <w:lang w:val="en-US"/>
+        </w:rPr>
+        <w:t>figure 2.1</w:t>
+      </w:r>
+      <w:r>
+        <w:rPr>
+          <w:sz w:val="24"/>
+          <w:szCs w:val="24"/>
+          <w:lang w:val="en-US"/>
+        </w:rPr>
+        <w:t xml:space="preserve"> represents the plugin call, caused by right-clicking on the renaming element, </w:t>
+      </w:r>
+      <w:r>
+        <w:rPr>
+          <w:sz w:val="24"/>
+          <w:szCs w:val="24"/>
+          <w:lang w:val="en-US"/>
+        </w:rPr>
+        <w:t>figure 2.2</w:t>
+      </w:r>
+      <w:r>
+        <w:rPr>
+          <w:sz w:val="24"/>
+          <w:szCs w:val="24"/>
+          <w:lang w:val="en-US"/>
+        </w:rPr>
+        <w:t xml:space="preserve"> </w:t>
+      </w:r>
+      <w:r>
+        <w:rPr>
+          <w:sz w:val="24"/>
+          <w:szCs w:val="24"/>
+          <w:lang w:val="en-US"/>
+        </w:rPr>
+        <w:t xml:space="preserve">shows the dialog window asking user to input the new name. After the valid input of the new name, the plugin checks if any problems can appear during </w:t>
+      </w:r>
+      <w:r>
+        <w:rPr>
+          <w:sz w:val="24"/>
+          <w:szCs w:val="24"/>
+          <w:lang w:val="en-US"/>
+        </w:rPr>
+        <w:t>the renaming (figure 2.3) and start renaming (figure 2.4).</w:t>
+      </w:r>
+    </w:p>
+    <w:p>
+      <w:pPr>
+        <w:jc w:val="center"/>
+        <w:rPr>
+          <w:sz w:val="24"/>
+          <w:szCs w:val="24"/>
+          <w:lang w:val="en-US"/>
+        </w:rPr>
+      </w:pPr>
+      <w:r>
+        <w:rPr>
+          <w:noProof/>
+          <w:sz w:val="24"/>
+          <w:szCs w:val="24"/>
+        </w:rPr>
+        <w:lastRenderedPageBreak/>
+        <w:drawing>
+          <wp:inline distT="0" distB="0" distL="0" distR="0">
+            <wp:extent cx="3266235" cy="3562350"/>
+            <wp:effectExtent l="0" t="0" r="0" b="0"/>
+            <wp:docPr id="1" name="Рисунок 1" descr="D:\Akulina\Maynooth university\Project\Screenshots\2.1.1.png"/>
+            <wp:cNvGraphicFramePr>
+              <a:graphicFrameLocks xmlns:a="http://schemas.openxmlformats.org/drawingml/2006/main" noChangeAspect="1"/>
+            </wp:cNvGraphicFramePr>
+            <a:graphic xmlns:a="http://schemas.openxmlformats.org/drawingml/2006/main">
+              <a:graphicData uri="http://schemas.openxmlformats.org/drawingml/2006/picture">
+                <pic:pic xmlns:pic="http://schemas.openxmlformats.org/drawingml/2006/picture">
+                  <pic:nvPicPr>
+                    <pic:cNvPr id="0" name="Picture 1" descr="D:\Akulina\Maynooth university\Project\Screenshots\2.1.1.png"/>
+                    <pic:cNvPicPr>
+                      <a:picLocks noChangeAspect="1" noChangeArrowheads="1"/>
+                    </pic:cNvPicPr>
+                  </pic:nvPicPr>
+                  <pic:blipFill rotWithShape="1">
+                    <a:blip r:embed="rId7">
+                      <a:extLst>
+                        <a:ext uri="{28A0092B-C50C-407E-A947-70E740481C1C}">
+                          <a14:useLocalDpi xmlns:a14="http://schemas.microsoft.com/office/drawing/2010/main" val="0"/>
+                        </a:ext>
+                      </a:extLst>
+                    </a:blip>
+                    <a:srcRect l="-1" r="14754"/>
+                    <a:stretch/>
+                  </pic:blipFill>
+                  <pic:spPr bwMode="auto">
+                    <a:xfrm>
+                      <a:off x="0" y="0"/>
+                      <a:ext cx="3267621" cy="3563862"/>
+                    </a:xfrm>
+                    <a:prstGeom prst="rect">
+                      <a:avLst/>
+                    </a:prstGeom>
+                    <a:noFill/>
+                    <a:ln>
+                      <a:noFill/>
+                    </a:ln>
+                    <a:extLst>
+                      <a:ext uri="{53640926-AAD7-44D8-BBD7-CCE9431645EC}">
+                        <a14:shadowObscured xmlns:a14="http://schemas.microsoft.com/office/drawing/2010/main"/>
+                      </a:ext>
+                    </a:extLst>
+                  </pic:spPr>
+                </pic:pic>
+              </a:graphicData>
+            </a:graphic>
+          </wp:inline>
+        </w:drawing>
+      </w:r>
+    </w:p>
+    <w:p>
+      <w:pPr>
+        <w:jc w:val="center"/>
+        <w:rPr>
+          <w:sz w:val="24"/>
+          <w:szCs w:val="24"/>
+          <w:lang w:val="en-US"/>
+        </w:rPr>
+      </w:pPr>
+      <w:r>
+        <w:rPr>
+          <w:sz w:val="24"/>
+          <w:szCs w:val="24"/>
+          <w:lang w:val="en-US"/>
+        </w:rPr>
+        <w:t>Fig. 2.1 Refactoring (renaming) plugin call</w:t>
+      </w:r>
+    </w:p>
+    <w:p>
+      <w:pPr>
+        <w:jc w:val="center"/>
+        <w:rPr>
+          <w:sz w:val="24"/>
+          <w:szCs w:val="24"/>
+          <w:lang w:val="en-US"/>
+        </w:rPr>
+      </w:pPr>
+      <w:r>
+        <w:rPr>
+          <w:noProof/>
+          <w:sz w:val="24"/>
+          <w:szCs w:val="24"/>
+        </w:rPr>
+        <w:drawing>
+          <wp:inline distT="0" distB="0" distL="0" distR="0">
+            <wp:extent cx="3524250" cy="1809750"/>
+            <wp:effectExtent l="0" t="0" r="0" b="0"/>
+            <wp:docPr id="2" name="Рисунок 2" descr="D:\Akulina\Maynooth university\Project\Screenshots\2.1.2.PNG"/>
+            <wp:cNvGraphicFramePr>
+              <a:graphicFrameLocks xmlns:a="http://schemas.openxmlformats.org/drawingml/2006/main" noChangeAspect="1"/>
+            </wp:cNvGraphicFramePr>
+            <a:graphic xmlns:a="http://schemas.openxmlformats.org/drawingml/2006/main">
+              <a:graphicData uri="http://schemas.openxmlformats.org/drawingml/2006/picture">
+                <pic:pic xmlns:pic="http://schemas.openxmlformats.org/drawingml/2006/picture">
+                  <pic:nvPicPr>
+                    <pic:cNvPr id="0" name="Picture 2" descr="D:\Akulina\Maynooth university\Project\Screenshots\2.1.2.PNG"/>
+                    <pic:cNvPicPr>
+                      <a:picLocks noChangeAspect="1" noChangeArrowheads="1"/>
+                    </pic:cNvPicPr>
+                  </pic:nvPicPr>
+                  <pic:blipFill rotWithShape="1">
+                    <a:blip r:embed="rId8">
+                      <a:extLst>
+                        <a:ext uri="{28A0092B-C50C-407E-A947-70E740481C1C}">
+                          <a14:useLocalDpi xmlns:a14="http://schemas.microsoft.com/office/drawing/2010/main" val="0"/>
+                        </a:ext>
+                      </a:extLst>
+                    </a:blip>
+                    <a:srcRect r="29791" b="56018"/>
+                    <a:stretch/>
+                  </pic:blipFill>
+                  <pic:spPr bwMode="auto">
+                    <a:xfrm>
+                      <a:off x="0" y="0"/>
+                      <a:ext cx="3524250" cy="1809750"/>
+                    </a:xfrm>
+                    <a:prstGeom prst="rect">
+                      <a:avLst/>
+                    </a:prstGeom>
+                    <a:noFill/>
+                    <a:ln>
+                      <a:noFill/>
+                    </a:ln>
+                    <a:extLst>
+                      <a:ext uri="{53640926-AAD7-44D8-BBD7-CCE9431645EC}">
+                        <a14:shadowObscured xmlns:a14="http://schemas.microsoft.com/office/drawing/2010/main"/>
+                      </a:ext>
+                    </a:extLst>
+                  </pic:spPr>
+                </pic:pic>
+              </a:graphicData>
+            </a:graphic>
+          </wp:inline>
+        </w:drawing>
+      </w:r>
+    </w:p>
+    <w:p>
+      <w:pPr>
+        <w:jc w:val="center"/>
+        <w:rPr>
+          <w:sz w:val="24"/>
+          <w:szCs w:val="24"/>
+          <w:lang w:val="en-US"/>
+        </w:rPr>
+      </w:pPr>
+      <w:r>
+        <w:rPr>
+          <w:sz w:val="24"/>
+          <w:szCs w:val="24"/>
+          <w:lang w:val="en-US"/>
+        </w:rPr>
+        <w:t>Fig 2.2 New name input</w:t>
+      </w:r>
+    </w:p>
+    <w:p>
+      <w:pPr>
+        <w:jc w:val="center"/>
+        <w:rPr>
+          <w:sz w:val="24"/>
+          <w:szCs w:val="24"/>
+          <w:lang w:val="en-US"/>
+        </w:rPr>
+      </w:pPr>
+      <w:r>
+        <w:rPr>
+          <w:noProof/>
+          <w:sz w:val="24"/>
+          <w:szCs w:val="24"/>
+        </w:rPr>
+        <w:drawing>
+          <wp:inline distT="0" distB="0" distL="0" distR="0">
+            <wp:extent cx="3848100" cy="2371725"/>
+            <wp:effectExtent l="0" t="0" r="0" b="9525"/>
+            <wp:docPr id="3" name="Рисунок 3" descr="D:\Akulina\Maynooth university\Project\Screenshots\2.1.3.PNG"/>
+            <wp:cNvGraphicFramePr>
+              <a:graphicFrameLocks xmlns:a="http://schemas.openxmlformats.org/drawingml/2006/main" noChangeAspect="1"/>
+            </wp:cNvGraphicFramePr>
+            <a:graphic xmlns:a="http://schemas.openxmlformats.org/drawingml/2006/main">
+              <a:graphicData uri="http://schemas.openxmlformats.org/drawingml/2006/picture">
+                <pic:pic xmlns:pic="http://schemas.openxmlformats.org/drawingml/2006/picture">
+                  <pic:nvPicPr>
+                    <pic:cNvPr id="0" name="Picture 3" descr="D:\Akulina\Maynooth university\Project\Screenshots\2.1.3.PNG"/>
+                    <pic:cNvPicPr>
+                      <a:picLocks noChangeAspect="1" noChangeArrowheads="1"/>
+                    </pic:cNvPicPr>
+                  </pic:nvPicPr>
+                  <pic:blipFill>
+                    <a:blip r:embed="rId9">
+                      <a:extLst>
+                        <a:ext uri="{28A0092B-C50C-407E-A947-70E740481C1C}">
+                          <a14:useLocalDpi xmlns:a14="http://schemas.microsoft.com/office/drawing/2010/main" val="0"/>
+                        </a:ext>
+                      </a:extLst>
+                    </a:blip>
+                    <a:srcRect/>
+                    <a:stretch>
+                      <a:fillRect/>
+                    </a:stretch>
+                  </pic:blipFill>
+                  <pic:spPr bwMode="auto">
+                    <a:xfrm>
+                      <a:off x="0" y="0"/>
+                      <a:ext cx="3848100" cy="2371725"/>
+                    </a:xfrm>
+                    <a:prstGeom prst="rect">
+                      <a:avLst/>
+                    </a:prstGeom>
+                    <a:noFill/>
+                    <a:ln>
+                      <a:noFill/>
+                    </a:ln>
+                  </pic:spPr>
+                </pic:pic>
+              </a:graphicData>
+            </a:graphic>
+          </wp:inline>
+        </w:drawing>
+      </w:r>
+    </w:p>
+    <w:p>
+      <w:pPr>
+        <w:jc w:val="center"/>
+        <w:rPr>
+          <w:sz w:val="24"/>
+          <w:szCs w:val="24"/>
+          <w:lang w:val="en-US"/>
+        </w:rPr>
+      </w:pPr>
+      <w:r>
+        <w:rPr>
+          <w:sz w:val="24"/>
+          <w:szCs w:val="24"/>
+          <w:lang w:val="en-US"/>
+        </w:rPr>
+        <w:t>Fig 2.3 Problem report</w:t>
+      </w:r>
+    </w:p>
+    <w:p>
+      <w:pPr>
+        <w:jc w:val="center"/>
+        <w:rPr>
+          <w:sz w:val="24"/>
+          <w:szCs w:val="24"/>
+          <w:lang w:val="en-US"/>
+        </w:rPr>
+      </w:pPr>
+      <w:r>
+        <w:rPr>
+          <w:noProof/>
+          <w:sz w:val="24"/>
+          <w:szCs w:val="24"/>
+        </w:rPr>
+        <w:lastRenderedPageBreak/>
+        <w:drawing>
+          <wp:inline distT="0" distB="0" distL="0" distR="0">
+            <wp:extent cx="5067300" cy="2209800"/>
+            <wp:effectExtent l="0" t="0" r="0" b="0"/>
+            <wp:docPr id="4" name="Рисунок 4" descr="D:\Akulina\Maynooth university\Project\Screenshots\2.1.4.PNG"/>
+            <wp:cNvGraphicFramePr>
+              <a:graphicFrameLocks xmlns:a="http://schemas.openxmlformats.org/drawingml/2006/main" noChangeAspect="1"/>
+            </wp:cNvGraphicFramePr>
+            <a:graphic xmlns:a="http://schemas.openxmlformats.org/drawingml/2006/main">
+              <a:graphicData uri="http://schemas.openxmlformats.org/drawingml/2006/picture">
+                <pic:pic xmlns:pic="http://schemas.openxmlformats.org/drawingml/2006/picture">
+                  <pic:nvPicPr>
+                    <pic:cNvPr id="0" name="Picture 4" descr="D:\Akulina\Maynooth university\Project\Screenshots\2.1.4.PNG"/>
+                    <pic:cNvPicPr>
+                      <a:picLocks noChangeAspect="1" noChangeArrowheads="1"/>
+                    </pic:cNvPicPr>
+                  </pic:nvPicPr>
+                  <pic:blipFill>
+                    <a:blip r:embed="rId10">
+                      <a:extLst>
+                        <a:ext uri="{28A0092B-C50C-407E-A947-70E740481C1C}">
+                          <a14:useLocalDpi xmlns:a14="http://schemas.microsoft.com/office/drawing/2010/main" val="0"/>
+                        </a:ext>
+                      </a:extLst>
+                    </a:blip>
+                    <a:srcRect/>
+                    <a:stretch>
+                      <a:fillRect/>
+                    </a:stretch>
+                  </pic:blipFill>
+                  <pic:spPr bwMode="auto">
+                    <a:xfrm>
+                      <a:off x="0" y="0"/>
+                      <a:ext cx="5067300" cy="2209800"/>
+                    </a:xfrm>
+                    <a:prstGeom prst="rect">
+                      <a:avLst/>
+                    </a:prstGeom>
+                    <a:noFill/>
+                    <a:ln>
+                      <a:noFill/>
+                    </a:ln>
+                  </pic:spPr>
+                </pic:pic>
+              </a:graphicData>
+            </a:graphic>
+          </wp:inline>
+        </w:drawing>
+      </w:r>
+    </w:p>
+    <w:p>
+      <w:pPr>
+        <w:jc w:val="center"/>
+        <w:rPr>
+          <w:sz w:val="24"/>
+          <w:szCs w:val="24"/>
+          <w:lang w:val="en-US"/>
+        </w:rPr>
+      </w:pPr>
+      <w:r>
+        <w:rPr>
+          <w:sz w:val="24"/>
+          <w:szCs w:val="24"/>
+          <w:lang w:val="en-US"/>
+        </w:rPr>
+        <w:t>Fig 2.4 Renaming in progress</w:t>
+      </w:r>
+    </w:p>
+    <w:p>
+      <w:pPr>
+        <w:rPr>
+          <w:b/>
+          <w:sz w:val="24"/>
+          <w:szCs w:val="24"/>
+          <w:lang w:val="en-US"/>
+        </w:rPr>
+      </w:pPr>
+      <w:r>
+        <w:rPr>
+          <w:b/>
+          <w:sz w:val="24"/>
+          <w:szCs w:val="24"/>
+          <w:lang w:val="en-US"/>
+        </w:rPr>
+        <w:t xml:space="preserve">2.3.2 Feature </w:t>
+      </w:r>
+      <w:r>
+        <w:rPr>
+          <w:b/>
+          <w:sz w:val="24"/>
+          <w:szCs w:val="24"/>
+          <w:lang w:val="en-US"/>
+        </w:rPr>
+        <w:t xml:space="preserve">composition plugin </w:t>
+      </w:r>
+    </w:p>
+    <w:p>
+      <w:pPr>
+        <w:jc w:val="both"/>
+        <w:rPr>
+          <w:sz w:val="24"/>
+          <w:szCs w:val="24"/>
+          <w:lang w:val="en-US"/>
+        </w:rPr>
+      </w:pPr>
+      <w:r>
+        <w:rPr>
+          <w:sz w:val="24"/>
+          <w:szCs w:val="24"/>
+          <w:lang w:val="en-US"/>
+        </w:rPr>
+        <w:t xml:space="preserve">Feature composition plugin was developed by Ali Gondal (University of Southampton) and compatible with Rodin 2.0. This plugin allows user to build a composition model of the input models. The new model is also an Event-B model and is saved in Rodin database. </w:t>
+      </w:r>
+      <w:r>
+        <w:rPr>
+          <w:sz w:val="24"/>
+          <w:szCs w:val="24"/>
+          <w:lang w:val="en-US"/>
+        </w:rPr>
+        <w:t xml:space="preserve">This smart plugin highlights the conflicts between the joining models such as declarations of the same events or variables in both models. It also allows to resolve conflicting situation by removing the repeating/redundant information in different models. </w:t>
+      </w:r>
+      <w:r>
+        <w:rPr>
+          <w:sz w:val="24"/>
+          <w:szCs w:val="24"/>
+          <w:lang w:val="en-US"/>
+        </w:rPr>
+        <w:t>The composition editor also provides option for merging events</w:t>
+      </w:r>
+      <w:r>
+        <w:rPr>
+          <w:sz w:val="24"/>
+          <w:szCs w:val="24"/>
+          <w:lang w:val="en-US"/>
+        </w:rPr>
+        <w:t xml:space="preserve"> </w:t>
+      </w:r>
+      <w:r>
+        <w:rPr>
+          <w:sz w:val="24"/>
+          <w:szCs w:val="24"/>
+          <w:lang w:val="en-US"/>
+        </w:rPr>
+        <w:t>[</w:t>
+      </w:r>
+      <w:r>
+        <w:rPr>
+          <w:sz w:val="24"/>
+          <w:szCs w:val="24"/>
+          <w:lang w:val="en-US"/>
+        </w:rPr>
+        <w:t>http://wiki.event-b.org/index.php/Feature_Composition_Plug-in</w:t>
+      </w:r>
+      <w:r>
+        <w:rPr>
+          <w:sz w:val="24"/>
+          <w:szCs w:val="24"/>
+          <w:lang w:val="en-US"/>
+        </w:rPr>
+        <w:t xml:space="preserve">]. </w:t>
+      </w:r>
+    </w:p>
+    <w:p>
+      <w:pPr>
+        <w:jc w:val="both"/>
+        <w:rPr>
+          <w:sz w:val="24"/>
+          <w:szCs w:val="24"/>
+          <w:lang w:val="en-US"/>
+        </w:rPr>
+      </w:pPr>
+      <w:r>
+        <w:rPr>
+          <w:sz w:val="24"/>
+          <w:szCs w:val="24"/>
+          <w:lang w:val="en-US"/>
+        </w:rPr>
+        <w:t>The composition of several models</w:t>
+      </w:r>
+      <w:r>
+        <w:rPr>
+          <w:sz w:val="24"/>
+          <w:szCs w:val="24"/>
+          <w:lang w:val="en-US"/>
+        </w:rPr>
+        <w:t xml:space="preserve"> created by this plugin</w:t>
+      </w:r>
+      <w:r>
+        <w:rPr>
+          <w:sz w:val="24"/>
+          <w:szCs w:val="24"/>
+          <w:lang w:val="en-US"/>
+        </w:rPr>
+        <w:t xml:space="preserve"> allows to </w:t>
+      </w:r>
+      <w:r>
+        <w:rPr>
+          <w:sz w:val="24"/>
+          <w:szCs w:val="24"/>
+          <w:lang w:val="en-US"/>
+        </w:rPr>
+        <w:t xml:space="preserve">obtain </w:t>
+      </w:r>
+      <w:r>
+        <w:rPr>
+          <w:sz w:val="24"/>
+          <w:szCs w:val="24"/>
+          <w:lang w:val="en-US"/>
+        </w:rPr>
+        <w:t xml:space="preserve">the </w:t>
+      </w:r>
+      <w:r>
+        <w:rPr>
+          <w:sz w:val="24"/>
+          <w:szCs w:val="24"/>
+          <w:lang w:val="en-US"/>
+        </w:rPr>
+        <w:t xml:space="preserve">model with </w:t>
+      </w:r>
+      <w:r>
+        <w:rPr>
+          <w:sz w:val="24"/>
+          <w:szCs w:val="24"/>
+          <w:lang w:val="en-US"/>
+        </w:rPr>
+        <w:t xml:space="preserve">necessary properties without long manual development. The dialog window of the feature composition plugin shows all available elements such as variables, invariants, events, etc. which can be used in the final composition model. User can select/deselect these elements depending on </w:t>
+      </w:r>
+      <w:r>
+        <w:rPr>
+          <w:sz w:val="24"/>
+          <w:szCs w:val="24"/>
+          <w:lang w:val="en-US"/>
+        </w:rPr>
+        <w:t>planned</w:t>
+      </w:r>
+      <w:r>
+        <w:rPr>
+          <w:sz w:val="24"/>
+          <w:szCs w:val="24"/>
+          <w:lang w:val="en-US"/>
+        </w:rPr>
+        <w:t xml:space="preserve"> idea of the final model.</w:t>
+      </w:r>
+      <w:r>
+        <w:rPr>
+          <w:sz w:val="24"/>
+          <w:szCs w:val="24"/>
+          <w:lang w:val="en-US"/>
+        </w:rPr>
+        <w:t xml:space="preserve"> </w:t>
+      </w:r>
+      <w:r>
+        <w:rPr>
+          <w:sz w:val="24"/>
+          <w:szCs w:val="24"/>
+          <w:lang w:val="en-US"/>
+        </w:rPr>
+        <w:t>Besides the possibility of making the composition, plugin allows to merge two or more events</w:t>
+      </w:r>
+      <w:r>
+        <w:rPr>
+          <w:sz w:val="24"/>
+          <w:szCs w:val="24"/>
+          <w:lang w:val="en-US"/>
+        </w:rPr>
+        <w:t xml:space="preserve"> by creating a new event. </w:t>
+      </w:r>
+      <w:r>
+        <w:rPr>
+          <w:sz w:val="24"/>
+          <w:szCs w:val="24"/>
+          <w:lang w:val="en-US"/>
+        </w:rPr>
+        <w:t xml:space="preserve">Plugin doesn’t allow to compose variants and theorems. </w:t>
+      </w:r>
+      <w:r>
+        <w:rPr>
+          <w:sz w:val="24"/>
+          <w:szCs w:val="24"/>
+          <w:lang w:val="en-US"/>
+        </w:rPr>
+        <w:t>The tool is also capable of composing features at different refinement levels. The composite feature is a typical Event-B model and is automatically checked by the RODIN static checker for any errors</w:t>
+      </w:r>
+      <w:r>
+        <w:rPr>
+          <w:sz w:val="24"/>
+          <w:szCs w:val="24"/>
+          <w:lang w:val="en-US"/>
+        </w:rPr>
+        <w:t xml:space="preserve"> [4].</w:t>
+      </w:r>
+      <w:r>
+        <w:rPr>
+          <w:sz w:val="24"/>
+          <w:szCs w:val="24"/>
+          <w:lang w:val="en-US"/>
+        </w:rPr>
+        <w:t xml:space="preserve"> This plugin is a prototype project of the feature composition tool </w:t>
+      </w:r>
+      <w:r>
+        <w:rPr>
+          <w:sz w:val="24"/>
+          <w:szCs w:val="24"/>
+          <w:lang w:val="en-US"/>
+        </w:rPr>
+        <w:t xml:space="preserve">and will be improved by the developers. </w:t>
+      </w:r>
+      <w:r>
+        <w:rPr>
+          <w:sz w:val="24"/>
+          <w:szCs w:val="24"/>
+          <w:lang w:val="en-US"/>
+        </w:rPr>
+        <w:t>It was created because the feature composition tools existed before didn’t use all of the capabilities of the Event-B language and provided user with small number of features.</w:t>
+      </w:r>
+      <w:r>
+        <w:rPr>
+          <w:sz w:val="24"/>
+          <w:szCs w:val="24"/>
+          <w:lang w:val="en-US"/>
+        </w:rPr>
+        <w:t xml:space="preserve"> New versions of this plugin will be able to deal with proof obligations and create compositions based on existing proof obligations.</w:t>
       </w:r>
       <w:bookmarkStart w:id="0" w:name="_GoBack"/>
       <w:bookmarkEnd w:id="0"/>
@@ -3414,282 +4074,174 @@
           <w:lang w:val="en-US"/>
         </w:rPr>
       </w:pPr>
+      <w:r>
+        <w:rPr>
+          <w:b/>
+          <w:sz w:val="24"/>
+          <w:szCs w:val="24"/>
+          <w:lang w:val="en-US"/>
+        </w:rPr>
+        <w:lastRenderedPageBreak/>
+        <w:t>References</w:t>
+      </w:r>
     </w:p>
     <w:p>
       <w:pPr>
         <w:jc w:val="both"/>
         <w:rPr>
-          <w:b/>
-          <w:sz w:val="24"/>
-          <w:szCs w:val="24"/>
-          <w:lang w:val="en-US"/>
-        </w:rPr>
-      </w:pPr>
+          <w:sz w:val="24"/>
+          <w:szCs w:val="24"/>
+          <w:lang w:val="en-US"/>
+        </w:rPr>
+      </w:pPr>
+      <w:r>
+        <w:rPr>
+          <w:sz w:val="24"/>
+          <w:szCs w:val="24"/>
+          <w:lang w:val="en-US"/>
+        </w:rPr>
+        <w:t>[1] J. A. Goguen and R. M. Burstall. Institutions: Abstract Model Theory</w:t>
+      </w:r>
+      <w:r>
+        <w:rPr>
+          <w:sz w:val="24"/>
+          <w:szCs w:val="24"/>
+          <w:lang w:val="en-US"/>
+        </w:rPr>
+        <w:t xml:space="preserve"> for Specifi</w:t>
+      </w:r>
+      <w:r>
+        <w:rPr>
+          <w:sz w:val="24"/>
+          <w:szCs w:val="24"/>
+          <w:lang w:val="en-US"/>
+        </w:rPr>
+        <w:t>cation</w:t>
+      </w:r>
+      <w:r>
+        <w:rPr>
+          <w:sz w:val="24"/>
+          <w:szCs w:val="24"/>
+          <w:lang w:val="en-US"/>
+        </w:rPr>
+        <w:t xml:space="preserve"> </w:t>
+      </w:r>
+      <w:r>
+        <w:rPr>
+          <w:sz w:val="24"/>
+          <w:szCs w:val="24"/>
+          <w:lang w:val="en-US"/>
+        </w:rPr>
+        <w:t>and Programming. Journal of the A.C.M.</w:t>
+      </w:r>
+      <w:r>
+        <w:rPr>
+          <w:sz w:val="24"/>
+          <w:szCs w:val="24"/>
+          <w:lang w:val="en-US"/>
+        </w:rPr>
+        <w:t>, 39(1):95{146, January 1992</w:t>
+      </w:r>
     </w:p>
     <w:p>
       <w:pPr>
         <w:jc w:val="both"/>
         <w:rPr>
-          <w:b/>
-          <w:sz w:val="24"/>
-          <w:szCs w:val="24"/>
-          <w:lang w:val="en-US"/>
-        </w:rPr>
-      </w:pPr>
+          <w:lang w:val="en-US"/>
+        </w:rPr>
+      </w:pPr>
+      <w:r>
+        <w:rPr>
+          <w:sz w:val="24"/>
+          <w:szCs w:val="24"/>
+          <w:lang w:val="en-US"/>
+        </w:rPr>
+        <w:t xml:space="preserve">[2] </w:t>
+      </w:r>
+      <w:r>
+        <w:rPr>
+          <w:lang w:val="en-US"/>
+        </w:rPr>
+        <w:t>J.-R. Abrial</w:t>
+      </w:r>
+      <w:r>
+        <w:rPr>
+          <w:lang w:val="en-US"/>
+        </w:rPr>
+        <w:t xml:space="preserve">. </w:t>
+      </w:r>
+      <w:r>
+        <w:rPr>
+          <w:lang w:val="en-US"/>
+        </w:rPr>
+        <w:t>The Event-B Modelling Notation</w:t>
+      </w:r>
+      <w:r>
+        <w:rPr>
+          <w:lang w:val="en-US"/>
+        </w:rPr>
+        <w:t xml:space="preserve">, </w:t>
+      </w:r>
+      <w:r>
+        <w:rPr>
+          <w:lang w:val="en-US"/>
+        </w:rPr>
+        <w:t>October 2007</w:t>
+      </w:r>
     </w:p>
     <w:p>
       <w:pPr>
         <w:jc w:val="both"/>
         <w:rPr>
-          <w:b/>
-          <w:sz w:val="24"/>
-          <w:szCs w:val="24"/>
-          <w:lang w:val="en-US"/>
-        </w:rPr>
-      </w:pPr>
+          <w:lang w:val="en-US"/>
+        </w:rPr>
+      </w:pPr>
+      <w:r>
+        <w:rPr>
+          <w:lang w:val="en-US"/>
+        </w:rPr>
+        <w:t>[3] S.Holl. Refactoring of B models.</w:t>
+      </w:r>
+      <w:r>
+        <w:rPr>
+          <w:lang w:val="en-US"/>
+        </w:rPr>
+        <w:t xml:space="preserve"> Bachelor thesis, 2007, pp.1-52</w:t>
+      </w:r>
     </w:p>
     <w:p>
       <w:pPr>
         <w:jc w:val="both"/>
         <w:rPr>
-          <w:b/>
-          <w:sz w:val="24"/>
-          <w:szCs w:val="24"/>
-          <w:lang w:val="en-US"/>
-        </w:rPr>
-      </w:pPr>
-    </w:p>
-    <w:p>
-      <w:pPr>
-        <w:jc w:val="both"/>
-        <w:rPr>
-          <w:b/>
-          <w:sz w:val="24"/>
-          <w:szCs w:val="24"/>
-          <w:lang w:val="en-US"/>
-        </w:rPr>
-      </w:pPr>
-    </w:p>
-    <w:p>
-      <w:pPr>
-        <w:jc w:val="both"/>
-        <w:rPr>
-          <w:b/>
-          <w:sz w:val="24"/>
-          <w:szCs w:val="24"/>
-          <w:lang w:val="en-US"/>
-        </w:rPr>
-      </w:pPr>
-    </w:p>
-    <w:p>
-      <w:pPr>
-        <w:jc w:val="both"/>
-        <w:rPr>
-          <w:b/>
-          <w:sz w:val="24"/>
-          <w:szCs w:val="24"/>
-          <w:lang w:val="en-US"/>
-        </w:rPr>
-      </w:pPr>
-    </w:p>
-    <w:p>
-      <w:pPr>
-        <w:jc w:val="both"/>
-        <w:rPr>
-          <w:b/>
-          <w:sz w:val="24"/>
-          <w:szCs w:val="24"/>
-          <w:lang w:val="en-US"/>
-        </w:rPr>
-      </w:pPr>
-    </w:p>
-    <w:p>
-      <w:pPr>
-        <w:jc w:val="both"/>
-        <w:rPr>
-          <w:b/>
-          <w:sz w:val="24"/>
-          <w:szCs w:val="24"/>
-          <w:lang w:val="en-US"/>
-        </w:rPr>
-      </w:pPr>
-    </w:p>
-    <w:p>
-      <w:pPr>
-        <w:jc w:val="both"/>
-        <w:rPr>
-          <w:b/>
-          <w:sz w:val="24"/>
-          <w:szCs w:val="24"/>
-          <w:lang w:val="en-US"/>
-        </w:rPr>
-      </w:pPr>
-    </w:p>
-    <w:p>
-      <w:pPr>
-        <w:jc w:val="both"/>
-        <w:rPr>
-          <w:b/>
-          <w:sz w:val="24"/>
-          <w:szCs w:val="24"/>
-          <w:lang w:val="en-US"/>
-        </w:rPr>
-      </w:pPr>
-    </w:p>
-    <w:p>
-      <w:pPr>
-        <w:jc w:val="both"/>
-        <w:rPr>
-          <w:b/>
-          <w:sz w:val="24"/>
-          <w:szCs w:val="24"/>
-          <w:lang w:val="en-US"/>
-        </w:rPr>
-      </w:pPr>
-    </w:p>
-    <w:p>
-      <w:pPr>
-        <w:jc w:val="both"/>
-        <w:rPr>
-          <w:b/>
-          <w:sz w:val="24"/>
-          <w:szCs w:val="24"/>
-          <w:lang w:val="en-US"/>
-        </w:rPr>
-      </w:pPr>
-      <w:r>
-        <w:rPr>
-          <w:b/>
-          <w:sz w:val="24"/>
-          <w:szCs w:val="24"/>
-          <w:lang w:val="en-US"/>
-        </w:rPr>
-        <w:t>References</w:t>
-      </w:r>
-    </w:p>
-    <w:p>
-      <w:pPr>
-        <w:jc w:val="both"/>
-        <w:rPr>
-          <w:sz w:val="24"/>
-          <w:szCs w:val="24"/>
-          <w:lang w:val="en-US"/>
-        </w:rPr>
-      </w:pPr>
-      <w:r>
-        <w:rPr>
-          <w:sz w:val="24"/>
-          <w:szCs w:val="24"/>
-          <w:lang w:val="en-US"/>
-        </w:rPr>
-        <w:t xml:space="preserve">[1] J. A. </w:t>
-      </w:r>
-      <w:proofErr w:type="spellStart"/>
-      <w:r>
-        <w:rPr>
-          <w:sz w:val="24"/>
-          <w:szCs w:val="24"/>
-          <w:lang w:val="en-US"/>
-        </w:rPr>
-        <w:t>Goguen</w:t>
-      </w:r>
-      <w:proofErr w:type="spellEnd"/>
-      <w:r>
-        <w:rPr>
-          <w:sz w:val="24"/>
-          <w:szCs w:val="24"/>
-          <w:lang w:val="en-US"/>
-        </w:rPr>
-        <w:t xml:space="preserve"> and R. M. </w:t>
-      </w:r>
-      <w:proofErr w:type="spellStart"/>
-      <w:r>
-        <w:rPr>
-          <w:sz w:val="24"/>
-          <w:szCs w:val="24"/>
-          <w:lang w:val="en-US"/>
-        </w:rPr>
-        <w:t>Burstall</w:t>
-      </w:r>
-      <w:proofErr w:type="spellEnd"/>
-      <w:r>
-        <w:rPr>
-          <w:sz w:val="24"/>
-          <w:szCs w:val="24"/>
-          <w:lang w:val="en-US"/>
-        </w:rPr>
-        <w:t>. Institutions: Abstract Model Theory</w:t>
-      </w:r>
-      <w:r>
-        <w:rPr>
-          <w:sz w:val="24"/>
-          <w:szCs w:val="24"/>
-          <w:lang w:val="en-US"/>
-        </w:rPr>
-        <w:t xml:space="preserve"> for Specifi</w:t>
-      </w:r>
-      <w:r>
-        <w:rPr>
-          <w:sz w:val="24"/>
-          <w:szCs w:val="24"/>
-          <w:lang w:val="en-US"/>
-        </w:rPr>
-        <w:t>cation</w:t>
-      </w:r>
-      <w:r>
-        <w:rPr>
-          <w:sz w:val="24"/>
-          <w:szCs w:val="24"/>
-          <w:lang w:val="en-US"/>
-        </w:rPr>
-        <w:t xml:space="preserve"> </w:t>
-      </w:r>
-      <w:r>
-        <w:rPr>
-          <w:sz w:val="24"/>
-          <w:szCs w:val="24"/>
-          <w:lang w:val="en-US"/>
-        </w:rPr>
-        <w:t>and Programming. Journal of the A.C.M.</w:t>
-      </w:r>
-      <w:r>
-        <w:rPr>
-          <w:sz w:val="24"/>
-          <w:szCs w:val="24"/>
-          <w:lang w:val="en-US"/>
-        </w:rPr>
-        <w:t>, 39(1):95{146, January 1992</w:t>
-      </w:r>
-    </w:p>
-    <w:p>
-      <w:pPr>
-        <w:jc w:val="both"/>
-        <w:rPr>
-          <w:lang w:val="en-US"/>
-        </w:rPr>
-      </w:pPr>
-      <w:r>
-        <w:rPr>
-          <w:sz w:val="24"/>
-          <w:szCs w:val="24"/>
-          <w:lang w:val="en-US"/>
-        </w:rPr>
-        <w:t xml:space="preserve">[2] </w:t>
-      </w:r>
-      <w:r>
-        <w:rPr>
-          <w:lang w:val="en-US"/>
-        </w:rPr>
-        <w:t xml:space="preserve">J.-R. </w:t>
-      </w:r>
-      <w:proofErr w:type="spellStart"/>
-      <w:r>
-        <w:rPr>
-          <w:lang w:val="en-US"/>
-        </w:rPr>
-        <w:t>Abrial</w:t>
-      </w:r>
-      <w:proofErr w:type="spellEnd"/>
+          <w:sz w:val="24"/>
+          <w:szCs w:val="24"/>
+          <w:lang w:val="en-US"/>
+        </w:rPr>
+      </w:pPr>
+      <w:r>
+        <w:rPr>
+          <w:lang w:val="en-US"/>
+        </w:rPr>
+        <w:t xml:space="preserve">[4] A. Gondal, M. </w:t>
+      </w:r>
+      <w:r>
+        <w:rPr>
+          <w:lang w:val="en-US"/>
+        </w:rPr>
+        <w:t>Poppleto</w:t>
+      </w:r>
+      <w:r>
+        <w:rPr>
+          <w:lang w:val="en-US"/>
+        </w:rPr>
+        <w:t>n, C.</w:t>
+      </w:r>
+      <w:r>
+        <w:rPr>
+          <w:lang w:val="en-US"/>
+        </w:rPr>
+        <w:t xml:space="preserve"> Snook</w:t>
+      </w:r>
       <w:r>
         <w:rPr>
           <w:lang w:val="en-US"/>
@@ -3700,57 +4252,7 @@
         <w:rPr>
           <w:lang w:val="en-US"/>
         </w:rPr>
-        <w:t>The Event-B Modelling Notation</w:t>
-      </w:r>
-      <w:r>
-        <w:rPr>
-          <w:lang w:val="en-US"/>
-        </w:rPr>
-        <w:t xml:space="preserve">, </w:t>
-      </w:r>
-      <w:r>
-        <w:rPr>
-          <w:lang w:val="en-US"/>
-        </w:rPr>
-        <w:t>October 2007</w:t>
-      </w:r>
-    </w:p>
-    <w:p>
-      <w:pPr>
-        <w:jc w:val="both"/>
-        <w:rPr>
-          <w:sz w:val="24"/>
-          <w:szCs w:val="24"/>
-          <w:lang w:val="en-US"/>
-        </w:rPr>
-      </w:pPr>
-      <w:r>
-        <w:rPr>
-          <w:lang w:val="en-US"/>
-        </w:rPr>
-        <w:t xml:space="preserve">[3] </w:t>
-      </w:r>
-      <w:proofErr w:type="spellStart"/>
-      <w:proofErr w:type="gramStart"/>
-      <w:r>
-        <w:rPr>
-          <w:lang w:val="en-US"/>
-        </w:rPr>
-        <w:t>S.Holl</w:t>
-      </w:r>
-      <w:proofErr w:type="spellEnd"/>
-      <w:proofErr w:type="gramEnd"/>
-      <w:r>
-        <w:rPr>
-          <w:lang w:val="en-US"/>
-        </w:rPr>
-        <w:t>. Refactoring of B models.</w:t>
-      </w:r>
-      <w:r>
-        <w:rPr>
-          <w:lang w:val="en-US"/>
-        </w:rPr>
-        <w:t xml:space="preserve"> Bachelor thesis, 2007, pp.1-52</w:t>
+        <w:t>Feature Composition – Towards product lines of Event-B models</w:t>
       </w:r>
     </w:p>
     <w:sectPr>

</xml_diff>

<commit_message>
The first part of the Chapter 3 was added
</commit_message>
<xml_diff>
--- a/Thesis.docx
+++ b/Thesis.docx
@@ -18,6 +18,284 @@
           <w:szCs w:val="24"/>
           <w:lang w:val="en-US"/>
         </w:rPr>
+        <w:t>ABSTRACT</w:t>
+      </w:r>
+    </w:p>
+    <w:p>
+      <w:pPr>
+        <w:jc w:val="both"/>
+        <w:rPr>
+          <w:sz w:val="24"/>
+          <w:lang w:val="en-US"/>
+        </w:rPr>
+      </w:pPr>
+      <w:r>
+        <w:rPr>
+          <w:sz w:val="24"/>
+          <w:lang w:val="en-US"/>
+        </w:rPr>
+        <w:t>This thesis describes a plugin which was created for developers who intend to design their models using the Event-B language. Event-B is a formal language which uses mathematical techniques for system modelling and verification. The accuracy of the model</w:t>
+      </w:r>
+      <w:r>
+        <w:rPr>
+          <w:sz w:val="24"/>
+          <w:lang w:val="en-US"/>
+        </w:rPr>
+        <w:t xml:space="preserve"> </w:t>
+      </w:r>
+      <w:r>
+        <w:rPr>
+          <w:sz w:val="24"/>
+          <w:lang w:val="en-US"/>
+        </w:rPr>
+        <w:t>is ensured by proof obligations. The main disadvantage of the Event-B is that it doesn’t have many well-developed modularization constructs and it is not easy to combine specifications in Event-B with those written in other formal languages. Developers can use the plugin described in this thesis if they want to make changes in the existing model such as element renaming or merging, without writing new elements from the scratch. Developers can use their knowledge of the institution theory and specification based operators to interact with the plugin.</w:t>
+      </w:r>
+    </w:p>
+    <w:p>
+      <w:pPr>
+        <w:jc w:val="both"/>
+        <w:rPr>
+          <w:sz w:val="24"/>
+          <w:lang w:val="en-US"/>
+        </w:rPr>
+      </w:pPr>
+      <w:r>
+        <w:rPr>
+          <w:sz w:val="24"/>
+          <w:lang w:val="en-US"/>
+        </w:rPr>
+        <w:t>Software development requires</w:t>
+      </w:r>
+      <w:r>
+        <w:rPr>
+          <w:sz w:val="24"/>
+          <w:lang w:val="en-US"/>
+        </w:rPr>
+        <w:t xml:space="preserve"> </w:t>
+      </w:r>
+      <w:r>
+        <w:rPr>
+          <w:sz w:val="24"/>
+          <w:lang w:val="en-US"/>
+        </w:rPr>
+        <w:t>from the developer</w:t>
+      </w:r>
+      <w:r>
+        <w:rPr>
+          <w:sz w:val="24"/>
+          <w:lang w:val="en-US"/>
+        </w:rPr>
+        <w:t xml:space="preserve"> not only</w:t>
+      </w:r>
+      <w:r>
+        <w:rPr>
+          <w:sz w:val="24"/>
+          <w:lang w:val="en-US"/>
+        </w:rPr>
+        <w:t xml:space="preserve"> an</w:t>
+      </w:r>
+      <w:r>
+        <w:rPr>
+          <w:sz w:val="24"/>
+          <w:lang w:val="en-US"/>
+        </w:rPr>
+        <w:t xml:space="preserve"> accurate</w:t>
+      </w:r>
+      <w:r>
+        <w:rPr>
+          <w:sz w:val="24"/>
+          <w:lang w:val="en-US"/>
+        </w:rPr>
+        <w:t xml:space="preserve"> and clear structuring of the system, as well as efficient tests for finding bugs, but also a strong mathematical proof. All these components allow software to be reliable and eliminate the possibility of system failure. The more complicated the system is, the more difficult it becomes to make sure that it works correctly and, in this context, mathematical proof can help to show the absence of bugs.</w:t>
+      </w:r>
+    </w:p>
+    <w:p>
+      <w:pPr>
+        <w:rPr>
+          <w:b/>
+          <w:sz w:val="24"/>
+          <w:szCs w:val="24"/>
+          <w:lang w:val="en-US"/>
+        </w:rPr>
+      </w:pPr>
+    </w:p>
+    <w:p>
+      <w:pPr>
+        <w:rPr>
+          <w:b/>
+          <w:sz w:val="24"/>
+          <w:szCs w:val="24"/>
+          <w:lang w:val="en-US"/>
+        </w:rPr>
+      </w:pPr>
+    </w:p>
+    <w:p>
+      <w:pPr>
+        <w:rPr>
+          <w:b/>
+          <w:sz w:val="24"/>
+          <w:szCs w:val="24"/>
+          <w:lang w:val="en-US"/>
+        </w:rPr>
+      </w:pPr>
+    </w:p>
+    <w:p>
+      <w:pPr>
+        <w:rPr>
+          <w:b/>
+          <w:sz w:val="24"/>
+          <w:szCs w:val="24"/>
+          <w:lang w:val="en-US"/>
+        </w:rPr>
+      </w:pPr>
+    </w:p>
+    <w:p>
+      <w:pPr>
+        <w:rPr>
+          <w:b/>
+          <w:sz w:val="24"/>
+          <w:szCs w:val="24"/>
+          <w:lang w:val="en-US"/>
+        </w:rPr>
+      </w:pPr>
+    </w:p>
+    <w:p>
+      <w:pPr>
+        <w:rPr>
+          <w:b/>
+          <w:sz w:val="24"/>
+          <w:szCs w:val="24"/>
+          <w:lang w:val="en-US"/>
+        </w:rPr>
+      </w:pPr>
+    </w:p>
+    <w:p>
+      <w:pPr>
+        <w:rPr>
+          <w:b/>
+          <w:sz w:val="24"/>
+          <w:szCs w:val="24"/>
+          <w:lang w:val="en-US"/>
+        </w:rPr>
+      </w:pPr>
+    </w:p>
+    <w:p>
+      <w:pPr>
+        <w:rPr>
+          <w:b/>
+          <w:sz w:val="24"/>
+          <w:szCs w:val="24"/>
+          <w:lang w:val="en-US"/>
+        </w:rPr>
+      </w:pPr>
+    </w:p>
+    <w:p>
+      <w:pPr>
+        <w:rPr>
+          <w:b/>
+          <w:sz w:val="24"/>
+          <w:szCs w:val="24"/>
+          <w:lang w:val="en-US"/>
+        </w:rPr>
+      </w:pPr>
+    </w:p>
+    <w:p>
+      <w:pPr>
+        <w:rPr>
+          <w:b/>
+          <w:sz w:val="24"/>
+          <w:szCs w:val="24"/>
+          <w:lang w:val="en-US"/>
+        </w:rPr>
+      </w:pPr>
+    </w:p>
+    <w:p>
+      <w:pPr>
+        <w:rPr>
+          <w:b/>
+          <w:sz w:val="24"/>
+          <w:szCs w:val="24"/>
+          <w:lang w:val="en-US"/>
+        </w:rPr>
+      </w:pPr>
+    </w:p>
+    <w:p>
+      <w:pPr>
+        <w:rPr>
+          <w:b/>
+          <w:sz w:val="24"/>
+          <w:szCs w:val="24"/>
+          <w:lang w:val="en-US"/>
+        </w:rPr>
+      </w:pPr>
+    </w:p>
+    <w:p>
+      <w:pPr>
+        <w:rPr>
+          <w:b/>
+          <w:sz w:val="24"/>
+          <w:szCs w:val="24"/>
+          <w:lang w:val="en-US"/>
+        </w:rPr>
+      </w:pPr>
+    </w:p>
+    <w:p>
+      <w:pPr>
+        <w:rPr>
+          <w:b/>
+          <w:sz w:val="24"/>
+          <w:szCs w:val="24"/>
+          <w:lang w:val="en-US"/>
+        </w:rPr>
+      </w:pPr>
+    </w:p>
+    <w:p>
+      <w:pPr>
+        <w:rPr>
+          <w:b/>
+          <w:sz w:val="24"/>
+          <w:szCs w:val="24"/>
+          <w:lang w:val="en-US"/>
+        </w:rPr>
+      </w:pPr>
+    </w:p>
+    <w:p>
+      <w:pPr>
+        <w:rPr>
+          <w:b/>
+          <w:sz w:val="24"/>
+          <w:szCs w:val="24"/>
+          <w:lang w:val="en-US"/>
+        </w:rPr>
+      </w:pPr>
+    </w:p>
+    <w:p>
+      <w:pPr>
+        <w:rPr>
+          <w:b/>
+          <w:sz w:val="24"/>
+          <w:szCs w:val="24"/>
+          <w:lang w:val="en-US"/>
+        </w:rPr>
+      </w:pPr>
+    </w:p>
+    <w:p>
+      <w:pPr>
+        <w:rPr>
+          <w:b/>
+          <w:sz w:val="24"/>
+          <w:szCs w:val="24"/>
+          <w:lang w:val="en-US"/>
+        </w:rPr>
+      </w:pPr>
+      <w:r>
+        <w:rPr>
+          <w:b/>
+          <w:sz w:val="24"/>
+          <w:szCs w:val="24"/>
+          <w:lang w:val="en-US"/>
+        </w:rPr>
+        <w:lastRenderedPageBreak/>
         <w:t>CHAPTER 1</w:t>
       </w:r>
     </w:p>
@@ -539,7 +817,29 @@
           <w:szCs w:val="24"/>
           <w:lang w:val="en-US"/>
         </w:rPr>
-        <w:t>If the software development is quite difficult work, the reliable software development is much more difficult. It requires not only good structure and efficient tests to find the bugs, but also strong mathematical proof.</w:t>
+        <w:t xml:space="preserve">If the software development is quite difficult work, the reliable software development is much more difficult. It requires not only </w:t>
+      </w:r>
+      <w:r>
+        <w:rPr>
+          <w:sz w:val="24"/>
+          <w:lang w:val="en-US"/>
+        </w:rPr>
+        <w:t>accurate</w:t>
+      </w:r>
+      <w:r>
+        <w:rPr>
+          <w:sz w:val="24"/>
+          <w:lang w:val="en-US"/>
+        </w:rPr>
+        <w:t xml:space="preserve"> and clear </w:t>
+      </w:r>
+      <w:r>
+        <w:rPr>
+          <w:sz w:val="24"/>
+          <w:szCs w:val="24"/>
+          <w:lang w:val="en-US"/>
+        </w:rPr>
+        <w:t>structure and efficient tests to find the bugs, but also strong mathematical proof.</w:t>
       </w:r>
       <w:r>
         <w:rPr>
@@ -3104,7 +3404,23 @@
           <w:szCs w:val="24"/>
           <w:lang w:val="en-US"/>
         </w:rPr>
-        <w:t>These plugins allow developers to create very precise and smart models and discover new features of the Event-B language. More details about two of the most important plugins follow:</w:t>
+        <w:t xml:space="preserve">These plugins allow developers to create very precise and smart models and discover new features of the Event-B language. More details about two </w:t>
+      </w:r>
+      <w:r>
+        <w:rPr>
+          <w:sz w:val="24"/>
+          <w:szCs w:val="24"/>
+          <w:lang w:val="en-US"/>
+        </w:rPr>
+        <w:t>plugins close related to the plugin described in this thesis</w:t>
+      </w:r>
+      <w:r>
+        <w:rPr>
+          <w:sz w:val="24"/>
+          <w:szCs w:val="24"/>
+          <w:lang w:val="en-US"/>
+        </w:rPr>
+        <w:t xml:space="preserve"> follow:</w:t>
       </w:r>
     </w:p>
     <w:p>
@@ -4006,63 +4322,1154 @@
         </w:rPr>
         <w:t xml:space="preserve"> New versions of this plugin will be able to deal with proof obligations and create compositions based on existing proof obligations.</w:t>
       </w:r>
+    </w:p>
+    <w:p>
+      <w:pPr>
+        <w:jc w:val="both"/>
+        <w:rPr>
+          <w:b/>
+          <w:sz w:val="24"/>
+          <w:szCs w:val="24"/>
+          <w:lang w:val="en-US"/>
+        </w:rPr>
+      </w:pPr>
+      <w:r>
+        <w:rPr>
+          <w:b/>
+          <w:sz w:val="24"/>
+          <w:szCs w:val="24"/>
+          <w:lang w:val="en-US"/>
+        </w:rPr>
+        <w:t>CHAPTER 3</w:t>
+      </w:r>
+    </w:p>
+    <w:p>
+      <w:pPr>
+        <w:jc w:val="both"/>
+        <w:rPr>
+          <w:b/>
+          <w:sz w:val="24"/>
+          <w:szCs w:val="24"/>
+          <w:lang w:val="en-US"/>
+        </w:rPr>
+      </w:pPr>
+      <w:r>
+        <w:rPr>
+          <w:b/>
+          <w:sz w:val="24"/>
+          <w:szCs w:val="24"/>
+          <w:lang w:val="en-US"/>
+        </w:rPr>
+        <w:t>Solution</w:t>
+      </w:r>
+    </w:p>
+    <w:p>
+      <w:pPr>
+        <w:jc w:val="both"/>
+        <w:rPr>
+          <w:b/>
+          <w:sz w:val="24"/>
+          <w:szCs w:val="24"/>
+          <w:lang w:val="en-US"/>
+        </w:rPr>
+      </w:pPr>
+      <w:r>
+        <w:rPr>
+          <w:b/>
+          <w:sz w:val="24"/>
+          <w:szCs w:val="24"/>
+          <w:lang w:val="en-US"/>
+        </w:rPr>
+        <w:t>3.1 Requireme</w:t>
+      </w:r>
+      <w:r>
+        <w:rPr>
+          <w:b/>
+          <w:sz w:val="24"/>
+          <w:szCs w:val="24"/>
+          <w:lang w:val="en-US"/>
+        </w:rPr>
+        <w:t>nts specificati</w:t>
+      </w:r>
+      <w:r>
+        <w:rPr>
+          <w:b/>
+          <w:sz w:val="24"/>
+          <w:szCs w:val="24"/>
+          <w:lang w:val="en-US"/>
+        </w:rPr>
+        <w:t>on</w:t>
+      </w:r>
+    </w:p>
+    <w:p>
+      <w:pPr>
+        <w:jc w:val="both"/>
+        <w:rPr>
+          <w:sz w:val="24"/>
+          <w:szCs w:val="24"/>
+          <w:lang w:val="en-US"/>
+        </w:rPr>
+      </w:pPr>
+      <w:r>
+        <w:rPr>
+          <w:sz w:val="24"/>
+          <w:szCs w:val="24"/>
+          <w:lang w:val="en-US"/>
+        </w:rPr>
+        <w:t>The requirements to the generated plugin based on the research questions, introduced in chapter 1</w:t>
+      </w:r>
+      <w:r>
+        <w:rPr>
+          <w:sz w:val="24"/>
+          <w:szCs w:val="24"/>
+          <w:lang w:val="en-US"/>
+        </w:rPr>
+        <w:t xml:space="preserve"> and existing projects, which were mentioned in chapter 2. There are</w:t>
+      </w:r>
+      <w:r>
+        <w:rPr>
+          <w:sz w:val="24"/>
+          <w:szCs w:val="24"/>
+          <w:lang w:val="en-US"/>
+        </w:rPr>
+        <w:t xml:space="preserve"> 5</w:t>
+      </w:r>
+      <w:r>
+        <w:rPr>
+          <w:sz w:val="24"/>
+          <w:szCs w:val="24"/>
+          <w:lang w:val="en-US"/>
+        </w:rPr>
+        <w:t xml:space="preserve"> </w:t>
+      </w:r>
+      <w:r>
+        <w:rPr>
+          <w:sz w:val="24"/>
+          <w:szCs w:val="24"/>
+          <w:lang w:val="en-US"/>
+        </w:rPr>
+        <w:t>requirements stated below.</w:t>
+      </w:r>
+    </w:p>
+    <w:p>
+      <w:pPr>
+        <w:jc w:val="both"/>
+        <w:rPr>
+          <w:b/>
+          <w:sz w:val="24"/>
+          <w:szCs w:val="24"/>
+          <w:lang w:val="en-US"/>
+        </w:rPr>
+      </w:pPr>
+      <w:r>
+        <w:rPr>
+          <w:b/>
+          <w:sz w:val="24"/>
+          <w:szCs w:val="24"/>
+          <w:lang w:val="en-US"/>
+        </w:rPr>
+        <w:lastRenderedPageBreak/>
+        <w:t xml:space="preserve">R1 </w:t>
+      </w:r>
+      <w:r>
+        <w:rPr>
+          <w:b/>
+          <w:sz w:val="24"/>
+          <w:szCs w:val="24"/>
+          <w:lang w:val="en-US"/>
+        </w:rPr>
+        <w:t>–</w:t>
+      </w:r>
+      <w:r>
+        <w:rPr>
+          <w:b/>
+          <w:sz w:val="24"/>
+          <w:szCs w:val="24"/>
+          <w:lang w:val="en-US"/>
+        </w:rPr>
+        <w:t xml:space="preserve"> </w:t>
+      </w:r>
+      <w:r>
+        <w:rPr>
+          <w:b/>
+          <w:sz w:val="24"/>
+          <w:szCs w:val="24"/>
+          <w:lang w:val="en-US"/>
+        </w:rPr>
+        <w:t>The plugin should be easy to use for all the users of Rodin Platform</w:t>
+      </w:r>
+    </w:p>
+    <w:p>
+      <w:pPr>
+        <w:jc w:val="both"/>
+        <w:rPr>
+          <w:rFonts w:hint="eastAsia"/>
+          <w:sz w:val="24"/>
+          <w:szCs w:val="24"/>
+          <w:lang w:val="en-US"/>
+        </w:rPr>
+      </w:pPr>
+      <w:r>
+        <w:rPr>
+          <w:sz w:val="24"/>
+          <w:szCs w:val="24"/>
+          <w:lang w:val="en-US"/>
+        </w:rPr>
+        <w:t xml:space="preserve">Despite the fact that all verification languages based on the same principles and use the same logic laws, the syntax of these languages can vary </w:t>
+      </w:r>
+      <w:r>
+        <w:rPr>
+          <w:sz w:val="24"/>
+          <w:szCs w:val="24"/>
+          <w:lang w:val="en-US"/>
+        </w:rPr>
+        <w:t>significantly</w:t>
+      </w:r>
+      <w:r>
+        <w:rPr>
+          <w:sz w:val="24"/>
+          <w:szCs w:val="24"/>
+          <w:lang w:val="en-US"/>
+        </w:rPr>
+        <w:t>.</w:t>
+      </w:r>
+      <w:r>
+        <w:rPr>
+          <w:sz w:val="24"/>
+          <w:szCs w:val="24"/>
+          <w:lang w:val="en-US"/>
+        </w:rPr>
+        <w:t xml:space="preserve"> </w:t>
+      </w:r>
+      <w:r>
+        <w:rPr>
+          <w:sz w:val="24"/>
+          <w:szCs w:val="24"/>
+          <w:lang w:val="en-US"/>
+        </w:rPr>
+        <w:t>The user of the plugin should have some idea of working with Event-B and be able to manipulate with its elements. The plugin will help any user to rename any element of the existing model without difficult and time-consuming manipulations. Even if the user hasn’t been working with the Rodin Platform for a long time, he will be able to call the plugin and write commands, based on specification-based operators.</w:t>
+      </w:r>
+      <w:r>
+        <w:rPr>
+          <w:sz w:val="24"/>
+          <w:szCs w:val="24"/>
+          <w:lang w:val="en-US"/>
+        </w:rPr>
+        <w:t xml:space="preserve"> If the Rodin Platform user is more advanced, he will be able to learn specification-based operators and combine Event-B specifications with other languages specifications easily.</w:t>
+      </w:r>
+    </w:p>
+    <w:p>
+      <w:pPr>
+        <w:jc w:val="both"/>
+        <w:rPr>
+          <w:b/>
+          <w:sz w:val="24"/>
+          <w:szCs w:val="24"/>
+          <w:lang w:val="en-US"/>
+        </w:rPr>
+      </w:pPr>
+      <w:r>
+        <w:rPr>
+          <w:b/>
+          <w:sz w:val="24"/>
+          <w:szCs w:val="24"/>
+          <w:lang w:val="en-US"/>
+        </w:rPr>
+        <w:t>R2</w:t>
+      </w:r>
+      <w:r>
+        <w:rPr>
+          <w:b/>
+          <w:sz w:val="24"/>
+          <w:szCs w:val="24"/>
+          <w:lang w:val="en-US"/>
+        </w:rPr>
+        <w:t xml:space="preserve"> – The plugin should allow to rename Event-B elements and compose machines</w:t>
+      </w:r>
+    </w:p>
+    <w:p>
+      <w:pPr>
+        <w:jc w:val="both"/>
+        <w:rPr>
+          <w:sz w:val="24"/>
+          <w:szCs w:val="24"/>
+          <w:lang w:val="en-US"/>
+        </w:rPr>
+      </w:pPr>
+      <w:r>
+        <w:rPr>
+          <w:sz w:val="24"/>
+          <w:szCs w:val="24"/>
+          <w:lang w:val="en-US"/>
+        </w:rPr>
+        <w:t>The main features of the plugin are renaming of the Event-B elements and composing of machines. As there are existing plugins with the same functionality, but working separately, the goal of this plugin development was to combine features of these t</w:t>
+      </w:r>
+      <w:r>
+        <w:rPr>
+          <w:sz w:val="24"/>
+          <w:szCs w:val="24"/>
+          <w:lang w:val="en-US"/>
+        </w:rPr>
+        <w:t>w</w:t>
+      </w:r>
+      <w:r>
+        <w:rPr>
+          <w:sz w:val="24"/>
+          <w:szCs w:val="24"/>
+          <w:lang w:val="en-US"/>
+        </w:rPr>
+        <w:t>o plug</w:t>
+      </w:r>
+      <w:r>
+        <w:rPr>
+          <w:sz w:val="24"/>
+          <w:szCs w:val="24"/>
+          <w:lang w:val="en-US"/>
+        </w:rPr>
+        <w:t>ins in</w:t>
+      </w:r>
+      <w:r>
+        <w:rPr>
+          <w:sz w:val="24"/>
+          <w:szCs w:val="24"/>
+          <w:lang w:val="en-US"/>
+        </w:rPr>
+        <w:t>to</w:t>
+      </w:r>
+      <w:r>
+        <w:rPr>
+          <w:sz w:val="24"/>
+          <w:szCs w:val="24"/>
+          <w:lang w:val="en-US"/>
+        </w:rPr>
+        <w:t xml:space="preserve"> one plugin and to make unusual way of communication with the system. </w:t>
+      </w:r>
+      <w:r>
+        <w:rPr>
+          <w:sz w:val="24"/>
+          <w:szCs w:val="24"/>
+          <w:lang w:val="en-US"/>
+        </w:rPr>
+        <w:t xml:space="preserve">The implementation of the specification-based operators in Rodin Platform will help to make the Event-B language more ‘standard’ and will allow to combine specifications in Event-B with other formal languages specifications. This </w:t>
+      </w:r>
+      <w:r>
+        <w:rPr>
+          <w:sz w:val="24"/>
+          <w:szCs w:val="24"/>
+          <w:lang w:val="en-US"/>
+        </w:rPr>
+        <w:t>standardization</w:t>
+      </w:r>
+      <w:r>
+        <w:rPr>
+          <w:sz w:val="24"/>
+          <w:szCs w:val="24"/>
+          <w:lang w:val="en-US"/>
+        </w:rPr>
+        <w:t xml:space="preserve"> will allow developers using different formal languages to work on one project simultaneously. </w:t>
+      </w:r>
+    </w:p>
+    <w:p>
+      <w:pPr>
+        <w:jc w:val="both"/>
+        <w:rPr>
+          <w:b/>
+          <w:sz w:val="24"/>
+          <w:szCs w:val="24"/>
+          <w:lang w:val="en-US"/>
+        </w:rPr>
+      </w:pPr>
+      <w:r>
+        <w:rPr>
+          <w:b/>
+          <w:sz w:val="24"/>
+          <w:szCs w:val="24"/>
+          <w:lang w:val="en-US"/>
+        </w:rPr>
+        <w:t>R3</w:t>
+      </w:r>
+      <w:r>
+        <w:rPr>
+          <w:b/>
+          <w:sz w:val="24"/>
+          <w:szCs w:val="24"/>
+          <w:lang w:val="en-US"/>
+        </w:rPr>
+        <w:t xml:space="preserve"> </w:t>
+      </w:r>
+      <w:r>
+        <w:rPr>
+          <w:b/>
+          <w:sz w:val="24"/>
+          <w:szCs w:val="24"/>
+          <w:lang w:val="en-US"/>
+        </w:rPr>
+        <w:t>–</w:t>
+      </w:r>
+      <w:r>
+        <w:rPr>
+          <w:b/>
+          <w:sz w:val="24"/>
+          <w:szCs w:val="24"/>
+          <w:lang w:val="en-US"/>
+        </w:rPr>
+        <w:t xml:space="preserve"> </w:t>
+      </w:r>
+      <w:r>
+        <w:rPr>
+          <w:b/>
+          <w:sz w:val="24"/>
+          <w:szCs w:val="24"/>
+          <w:lang w:val="en-US"/>
+        </w:rPr>
+        <w:t>The plugin should not allow to make changes if the input is incorrect</w:t>
+      </w:r>
+    </w:p>
+    <w:p>
+      <w:pPr>
+        <w:jc w:val="both"/>
+        <w:rPr>
+          <w:sz w:val="24"/>
+          <w:szCs w:val="24"/>
+          <w:lang w:val="en-US"/>
+        </w:rPr>
+      </w:pPr>
+      <w:r>
+        <w:rPr>
+          <w:sz w:val="24"/>
+          <w:szCs w:val="24"/>
+          <w:lang w:val="en-US"/>
+        </w:rPr>
+        <w:t xml:space="preserve">The main idea of this part is to prevent program execution if the user input is incorrect. As Event-B provides the proofs of the system, incorrect data input can cause breaks of these proofs. </w:t>
+      </w:r>
+      <w:r>
+        <w:rPr>
+          <w:sz w:val="24"/>
+          <w:szCs w:val="24"/>
+          <w:lang w:val="en-US"/>
+        </w:rPr>
+        <w:t>The plugin should not only</w:t>
+      </w:r>
+      <w:r>
+        <w:rPr>
+          <w:sz w:val="24"/>
+          <w:szCs w:val="24"/>
+          <w:lang w:val="en-US"/>
+        </w:rPr>
+        <w:t xml:space="preserve"> </w:t>
+      </w:r>
+      <w:r>
+        <w:rPr>
+          <w:sz w:val="24"/>
+          <w:szCs w:val="24"/>
+          <w:lang w:val="en-US"/>
+        </w:rPr>
+        <w:t>be</w:t>
+      </w:r>
+      <w:r>
+        <w:rPr>
+          <w:sz w:val="24"/>
+          <w:szCs w:val="24"/>
+          <w:lang w:val="en-US"/>
+        </w:rPr>
+        <w:t xml:space="preserve"> </w:t>
+      </w:r>
+      <w:r>
+        <w:rPr>
+          <w:sz w:val="24"/>
+          <w:szCs w:val="24"/>
+          <w:lang w:val="en-US"/>
+        </w:rPr>
+        <w:t xml:space="preserve">user-friendly and simplify models development, </w:t>
+      </w:r>
+      <w:r>
+        <w:rPr>
+          <w:sz w:val="24"/>
+          <w:szCs w:val="24"/>
+          <w:lang w:val="en-US"/>
+        </w:rPr>
+        <w:t xml:space="preserve">but </w:t>
+      </w:r>
+      <w:r>
+        <w:rPr>
+          <w:sz w:val="24"/>
+          <w:szCs w:val="24"/>
+          <w:lang w:val="en-US"/>
+        </w:rPr>
+        <w:t xml:space="preserve">it also should keep the system stable and not allow </w:t>
+      </w:r>
+      <w:r>
+        <w:rPr>
+          <w:sz w:val="24"/>
+          <w:szCs w:val="24"/>
+          <w:lang w:val="en-US"/>
+        </w:rPr>
+        <w:t xml:space="preserve">to execute </w:t>
+      </w:r>
+      <w:r>
+        <w:rPr>
+          <w:sz w:val="24"/>
+          <w:szCs w:val="24"/>
+          <w:lang w:val="en-US"/>
+        </w:rPr>
+        <w:t>operations which can cause the break of the proof obligations.</w:t>
+      </w:r>
+      <w:r>
+        <w:rPr>
+          <w:sz w:val="24"/>
+          <w:szCs w:val="24"/>
+          <w:lang w:val="en-US"/>
+        </w:rPr>
+        <w:t xml:space="preserve"> </w:t>
+      </w:r>
+    </w:p>
+    <w:p>
+      <w:pPr>
+        <w:jc w:val="both"/>
+        <w:rPr>
+          <w:b/>
+          <w:sz w:val="24"/>
+          <w:szCs w:val="24"/>
+          <w:lang w:val="en-US"/>
+        </w:rPr>
+      </w:pPr>
+      <w:r>
+        <w:rPr>
+          <w:b/>
+          <w:sz w:val="24"/>
+          <w:szCs w:val="24"/>
+          <w:lang w:val="en-US"/>
+        </w:rPr>
+        <w:t>R</w:t>
+      </w:r>
+      <w:r>
+        <w:rPr>
+          <w:b/>
+          <w:sz w:val="24"/>
+          <w:szCs w:val="24"/>
+          <w:lang w:val="en-US"/>
+        </w:rPr>
+        <w:t>4</w:t>
+      </w:r>
+      <w:r>
+        <w:rPr>
+          <w:b/>
+          <w:sz w:val="24"/>
+          <w:szCs w:val="24"/>
+          <w:lang w:val="en-US"/>
+        </w:rPr>
+        <w:t xml:space="preserve"> – The plugin should give user information about incorrect data input</w:t>
+      </w:r>
+    </w:p>
+    <w:p>
+      <w:pPr>
+        <w:jc w:val="both"/>
+        <w:rPr>
+          <w:sz w:val="24"/>
+          <w:szCs w:val="24"/>
+          <w:lang w:val="en-US"/>
+        </w:rPr>
+      </w:pPr>
+      <w:r>
+        <w:rPr>
+          <w:sz w:val="24"/>
+          <w:szCs w:val="24"/>
+          <w:lang w:val="en-US"/>
+        </w:rPr>
+        <w:t xml:space="preserve">This part is very important </w:t>
+      </w:r>
+      <w:r>
+        <w:rPr>
+          <w:sz w:val="24"/>
+          <w:szCs w:val="24"/>
+          <w:lang w:val="en-US"/>
+        </w:rPr>
+        <w:t>in</w:t>
+      </w:r>
+      <w:r>
+        <w:rPr>
+          <w:sz w:val="24"/>
+          <w:szCs w:val="24"/>
+          <w:lang w:val="en-US"/>
+        </w:rPr>
+        <w:t xml:space="preserve"> software development.</w:t>
+      </w:r>
+      <w:r>
+        <w:rPr>
+          <w:sz w:val="24"/>
+          <w:szCs w:val="24"/>
+          <w:lang w:val="en-US"/>
+        </w:rPr>
+        <w:t xml:space="preserve"> The feedback from the program shows the user any possible mistake he could </w:t>
+      </w:r>
+      <w:r>
+        <w:rPr>
+          <w:sz w:val="24"/>
+          <w:szCs w:val="24"/>
+          <w:lang w:val="en-US"/>
+        </w:rPr>
+        <w:t>make</w:t>
+      </w:r>
+      <w:r>
+        <w:rPr>
+          <w:sz w:val="24"/>
+          <w:szCs w:val="24"/>
+          <w:lang w:val="en-US"/>
+        </w:rPr>
+        <w:t>.</w:t>
+      </w:r>
+      <w:r>
+        <w:rPr>
+          <w:sz w:val="24"/>
+          <w:szCs w:val="24"/>
+          <w:lang w:val="en-US"/>
+        </w:rPr>
+        <w:t xml:space="preserve"> There are several common mistakes that could be identified by </w:t>
+      </w:r>
+      <w:r>
+        <w:rPr>
+          <w:sz w:val="24"/>
+          <w:szCs w:val="24"/>
+          <w:lang w:val="en-US"/>
+        </w:rPr>
+        <w:t>the plugin</w:t>
+      </w:r>
+      <w:r>
+        <w:rPr>
+          <w:sz w:val="24"/>
+          <w:szCs w:val="24"/>
+          <w:lang w:val="en-US"/>
+        </w:rPr>
+        <w:t xml:space="preserve">. First of all, user can write element name </w:t>
+      </w:r>
+      <w:r>
+        <w:rPr>
+          <w:sz w:val="24"/>
+          <w:szCs w:val="24"/>
+          <w:lang w:val="en-US"/>
+        </w:rPr>
+        <w:t>incorrect</w:t>
+      </w:r>
+      <w:r>
+        <w:rPr>
+          <w:sz w:val="24"/>
+          <w:szCs w:val="24"/>
+          <w:lang w:val="en-US"/>
+        </w:rPr>
+        <w:t>ly</w:t>
+      </w:r>
+      <w:r>
+        <w:rPr>
+          <w:sz w:val="24"/>
+          <w:szCs w:val="24"/>
+          <w:lang w:val="en-US"/>
+        </w:rPr>
+        <w:t xml:space="preserve"> </w:t>
+      </w:r>
+      <w:r>
+        <w:rPr>
+          <w:sz w:val="24"/>
+          <w:szCs w:val="24"/>
+          <w:lang w:val="en-US"/>
+        </w:rPr>
+        <w:t xml:space="preserve">and the plugin display the message that the element with the given name doesn’t exist. Another way of making a mistake is to specify the same name for the renaming element as it already has or do not specify new name at all.  Third possible mistake is misspelling of the key words or placing them in the wrong place of the command. </w:t>
+      </w:r>
+      <w:r>
+        <w:rPr>
+          <w:sz w:val="24"/>
+          <w:szCs w:val="24"/>
+          <w:lang w:val="en-US"/>
+        </w:rPr>
+        <w:t xml:space="preserve">As the Event-B language is case-sensitive, all the commands should be </w:t>
+      </w:r>
+      <w:r>
+        <w:rPr>
+          <w:sz w:val="24"/>
+          <w:szCs w:val="24"/>
+          <w:lang w:val="en-US"/>
+        </w:rPr>
+        <w:t>written in lower-case and the names of renaming elements should match the elements name in the model.</w:t>
+      </w:r>
+      <w:r>
+        <w:rPr>
+          <w:sz w:val="24"/>
+          <w:szCs w:val="24"/>
+          <w:lang w:val="en-US"/>
+        </w:rPr>
+        <w:t xml:space="preserve"> In other case the plugin will not identify elements.</w:t>
+      </w:r>
+    </w:p>
+    <w:p>
+      <w:pPr>
+        <w:jc w:val="both"/>
+        <w:rPr>
+          <w:b/>
+          <w:sz w:val="24"/>
+          <w:szCs w:val="24"/>
+          <w:lang w:val="en-US"/>
+        </w:rPr>
+      </w:pPr>
+      <w:r>
+        <w:rPr>
+          <w:b/>
+          <w:sz w:val="24"/>
+          <w:szCs w:val="24"/>
+          <w:lang w:val="en-US"/>
+        </w:rPr>
+        <w:t>R5</w:t>
+      </w:r>
+      <w:r>
+        <w:rPr>
+          <w:b/>
+          <w:sz w:val="24"/>
+          <w:szCs w:val="24"/>
+          <w:lang w:val="en-US"/>
+        </w:rPr>
+        <w:t xml:space="preserve"> – The plugin should manipulate with Event-B models </w:t>
+      </w:r>
+      <w:r>
+        <w:rPr>
+          <w:b/>
+          <w:sz w:val="24"/>
+          <w:szCs w:val="24"/>
+          <w:lang w:val="en-US"/>
+        </w:rPr>
+        <w:t>by specification-based operators</w:t>
+      </w:r>
+    </w:p>
+    <w:p>
+      <w:pPr>
+        <w:jc w:val="both"/>
+        <w:rPr>
+          <w:sz w:val="24"/>
+          <w:szCs w:val="24"/>
+          <w:lang w:val="en-US"/>
+        </w:rPr>
+      </w:pPr>
+      <w:r>
+        <w:rPr>
+          <w:sz w:val="24"/>
+          <w:szCs w:val="24"/>
+          <w:lang w:val="en-US"/>
+        </w:rPr>
+        <w:t xml:space="preserve">As </w:t>
+      </w:r>
+      <w:r>
+        <w:rPr>
+          <w:sz w:val="24"/>
+          <w:szCs w:val="24"/>
+          <w:lang w:val="en-US"/>
+        </w:rPr>
+        <w:t xml:space="preserve">was mentioned </w:t>
+      </w:r>
+      <w:r>
+        <w:rPr>
+          <w:sz w:val="24"/>
+          <w:szCs w:val="24"/>
+          <w:lang w:val="en-US"/>
+        </w:rPr>
+        <w:t xml:space="preserve">above, the main disadvantage of the Event-B language is that it doesn’t have well-developed </w:t>
+      </w:r>
+      <w:r>
+        <w:rPr>
+          <w:sz w:val="24"/>
+          <w:lang w:val="en-US"/>
+        </w:rPr>
+        <w:t>modularization constructs and it is not easy to combine specifications in Event-</w:t>
+      </w:r>
+      <w:r>
+        <w:rPr>
+          <w:sz w:val="24"/>
+          <w:lang w:val="en-US"/>
+        </w:rPr>
+        <w:lastRenderedPageBreak/>
+        <w:t xml:space="preserve">B with those written in other formal languages. The main feature of this plugin is the </w:t>
+      </w:r>
+      <w:r>
+        <w:rPr>
+          <w:sz w:val="24"/>
+          <w:lang w:val="en-US"/>
+        </w:rPr>
+        <w:t>support of the specification-based operators. This feature allows developers not to worry about th</w:t>
+      </w:r>
+      <w:r>
+        <w:rPr>
+          <w:sz w:val="24"/>
+          <w:lang w:val="en-US"/>
+        </w:rPr>
+        <w:t>e Event-B language structure. Plugin</w:t>
+      </w:r>
+      <w:r>
+        <w:rPr>
+          <w:sz w:val="24"/>
+          <w:lang w:val="en-US"/>
+        </w:rPr>
+        <w:t xml:space="preserve"> executes all the operations using the Event-B abstract syntax tree, so all the dependencies </w:t>
+      </w:r>
+      <w:r>
+        <w:rPr>
+          <w:sz w:val="24"/>
+          <w:lang w:val="en-US"/>
+        </w:rPr>
+        <w:t>between elements are considered and</w:t>
+      </w:r>
+      <w:r>
+        <w:rPr>
+          <w:sz w:val="24"/>
+          <w:lang w:val="en-US"/>
+        </w:rPr>
+        <w:t xml:space="preserve"> in case of valid input,</w:t>
+      </w:r>
+      <w:r>
+        <w:rPr>
+          <w:sz w:val="24"/>
+          <w:lang w:val="en-US"/>
+        </w:rPr>
+        <w:t xml:space="preserve"> no one machine will break during the renaming. </w:t>
+      </w:r>
+      <w:r>
+        <w:rPr>
+          <w:sz w:val="24"/>
+          <w:lang w:val="en-US"/>
+        </w:rPr>
+        <w:t>Within the project, n</w:t>
+      </w:r>
+      <w:r>
+        <w:rPr>
+          <w:sz w:val="24"/>
+          <w:lang w:val="en-US"/>
+        </w:rPr>
+        <w:t>ot all of the</w:t>
+      </w:r>
+      <w:r>
+        <w:rPr>
+          <w:sz w:val="24"/>
+          <w:lang w:val="en-US"/>
+        </w:rPr>
+        <w:t xml:space="preserve"> specification-based operators we</w:t>
+      </w:r>
+      <w:r>
+        <w:rPr>
+          <w:sz w:val="24"/>
+          <w:lang w:val="en-US"/>
+        </w:rPr>
+        <w:t>re implemented in the plugin</w:t>
+      </w:r>
+      <w:r>
+        <w:rPr>
+          <w:sz w:val="24"/>
+          <w:lang w:val="en-US"/>
+        </w:rPr>
+        <w:t>, only part of them, but even this part could show the advantages of the chosen approach.</w:t>
+      </w:r>
+      <w:r>
+        <w:rPr>
+          <w:sz w:val="24"/>
+          <w:lang w:val="en-US"/>
+        </w:rPr>
+        <w:t xml:space="preserve"> </w:t>
+      </w:r>
+      <w:r>
+        <w:rPr>
+          <w:sz w:val="24"/>
+          <w:lang w:val="en-US"/>
+        </w:rPr>
+        <w:t xml:space="preserve">After the renaming, elements in the tree will change their names automatically, without the necessity of refreshing the model tree. </w:t>
+      </w:r>
+      <w:r>
+        <w:rPr>
+          <w:sz w:val="24"/>
+          <w:lang w:val="en-US"/>
+        </w:rPr>
+        <w:t>The one thing user will need to do is to open the renamed element (or machine/context if the element is inside them) and save it manually. After the saving, some errors can occur in the model tree, but after the full build of the works</w:t>
+      </w:r>
+      <w:r>
+        <w:rPr>
+          <w:sz w:val="24"/>
+          <w:lang w:val="en-US"/>
+        </w:rPr>
+        <w:t>pace, all errors will disappear.</w:t>
+      </w:r>
+      <w:r>
+        <w:rPr>
+          <w:sz w:val="24"/>
+          <w:lang w:val="en-US"/>
+        </w:rPr>
+        <w:t xml:space="preserve"> </w:t>
+      </w:r>
+      <w:r>
+        <w:rPr>
+          <w:sz w:val="24"/>
+          <w:lang w:val="en-US"/>
+        </w:rPr>
+        <w:t xml:space="preserve">If </w:t>
+      </w:r>
+      <w:r>
+        <w:rPr>
+          <w:sz w:val="24"/>
+          <w:lang w:val="en-US"/>
+        </w:rPr>
+        <w:t>user changes the name of the element which is used somewhere in the model</w:t>
+      </w:r>
+      <w:r>
+        <w:rPr>
+          <w:sz w:val="24"/>
+          <w:lang w:val="en-US"/>
+        </w:rPr>
+        <w:t xml:space="preserve"> (e.g. variable can be used in invariants or events)</w:t>
+      </w:r>
+      <w:r>
+        <w:rPr>
+          <w:sz w:val="24"/>
+          <w:lang w:val="en-US"/>
+        </w:rPr>
+        <w:t xml:space="preserve">, after the renaming it will </w:t>
+      </w:r>
+      <w:r>
+        <w:rPr>
+          <w:sz w:val="24"/>
+          <w:lang w:val="en-US"/>
+        </w:rPr>
+        <w:t xml:space="preserve">be </w:t>
+      </w:r>
+      <w:r>
+        <w:rPr>
+          <w:sz w:val="24"/>
+          <w:lang w:val="en-US"/>
+        </w:rPr>
+        <w:t>change</w:t>
+      </w:r>
+      <w:r>
+        <w:rPr>
+          <w:sz w:val="24"/>
+          <w:lang w:val="en-US"/>
+        </w:rPr>
+        <w:t>d</w:t>
+      </w:r>
+      <w:r>
+        <w:rPr>
+          <w:sz w:val="24"/>
+          <w:lang w:val="en-US"/>
+        </w:rPr>
+        <w:t xml:space="preserve"> in all </w:t>
+      </w:r>
+      <w:r>
+        <w:rPr>
+          <w:sz w:val="24"/>
+          <w:lang w:val="en-US"/>
+        </w:rPr>
+        <w:t>occurrences. This is the</w:t>
+      </w:r>
+      <w:r>
+        <w:rPr>
+          <w:sz w:val="24"/>
+          <w:lang w:val="en-US"/>
+        </w:rPr>
+        <w:t xml:space="preserve"> main advantage of the renaming with the help of this </w:t>
+      </w:r>
+      <w:r>
+        <w:rPr>
+          <w:sz w:val="24"/>
+          <w:lang w:val="en-US"/>
+        </w:rPr>
+        <w:t>plugin. During the manual renaming of the elements, user can forget to change the name somewhere and this will cause errors.</w:t>
+      </w:r>
+      <w:r>
+        <w:rPr>
+          <w:sz w:val="24"/>
+          <w:lang w:val="en-US"/>
+        </w:rPr>
+        <w:t xml:space="preserve"> Manual renaming is very time-consuming as well.</w:t>
+      </w:r>
+    </w:p>
+    <w:p>
+      <w:pPr>
+        <w:jc w:val="both"/>
+        <w:rPr>
+          <w:b/>
+          <w:sz w:val="24"/>
+          <w:szCs w:val="24"/>
+          <w:lang w:val="en-US"/>
+        </w:rPr>
+      </w:pPr>
+    </w:p>
+    <w:p>
+      <w:pPr>
+        <w:jc w:val="both"/>
+        <w:rPr>
+          <w:b/>
+          <w:sz w:val="24"/>
+          <w:szCs w:val="24"/>
+          <w:lang w:val="en-US"/>
+        </w:rPr>
+      </w:pPr>
+    </w:p>
+    <w:p>
+      <w:pPr>
+        <w:jc w:val="both"/>
+        <w:rPr>
+          <w:b/>
+          <w:sz w:val="24"/>
+          <w:szCs w:val="24"/>
+          <w:lang w:val="en-US"/>
+        </w:rPr>
+      </w:pPr>
+    </w:p>
+    <w:p>
+      <w:pPr>
+        <w:jc w:val="both"/>
+        <w:rPr>
+          <w:b/>
+          <w:sz w:val="24"/>
+          <w:szCs w:val="24"/>
+          <w:lang w:val="en-US"/>
+        </w:rPr>
+      </w:pPr>
+    </w:p>
+    <w:p>
+      <w:pPr>
+        <w:jc w:val="both"/>
+        <w:rPr>
+          <w:b/>
+          <w:sz w:val="24"/>
+          <w:szCs w:val="24"/>
+          <w:lang w:val="en-US"/>
+        </w:rPr>
+      </w:pPr>
+    </w:p>
+    <w:p>
+      <w:pPr>
+        <w:jc w:val="both"/>
+        <w:rPr>
+          <w:b/>
+          <w:sz w:val="24"/>
+          <w:szCs w:val="24"/>
+          <w:lang w:val="en-US"/>
+        </w:rPr>
+      </w:pPr>
+    </w:p>
+    <w:p>
+      <w:pPr>
+        <w:jc w:val="both"/>
+        <w:rPr>
+          <w:b/>
+          <w:sz w:val="24"/>
+          <w:szCs w:val="24"/>
+          <w:lang w:val="en-US"/>
+        </w:rPr>
+      </w:pPr>
+    </w:p>
+    <w:p>
+      <w:pPr>
+        <w:jc w:val="both"/>
+        <w:rPr>
+          <w:b/>
+          <w:sz w:val="24"/>
+          <w:szCs w:val="24"/>
+          <w:lang w:val="en-US"/>
+        </w:rPr>
+      </w:pPr>
+    </w:p>
+    <w:p>
+      <w:pPr>
+        <w:jc w:val="both"/>
+        <w:rPr>
+          <w:b/>
+          <w:sz w:val="24"/>
+          <w:szCs w:val="24"/>
+          <w:lang w:val="en-US"/>
+        </w:rPr>
+      </w:pPr>
+    </w:p>
+    <w:p>
+      <w:pPr>
+        <w:jc w:val="both"/>
+        <w:rPr>
+          <w:b/>
+          <w:sz w:val="24"/>
+          <w:szCs w:val="24"/>
+          <w:lang w:val="en-US"/>
+        </w:rPr>
+      </w:pPr>
+    </w:p>
+    <w:p>
+      <w:pPr>
+        <w:jc w:val="both"/>
+        <w:rPr>
+          <w:b/>
+          <w:sz w:val="24"/>
+          <w:szCs w:val="24"/>
+          <w:lang w:val="en-US"/>
+        </w:rPr>
+      </w:pPr>
+    </w:p>
+    <w:p>
+      <w:pPr>
+        <w:jc w:val="both"/>
+        <w:rPr>
+          <w:b/>
+          <w:sz w:val="24"/>
+          <w:szCs w:val="24"/>
+          <w:lang w:val="en-US"/>
+        </w:rPr>
+      </w:pPr>
+    </w:p>
+    <w:p>
+      <w:pPr>
+        <w:jc w:val="both"/>
+        <w:rPr>
+          <w:b/>
+          <w:sz w:val="24"/>
+          <w:szCs w:val="24"/>
+          <w:lang w:val="en-US"/>
+        </w:rPr>
+      </w:pPr>
+    </w:p>
+    <w:p>
+      <w:pPr>
+        <w:jc w:val="both"/>
+        <w:rPr>
+          <w:b/>
+          <w:sz w:val="24"/>
+          <w:szCs w:val="24"/>
+          <w:lang w:val="en-US"/>
+        </w:rPr>
+      </w:pPr>
+    </w:p>
+    <w:p>
+      <w:pPr>
+        <w:jc w:val="both"/>
+        <w:rPr>
+          <w:b/>
+          <w:sz w:val="24"/>
+          <w:szCs w:val="24"/>
+          <w:lang w:val="en-US"/>
+        </w:rPr>
+      </w:pPr>
+    </w:p>
+    <w:p>
+      <w:pPr>
+        <w:jc w:val="both"/>
+        <w:rPr>
+          <w:b/>
+          <w:sz w:val="24"/>
+          <w:szCs w:val="24"/>
+          <w:lang w:val="en-US"/>
+        </w:rPr>
+      </w:pPr>
+    </w:p>
+    <w:p>
+      <w:pPr>
+        <w:jc w:val="both"/>
+        <w:rPr>
+          <w:b/>
+          <w:sz w:val="24"/>
+          <w:szCs w:val="24"/>
+          <w:lang w:val="en-US"/>
+        </w:rPr>
+      </w:pPr>
       <w:bookmarkStart w:id="0" w:name="_GoBack"/>
       <w:bookmarkEnd w:id="0"/>
-    </w:p>
-    <w:p>
-      <w:pPr>
-        <w:jc w:val="both"/>
-        <w:rPr>
-          <w:b/>
-          <w:sz w:val="24"/>
-          <w:szCs w:val="24"/>
-          <w:lang w:val="en-US"/>
-        </w:rPr>
-      </w:pPr>
-    </w:p>
-    <w:p>
-      <w:pPr>
-        <w:jc w:val="both"/>
-        <w:rPr>
-          <w:b/>
-          <w:sz w:val="24"/>
-          <w:szCs w:val="24"/>
-          <w:lang w:val="en-US"/>
-        </w:rPr>
-      </w:pPr>
-    </w:p>
-    <w:p>
-      <w:pPr>
-        <w:jc w:val="both"/>
-        <w:rPr>
-          <w:b/>
-          <w:sz w:val="24"/>
-          <w:szCs w:val="24"/>
-          <w:lang w:val="en-US"/>
-        </w:rPr>
-      </w:pPr>
-    </w:p>
-    <w:p>
-      <w:pPr>
-        <w:jc w:val="both"/>
-        <w:rPr>
-          <w:b/>
-          <w:sz w:val="24"/>
-          <w:szCs w:val="24"/>
-          <w:lang w:val="en-US"/>
-        </w:rPr>
-      </w:pPr>
-    </w:p>
-    <w:p>
-      <w:pPr>
-        <w:jc w:val="both"/>
-        <w:rPr>
-          <w:b/>
-          <w:sz w:val="24"/>
-          <w:szCs w:val="24"/>
-          <w:lang w:val="en-US"/>
-        </w:rPr>
-      </w:pPr>
     </w:p>
     <w:p>
       <w:pPr>

</xml_diff>

<commit_message>
Section 3.3 was finished
</commit_message>
<xml_diff>
--- a/Thesis.docx
+++ b/Thesis.docx
@@ -4699,7 +4699,41 @@
           <w:szCs w:val="24"/>
           <w:lang w:val="en-US"/>
         </w:rPr>
-        <w:t xml:space="preserve"> parameterized and guarded (keywords any and where)</w:t>
+        <w:t xml:space="preserve"> parameterized and guarded (keywords </w:t>
+      </w:r>
+      <w:r>
+        <w:rPr>
+          <w:b/>
+          <w:sz w:val="24"/>
+          <w:szCs w:val="24"/>
+          <w:lang w:val="en-US"/>
+        </w:rPr>
+        <w:t>any</w:t>
+      </w:r>
+      <w:r>
+        <w:rPr>
+          <w:sz w:val="24"/>
+          <w:szCs w:val="24"/>
+          <w:lang w:val="en-US"/>
+        </w:rPr>
+        <w:t xml:space="preserve"> and </w:t>
+      </w:r>
+      <w:r>
+        <w:rPr>
+          <w:b/>
+          <w:sz w:val="24"/>
+          <w:szCs w:val="24"/>
+          <w:lang w:val="en-US"/>
+        </w:rPr>
+        <w:t>where</w:t>
+      </w:r>
+      <w:r>
+        <w:rPr>
+          <w:sz w:val="24"/>
+          <w:szCs w:val="24"/>
+          <w:lang w:val="en-US"/>
+        </w:rPr>
+        <w:t>)</w:t>
       </w:r>
       <w:r>
         <w:rPr>
@@ -6428,7 +6462,23 @@
           <w:szCs w:val="24"/>
           <w:lang w:val="en-US"/>
         </w:rPr>
-        <w:t>Fig 2.2 New name input</w:t>
+        <w:t>Fig</w:t>
+      </w:r>
+      <w:r>
+        <w:rPr>
+          <w:sz w:val="24"/>
+          <w:szCs w:val="24"/>
+          <w:lang w:val="en-US"/>
+        </w:rPr>
+        <w:t>.</w:t>
+      </w:r>
+      <w:r>
+        <w:rPr>
+          <w:sz w:val="24"/>
+          <w:szCs w:val="24"/>
+          <w:lang w:val="en-US"/>
+        </w:rPr>
+        <w:t xml:space="preserve"> 2.2 New name input</w:t>
       </w:r>
     </w:p>
     <w:p>
@@ -6511,7 +6561,23 @@
           <w:szCs w:val="24"/>
           <w:lang w:val="en-US"/>
         </w:rPr>
-        <w:t>Fig 2.3 Problem report</w:t>
+        <w:t>Fig</w:t>
+      </w:r>
+      <w:r>
+        <w:rPr>
+          <w:sz w:val="24"/>
+          <w:szCs w:val="24"/>
+          <w:lang w:val="en-US"/>
+        </w:rPr>
+        <w:t>.</w:t>
+      </w:r>
+      <w:r>
+        <w:rPr>
+          <w:sz w:val="24"/>
+          <w:szCs w:val="24"/>
+          <w:lang w:val="en-US"/>
+        </w:rPr>
+        <w:t xml:space="preserve"> 2.3 Problem report</w:t>
       </w:r>
     </w:p>
     <w:p>
@@ -6595,7 +6661,23 @@
           <w:szCs w:val="24"/>
           <w:lang w:val="en-US"/>
         </w:rPr>
-        <w:t>Fig 2.4 Renaming in progress</w:t>
+        <w:t>Fig</w:t>
+      </w:r>
+      <w:r>
+        <w:rPr>
+          <w:sz w:val="24"/>
+          <w:szCs w:val="24"/>
+          <w:lang w:val="en-US"/>
+        </w:rPr>
+        <w:t>.</w:t>
+      </w:r>
+      <w:r>
+        <w:rPr>
+          <w:sz w:val="24"/>
+          <w:szCs w:val="24"/>
+          <w:lang w:val="en-US"/>
+        </w:rPr>
+        <w:t xml:space="preserve"> 2.4 Renaming in progress</w:t>
       </w:r>
     </w:p>
     <w:p>
@@ -8558,23 +8640,7 @@
           <w:szCs w:val="24"/>
           <w:lang w:val="en-US"/>
         </w:rPr>
-        <w:t xml:space="preserve">Simple ‘standard’ syntax for this plugin requires </w:t>
-      </w:r>
-      <w:r>
-        <w:rPr>
-          <w:sz w:val="24"/>
-          <w:szCs w:val="24"/>
-          <w:lang w:val="en-US"/>
-        </w:rPr>
-        <w:t xml:space="preserve">from the user </w:t>
-      </w:r>
-      <w:r>
-        <w:rPr>
-          <w:sz w:val="24"/>
-          <w:szCs w:val="24"/>
-          <w:lang w:val="en-US"/>
-        </w:rPr>
-        <w:t xml:space="preserve">only correct input of names of elements one works with. </w:t>
+        <w:t xml:space="preserve">Simple ‘standard’ syntax for this plugin requires from the user only correct input of names of elements one works with. </w:t>
       </w:r>
     </w:p>
     <w:p>
@@ -9217,23 +9283,7 @@
           <w:szCs w:val="24"/>
           <w:lang w:val="en-US"/>
         </w:rPr>
-        <w:t xml:space="preserve">We implemented front-end part of the plugin using Standard Widget Toolkit (SWT) – one of the most popular </w:t>
-      </w:r>
-      <w:r>
-        <w:rPr>
-          <w:sz w:val="24"/>
-          <w:szCs w:val="24"/>
-          <w:lang w:val="en-US"/>
-        </w:rPr>
-        <w:t xml:space="preserve">Java </w:t>
-      </w:r>
-      <w:r>
-        <w:rPr>
-          <w:sz w:val="24"/>
-          <w:szCs w:val="24"/>
-          <w:lang w:val="en-US"/>
-        </w:rPr>
-        <w:t>plugin API.</w:t>
+        <w:t>We implemented front-end part of the plugin using Standard Widget Toolkit (SWT) – one of the most popular Java plugin API.</w:t>
       </w:r>
       <w:r>
         <w:rPr>
@@ -9489,45 +9539,187 @@
           <w:szCs w:val="24"/>
           <w:lang w:val="en-US"/>
         </w:rPr>
-        <w:t>EMF</w:t>
+        <w:t>SBOs and CASL</w:t>
       </w:r>
     </w:p>
     <w:p>
       <w:pPr>
         <w:jc w:val="both"/>
         <w:rPr>
-          <w:rFonts w:hint="eastAsia"/>
-          <w:sz w:val="24"/>
-          <w:szCs w:val="24"/>
-          <w:lang w:val="en-US"/>
-        </w:rPr>
-      </w:pPr>
-      <w:r>
-        <w:rPr>
-          <w:sz w:val="24"/>
-          <w:szCs w:val="24"/>
-          <w:highlight w:val="yellow"/>
-          <w:lang w:val="en-US"/>
-        </w:rPr>
-        <w:t xml:space="preserve">EMF is a modelling framework allows the developer to create models of systems and describe relationships between components. Although the description of EMF and main features of its models is close to UML diagrams, a model in EMF is less general and not quite </w:t>
-      </w:r>
-      <w:r>
-        <w:rPr>
-          <w:sz w:val="24"/>
-          <w:szCs w:val="24"/>
-          <w:highlight w:val="yellow"/>
-          <w:lang w:val="en-US"/>
-        </w:rPr>
-        <w:t>as high level as the commonly accepted interpretation [6].</w:t>
-      </w:r>
-      <w:r>
-        <w:rPr>
-          <w:sz w:val="24"/>
-          <w:szCs w:val="24"/>
-          <w:highlight w:val="yellow"/>
-          <w:lang w:val="en-US"/>
-        </w:rPr>
-        <w:t xml:space="preserve"> This framework unifies Java, XML and UML and its main benefit is the decreasing of costs of the development.</w:t>
+          <w:sz w:val="24"/>
+          <w:szCs w:val="24"/>
+          <w:lang w:val="en-US"/>
+        </w:rPr>
+      </w:pPr>
+      <w:r>
+        <w:rPr>
+          <w:sz w:val="24"/>
+          <w:szCs w:val="24"/>
+          <w:lang w:val="en-US"/>
+        </w:rPr>
+        <w:t xml:space="preserve">During the studying of basics of the institutional theory and specification-based operators, </w:t>
+      </w:r>
+      <w:r>
+        <w:rPr>
+          <w:sz w:val="24"/>
+          <w:szCs w:val="24"/>
+          <w:lang w:val="en-US"/>
+        </w:rPr>
+        <w:t xml:space="preserve">main features of the specification language CASL were examined. </w:t>
+      </w:r>
+      <w:r>
+        <w:rPr>
+          <w:sz w:val="24"/>
+          <w:szCs w:val="24"/>
+          <w:lang w:val="en-US"/>
+        </w:rPr>
+        <w:t>CASL, the Common Algebraic Specification Language, has been designed by</w:t>
+      </w:r>
+      <w:r>
+        <w:rPr>
+          <w:sz w:val="24"/>
+          <w:szCs w:val="24"/>
+          <w:lang w:val="en-US"/>
+        </w:rPr>
+        <w:t xml:space="preserve"> </w:t>
+      </w:r>
+      <w:proofErr w:type="spellStart"/>
+      <w:r>
+        <w:rPr>
+          <w:sz w:val="24"/>
+          <w:szCs w:val="24"/>
+          <w:lang w:val="en-US"/>
+        </w:rPr>
+        <w:t>CoFI</w:t>
+      </w:r>
+      <w:proofErr w:type="spellEnd"/>
+      <w:r>
+        <w:rPr>
+          <w:sz w:val="24"/>
+          <w:szCs w:val="24"/>
+          <w:lang w:val="en-US"/>
+        </w:rPr>
+        <w:t>, the Common Framework Initiative for algebraic specification and development.</w:t>
+      </w:r>
+      <w:r>
+        <w:rPr>
+          <w:sz w:val="24"/>
+          <w:szCs w:val="24"/>
+          <w:lang w:val="en-US"/>
+        </w:rPr>
+        <w:t xml:space="preserve"> </w:t>
+      </w:r>
+      <w:r>
+        <w:rPr>
+          <w:sz w:val="24"/>
+          <w:szCs w:val="24"/>
+          <w:lang w:val="en-US"/>
+        </w:rPr>
+        <w:t>CASL is an expressive language for specifying requirements and</w:t>
+      </w:r>
+      <w:r>
+        <w:rPr>
+          <w:sz w:val="24"/>
+          <w:szCs w:val="24"/>
+          <w:lang w:val="en-US"/>
+        </w:rPr>
+        <w:t xml:space="preserve"> </w:t>
+      </w:r>
+      <w:r>
+        <w:rPr>
+          <w:sz w:val="24"/>
+          <w:szCs w:val="24"/>
+          <w:lang w:val="en-US"/>
+        </w:rPr>
+        <w:t>design for conventional software</w:t>
+      </w:r>
+      <w:r>
+        <w:rPr>
+          <w:sz w:val="24"/>
+          <w:szCs w:val="24"/>
+          <w:lang w:val="en-US"/>
+        </w:rPr>
+        <w:t xml:space="preserve"> [7]</w:t>
+      </w:r>
+      <w:r>
+        <w:rPr>
+          <w:sz w:val="24"/>
+          <w:szCs w:val="24"/>
+          <w:lang w:val="en-US"/>
+        </w:rPr>
+        <w:t>.</w:t>
+      </w:r>
+      <w:r>
+        <w:rPr>
+          <w:sz w:val="24"/>
+          <w:szCs w:val="24"/>
+          <w:lang w:val="en-US"/>
+        </w:rPr>
+        <w:t xml:space="preserve"> As the foundation of the plugin functionality is specification-based operators and CASL is well-structured formal language, this section of the thesis is dedicated to the comparative analysis of used in plugin key words and operators of CASL language. </w:t>
+      </w:r>
+      <w:r>
+        <w:rPr>
+          <w:sz w:val="24"/>
+          <w:szCs w:val="24"/>
+          <w:lang w:val="en-US"/>
+        </w:rPr>
+        <w:t xml:space="preserve">All examples used for the analysis are small and simple, but </w:t>
+      </w:r>
+      <w:r>
+        <w:rPr>
+          <w:sz w:val="24"/>
+          <w:szCs w:val="24"/>
+          <w:lang w:val="en-US"/>
+        </w:rPr>
+        <w:t xml:space="preserve">large </w:t>
+      </w:r>
+      <w:r>
+        <w:rPr>
+          <w:sz w:val="24"/>
+          <w:szCs w:val="24"/>
+          <w:lang w:val="en-US"/>
+        </w:rPr>
+        <w:t>and complex specifications are easily built out of simpler ones</w:t>
+      </w:r>
+      <w:r>
+        <w:rPr>
+          <w:sz w:val="24"/>
+          <w:szCs w:val="24"/>
+          <w:lang w:val="en-US"/>
+        </w:rPr>
+        <w:t xml:space="preserve"> by means of (a small number of</w:t>
+      </w:r>
+      <w:r>
+        <w:rPr>
+          <w:sz w:val="24"/>
+          <w:szCs w:val="24"/>
+          <w:lang w:val="en-US"/>
+        </w:rPr>
+        <w:t>) specification-building operations</w:t>
+      </w:r>
+      <w:r>
+        <w:rPr>
+          <w:sz w:val="24"/>
+          <w:szCs w:val="24"/>
+          <w:lang w:val="en-US"/>
+        </w:rPr>
+        <w:t xml:space="preserve"> [8]</w:t>
+      </w:r>
+      <w:r>
+        <w:rPr>
+          <w:sz w:val="24"/>
+          <w:szCs w:val="24"/>
+          <w:lang w:val="en-US"/>
+        </w:rPr>
+        <w:t>.</w:t>
+      </w:r>
+      <w:r>
+        <w:rPr>
+          <w:sz w:val="24"/>
+          <w:szCs w:val="24"/>
+          <w:lang w:val="en-US"/>
+        </w:rPr>
+        <w:t xml:space="preserve"> Operators, used in this part belong to Structuring Specifications [8]. Combined together, they allow the user build complex and structured programs. </w:t>
       </w:r>
     </w:p>
     <w:p>
@@ -9547,7 +9739,7 @@
           <w:szCs w:val="24"/>
           <w:lang w:val="en-US"/>
         </w:rPr>
-        <w:t>3.3.3 Back-end</w:t>
+        <w:t>3.3.2.1 Union</w:t>
       </w:r>
     </w:p>
     <w:p>
@@ -9565,10 +9757,3226 @@
           <w:szCs w:val="24"/>
           <w:lang w:val="en-US"/>
         </w:rPr>
-        <w:t xml:space="preserve">Back-end development includes all the functionality features of the plugin. </w:t>
+        <w:t xml:space="preserve">First operator, which can be used to structure specification is union operator </w:t>
+      </w:r>
+      <w:r>
+        <w:rPr>
+          <w:b/>
+          <w:sz w:val="24"/>
+          <w:szCs w:val="24"/>
+          <w:lang w:val="en-US"/>
+        </w:rPr>
+        <w:t>and</w:t>
+      </w:r>
+      <w:r>
+        <w:rPr>
+          <w:sz w:val="24"/>
+          <w:szCs w:val="24"/>
+          <w:lang w:val="en-US"/>
+        </w:rPr>
+        <w:t>.</w:t>
+      </w:r>
+      <w:r>
+        <w:rPr>
+          <w:sz w:val="24"/>
+          <w:szCs w:val="24"/>
+          <w:lang w:val="en-US"/>
+        </w:rPr>
+        <w:t xml:space="preserve"> The Figure 3.1 represents </w:t>
+      </w:r>
+      <w:r>
+        <w:rPr>
+          <w:sz w:val="24"/>
+          <w:szCs w:val="24"/>
+          <w:lang w:val="en-US"/>
+        </w:rPr>
+        <w:t>simple</w:t>
+      </w:r>
+      <w:r>
+        <w:rPr>
+          <w:sz w:val="24"/>
+          <w:szCs w:val="24"/>
+          <w:lang w:val="en-US"/>
+        </w:rPr>
+        <w:t xml:space="preserve"> piece of </w:t>
+      </w:r>
+      <w:r>
+        <w:rPr>
+          <w:sz w:val="24"/>
+          <w:szCs w:val="24"/>
+          <w:lang w:val="en-US"/>
+        </w:rPr>
+        <w:t>program, creating a union of two specifications – List_</w:t>
+      </w:r>
+      <w:r>
+        <w:rPr>
+          <w:sz w:val="24"/>
+          <w:szCs w:val="24"/>
+          <w:lang w:val="en-US"/>
+        </w:rPr>
+        <w:t xml:space="preserve"> </w:t>
+      </w:r>
+      <w:r>
+        <w:rPr>
+          <w:sz w:val="24"/>
+          <w:szCs w:val="24"/>
+          <w:lang w:val="en-US"/>
+        </w:rPr>
+        <w:t xml:space="preserve">Selectors </w:t>
+      </w:r>
+      <w:r>
+        <w:rPr>
+          <w:sz w:val="24"/>
+          <w:szCs w:val="24"/>
+          <w:lang w:val="en-US"/>
+        </w:rPr>
+        <w:lastRenderedPageBreak/>
+        <w:t xml:space="preserve">and </w:t>
+      </w:r>
+      <w:proofErr w:type="spellStart"/>
+      <w:r>
+        <w:rPr>
+          <w:sz w:val="24"/>
+          <w:szCs w:val="24"/>
+          <w:lang w:val="en-US"/>
+        </w:rPr>
+        <w:t>Generated_Set</w:t>
+      </w:r>
+      <w:proofErr w:type="spellEnd"/>
+      <w:r>
+        <w:rPr>
+          <w:sz w:val="24"/>
+          <w:szCs w:val="24"/>
+          <w:lang w:val="en-US"/>
+        </w:rPr>
+        <w:t xml:space="preserve">. </w:t>
+      </w:r>
+      <w:r>
+        <w:rPr>
+          <w:sz w:val="24"/>
+          <w:szCs w:val="24"/>
+          <w:lang w:val="en-US"/>
+        </w:rPr>
+        <w:t>Union is generally used to combine two self-contained specifications. Union of specifications is obviously associative and commutative [8].</w:t>
+      </w:r>
+    </w:p>
+    <w:p>
+      <w:pPr>
+        <w:spacing w:after="0"/>
+        <w:jc w:val="center"/>
+        <w:rPr>
+          <w:b/>
+          <w:sz w:val="24"/>
+          <w:szCs w:val="24"/>
+          <w:lang w:val="en-US"/>
+        </w:rPr>
+      </w:pPr>
+      <w:r>
+        <w:rPr>
+          <w:b/>
+          <w:noProof/>
+          <w:sz w:val="24"/>
+          <w:szCs w:val="24"/>
+        </w:rPr>
+        <w:drawing>
+          <wp:inline distT="0" distB="0" distL="0" distR="0">
+            <wp:extent cx="2705100" cy="904875"/>
+            <wp:effectExtent l="0" t="0" r="0" b="9525"/>
+            <wp:docPr id="7" name="Рисунок 7" descr="D:\Akulina\Maynooth university\Project\Screenshots\3.3.PNG"/>
+            <wp:cNvGraphicFramePr>
+              <a:graphicFrameLocks xmlns:a="http://schemas.openxmlformats.org/drawingml/2006/main" noChangeAspect="1"/>
+            </wp:cNvGraphicFramePr>
+            <a:graphic xmlns:a="http://schemas.openxmlformats.org/drawingml/2006/main">
+              <a:graphicData uri="http://schemas.openxmlformats.org/drawingml/2006/picture">
+                <pic:pic xmlns:pic="http://schemas.openxmlformats.org/drawingml/2006/picture">
+                  <pic:nvPicPr>
+                    <pic:cNvPr id="0" name="Picture 1" descr="D:\Akulina\Maynooth university\Project\Screenshots\3.3.PNG"/>
+                    <pic:cNvPicPr>
+                      <a:picLocks noChangeAspect="1" noChangeArrowheads="1"/>
+                    </pic:cNvPicPr>
+                  </pic:nvPicPr>
+                  <pic:blipFill>
+                    <a:blip r:embed="rId11">
+                      <a:extLst>
+                        <a:ext uri="{28A0092B-C50C-407E-A947-70E740481C1C}">
+                          <a14:useLocalDpi xmlns:a14="http://schemas.microsoft.com/office/drawing/2010/main" val="0"/>
+                        </a:ext>
+                      </a:extLst>
+                    </a:blip>
+                    <a:srcRect/>
+                    <a:stretch>
+                      <a:fillRect/>
+                    </a:stretch>
+                  </pic:blipFill>
+                  <pic:spPr bwMode="auto">
+                    <a:xfrm>
+                      <a:off x="0" y="0"/>
+                      <a:ext cx="2705100" cy="904875"/>
+                    </a:xfrm>
+                    <a:prstGeom prst="rect">
+                      <a:avLst/>
+                    </a:prstGeom>
+                    <a:noFill/>
+                    <a:ln>
+                      <a:noFill/>
+                    </a:ln>
+                  </pic:spPr>
+                </pic:pic>
+              </a:graphicData>
+            </a:graphic>
+          </wp:inline>
+        </w:drawing>
+      </w:r>
+    </w:p>
+    <w:p>
+      <w:pPr>
+        <w:spacing w:after="0"/>
+        <w:jc w:val="center"/>
+        <w:rPr>
+          <w:sz w:val="24"/>
+          <w:szCs w:val="24"/>
+          <w:lang w:val="en-US"/>
+        </w:rPr>
+      </w:pPr>
+      <w:r>
+        <w:rPr>
+          <w:sz w:val="24"/>
+          <w:szCs w:val="24"/>
+          <w:lang w:val="en-US"/>
+        </w:rPr>
+        <w:t xml:space="preserve">Fig. </w:t>
+      </w:r>
+      <w:r>
+        <w:rPr>
+          <w:sz w:val="24"/>
+          <w:szCs w:val="24"/>
+          <w:lang w:val="en-US"/>
+        </w:rPr>
+        <w:t>3.1</w:t>
+      </w:r>
+      <w:r>
+        <w:rPr>
+          <w:sz w:val="24"/>
+          <w:szCs w:val="24"/>
+          <w:lang w:val="en-US"/>
+        </w:rPr>
+        <w:t xml:space="preserve"> </w:t>
+      </w:r>
+      <w:r>
+        <w:rPr>
+          <w:sz w:val="24"/>
+          <w:szCs w:val="24"/>
+          <w:lang w:val="en-US"/>
+        </w:rPr>
+        <w:t>CASL syntax for making union of two specifications</w:t>
+      </w:r>
+    </w:p>
+    <w:p>
+      <w:pPr>
+        <w:autoSpaceDE w:val="0"/>
+        <w:autoSpaceDN w:val="0"/>
+        <w:adjustRightInd w:val="0"/>
+        <w:spacing w:after="0" w:line="240" w:lineRule="auto"/>
+        <w:jc w:val="both"/>
+        <w:rPr>
+          <w:sz w:val="24"/>
+          <w:szCs w:val="24"/>
+          <w:lang w:val="en-US"/>
+        </w:rPr>
+      </w:pPr>
+    </w:p>
+    <w:p>
+      <w:pPr>
+        <w:autoSpaceDE w:val="0"/>
+        <w:autoSpaceDN w:val="0"/>
+        <w:adjustRightInd w:val="0"/>
+        <w:jc w:val="both"/>
+        <w:rPr>
+          <w:sz w:val="24"/>
+          <w:szCs w:val="24"/>
+          <w:lang w:val="en-US"/>
+        </w:rPr>
+      </w:pPr>
+      <w:r>
+        <w:rPr>
+          <w:sz w:val="24"/>
+          <w:szCs w:val="24"/>
+          <w:lang w:val="en-US"/>
+        </w:rPr>
+        <w:t>There is a principle ‘same name, same thing’ [8], existing in the CASL language. The main idea of this principle is that if two specifications have elements with the same name, they will not be duplicated.</w:t>
+      </w:r>
+      <w:r>
+        <w:rPr>
+          <w:sz w:val="24"/>
+          <w:szCs w:val="24"/>
+          <w:lang w:val="en-US"/>
+        </w:rPr>
+        <w:t xml:space="preserve"> </w:t>
+      </w:r>
+      <w:r>
+        <w:rPr>
+          <w:sz w:val="24"/>
+          <w:szCs w:val="24"/>
+          <w:lang w:val="en-US"/>
+        </w:rPr>
+        <w:t>If these two elements have different content, one of these elements should be extended with the help of another CASL operator.</w:t>
+      </w:r>
+    </w:p>
+    <w:p>
+      <w:pPr>
+        <w:autoSpaceDE w:val="0"/>
+        <w:autoSpaceDN w:val="0"/>
+        <w:adjustRightInd w:val="0"/>
+        <w:jc w:val="both"/>
+        <w:rPr>
+          <w:sz w:val="24"/>
+          <w:szCs w:val="24"/>
+          <w:lang w:val="en-US"/>
+        </w:rPr>
+      </w:pPr>
+      <w:r>
+        <w:rPr>
+          <w:sz w:val="24"/>
+          <w:szCs w:val="24"/>
+          <w:lang w:val="en-US"/>
+        </w:rPr>
+        <w:t xml:space="preserve">Let’s have a look at the created plugin and syntax for manipulating Event-B elements. It is less formal than CASL syntax and doesn’t need key words </w:t>
+      </w:r>
+      <w:r>
+        <w:rPr>
+          <w:b/>
+          <w:sz w:val="24"/>
+          <w:szCs w:val="24"/>
+          <w:lang w:val="en-US"/>
+        </w:rPr>
+        <w:t>spec</w:t>
+      </w:r>
+      <w:r>
+        <w:rPr>
+          <w:sz w:val="24"/>
+          <w:szCs w:val="24"/>
+          <w:lang w:val="en-US"/>
+        </w:rPr>
+        <w:t xml:space="preserve"> and </w:t>
+      </w:r>
+      <w:r>
+        <w:rPr>
+          <w:b/>
+          <w:sz w:val="24"/>
+          <w:szCs w:val="24"/>
+          <w:lang w:val="en-US"/>
+        </w:rPr>
+        <w:t>end</w:t>
+      </w:r>
+      <w:r>
+        <w:rPr>
+          <w:sz w:val="24"/>
+          <w:szCs w:val="24"/>
+          <w:lang w:val="en-US"/>
+        </w:rPr>
+        <w:t xml:space="preserve">, but it has </w:t>
+      </w:r>
+      <w:r>
+        <w:rPr>
+          <w:sz w:val="24"/>
+          <w:szCs w:val="24"/>
+          <w:lang w:val="en-US"/>
+        </w:rPr>
+        <w:t>the same key word for creating a composition of two machines (Figure 3.2).</w:t>
+      </w:r>
+    </w:p>
+    <w:p>
+      <w:pPr>
+        <w:autoSpaceDE w:val="0"/>
+        <w:autoSpaceDN w:val="0"/>
+        <w:adjustRightInd w:val="0"/>
+        <w:jc w:val="center"/>
+        <w:rPr>
+          <w:sz w:val="24"/>
+          <w:szCs w:val="24"/>
+          <w:lang w:val="en-US"/>
+        </w:rPr>
+      </w:pPr>
+      <w:r>
+        <w:rPr>
+          <w:noProof/>
+          <w:sz w:val="24"/>
+          <w:szCs w:val="24"/>
+        </w:rPr>
+        <w:drawing>
+          <wp:inline distT="0" distB="0" distL="0" distR="0">
+            <wp:extent cx="4838700" cy="2476500"/>
+            <wp:effectExtent l="0" t="0" r="0" b="0"/>
+            <wp:docPr id="8" name="Рисунок 8" descr="D:\Akulina\Maynooth university\Project\Screenshots\3.4.PNG"/>
+            <wp:cNvGraphicFramePr>
+              <a:graphicFrameLocks xmlns:a="http://schemas.openxmlformats.org/drawingml/2006/main" noChangeAspect="1"/>
+            </wp:cNvGraphicFramePr>
+            <a:graphic xmlns:a="http://schemas.openxmlformats.org/drawingml/2006/main">
+              <a:graphicData uri="http://schemas.openxmlformats.org/drawingml/2006/picture">
+                <pic:pic xmlns:pic="http://schemas.openxmlformats.org/drawingml/2006/picture">
+                  <pic:nvPicPr>
+                    <pic:cNvPr id="0" name="Picture 2" descr="D:\Akulina\Maynooth university\Project\Screenshots\3.4.PNG"/>
+                    <pic:cNvPicPr>
+                      <a:picLocks noChangeAspect="1" noChangeArrowheads="1"/>
+                    </pic:cNvPicPr>
+                  </pic:nvPicPr>
+                  <pic:blipFill rotWithShape="1">
+                    <a:blip r:embed="rId12">
+                      <a:extLst>
+                        <a:ext uri="{28A0092B-C50C-407E-A947-70E740481C1C}">
+                          <a14:useLocalDpi xmlns:a14="http://schemas.microsoft.com/office/drawing/2010/main" val="0"/>
+                        </a:ext>
+                      </a:extLst>
+                    </a:blip>
+                    <a:srcRect r="12262" b="6137"/>
+                    <a:stretch/>
+                  </pic:blipFill>
+                  <pic:spPr bwMode="auto">
+                    <a:xfrm>
+                      <a:off x="0" y="0"/>
+                      <a:ext cx="4838700" cy="2476500"/>
+                    </a:xfrm>
+                    <a:prstGeom prst="rect">
+                      <a:avLst/>
+                    </a:prstGeom>
+                    <a:noFill/>
+                    <a:ln>
+                      <a:noFill/>
+                    </a:ln>
+                    <a:extLst>
+                      <a:ext uri="{53640926-AAD7-44D8-BBD7-CCE9431645EC}">
+                        <a14:shadowObscured xmlns:a14="http://schemas.microsoft.com/office/drawing/2010/main"/>
+                      </a:ext>
+                    </a:extLst>
+                  </pic:spPr>
+                </pic:pic>
+              </a:graphicData>
+            </a:graphic>
+          </wp:inline>
+        </w:drawing>
+      </w:r>
+    </w:p>
+    <w:p>
+      <w:pPr>
+        <w:spacing w:before="240"/>
+        <w:jc w:val="center"/>
+        <w:rPr>
+          <w:sz w:val="24"/>
+          <w:szCs w:val="24"/>
+          <w:lang w:val="en-US"/>
+        </w:rPr>
+      </w:pPr>
+      <w:r>
+        <w:rPr>
+          <w:sz w:val="24"/>
+          <w:szCs w:val="24"/>
+          <w:lang w:val="en-US"/>
+        </w:rPr>
+        <w:t>Fig. 3.</w:t>
+      </w:r>
+      <w:r>
+        <w:rPr>
+          <w:sz w:val="24"/>
+          <w:szCs w:val="24"/>
+          <w:lang w:val="en-US"/>
+        </w:rPr>
+        <w:t>2</w:t>
+      </w:r>
+      <w:r>
+        <w:rPr>
+          <w:sz w:val="24"/>
+          <w:szCs w:val="24"/>
+          <w:lang w:val="en-US"/>
+        </w:rPr>
+        <w:t xml:space="preserve"> The plugin syntax for creating a composition of two machines</w:t>
+      </w:r>
+    </w:p>
+    <w:p>
+      <w:pPr>
+        <w:autoSpaceDE w:val="0"/>
+        <w:autoSpaceDN w:val="0"/>
+        <w:adjustRightInd w:val="0"/>
+        <w:jc w:val="both"/>
+        <w:rPr>
+          <w:sz w:val="24"/>
+          <w:szCs w:val="24"/>
+          <w:lang w:val="en-US"/>
+        </w:rPr>
+      </w:pPr>
+      <w:r>
+        <w:rPr>
+          <w:sz w:val="24"/>
+          <w:szCs w:val="24"/>
+          <w:lang w:val="en-US"/>
+        </w:rPr>
+        <w:t xml:space="preserve">As can be seen from the above two screenshots, the newly created syntax for manipulating Event-B machines matches CASL syntax, which means that </w:t>
+      </w:r>
+      <w:r>
+        <w:rPr>
+          <w:sz w:val="24"/>
+          <w:szCs w:val="24"/>
+          <w:lang w:val="en-US"/>
+        </w:rPr>
+        <w:t>Event-B elements control</w:t>
+      </w:r>
+      <w:r>
+        <w:rPr>
+          <w:sz w:val="24"/>
+          <w:szCs w:val="24"/>
+          <w:lang w:val="en-US"/>
+        </w:rPr>
+        <w:t xml:space="preserve"> becomes more formal and </w:t>
+      </w:r>
+      <w:r>
+        <w:rPr>
+          <w:sz w:val="24"/>
+          <w:szCs w:val="24"/>
+          <w:lang w:val="en-US"/>
+        </w:rPr>
+        <w:t>well-structured.</w:t>
+      </w:r>
+    </w:p>
+    <w:p>
+      <w:pPr>
+        <w:autoSpaceDE w:val="0"/>
+        <w:autoSpaceDN w:val="0"/>
+        <w:adjustRightInd w:val="0"/>
+        <w:jc w:val="both"/>
+        <w:rPr>
+          <w:b/>
+          <w:sz w:val="24"/>
+          <w:szCs w:val="24"/>
+          <w:lang w:val="en-US"/>
+        </w:rPr>
+      </w:pPr>
+      <w:r>
+        <w:rPr>
+          <w:b/>
+          <w:sz w:val="24"/>
+          <w:szCs w:val="24"/>
+          <w:lang w:val="en-US"/>
+        </w:rPr>
+        <w:t>3.3.2.2 Renaming</w:t>
+      </w:r>
+    </w:p>
+    <w:p>
+      <w:pPr>
+        <w:autoSpaceDE w:val="0"/>
+        <w:autoSpaceDN w:val="0"/>
+        <w:adjustRightInd w:val="0"/>
+        <w:jc w:val="both"/>
+        <w:rPr>
+          <w:sz w:val="24"/>
+          <w:szCs w:val="24"/>
+          <w:lang w:val="en-US"/>
+        </w:rPr>
+      </w:pPr>
+      <w:r>
+        <w:rPr>
+          <w:sz w:val="24"/>
+          <w:szCs w:val="24"/>
+          <w:lang w:val="en-US"/>
+        </w:rPr>
+        <w:t>Renaming may be used to avoid unintended name clashes, or to</w:t>
+      </w:r>
+      <w:r>
+        <w:rPr>
+          <w:sz w:val="24"/>
+          <w:szCs w:val="24"/>
+          <w:lang w:val="en-US"/>
+        </w:rPr>
+        <w:t xml:space="preserve"> </w:t>
+      </w:r>
+      <w:r>
+        <w:rPr>
+          <w:sz w:val="24"/>
+          <w:szCs w:val="24"/>
+          <w:lang w:val="en-US"/>
+        </w:rPr>
+        <w:t>adjust names of sorts and change notations for operations and</w:t>
+      </w:r>
+      <w:r>
+        <w:rPr>
+          <w:sz w:val="24"/>
+          <w:szCs w:val="24"/>
+          <w:lang w:val="en-US"/>
+        </w:rPr>
+        <w:t xml:space="preserve"> </w:t>
+      </w:r>
+      <w:r>
+        <w:rPr>
+          <w:sz w:val="24"/>
+          <w:szCs w:val="24"/>
+          <w:lang w:val="en-US"/>
+        </w:rPr>
+        <w:t>predicates</w:t>
+      </w:r>
+      <w:r>
+        <w:rPr>
+          <w:sz w:val="24"/>
+          <w:szCs w:val="24"/>
+          <w:lang w:val="en-US"/>
+        </w:rPr>
+        <w:t xml:space="preserve"> [8]</w:t>
+      </w:r>
+      <w:r>
+        <w:rPr>
+          <w:sz w:val="24"/>
+          <w:szCs w:val="24"/>
+          <w:lang w:val="en-US"/>
+        </w:rPr>
+        <w:t>.</w:t>
+      </w:r>
+      <w:r>
+        <w:rPr>
+          <w:sz w:val="24"/>
+          <w:szCs w:val="24"/>
+          <w:lang w:val="en-US"/>
+        </w:rPr>
+        <w:t xml:space="preserve"> While the ‘same name, same thing’ principle is used in the union operation, it still can happen that during the combining of two specifications, this principle leads to unintended name clashes [8]. This can happen when two specifications </w:t>
+      </w:r>
+      <w:r>
+        <w:rPr>
+          <w:sz w:val="24"/>
+          <w:szCs w:val="24"/>
+          <w:lang w:val="en-US"/>
+        </w:rPr>
+        <w:t xml:space="preserve">with two elements with same names are intended to combine. If both of these elements should be remained in the final specification (they have the same name, but not the </w:t>
+      </w:r>
+      <w:r>
+        <w:rPr>
+          <w:sz w:val="24"/>
+          <w:szCs w:val="24"/>
+          <w:lang w:val="en-US"/>
+        </w:rPr>
+        <w:lastRenderedPageBreak/>
+        <w:t xml:space="preserve">same ‘thing’), then </w:t>
+      </w:r>
+      <w:r>
+        <w:rPr>
+          <w:sz w:val="24"/>
+          <w:szCs w:val="24"/>
+          <w:lang w:val="en-US"/>
+        </w:rPr>
+        <w:t xml:space="preserve">one of these elements should be renamed to avoid unintended name clashes. </w:t>
+      </w:r>
+      <w:r>
+        <w:rPr>
+          <w:sz w:val="24"/>
+          <w:szCs w:val="24"/>
+          <w:lang w:val="en-US"/>
+        </w:rPr>
+        <w:t>The Figure 3.3 represents the syntax for renaming elements in CASL language.</w:t>
+      </w:r>
+    </w:p>
+    <w:p>
+      <w:pPr>
+        <w:autoSpaceDE w:val="0"/>
+        <w:autoSpaceDN w:val="0"/>
+        <w:adjustRightInd w:val="0"/>
+        <w:jc w:val="center"/>
+        <w:rPr>
+          <w:sz w:val="24"/>
+          <w:szCs w:val="24"/>
+          <w:lang w:val="en-US"/>
+        </w:rPr>
+      </w:pPr>
+      <w:r>
+        <w:rPr>
+          <w:noProof/>
+          <w:sz w:val="24"/>
+          <w:szCs w:val="24"/>
+        </w:rPr>
+        <w:drawing>
+          <wp:inline distT="0" distB="0" distL="0" distR="0">
+            <wp:extent cx="4648200" cy="1085850"/>
+            <wp:effectExtent l="0" t="0" r="0" b="0"/>
+            <wp:docPr id="9" name="Рисунок 9" descr="D:\Akulina\Maynooth university\Project\Screenshots\3.5.PNG"/>
+            <wp:cNvGraphicFramePr>
+              <a:graphicFrameLocks xmlns:a="http://schemas.openxmlformats.org/drawingml/2006/main" noChangeAspect="1"/>
+            </wp:cNvGraphicFramePr>
+            <a:graphic xmlns:a="http://schemas.openxmlformats.org/drawingml/2006/main">
+              <a:graphicData uri="http://schemas.openxmlformats.org/drawingml/2006/picture">
+                <pic:pic xmlns:pic="http://schemas.openxmlformats.org/drawingml/2006/picture">
+                  <pic:nvPicPr>
+                    <pic:cNvPr id="0" name="Picture 3" descr="D:\Akulina\Maynooth university\Project\Screenshots\3.5.PNG"/>
+                    <pic:cNvPicPr>
+                      <a:picLocks noChangeAspect="1" noChangeArrowheads="1"/>
+                    </pic:cNvPicPr>
+                  </pic:nvPicPr>
+                  <pic:blipFill>
+                    <a:blip r:embed="rId13">
+                      <a:extLst>
+                        <a:ext uri="{28A0092B-C50C-407E-A947-70E740481C1C}">
+                          <a14:useLocalDpi xmlns:a14="http://schemas.microsoft.com/office/drawing/2010/main" val="0"/>
+                        </a:ext>
+                      </a:extLst>
+                    </a:blip>
+                    <a:srcRect/>
+                    <a:stretch>
+                      <a:fillRect/>
+                    </a:stretch>
+                  </pic:blipFill>
+                  <pic:spPr bwMode="auto">
+                    <a:xfrm>
+                      <a:off x="0" y="0"/>
+                      <a:ext cx="4648200" cy="1085850"/>
+                    </a:xfrm>
+                    <a:prstGeom prst="rect">
+                      <a:avLst/>
+                    </a:prstGeom>
+                    <a:noFill/>
+                    <a:ln>
+                      <a:noFill/>
+                    </a:ln>
+                  </pic:spPr>
+                </pic:pic>
+              </a:graphicData>
+            </a:graphic>
+          </wp:inline>
+        </w:drawing>
+      </w:r>
+    </w:p>
+    <w:p>
+      <w:pPr>
+        <w:spacing w:after="0"/>
+        <w:jc w:val="center"/>
+        <w:rPr>
+          <w:sz w:val="24"/>
+          <w:szCs w:val="24"/>
+          <w:lang w:val="en-US"/>
+        </w:rPr>
+      </w:pPr>
+      <w:r>
+        <w:rPr>
+          <w:sz w:val="24"/>
+          <w:szCs w:val="24"/>
+          <w:lang w:val="en-US"/>
+        </w:rPr>
+        <w:t>Fig. 3.3 CASL syntax for renaming element of one specification</w:t>
+      </w:r>
+    </w:p>
+    <w:p>
+      <w:pPr>
+        <w:autoSpaceDE w:val="0"/>
+        <w:autoSpaceDN w:val="0"/>
+        <w:adjustRightInd w:val="0"/>
+        <w:spacing w:before="240"/>
+        <w:jc w:val="both"/>
+        <w:rPr>
+          <w:sz w:val="24"/>
+          <w:szCs w:val="24"/>
+          <w:lang w:val="en-US"/>
+        </w:rPr>
+      </w:pPr>
+      <w:r>
+        <w:rPr>
+          <w:sz w:val="24"/>
+          <w:szCs w:val="24"/>
+          <w:lang w:val="en-US"/>
+        </w:rPr>
+        <w:t xml:space="preserve">In this piece of code key word </w:t>
+      </w:r>
+      <w:r>
+        <w:rPr>
+          <w:b/>
+          <w:sz w:val="24"/>
+          <w:szCs w:val="24"/>
+          <w:lang w:val="en-US"/>
+        </w:rPr>
+        <w:t>with</w:t>
+      </w:r>
+      <w:r>
+        <w:rPr>
+          <w:sz w:val="24"/>
+          <w:szCs w:val="24"/>
+          <w:lang w:val="en-US"/>
+        </w:rPr>
+        <w:t xml:space="preserve"> is responsible for renaming the element</w:t>
+      </w:r>
+      <w:r>
+        <w:rPr>
+          <w:sz w:val="24"/>
+          <w:szCs w:val="24"/>
+          <w:lang w:val="en-US"/>
+        </w:rPr>
+        <w:t xml:space="preserve"> sort</w:t>
+      </w:r>
+      <w:r>
+        <w:rPr>
+          <w:sz w:val="24"/>
+          <w:szCs w:val="24"/>
+          <w:lang w:val="en-US"/>
+        </w:rPr>
+        <w:t xml:space="preserve"> </w:t>
+      </w:r>
+      <w:r>
+        <w:rPr>
+          <w:i/>
+          <w:sz w:val="24"/>
+          <w:szCs w:val="24"/>
+          <w:lang w:val="en-US"/>
+        </w:rPr>
+        <w:t>List</w:t>
+      </w:r>
+      <w:r>
+        <w:rPr>
+          <w:sz w:val="24"/>
+          <w:szCs w:val="24"/>
+          <w:lang w:val="en-US"/>
+        </w:rPr>
+        <w:t xml:space="preserve"> into </w:t>
+      </w:r>
+      <w:r>
+        <w:rPr>
+          <w:i/>
+          <w:sz w:val="24"/>
+          <w:szCs w:val="24"/>
+          <w:lang w:val="en-US"/>
+        </w:rPr>
+        <w:t>Stack</w:t>
+      </w:r>
+      <w:r>
+        <w:rPr>
+          <w:sz w:val="24"/>
+          <w:szCs w:val="24"/>
+          <w:lang w:val="en-US"/>
+        </w:rPr>
+        <w:t>,</w:t>
+      </w:r>
+      <w:r>
+        <w:rPr>
+          <w:sz w:val="24"/>
+          <w:szCs w:val="24"/>
+          <w:lang w:val="en-US"/>
+        </w:rPr>
+        <w:t xml:space="preserve"> </w:t>
+      </w:r>
+      <w:r>
+        <w:rPr>
+          <w:sz w:val="24"/>
+          <w:szCs w:val="24"/>
+          <w:lang w:val="en-US"/>
+        </w:rPr>
+        <w:t xml:space="preserve">operation </w:t>
+      </w:r>
+      <w:r>
+        <w:rPr>
+          <w:i/>
+          <w:sz w:val="24"/>
+          <w:szCs w:val="24"/>
+          <w:lang w:val="en-US"/>
+        </w:rPr>
+        <w:t>cons</w:t>
+      </w:r>
+      <w:r>
+        <w:rPr>
+          <w:sz w:val="24"/>
+          <w:szCs w:val="24"/>
+          <w:lang w:val="en-US"/>
+        </w:rPr>
+        <w:t xml:space="preserve"> renamed into </w:t>
+      </w:r>
+      <w:proofErr w:type="spellStart"/>
+      <w:r>
+        <w:rPr>
+          <w:i/>
+          <w:sz w:val="24"/>
+          <w:szCs w:val="24"/>
+          <w:lang w:val="en-US"/>
+        </w:rPr>
+        <w:t>push_onto</w:t>
+      </w:r>
+      <w:proofErr w:type="spellEnd"/>
+      <w:r>
+        <w:rPr>
+          <w:i/>
+          <w:sz w:val="24"/>
+          <w:szCs w:val="24"/>
+          <w:lang w:val="en-US"/>
+        </w:rPr>
+        <w:t>_</w:t>
+      </w:r>
+      <w:r>
+        <w:rPr>
+          <w:sz w:val="24"/>
+          <w:szCs w:val="24"/>
+          <w:lang w:val="en-US"/>
+        </w:rPr>
+        <w:t xml:space="preserve"> and finally selectors </w:t>
+      </w:r>
+      <w:r>
+        <w:rPr>
+          <w:i/>
+          <w:sz w:val="24"/>
+          <w:szCs w:val="24"/>
+          <w:lang w:val="en-US"/>
+        </w:rPr>
+        <w:t>head</w:t>
+      </w:r>
+      <w:r>
+        <w:rPr>
+          <w:sz w:val="24"/>
+          <w:szCs w:val="24"/>
+          <w:lang w:val="en-US"/>
+        </w:rPr>
+        <w:t xml:space="preserve"> and </w:t>
+      </w:r>
+      <w:r>
+        <w:rPr>
+          <w:i/>
+          <w:sz w:val="24"/>
+          <w:szCs w:val="24"/>
+          <w:lang w:val="en-US"/>
+        </w:rPr>
+        <w:t>tail</w:t>
+      </w:r>
+      <w:r>
+        <w:rPr>
+          <w:sz w:val="24"/>
+          <w:szCs w:val="24"/>
+          <w:lang w:val="en-US"/>
+        </w:rPr>
+        <w:t xml:space="preserve"> are renamed into </w:t>
+      </w:r>
+      <w:r>
+        <w:rPr>
+          <w:i/>
+          <w:sz w:val="24"/>
+          <w:szCs w:val="24"/>
+          <w:lang w:val="en-US"/>
+        </w:rPr>
+        <w:t>top</w:t>
+      </w:r>
+      <w:r>
+        <w:rPr>
+          <w:sz w:val="24"/>
+          <w:szCs w:val="24"/>
+          <w:lang w:val="en-US"/>
+        </w:rPr>
+        <w:t xml:space="preserve"> and </w:t>
+      </w:r>
+      <w:r>
+        <w:rPr>
+          <w:i/>
+          <w:sz w:val="24"/>
+          <w:szCs w:val="24"/>
+          <w:lang w:val="en-US"/>
+        </w:rPr>
+        <w:t>pop</w:t>
+      </w:r>
+      <w:r>
+        <w:rPr>
+          <w:sz w:val="24"/>
+          <w:szCs w:val="24"/>
+          <w:lang w:val="en-US"/>
+        </w:rPr>
+        <w:t>, respectively [8]</w:t>
+      </w:r>
+      <w:r>
+        <w:rPr>
+          <w:sz w:val="24"/>
+          <w:szCs w:val="24"/>
+          <w:lang w:val="en-US"/>
+        </w:rPr>
+        <w:t>. Let’s have a look at the renaming operation in the created plugin. It calls with the</w:t>
+      </w:r>
+      <w:r>
+        <w:rPr>
+          <w:sz w:val="24"/>
+          <w:szCs w:val="24"/>
+          <w:lang w:val="en-US"/>
+        </w:rPr>
+        <w:t xml:space="preserve"> help of key word </w:t>
+      </w:r>
+      <w:r>
+        <w:rPr>
+          <w:b/>
+          <w:sz w:val="24"/>
+          <w:szCs w:val="24"/>
+          <w:lang w:val="en-US"/>
+        </w:rPr>
+        <w:t>with</w:t>
+      </w:r>
+      <w:r>
+        <w:rPr>
+          <w:sz w:val="24"/>
+          <w:szCs w:val="24"/>
+          <w:lang w:val="en-US"/>
+        </w:rPr>
+        <w:t xml:space="preserve"> as well. The syntax for this operator is similar to the key word </w:t>
+      </w:r>
+      <w:r>
+        <w:rPr>
+          <w:b/>
+          <w:sz w:val="24"/>
+          <w:szCs w:val="24"/>
+          <w:lang w:val="en-US"/>
+        </w:rPr>
+        <w:t>and</w:t>
+      </w:r>
+      <w:r>
+        <w:rPr>
+          <w:sz w:val="24"/>
+          <w:szCs w:val="24"/>
+          <w:lang w:val="en-US"/>
+        </w:rPr>
+        <w:t xml:space="preserve"> </w:t>
+      </w:r>
+      <w:proofErr w:type="spellStart"/>
+      <w:r>
+        <w:rPr>
+          <w:sz w:val="24"/>
+          <w:szCs w:val="24"/>
+          <w:lang w:val="en-US"/>
+        </w:rPr>
+        <w:t>and</w:t>
+      </w:r>
+      <w:proofErr w:type="spellEnd"/>
+      <w:r>
+        <w:rPr>
+          <w:sz w:val="24"/>
+          <w:szCs w:val="24"/>
+          <w:lang w:val="en-US"/>
+        </w:rPr>
+        <w:t xml:space="preserve"> requires name of the existing machine/context and new name, which should not be null or the same. Figure 3.4 represents the syntax of the plugin, which can be used to rename context.</w:t>
+      </w:r>
+    </w:p>
+    <w:p>
+      <w:pPr>
+        <w:autoSpaceDE w:val="0"/>
+        <w:autoSpaceDN w:val="0"/>
+        <w:adjustRightInd w:val="0"/>
+        <w:spacing w:before="240"/>
+        <w:jc w:val="center"/>
+        <w:rPr>
+          <w:sz w:val="24"/>
+          <w:szCs w:val="24"/>
+          <w:lang w:val="en-US"/>
+        </w:rPr>
+      </w:pPr>
+      <w:r>
+        <w:rPr>
+          <w:noProof/>
+          <w:sz w:val="24"/>
+          <w:szCs w:val="24"/>
+        </w:rPr>
+        <w:drawing>
+          <wp:inline distT="0" distB="0" distL="0" distR="0">
+            <wp:extent cx="4867275" cy="2524125"/>
+            <wp:effectExtent l="0" t="0" r="9525" b="9525"/>
+            <wp:docPr id="10" name="Рисунок 10" descr="D:\Akulina\Maynooth university\Project\Screenshots\3.6.PNG"/>
+            <wp:cNvGraphicFramePr>
+              <a:graphicFrameLocks xmlns:a="http://schemas.openxmlformats.org/drawingml/2006/main" noChangeAspect="1"/>
+            </wp:cNvGraphicFramePr>
+            <a:graphic xmlns:a="http://schemas.openxmlformats.org/drawingml/2006/main">
+              <a:graphicData uri="http://schemas.openxmlformats.org/drawingml/2006/picture">
+                <pic:pic xmlns:pic="http://schemas.openxmlformats.org/drawingml/2006/picture">
+                  <pic:nvPicPr>
+                    <pic:cNvPr id="0" name="Picture 4" descr="D:\Akulina\Maynooth university\Project\Screenshots\3.6.PNG"/>
+                    <pic:cNvPicPr>
+                      <a:picLocks noChangeAspect="1" noChangeArrowheads="1"/>
+                    </pic:cNvPicPr>
+                  </pic:nvPicPr>
+                  <pic:blipFill>
+                    <a:blip r:embed="rId14">
+                      <a:extLst>
+                        <a:ext uri="{28A0092B-C50C-407E-A947-70E740481C1C}">
+                          <a14:useLocalDpi xmlns:a14="http://schemas.microsoft.com/office/drawing/2010/main" val="0"/>
+                        </a:ext>
+                      </a:extLst>
+                    </a:blip>
+                    <a:srcRect/>
+                    <a:stretch>
+                      <a:fillRect/>
+                    </a:stretch>
+                  </pic:blipFill>
+                  <pic:spPr bwMode="auto">
+                    <a:xfrm>
+                      <a:off x="0" y="0"/>
+                      <a:ext cx="4867275" cy="2524125"/>
+                    </a:xfrm>
+                    <a:prstGeom prst="rect">
+                      <a:avLst/>
+                    </a:prstGeom>
+                    <a:noFill/>
+                    <a:ln>
+                      <a:noFill/>
+                    </a:ln>
+                  </pic:spPr>
+                </pic:pic>
+              </a:graphicData>
+            </a:graphic>
+          </wp:inline>
+        </w:drawing>
+      </w:r>
+    </w:p>
+    <w:p>
+      <w:pPr>
+        <w:spacing w:before="240"/>
+        <w:jc w:val="center"/>
+        <w:rPr>
+          <w:sz w:val="24"/>
+          <w:szCs w:val="24"/>
+          <w:lang w:val="en-US"/>
+        </w:rPr>
+      </w:pPr>
+      <w:r>
+        <w:rPr>
+          <w:sz w:val="24"/>
+          <w:szCs w:val="24"/>
+          <w:lang w:val="en-US"/>
+        </w:rPr>
+        <w:t>Fig. 3.4 The plugin syntax for renaming context COLOR</w:t>
+      </w:r>
+    </w:p>
+    <w:p>
+      <w:pPr>
+        <w:autoSpaceDE w:val="0"/>
+        <w:autoSpaceDN w:val="0"/>
+        <w:adjustRightInd w:val="0"/>
+        <w:spacing w:before="240"/>
+        <w:jc w:val="both"/>
+        <w:rPr>
+          <w:sz w:val="24"/>
+          <w:szCs w:val="24"/>
+          <w:lang w:val="en-US"/>
+        </w:rPr>
+      </w:pPr>
+      <w:r>
+        <w:rPr>
+          <w:sz w:val="24"/>
+          <w:szCs w:val="24"/>
+          <w:lang w:val="en-US"/>
+        </w:rPr>
+        <w:t>This syntax allows the user to rename both machines and contexts, but not internal elements. To rename Carrier Set/Constant/Axiom in context or Variable/Invariant/Event in machine, the syntax, represented on the Figure 3.5 should be used.</w:t>
+      </w:r>
+    </w:p>
+    <w:p>
+      <w:pPr>
+        <w:autoSpaceDE w:val="0"/>
+        <w:autoSpaceDN w:val="0"/>
+        <w:adjustRightInd w:val="0"/>
+        <w:spacing w:before="240"/>
+        <w:jc w:val="center"/>
+        <w:rPr>
+          <w:sz w:val="24"/>
+          <w:szCs w:val="24"/>
+          <w:lang w:val="en-US"/>
+        </w:rPr>
+      </w:pPr>
+      <w:r>
+        <w:rPr>
+          <w:noProof/>
+          <w:sz w:val="24"/>
+          <w:szCs w:val="24"/>
+        </w:rPr>
+        <w:lastRenderedPageBreak/>
+        <w:drawing>
+          <wp:inline distT="0" distB="0" distL="0" distR="0">
+            <wp:extent cx="4886325" cy="3695700"/>
+            <wp:effectExtent l="0" t="0" r="9525" b="0"/>
+            <wp:docPr id="11" name="Рисунок 11" descr="D:\Akulina\Maynooth university\Project\Screenshots\3.7.PNG"/>
+            <wp:cNvGraphicFramePr>
+              <a:graphicFrameLocks xmlns:a="http://schemas.openxmlformats.org/drawingml/2006/main" noChangeAspect="1"/>
+            </wp:cNvGraphicFramePr>
+            <a:graphic xmlns:a="http://schemas.openxmlformats.org/drawingml/2006/main">
+              <a:graphicData uri="http://schemas.openxmlformats.org/drawingml/2006/picture">
+                <pic:pic xmlns:pic="http://schemas.openxmlformats.org/drawingml/2006/picture">
+                  <pic:nvPicPr>
+                    <pic:cNvPr id="0" name="Picture 5" descr="D:\Akulina\Maynooth university\Project\Screenshots\3.7.PNG"/>
+                    <pic:cNvPicPr>
+                      <a:picLocks noChangeAspect="1" noChangeArrowheads="1"/>
+                    </pic:cNvPicPr>
+                  </pic:nvPicPr>
+                  <pic:blipFill>
+                    <a:blip r:embed="rId15">
+                      <a:extLst>
+                        <a:ext uri="{28A0092B-C50C-407E-A947-70E740481C1C}">
+                          <a14:useLocalDpi xmlns:a14="http://schemas.microsoft.com/office/drawing/2010/main" val="0"/>
+                        </a:ext>
+                      </a:extLst>
+                    </a:blip>
+                    <a:srcRect/>
+                    <a:stretch>
+                      <a:fillRect/>
+                    </a:stretch>
+                  </pic:blipFill>
+                  <pic:spPr bwMode="auto">
+                    <a:xfrm>
+                      <a:off x="0" y="0"/>
+                      <a:ext cx="4886325" cy="3695700"/>
+                    </a:xfrm>
+                    <a:prstGeom prst="rect">
+                      <a:avLst/>
+                    </a:prstGeom>
+                    <a:noFill/>
+                    <a:ln>
+                      <a:noFill/>
+                    </a:ln>
+                  </pic:spPr>
+                </pic:pic>
+              </a:graphicData>
+            </a:graphic>
+          </wp:inline>
+        </w:drawing>
+      </w:r>
+    </w:p>
+    <w:p>
+      <w:pPr>
+        <w:spacing w:before="240"/>
+        <w:jc w:val="center"/>
+        <w:rPr>
+          <w:sz w:val="24"/>
+          <w:szCs w:val="24"/>
+          <w:lang w:val="en-US"/>
+        </w:rPr>
+      </w:pPr>
+      <w:r>
+        <w:rPr>
+          <w:sz w:val="24"/>
+          <w:szCs w:val="24"/>
+          <w:lang w:val="en-US"/>
+        </w:rPr>
+        <w:t xml:space="preserve">Fig. 3.5 The plugin syntax for renaming Variable </w:t>
+      </w:r>
+      <w:proofErr w:type="gramStart"/>
+      <w:r>
+        <w:rPr>
+          <w:i/>
+          <w:sz w:val="24"/>
+          <w:szCs w:val="24"/>
+          <w:lang w:val="en-US"/>
+        </w:rPr>
+        <w:t>a</w:t>
+      </w:r>
+      <w:proofErr w:type="gramEnd"/>
+      <w:r>
+        <w:rPr>
+          <w:sz w:val="24"/>
+          <w:szCs w:val="24"/>
+          <w:lang w:val="en-US"/>
+        </w:rPr>
+        <w:t xml:space="preserve"> </w:t>
+      </w:r>
+      <w:proofErr w:type="spellStart"/>
+      <w:r>
+        <w:rPr>
+          <w:sz w:val="24"/>
+          <w:szCs w:val="24"/>
+          <w:lang w:val="en-US"/>
+        </w:rPr>
+        <w:t>in</w:t>
+      </w:r>
+      <w:proofErr w:type="spellEnd"/>
+      <w:r>
+        <w:rPr>
+          <w:sz w:val="24"/>
+          <w:szCs w:val="24"/>
+          <w:lang w:val="en-US"/>
+        </w:rPr>
+        <w:t xml:space="preserve"> machine m1</w:t>
+      </w:r>
+    </w:p>
+    <w:p>
+      <w:pPr>
+        <w:spacing w:before="240"/>
+        <w:jc w:val="both"/>
+        <w:rPr>
+          <w:sz w:val="24"/>
+          <w:szCs w:val="24"/>
+          <w:lang w:val="en-US"/>
+        </w:rPr>
+      </w:pPr>
+      <w:r>
+        <w:rPr>
+          <w:sz w:val="24"/>
+          <w:szCs w:val="24"/>
+          <w:lang w:val="en-US"/>
+        </w:rPr>
+        <w:t>The syntax presented on the screenshot above can be used to rename Variable</w:t>
+      </w:r>
+      <w:r>
+        <w:rPr>
+          <w:i/>
+          <w:sz w:val="24"/>
+          <w:szCs w:val="24"/>
+          <w:lang w:val="en-US"/>
+        </w:rPr>
+        <w:t xml:space="preserve"> </w:t>
+      </w:r>
+      <w:proofErr w:type="gramStart"/>
+      <w:r>
+        <w:rPr>
+          <w:i/>
+          <w:sz w:val="24"/>
+          <w:szCs w:val="24"/>
+          <w:lang w:val="en-US"/>
+        </w:rPr>
+        <w:t>a</w:t>
+      </w:r>
+      <w:proofErr w:type="gramEnd"/>
+      <w:r>
+        <w:rPr>
+          <w:sz w:val="24"/>
+          <w:szCs w:val="24"/>
+          <w:lang w:val="en-US"/>
+        </w:rPr>
+        <w:t xml:space="preserve"> </w:t>
+      </w:r>
+      <w:proofErr w:type="spellStart"/>
+      <w:r>
+        <w:rPr>
+          <w:sz w:val="24"/>
+          <w:szCs w:val="24"/>
+          <w:lang w:val="en-US"/>
+        </w:rPr>
+        <w:t>in</w:t>
+      </w:r>
+      <w:proofErr w:type="spellEnd"/>
+      <w:r>
+        <w:rPr>
+          <w:sz w:val="24"/>
+          <w:szCs w:val="24"/>
+          <w:lang w:val="en-US"/>
+        </w:rPr>
+        <w:t xml:space="preserve"> machine m1. It is clear that syntax for renaming elements in CASL and renaming element inside machines/contexts by created plugin are very similar. Of course, some differences can be noticed as well. In CASL it is possible to rename several elements at the same time, while in our plugin only one element could be renamed during the execution of one operation. </w:t>
+      </w:r>
+      <w:r>
+        <w:rPr>
+          <w:sz w:val="24"/>
+          <w:szCs w:val="24"/>
+          <w:lang w:val="en-US"/>
+        </w:rPr>
+        <w:t>Benefits of our plugin includes the possibility of changing machines and contexts, which is impossible to do in CASL.</w:t>
+      </w:r>
+    </w:p>
+    <w:p>
+      <w:pPr>
+        <w:spacing w:before="240"/>
+        <w:jc w:val="both"/>
+        <w:rPr>
+          <w:b/>
+          <w:sz w:val="24"/>
+          <w:szCs w:val="24"/>
+          <w:lang w:val="en-US"/>
+        </w:rPr>
+      </w:pPr>
+      <w:r>
+        <w:rPr>
+          <w:b/>
+          <w:sz w:val="24"/>
+          <w:szCs w:val="24"/>
+          <w:lang w:val="en-US"/>
+        </w:rPr>
+        <w:t>3.3.2.3 Copying</w:t>
+      </w:r>
+    </w:p>
+    <w:p>
+      <w:pPr>
+        <w:spacing w:before="240"/>
+        <w:jc w:val="both"/>
+        <w:rPr>
+          <w:sz w:val="24"/>
+          <w:szCs w:val="24"/>
+          <w:lang w:val="en-US"/>
+        </w:rPr>
+      </w:pPr>
+      <w:r>
+        <w:rPr>
+          <w:sz w:val="24"/>
+          <w:szCs w:val="24"/>
+          <w:lang w:val="en-US"/>
+        </w:rPr>
+        <w:t xml:space="preserve">This operator is not represented in CASL specification language, but in our opinion it is important to have a possibility of creating a copy of the existing machine, </w:t>
+      </w:r>
+      <w:r>
+        <w:rPr>
+          <w:sz w:val="24"/>
+          <w:szCs w:val="24"/>
+          <w:lang w:val="en-US"/>
+        </w:rPr>
+        <w:t>because</w:t>
+      </w:r>
+      <w:r>
+        <w:rPr>
+          <w:sz w:val="24"/>
+          <w:szCs w:val="24"/>
+          <w:lang w:val="en-US"/>
+        </w:rPr>
+        <w:t xml:space="preserve"> sometimes the user needs to have several machines with similar properties, </w:t>
+      </w:r>
+      <w:r>
+        <w:rPr>
+          <w:sz w:val="24"/>
+          <w:szCs w:val="24"/>
+          <w:lang w:val="en-US"/>
+        </w:rPr>
+        <w:t xml:space="preserve">but </w:t>
+      </w:r>
+      <w:r>
+        <w:rPr>
+          <w:sz w:val="24"/>
+          <w:szCs w:val="24"/>
+          <w:lang w:val="en-US"/>
+        </w:rPr>
+        <w:t>having insignificant differences</w:t>
+      </w:r>
+      <w:r>
+        <w:rPr>
+          <w:sz w:val="24"/>
+          <w:szCs w:val="24"/>
+          <w:lang w:val="en-US"/>
+        </w:rPr>
+        <w:t xml:space="preserve"> in the structure</w:t>
+      </w:r>
+      <w:r>
+        <w:rPr>
+          <w:sz w:val="24"/>
+          <w:szCs w:val="24"/>
+          <w:lang w:val="en-US"/>
+        </w:rPr>
+        <w:t xml:space="preserve">. The creating of such machines from scratch </w:t>
+      </w:r>
+      <w:r>
+        <w:rPr>
+          <w:sz w:val="24"/>
+          <w:szCs w:val="24"/>
+          <w:lang w:val="en-US"/>
+        </w:rPr>
+        <w:t>could</w:t>
+      </w:r>
+      <w:r>
+        <w:rPr>
+          <w:sz w:val="24"/>
+          <w:szCs w:val="24"/>
+          <w:lang w:val="en-US"/>
+        </w:rPr>
+        <w:t xml:space="preserve"> be very </w:t>
+      </w:r>
+      <w:r>
+        <w:rPr>
+          <w:sz w:val="24"/>
+          <w:szCs w:val="24"/>
+          <w:lang w:val="en-US"/>
+        </w:rPr>
+        <w:t xml:space="preserve">complicated and </w:t>
+      </w:r>
+      <w:r>
+        <w:rPr>
+          <w:sz w:val="24"/>
+          <w:szCs w:val="24"/>
+          <w:lang w:val="en-US"/>
+        </w:rPr>
+        <w:t xml:space="preserve">time-consuming, considering the fact that models, used in </w:t>
+      </w:r>
+      <w:r>
+        <w:rPr>
+          <w:sz w:val="24"/>
+          <w:szCs w:val="24"/>
+          <w:lang w:val="en-US"/>
+        </w:rPr>
+        <w:t xml:space="preserve">industrial projects </w:t>
+      </w:r>
+      <w:r>
+        <w:rPr>
+          <w:sz w:val="24"/>
+          <w:szCs w:val="24"/>
+          <w:lang w:val="en-US"/>
+        </w:rPr>
+        <w:t>may</w:t>
+      </w:r>
+      <w:r>
+        <w:rPr>
+          <w:sz w:val="24"/>
+          <w:szCs w:val="24"/>
+          <w:lang w:val="en-US"/>
+        </w:rPr>
+        <w:t xml:space="preserve"> have hundreds lines of code. </w:t>
+      </w:r>
+      <w:r>
+        <w:rPr>
+          <w:sz w:val="24"/>
+          <w:szCs w:val="24"/>
+          <w:lang w:val="en-US"/>
+        </w:rPr>
+        <w:t>The copying operation creates copy of the existing machine with another name. This machine could be used in future manipulations such as composition and renaming. Changes in the newly created machine will not affect the original one, which can be very useful in creating closely related machines. As it was with the renaming operator, only one machine could be created during the execution of this operator. To create another machine, new command should be written.</w:t>
+      </w:r>
+      <w:r>
+        <w:rPr>
+          <w:sz w:val="24"/>
+          <w:szCs w:val="24"/>
+          <w:lang w:val="en-US"/>
+        </w:rPr>
+        <w:t xml:space="preserve"> This feature allows the user to avoid making silly mistakes in machine names </w:t>
+      </w:r>
+      <w:r>
+        <w:rPr>
+          <w:sz w:val="24"/>
+          <w:szCs w:val="24"/>
+          <w:lang w:val="en-US"/>
+        </w:rPr>
+        <w:t xml:space="preserve">and </w:t>
+      </w:r>
+      <w:r>
+        <w:rPr>
+          <w:sz w:val="24"/>
+          <w:szCs w:val="24"/>
+          <w:lang w:val="en-US"/>
+        </w:rPr>
+        <w:t>reduces efforts of searching these mistakes.</w:t>
       </w:r>
       <w:bookmarkStart w:id="0" w:name="_GoBack"/>
       <w:bookmarkEnd w:id="0"/>
+      <w:r>
+        <w:rPr>
+          <w:sz w:val="24"/>
+          <w:szCs w:val="24"/>
+          <w:lang w:val="en-US"/>
+        </w:rPr>
+        <w:t xml:space="preserve"> The </w:t>
+      </w:r>
+      <w:r>
+        <w:rPr>
+          <w:sz w:val="24"/>
+          <w:szCs w:val="24"/>
+          <w:lang w:val="en-US"/>
+        </w:rPr>
+        <w:t>Figure 3.6 represents the syntax of copying machine in the plugin.</w:t>
+      </w:r>
+    </w:p>
+    <w:p>
+      <w:pPr>
+        <w:spacing w:before="240"/>
+        <w:jc w:val="center"/>
+        <w:rPr>
+          <w:sz w:val="24"/>
+          <w:szCs w:val="24"/>
+          <w:lang w:val="en-US"/>
+        </w:rPr>
+      </w:pPr>
+      <w:r>
+        <w:rPr>
+          <w:noProof/>
+          <w:sz w:val="24"/>
+          <w:szCs w:val="24"/>
+        </w:rPr>
+        <w:lastRenderedPageBreak/>
+        <w:drawing>
+          <wp:inline distT="0" distB="0" distL="0" distR="0">
+            <wp:extent cx="4848225" cy="2486025"/>
+            <wp:effectExtent l="0" t="0" r="9525" b="9525"/>
+            <wp:docPr id="12" name="Рисунок 12" descr="D:\Akulina\Maynooth university\Project\Screenshots\3.8.PNG"/>
+            <wp:cNvGraphicFramePr>
+              <a:graphicFrameLocks xmlns:a="http://schemas.openxmlformats.org/drawingml/2006/main" noChangeAspect="1"/>
+            </wp:cNvGraphicFramePr>
+            <a:graphic xmlns:a="http://schemas.openxmlformats.org/drawingml/2006/main">
+              <a:graphicData uri="http://schemas.openxmlformats.org/drawingml/2006/picture">
+                <pic:pic xmlns:pic="http://schemas.openxmlformats.org/drawingml/2006/picture">
+                  <pic:nvPicPr>
+                    <pic:cNvPr id="0" name="Picture 6" descr="D:\Akulina\Maynooth university\Project\Screenshots\3.8.PNG"/>
+                    <pic:cNvPicPr>
+                      <a:picLocks noChangeAspect="1" noChangeArrowheads="1"/>
+                    </pic:cNvPicPr>
+                  </pic:nvPicPr>
+                  <pic:blipFill>
+                    <a:blip r:embed="rId16">
+                      <a:extLst>
+                        <a:ext uri="{28A0092B-C50C-407E-A947-70E740481C1C}">
+                          <a14:useLocalDpi xmlns:a14="http://schemas.microsoft.com/office/drawing/2010/main" val="0"/>
+                        </a:ext>
+                      </a:extLst>
+                    </a:blip>
+                    <a:srcRect/>
+                    <a:stretch>
+                      <a:fillRect/>
+                    </a:stretch>
+                  </pic:blipFill>
+                  <pic:spPr bwMode="auto">
+                    <a:xfrm>
+                      <a:off x="0" y="0"/>
+                      <a:ext cx="4848225" cy="2486025"/>
+                    </a:xfrm>
+                    <a:prstGeom prst="rect">
+                      <a:avLst/>
+                    </a:prstGeom>
+                    <a:noFill/>
+                    <a:ln>
+                      <a:noFill/>
+                    </a:ln>
+                  </pic:spPr>
+                </pic:pic>
+              </a:graphicData>
+            </a:graphic>
+          </wp:inline>
+        </w:drawing>
+      </w:r>
+    </w:p>
+    <w:p>
+      <w:pPr>
+        <w:spacing w:before="240"/>
+        <w:jc w:val="center"/>
+        <w:rPr>
+          <w:sz w:val="24"/>
+          <w:szCs w:val="24"/>
+          <w:lang w:val="en-US"/>
+        </w:rPr>
+      </w:pPr>
+      <w:r>
+        <w:rPr>
+          <w:sz w:val="24"/>
+          <w:szCs w:val="24"/>
+          <w:lang w:val="en-US"/>
+        </w:rPr>
+        <w:t>Fig. 3.</w:t>
+      </w:r>
+      <w:r>
+        <w:rPr>
+          <w:sz w:val="24"/>
+          <w:szCs w:val="24"/>
+          <w:lang w:val="en-US"/>
+        </w:rPr>
+        <w:t>6</w:t>
+      </w:r>
+      <w:r>
+        <w:rPr>
+          <w:sz w:val="24"/>
+          <w:szCs w:val="24"/>
+          <w:lang w:val="en-US"/>
+        </w:rPr>
+        <w:t xml:space="preserve"> The plugin syntax for </w:t>
+      </w:r>
+      <w:r>
+        <w:rPr>
+          <w:sz w:val="24"/>
+          <w:szCs w:val="24"/>
+          <w:lang w:val="en-US"/>
+        </w:rPr>
+        <w:t>creating a copy of machine m1</w:t>
+      </w:r>
+    </w:p>
+    <w:p>
+      <w:pPr>
+        <w:spacing w:before="240"/>
+        <w:jc w:val="both"/>
+        <w:rPr>
+          <w:b/>
+          <w:sz w:val="24"/>
+          <w:szCs w:val="24"/>
+          <w:lang w:val="en-US"/>
+        </w:rPr>
+      </w:pPr>
+      <w:r>
+        <w:rPr>
+          <w:b/>
+          <w:sz w:val="24"/>
+          <w:szCs w:val="24"/>
+          <w:lang w:val="en-US"/>
+        </w:rPr>
+        <w:t>3.3.2.4</w:t>
+      </w:r>
+      <w:r>
+        <w:rPr>
+          <w:b/>
+          <w:sz w:val="24"/>
+          <w:szCs w:val="24"/>
+          <w:lang w:val="en-US"/>
+        </w:rPr>
+        <w:t xml:space="preserve"> Summary</w:t>
+      </w:r>
+    </w:p>
+    <w:p>
+      <w:pPr>
+        <w:spacing w:before="240"/>
+        <w:jc w:val="both"/>
+        <w:rPr>
+          <w:sz w:val="24"/>
+          <w:szCs w:val="24"/>
+          <w:lang w:val="en-US"/>
+        </w:rPr>
+      </w:pPr>
+      <w:r>
+        <w:rPr>
+          <w:sz w:val="24"/>
+          <w:szCs w:val="24"/>
+          <w:lang w:val="en-US"/>
+        </w:rPr>
+        <w:t xml:space="preserve">As can be seen from the overview of these </w:t>
+      </w:r>
+      <w:r>
+        <w:rPr>
+          <w:sz w:val="24"/>
+          <w:szCs w:val="24"/>
+          <w:lang w:val="en-US"/>
+        </w:rPr>
+        <w:t>three</w:t>
+      </w:r>
+      <w:r>
+        <w:rPr>
+          <w:sz w:val="24"/>
+          <w:szCs w:val="24"/>
+          <w:lang w:val="en-US"/>
+        </w:rPr>
+        <w:t xml:space="preserve"> main operators, the first step of Event-B ‘standardization’ has been done. New plugin allows </w:t>
+      </w:r>
+      <w:r>
+        <w:rPr>
+          <w:sz w:val="24"/>
+          <w:szCs w:val="24"/>
+          <w:lang w:val="en-US"/>
+        </w:rPr>
+        <w:t xml:space="preserve">not only to create a composition of two machines, rename elements of Event-B </w:t>
+      </w:r>
+      <w:r>
+        <w:rPr>
+          <w:sz w:val="24"/>
+          <w:szCs w:val="24"/>
+          <w:lang w:val="en-US"/>
+        </w:rPr>
+        <w:t xml:space="preserve">models and copying existing machines, but </w:t>
+      </w:r>
+      <w:r>
+        <w:rPr>
+          <w:sz w:val="24"/>
+          <w:szCs w:val="24"/>
+          <w:lang w:val="en-US"/>
+        </w:rPr>
+        <w:t xml:space="preserve">also makes it possible to manipulate these elements, having basic knowledge of CASL language. </w:t>
+      </w:r>
+      <w:r>
+        <w:rPr>
+          <w:sz w:val="24"/>
+          <w:szCs w:val="24"/>
+          <w:lang w:val="en-US"/>
+        </w:rPr>
+        <w:t>All the operators are quite simple, but powerful enough to make significant changes in Event-B models. the next step of this ‘standardization’ should be</w:t>
+      </w:r>
+      <w:r>
+        <w:rPr>
+          <w:sz w:val="24"/>
+          <w:szCs w:val="24"/>
+          <w:lang w:val="en-US"/>
+        </w:rPr>
+        <w:t xml:space="preserve"> done</w:t>
+      </w:r>
+      <w:r>
+        <w:rPr>
+          <w:sz w:val="24"/>
+          <w:szCs w:val="24"/>
+          <w:lang w:val="en-US"/>
+        </w:rPr>
+        <w:t xml:space="preserve"> </w:t>
+      </w:r>
+      <w:r>
+        <w:rPr>
+          <w:sz w:val="24"/>
+          <w:szCs w:val="24"/>
+          <w:lang w:val="en-US"/>
+        </w:rPr>
+        <w:t>by implementing the rest of operators such as then, hide (or reveal) and construction ‘local… within</w:t>
+      </w:r>
+      <w:proofErr w:type="gramStart"/>
+      <w:r>
+        <w:rPr>
+          <w:sz w:val="24"/>
+          <w:szCs w:val="24"/>
+          <w:lang w:val="en-US"/>
+        </w:rPr>
+        <w:t>… ’</w:t>
+      </w:r>
+      <w:proofErr w:type="gramEnd"/>
+      <w:r>
+        <w:rPr>
+          <w:sz w:val="24"/>
+          <w:szCs w:val="24"/>
+          <w:lang w:val="en-US"/>
+        </w:rPr>
+        <w:t>.</w:t>
+      </w:r>
+      <w:r>
+        <w:rPr>
+          <w:sz w:val="24"/>
+          <w:szCs w:val="24"/>
+          <w:lang w:val="en-US"/>
+        </w:rPr>
+        <w:t xml:space="preserve"> The implementation of all listed operators will fully cover</w:t>
+      </w:r>
+      <w:r>
+        <w:rPr>
+          <w:sz w:val="24"/>
+          <w:szCs w:val="24"/>
+          <w:lang w:val="en-US"/>
+        </w:rPr>
+        <w:t xml:space="preserve"> </w:t>
+      </w:r>
+      <w:r>
+        <w:rPr>
+          <w:sz w:val="24"/>
+          <w:szCs w:val="24"/>
+          <w:lang w:val="en-US"/>
+        </w:rPr>
+        <w:t xml:space="preserve">the structuring specifications. </w:t>
+      </w:r>
+    </w:p>
+    <w:p>
+      <w:pPr>
+        <w:jc w:val="both"/>
+        <w:rPr>
+          <w:b/>
+          <w:sz w:val="24"/>
+          <w:szCs w:val="24"/>
+          <w:lang w:val="en-US"/>
+        </w:rPr>
+      </w:pPr>
+      <w:r>
+        <w:rPr>
+          <w:b/>
+          <w:sz w:val="24"/>
+          <w:szCs w:val="24"/>
+          <w:lang w:val="en-US"/>
+        </w:rPr>
+        <w:t>3.3.3 Back-end</w:t>
+      </w:r>
+      <w:r>
+        <w:rPr>
+          <w:b/>
+          <w:sz w:val="24"/>
+          <w:szCs w:val="24"/>
+          <w:lang w:val="en-US"/>
+        </w:rPr>
+        <w:t xml:space="preserve"> development</w:t>
+      </w:r>
+    </w:p>
+    <w:p>
+      <w:pPr>
+        <w:jc w:val="both"/>
+        <w:rPr>
+          <w:sz w:val="24"/>
+          <w:szCs w:val="24"/>
+          <w:lang w:val="en-US"/>
+        </w:rPr>
+      </w:pPr>
+      <w:r>
+        <w:rPr>
+          <w:sz w:val="24"/>
+          <w:szCs w:val="24"/>
+          <w:lang w:val="en-US"/>
+        </w:rPr>
+        <w:t>Back-end development includes all the functionality features of the plugin.</w:t>
+      </w:r>
+      <w:r>
+        <w:rPr>
+          <w:sz w:val="24"/>
+          <w:szCs w:val="24"/>
+          <w:lang w:val="en-US"/>
+        </w:rPr>
+        <w:t xml:space="preserve"> During the plugin development, several techniques were used. The main framework used for creating the structure of Event-B is an Eclipse Modelling Framework (EMF). </w:t>
+      </w:r>
+      <w:r>
+        <w:rPr>
+          <w:sz w:val="24"/>
+          <w:szCs w:val="24"/>
+          <w:lang w:val="en-US"/>
+        </w:rPr>
+        <w:t xml:space="preserve">EMF is a modelling framework </w:t>
+      </w:r>
+      <w:r>
+        <w:rPr>
+          <w:sz w:val="24"/>
+          <w:szCs w:val="24"/>
+          <w:lang w:val="en-US"/>
+        </w:rPr>
+        <w:t xml:space="preserve">which </w:t>
+      </w:r>
+      <w:r>
+        <w:rPr>
+          <w:sz w:val="24"/>
+          <w:szCs w:val="24"/>
+          <w:lang w:val="en-US"/>
+        </w:rPr>
+        <w:t>allows the developer to create models of systems and describe relationships between components. Although the description of EMF a</w:t>
+      </w:r>
+      <w:r>
+        <w:rPr>
+          <w:sz w:val="24"/>
+          <w:szCs w:val="24"/>
+          <w:lang w:val="en-US"/>
+        </w:rPr>
+        <w:t>nd main features of its models are</w:t>
+      </w:r>
+      <w:r>
+        <w:rPr>
+          <w:sz w:val="24"/>
+          <w:szCs w:val="24"/>
+          <w:lang w:val="en-US"/>
+        </w:rPr>
+        <w:t xml:space="preserve"> close to UML diagrams, a model in EMF is less general and not quite as high level as the commonly accepted interpretation [6]. This framework unifies Java, XML and UML and its main benefit is the decreasing of costs of the development.</w:t>
+      </w:r>
+      <w:r>
+        <w:rPr>
+          <w:sz w:val="24"/>
+          <w:szCs w:val="24"/>
+          <w:lang w:val="en-US"/>
+        </w:rPr>
+        <w:t xml:space="preserve"> As Event-B is </w:t>
+      </w:r>
+      <w:r>
+        <w:rPr>
+          <w:sz w:val="24"/>
+          <w:szCs w:val="24"/>
+          <w:lang w:val="en-US"/>
+        </w:rPr>
+        <w:t>well-structured formal language, its EMF model is logical and well-structured as well. This model was used to define all structural elements of Event-B and find dependencies and all relationships between Event-B components. The following screenshot (Figure 3.1) represents Event-</w:t>
+      </w:r>
+      <w:proofErr w:type="gramStart"/>
+      <w:r>
+        <w:rPr>
+          <w:sz w:val="24"/>
+          <w:szCs w:val="24"/>
+          <w:lang w:val="en-US"/>
+        </w:rPr>
+        <w:t xml:space="preserve">B </w:t>
+      </w:r>
+      <w:r>
+        <w:rPr>
+          <w:sz w:val="24"/>
+          <w:szCs w:val="24"/>
+          <w:lang w:val="en-US"/>
+        </w:rPr>
+        <w:t>.</w:t>
+      </w:r>
+      <w:proofErr w:type="spellStart"/>
+      <w:r>
+        <w:rPr>
+          <w:sz w:val="24"/>
+          <w:szCs w:val="24"/>
+          <w:lang w:val="en-US"/>
+        </w:rPr>
+        <w:t>ecore</w:t>
+      </w:r>
+      <w:proofErr w:type="spellEnd"/>
+      <w:proofErr w:type="gramEnd"/>
+      <w:r>
+        <w:rPr>
+          <w:sz w:val="24"/>
+          <w:szCs w:val="24"/>
+          <w:lang w:val="en-US"/>
+        </w:rPr>
+        <w:t xml:space="preserve"> model built with the help of EMF. </w:t>
+      </w:r>
+    </w:p>
+    <w:p>
+      <w:pPr>
+        <w:jc w:val="both"/>
+        <w:rPr>
+          <w:sz w:val="24"/>
+          <w:szCs w:val="24"/>
+        </w:rPr>
+      </w:pPr>
+      <w:r>
+        <w:rPr>
+          <w:noProof/>
+          <w:sz w:val="24"/>
+          <w:szCs w:val="24"/>
+        </w:rPr>
+        <w:lastRenderedPageBreak/>
+        <w:drawing>
+          <wp:inline distT="0" distB="0" distL="0" distR="0">
+            <wp:extent cx="5940425" cy="4361851"/>
+            <wp:effectExtent l="0" t="0" r="3175" b="635"/>
+            <wp:docPr id="5" name="Рисунок 5" descr="D:\Akulina\Maynooth university\Project\Screenshots\3.1.PNG"/>
+            <wp:cNvGraphicFramePr>
+              <a:graphicFrameLocks xmlns:a="http://schemas.openxmlformats.org/drawingml/2006/main" noChangeAspect="1"/>
+            </wp:cNvGraphicFramePr>
+            <a:graphic xmlns:a="http://schemas.openxmlformats.org/drawingml/2006/main">
+              <a:graphicData uri="http://schemas.openxmlformats.org/drawingml/2006/picture">
+                <pic:pic xmlns:pic="http://schemas.openxmlformats.org/drawingml/2006/picture">
+                  <pic:nvPicPr>
+                    <pic:cNvPr id="0" name="Picture 1" descr="D:\Akulina\Maynooth university\Project\Screenshots\3.1.PNG"/>
+                    <pic:cNvPicPr>
+                      <a:picLocks noChangeAspect="1" noChangeArrowheads="1"/>
+                    </pic:cNvPicPr>
+                  </pic:nvPicPr>
+                  <pic:blipFill>
+                    <a:blip r:embed="rId17">
+                      <a:extLst>
+                        <a:ext uri="{28A0092B-C50C-407E-A947-70E740481C1C}">
+                          <a14:useLocalDpi xmlns:a14="http://schemas.microsoft.com/office/drawing/2010/main" val="0"/>
+                        </a:ext>
+                      </a:extLst>
+                    </a:blip>
+                    <a:srcRect/>
+                    <a:stretch>
+                      <a:fillRect/>
+                    </a:stretch>
+                  </pic:blipFill>
+                  <pic:spPr bwMode="auto">
+                    <a:xfrm>
+                      <a:off x="0" y="0"/>
+                      <a:ext cx="5940425" cy="4361851"/>
+                    </a:xfrm>
+                    <a:prstGeom prst="rect">
+                      <a:avLst/>
+                    </a:prstGeom>
+                    <a:noFill/>
+                    <a:ln>
+                      <a:noFill/>
+                    </a:ln>
+                  </pic:spPr>
+                </pic:pic>
+              </a:graphicData>
+            </a:graphic>
+          </wp:inline>
+        </w:drawing>
+      </w:r>
+    </w:p>
+    <w:p>
+      <w:pPr>
+        <w:jc w:val="center"/>
+        <w:rPr>
+          <w:sz w:val="24"/>
+          <w:szCs w:val="24"/>
+          <w:lang w:val="en-US"/>
+        </w:rPr>
+      </w:pPr>
+      <w:r>
+        <w:rPr>
+          <w:sz w:val="24"/>
+          <w:szCs w:val="24"/>
+          <w:lang w:val="en-US"/>
+        </w:rPr>
+        <w:t>Fig.</w:t>
+      </w:r>
+      <w:r>
+        <w:rPr>
+          <w:sz w:val="24"/>
+          <w:szCs w:val="24"/>
+          <w:lang w:val="en-US"/>
+        </w:rPr>
+        <w:t xml:space="preserve"> </w:t>
+      </w:r>
+      <w:r>
+        <w:rPr>
+          <w:sz w:val="24"/>
+          <w:szCs w:val="24"/>
+          <w:lang w:val="en-US"/>
+        </w:rPr>
+        <w:t>3.</w:t>
+      </w:r>
+      <w:r>
+        <w:rPr>
+          <w:sz w:val="24"/>
+          <w:szCs w:val="24"/>
+          <w:lang w:val="en-US"/>
+        </w:rPr>
+        <w:t>2</w:t>
+      </w:r>
+      <w:r>
+        <w:rPr>
+          <w:sz w:val="24"/>
+          <w:szCs w:val="24"/>
+          <w:lang w:val="en-US"/>
+        </w:rPr>
+        <w:t xml:space="preserve"> Event-B EMF model</w:t>
+      </w:r>
+    </w:p>
+    <w:p>
+      <w:pPr>
+        <w:jc w:val="both"/>
+        <w:rPr>
+          <w:sz w:val="24"/>
+          <w:szCs w:val="24"/>
+          <w:lang w:val="en-US"/>
+        </w:rPr>
+      </w:pPr>
+      <w:r>
+        <w:rPr>
+          <w:sz w:val="24"/>
+          <w:szCs w:val="24"/>
+          <w:lang w:val="en-US"/>
+        </w:rPr>
+        <w:t xml:space="preserve">As can be seen from the model, </w:t>
+      </w:r>
+      <w:r>
+        <w:rPr>
+          <w:sz w:val="24"/>
+          <w:szCs w:val="24"/>
+          <w:lang w:val="en-US"/>
+        </w:rPr>
+        <w:t xml:space="preserve">there are not so many special classes, but all of them define Event-B </w:t>
+      </w:r>
+      <w:r>
+        <w:rPr>
+          <w:sz w:val="24"/>
+          <w:szCs w:val="24"/>
+          <w:lang w:val="en-US"/>
+        </w:rPr>
+        <w:t>components. The structure of Event-B components is represented on the Figure 3.2.</w:t>
+      </w:r>
+    </w:p>
+    <w:p>
+      <w:pPr>
+        <w:jc w:val="center"/>
+        <w:rPr>
+          <w:sz w:val="24"/>
+          <w:szCs w:val="24"/>
+        </w:rPr>
+      </w:pPr>
+      <w:r>
+        <w:rPr>
+          <w:noProof/>
+          <w:sz w:val="24"/>
+          <w:szCs w:val="24"/>
+        </w:rPr>
+        <w:drawing>
+          <wp:inline distT="0" distB="0" distL="0" distR="0">
+            <wp:extent cx="4429125" cy="2771775"/>
+            <wp:effectExtent l="0" t="0" r="9525" b="9525"/>
+            <wp:docPr id="6" name="Рисунок 6" descr="D:\Akulina\Maynooth university\Project\Screenshots\3.2.PNG"/>
+            <wp:cNvGraphicFramePr>
+              <a:graphicFrameLocks xmlns:a="http://schemas.openxmlformats.org/drawingml/2006/main" noChangeAspect="1"/>
+            </wp:cNvGraphicFramePr>
+            <a:graphic xmlns:a="http://schemas.openxmlformats.org/drawingml/2006/main">
+              <a:graphicData uri="http://schemas.openxmlformats.org/drawingml/2006/picture">
+                <pic:pic xmlns:pic="http://schemas.openxmlformats.org/drawingml/2006/picture">
+                  <pic:nvPicPr>
+                    <pic:cNvPr id="0" name="Picture 2" descr="D:\Akulina\Maynooth university\Project\Screenshots\3.2.PNG"/>
+                    <pic:cNvPicPr>
+                      <a:picLocks noChangeAspect="1" noChangeArrowheads="1"/>
+                    </pic:cNvPicPr>
+                  </pic:nvPicPr>
+                  <pic:blipFill>
+                    <a:blip r:embed="rId18">
+                      <a:extLst>
+                        <a:ext uri="{28A0092B-C50C-407E-A947-70E740481C1C}">
+                          <a14:useLocalDpi xmlns:a14="http://schemas.microsoft.com/office/drawing/2010/main" val="0"/>
+                        </a:ext>
+                      </a:extLst>
+                    </a:blip>
+                    <a:srcRect/>
+                    <a:stretch>
+                      <a:fillRect/>
+                    </a:stretch>
+                  </pic:blipFill>
+                  <pic:spPr bwMode="auto">
+                    <a:xfrm>
+                      <a:off x="0" y="0"/>
+                      <a:ext cx="4429125" cy="2771775"/>
+                    </a:xfrm>
+                    <a:prstGeom prst="rect">
+                      <a:avLst/>
+                    </a:prstGeom>
+                    <a:noFill/>
+                    <a:ln>
+                      <a:noFill/>
+                    </a:ln>
+                  </pic:spPr>
+                </pic:pic>
+              </a:graphicData>
+            </a:graphic>
+          </wp:inline>
+        </w:drawing>
+      </w:r>
+    </w:p>
+    <w:p>
+      <w:pPr>
+        <w:jc w:val="center"/>
+        <w:rPr>
+          <w:sz w:val="24"/>
+          <w:szCs w:val="24"/>
+          <w:lang w:val="en-US"/>
+        </w:rPr>
+      </w:pPr>
+      <w:r>
+        <w:rPr>
+          <w:sz w:val="24"/>
+          <w:szCs w:val="24"/>
+          <w:lang w:val="en-US"/>
+        </w:rPr>
+        <w:t>Fig.3.</w:t>
+      </w:r>
+      <w:r>
+        <w:rPr>
+          <w:sz w:val="24"/>
+          <w:szCs w:val="24"/>
+          <w:lang w:val="en-US"/>
+        </w:rPr>
+        <w:t>3</w:t>
+      </w:r>
+      <w:r>
+        <w:rPr>
+          <w:sz w:val="24"/>
+          <w:szCs w:val="24"/>
+          <w:lang w:val="en-US"/>
+        </w:rPr>
+        <w:t xml:space="preserve"> Event-B main components</w:t>
+      </w:r>
+    </w:p>
+    <w:p>
+      <w:pPr>
+        <w:jc w:val="both"/>
+        <w:rPr>
+          <w:sz w:val="24"/>
+          <w:szCs w:val="24"/>
+          <w:lang w:val="en-US"/>
+        </w:rPr>
+      </w:pPr>
+      <w:r>
+        <w:rPr>
+          <w:sz w:val="24"/>
+          <w:szCs w:val="24"/>
+          <w:lang w:val="en-US"/>
+        </w:rPr>
+        <w:t xml:space="preserve">Besides the possibility of creating models of systems, EMF allows the user to generate the source code from the model. This feature is very useful when the developer is intended to </w:t>
+      </w:r>
+      <w:r>
+        <w:rPr>
+          <w:sz w:val="24"/>
+          <w:szCs w:val="24"/>
+          <w:lang w:val="en-US"/>
+        </w:rPr>
+        <w:lastRenderedPageBreak/>
+        <w:t xml:space="preserve">create his own programming language, as it creates all the necessary classes and relationships between them. </w:t>
+      </w:r>
+      <w:r>
+        <w:rPr>
+          <w:sz w:val="24"/>
+          <w:szCs w:val="24"/>
+          <w:lang w:val="en-US"/>
+        </w:rPr>
+        <w:t>Because of this bi-directionality</w:t>
+      </w:r>
+      <w:r>
+        <w:rPr>
+          <w:sz w:val="24"/>
+          <w:szCs w:val="24"/>
+          <w:lang w:val="en-US"/>
+        </w:rPr>
+        <w:t>,</w:t>
+      </w:r>
+      <w:r>
+        <w:rPr>
+          <w:sz w:val="24"/>
+          <w:szCs w:val="24"/>
+          <w:lang w:val="en-US"/>
+        </w:rPr>
+        <w:t xml:space="preserve"> EMF has successfully bridged the gap between modelers and Java programmers [6]. </w:t>
+      </w:r>
+      <w:r>
+        <w:rPr>
+          <w:sz w:val="24"/>
+          <w:szCs w:val="24"/>
+          <w:lang w:val="en-US"/>
+        </w:rPr>
+        <w:t xml:space="preserve">The created EMF model </w:t>
+      </w:r>
+      <w:r>
+        <w:rPr>
+          <w:sz w:val="24"/>
+          <w:szCs w:val="24"/>
+          <w:lang w:val="en-US"/>
+        </w:rPr>
+        <w:t>let us</w:t>
+      </w:r>
+      <w:r>
+        <w:rPr>
+          <w:sz w:val="24"/>
+          <w:szCs w:val="24"/>
+          <w:lang w:val="en-US"/>
+        </w:rPr>
+        <w:t xml:space="preserve"> not only </w:t>
+      </w:r>
+      <w:r>
+        <w:rPr>
+          <w:sz w:val="24"/>
+          <w:szCs w:val="24"/>
+          <w:lang w:val="en-US"/>
+        </w:rPr>
+        <w:t xml:space="preserve">fully understand the structure of Event-B, but also helped to build the strategy of manipulating Event-B components. </w:t>
+      </w:r>
+      <w:r>
+        <w:rPr>
+          <w:sz w:val="24"/>
+          <w:szCs w:val="24"/>
+          <w:lang w:val="en-US"/>
+        </w:rPr>
+        <w:t xml:space="preserve">This was very helpful due to the fact that Event-B stores its data in XML files and </w:t>
+      </w:r>
+      <w:r>
+        <w:rPr>
+          <w:sz w:val="24"/>
+          <w:szCs w:val="24"/>
+          <w:lang w:val="en-US"/>
+        </w:rPr>
+        <w:t xml:space="preserve">it is not clear at the beginning how to make changes of components or add something new into </w:t>
+      </w:r>
+      <w:r>
+        <w:rPr>
+          <w:sz w:val="24"/>
+          <w:szCs w:val="24"/>
+          <w:lang w:val="en-US"/>
+        </w:rPr>
+        <w:t>Event-B</w:t>
+      </w:r>
+      <w:r>
+        <w:rPr>
+          <w:sz w:val="24"/>
+          <w:szCs w:val="24"/>
+          <w:lang w:val="en-US"/>
+        </w:rPr>
+        <w:t xml:space="preserve"> model.</w:t>
+      </w:r>
+      <w:r>
+        <w:rPr>
+          <w:sz w:val="24"/>
+          <w:szCs w:val="24"/>
+          <w:lang w:val="en-US"/>
+        </w:rPr>
+        <w:t xml:space="preserve"> </w:t>
+      </w:r>
+    </w:p>
+    <w:p>
+      <w:pPr>
+        <w:jc w:val="both"/>
+        <w:rPr>
+          <w:sz w:val="24"/>
+          <w:szCs w:val="24"/>
+          <w:lang w:val="en-US"/>
+        </w:rPr>
+      </w:pPr>
+      <w:r>
+        <w:rPr>
+          <w:sz w:val="24"/>
+          <w:szCs w:val="24"/>
+          <w:lang w:val="en-US"/>
+        </w:rPr>
+        <w:t>One of the</w:t>
+      </w:r>
+      <w:r>
+        <w:rPr>
+          <w:sz w:val="24"/>
+          <w:szCs w:val="24"/>
+          <w:lang w:val="en-US"/>
+        </w:rPr>
+        <w:t xml:space="preserve"> backend</w:t>
+      </w:r>
+      <w:r>
+        <w:rPr>
+          <w:sz w:val="24"/>
+          <w:szCs w:val="24"/>
+          <w:lang w:val="en-US"/>
+        </w:rPr>
+        <w:t xml:space="preserve"> design approaches used in the project was the breaking of </w:t>
+      </w:r>
+      <w:r>
+        <w:rPr>
+          <w:sz w:val="24"/>
+          <w:szCs w:val="24"/>
+          <w:lang w:val="en-US"/>
+        </w:rPr>
+        <w:t>the text</w:t>
+      </w:r>
+      <w:r>
+        <w:rPr>
+          <w:sz w:val="24"/>
+          <w:szCs w:val="24"/>
+          <w:lang w:val="en-US"/>
+        </w:rPr>
+        <w:t xml:space="preserve"> </w:t>
+      </w:r>
+      <w:r>
+        <w:rPr>
+          <w:sz w:val="24"/>
+          <w:szCs w:val="24"/>
+          <w:lang w:val="en-US"/>
+        </w:rPr>
+        <w:t>in</w:t>
+      </w:r>
+      <w:r>
+        <w:rPr>
+          <w:sz w:val="24"/>
+          <w:szCs w:val="24"/>
+          <w:lang w:val="en-US"/>
+        </w:rPr>
+        <w:t xml:space="preserve">to tokens. The text entered into the editor, was split into separate words and these words were checked by the plugin. </w:t>
+      </w:r>
+      <w:r>
+        <w:rPr>
+          <w:sz w:val="24"/>
+          <w:szCs w:val="24"/>
+          <w:lang w:val="en-US"/>
+        </w:rPr>
+        <w:t xml:space="preserve">If they matched the key words defined by plugin, </w:t>
+      </w:r>
+      <w:r>
+        <w:rPr>
+          <w:sz w:val="24"/>
+          <w:szCs w:val="24"/>
+          <w:lang w:val="en-US"/>
+        </w:rPr>
+        <w:t>certain</w:t>
+      </w:r>
+      <w:r>
+        <w:rPr>
+          <w:sz w:val="24"/>
+          <w:szCs w:val="24"/>
+          <w:lang w:val="en-US"/>
+        </w:rPr>
+        <w:t xml:space="preserve"> operations were performed, otherwise a warning was showed.</w:t>
+      </w:r>
+    </w:p>
+    <w:p>
+      <w:pPr>
+        <w:jc w:val="both"/>
+        <w:rPr>
+          <w:b/>
+          <w:sz w:val="24"/>
+          <w:szCs w:val="24"/>
+          <w:lang w:val="en-US"/>
+        </w:rPr>
+      </w:pPr>
+      <w:r>
+        <w:rPr>
+          <w:b/>
+          <w:sz w:val="24"/>
+          <w:szCs w:val="24"/>
+          <w:lang w:val="en-US"/>
+        </w:rPr>
+        <w:t xml:space="preserve">3.3.4 </w:t>
+      </w:r>
+      <w:r>
+        <w:rPr>
+          <w:b/>
+          <w:sz w:val="24"/>
+          <w:szCs w:val="24"/>
+          <w:lang w:val="en-US"/>
+        </w:rPr>
+        <w:t xml:space="preserve">Front-end development </w:t>
+      </w:r>
+    </w:p>
+    <w:p>
+      <w:pPr>
+        <w:jc w:val="both"/>
+        <w:rPr>
+          <w:sz w:val="24"/>
+          <w:szCs w:val="24"/>
+          <w:lang w:val="en-US"/>
+        </w:rPr>
+      </w:pPr>
+      <w:r>
+        <w:rPr>
+          <w:sz w:val="24"/>
+          <w:szCs w:val="24"/>
+          <w:lang w:val="en-US"/>
+        </w:rPr>
+        <w:t xml:space="preserve">As the plugin is one of the means of connecting the user and the system internal structure, its interface should be clear and easy to use. </w:t>
+      </w:r>
+      <w:r>
+        <w:rPr>
+          <w:sz w:val="24"/>
+          <w:szCs w:val="24"/>
+          <w:lang w:val="en-US"/>
+        </w:rPr>
+        <w:t>It should not contain redundant panels or tabs; the names of the tabs should match the tab functionality, etc. For creating the plugin Standard Widget Toolkit (SWT) library was used. This library contains all visual elements of the applications such as buttons, labels, dialogue windows and so on.</w:t>
+      </w:r>
+      <w:r>
+        <w:rPr>
+          <w:sz w:val="24"/>
+          <w:szCs w:val="24"/>
+          <w:lang w:val="en-US"/>
+        </w:rPr>
+        <w:t xml:space="preserve"> </w:t>
+      </w:r>
+      <w:r>
+        <w:rPr>
+          <w:sz w:val="24"/>
+          <w:szCs w:val="24"/>
+          <w:lang w:val="en-US"/>
+        </w:rPr>
+        <w:t xml:space="preserve">As was mentioned above, the foundation of the created plugin is a multi-page editor. Newly created file of this editor </w:t>
+      </w:r>
+      <w:r>
+        <w:rPr>
+          <w:sz w:val="24"/>
+          <w:szCs w:val="24"/>
+          <w:lang w:val="en-US"/>
+        </w:rPr>
+        <w:t>is stored</w:t>
+      </w:r>
+      <w:r>
+        <w:rPr>
+          <w:sz w:val="24"/>
+          <w:szCs w:val="24"/>
+          <w:lang w:val="en-US"/>
+        </w:rPr>
+        <w:t xml:space="preserve"> in the project folder and has .</w:t>
+      </w:r>
+      <w:proofErr w:type="spellStart"/>
+      <w:r>
+        <w:rPr>
+          <w:sz w:val="24"/>
+          <w:szCs w:val="24"/>
+          <w:lang w:val="en-US"/>
+        </w:rPr>
+        <w:t>mpe</w:t>
+      </w:r>
+      <w:proofErr w:type="spellEnd"/>
+      <w:r>
+        <w:rPr>
+          <w:sz w:val="24"/>
+          <w:szCs w:val="24"/>
+          <w:lang w:val="en-US"/>
+        </w:rPr>
+        <w:t xml:space="preserve"> extension. </w:t>
+      </w:r>
+      <w:r>
+        <w:rPr>
+          <w:sz w:val="24"/>
+          <w:szCs w:val="24"/>
+          <w:lang w:val="en-US"/>
+        </w:rPr>
+        <w:t xml:space="preserve">It has two tabs containing information about the current operation. The user enters certain command into the first tab and when he switches to the second tab, the method activates and the feedback from the plugin appears on the second tab. The user doesn’t have to press anything else to execute operations. If there </w:t>
+      </w:r>
+      <w:r>
+        <w:rPr>
+          <w:sz w:val="24"/>
+          <w:szCs w:val="24"/>
+          <w:lang w:val="en-US"/>
+        </w:rPr>
+        <w:t>are</w:t>
+      </w:r>
+      <w:r>
+        <w:rPr>
+          <w:sz w:val="24"/>
+          <w:szCs w:val="24"/>
+          <w:lang w:val="en-US"/>
+        </w:rPr>
+        <w:t xml:space="preserve"> no errors occurred during the program execution, the plugin will display the successful result on the screen and make any necessary changes in the model. </w:t>
+      </w:r>
+      <w:r>
+        <w:rPr>
+          <w:sz w:val="24"/>
+          <w:szCs w:val="24"/>
+          <w:lang w:val="en-US"/>
+        </w:rPr>
+        <w:t xml:space="preserve">The user can see changes performed by the plugin </w:t>
+      </w:r>
+      <w:r>
+        <w:rPr>
+          <w:sz w:val="24"/>
+          <w:szCs w:val="24"/>
+          <w:lang w:val="en-US"/>
+        </w:rPr>
+        <w:t xml:space="preserve">immediately after the execution. Renamed or composed machines will appear in the Event-B explorer tree. The copying of the machine takes more time and the Progress bar in the Rodin Platform will indicate how much of the </w:t>
+      </w:r>
+      <w:r>
+        <w:rPr>
+          <w:sz w:val="24"/>
+          <w:szCs w:val="24"/>
+          <w:lang w:val="en-US"/>
+        </w:rPr>
+        <w:t>work has</w:t>
+      </w:r>
+      <w:r>
+        <w:rPr>
+          <w:sz w:val="24"/>
+          <w:szCs w:val="24"/>
+          <w:lang w:val="en-US"/>
+        </w:rPr>
+        <w:t xml:space="preserve"> been done</w:t>
+      </w:r>
+      <w:r>
+        <w:rPr>
+          <w:sz w:val="24"/>
+          <w:szCs w:val="24"/>
+          <w:lang w:val="en-US"/>
+        </w:rPr>
+        <w:t>.</w:t>
+      </w:r>
+      <w:r>
+        <w:rPr>
+          <w:sz w:val="24"/>
+          <w:szCs w:val="24"/>
+          <w:lang w:val="en-US"/>
+        </w:rPr>
+        <w:t xml:space="preserve"> </w:t>
+      </w:r>
+      <w:r>
+        <w:rPr>
+          <w:sz w:val="24"/>
+          <w:szCs w:val="24"/>
+          <w:lang w:val="en-US"/>
+        </w:rPr>
+        <w:t xml:space="preserve">The renaming is very important capacity of this plugin. As in involves changes inside the model, </w:t>
+      </w:r>
+      <w:r>
+        <w:rPr>
+          <w:sz w:val="24"/>
+          <w:szCs w:val="24"/>
+          <w:lang w:val="en-US"/>
+        </w:rPr>
+        <w:t xml:space="preserve">so </w:t>
+      </w:r>
+      <w:r>
+        <w:rPr>
+          <w:sz w:val="24"/>
+          <w:szCs w:val="24"/>
+          <w:lang w:val="en-US"/>
+        </w:rPr>
+        <w:t>some errors can appear in other machines or contexts</w:t>
+      </w:r>
+      <w:r>
+        <w:rPr>
+          <w:sz w:val="24"/>
+          <w:szCs w:val="24"/>
+          <w:lang w:val="en-US"/>
+        </w:rPr>
+        <w:t xml:space="preserve"> or even in proof obligations</w:t>
+      </w:r>
+      <w:r>
+        <w:rPr>
+          <w:sz w:val="24"/>
+          <w:szCs w:val="24"/>
+          <w:lang w:val="en-US"/>
+        </w:rPr>
+        <w:t>. To fix this</w:t>
+      </w:r>
+      <w:r>
+        <w:rPr>
+          <w:sz w:val="24"/>
+          <w:szCs w:val="24"/>
+          <w:lang w:val="en-US"/>
+        </w:rPr>
+        <w:t xml:space="preserve"> problem,</w:t>
+      </w:r>
+      <w:r>
+        <w:rPr>
+          <w:sz w:val="24"/>
+          <w:szCs w:val="24"/>
+          <w:lang w:val="en-US"/>
+        </w:rPr>
+        <w:t xml:space="preserve"> the user should open the error machine/context and simply save it. </w:t>
+      </w:r>
+      <w:r>
+        <w:rPr>
+          <w:sz w:val="24"/>
+          <w:szCs w:val="24"/>
+          <w:lang w:val="en-US"/>
+        </w:rPr>
+        <w:t>After the saving, all errors should disappear. These errors are related with the changes inside models, but</w:t>
+      </w:r>
+      <w:r>
+        <w:rPr>
+          <w:sz w:val="24"/>
+          <w:szCs w:val="24"/>
+          <w:lang w:val="en-US"/>
+        </w:rPr>
+        <w:t xml:space="preserve"> they</w:t>
+      </w:r>
+      <w:r>
+        <w:rPr>
+          <w:sz w:val="24"/>
+          <w:szCs w:val="24"/>
+          <w:lang w:val="en-US"/>
+        </w:rPr>
+        <w:t xml:space="preserve"> don’t affect the correctness of the model and don’t make proof obligations inconsistent.</w:t>
+      </w:r>
+      <w:r>
+        <w:rPr>
+          <w:sz w:val="24"/>
+          <w:szCs w:val="24"/>
+          <w:lang w:val="en-US"/>
+        </w:rPr>
+        <w:t xml:space="preserve"> As proof obligations are the most important part of Event-B language, the ability of keeping them correct makes this plugin important in the work with manipulating Event-B elements. As can be seen from the next section, all the commands for this multi-page editor are simple and easy to remember and use.</w:t>
+      </w:r>
+    </w:p>
+    <w:p>
+      <w:pPr>
+        <w:jc w:val="both"/>
+        <w:rPr>
+          <w:b/>
+          <w:sz w:val="24"/>
+          <w:szCs w:val="24"/>
+          <w:lang w:val="en-US"/>
+        </w:rPr>
+      </w:pPr>
+      <w:r>
+        <w:rPr>
+          <w:b/>
+          <w:sz w:val="24"/>
+          <w:szCs w:val="24"/>
+          <w:lang w:val="en-US"/>
+        </w:rPr>
+        <w:t xml:space="preserve">How </w:t>
+      </w:r>
+      <w:r>
+        <w:rPr>
+          <w:b/>
+          <w:sz w:val="24"/>
+          <w:szCs w:val="24"/>
+          <w:lang w:val="en-US"/>
+        </w:rPr>
+        <w:t xml:space="preserve">does </w:t>
+      </w:r>
+      <w:r>
+        <w:rPr>
+          <w:b/>
+          <w:sz w:val="24"/>
+          <w:szCs w:val="24"/>
+          <w:lang w:val="en-US"/>
+        </w:rPr>
+        <w:t xml:space="preserve">the </w:t>
+      </w:r>
+      <w:r>
+        <w:rPr>
+          <w:b/>
+          <w:sz w:val="24"/>
+          <w:szCs w:val="24"/>
+          <w:lang w:val="en-US"/>
+        </w:rPr>
+        <w:t xml:space="preserve">Refactoring plugin </w:t>
+      </w:r>
+      <w:r>
+        <w:rPr>
+          <w:b/>
+          <w:sz w:val="24"/>
+          <w:szCs w:val="24"/>
+          <w:lang w:val="en-US"/>
+        </w:rPr>
+        <w:t>work?</w:t>
+      </w:r>
+    </w:p>
+    <w:p>
+      <w:pPr>
+        <w:autoSpaceDE w:val="0"/>
+        <w:autoSpaceDN w:val="0"/>
+        <w:adjustRightInd w:val="0"/>
+        <w:spacing w:after="0"/>
+        <w:jc w:val="both"/>
+        <w:rPr>
+          <w:sz w:val="24"/>
+          <w:szCs w:val="24"/>
+          <w:lang w:val="en-US"/>
+        </w:rPr>
+      </w:pPr>
+      <w:r>
+        <w:rPr>
+          <w:sz w:val="24"/>
+          <w:szCs w:val="24"/>
+          <w:lang w:val="en-US"/>
+        </w:rPr>
+        <w:t>To run the plugin, the user should choose it in the main menu</w:t>
+      </w:r>
+      <w:r>
+        <w:rPr>
+          <w:sz w:val="24"/>
+          <w:szCs w:val="24"/>
+          <w:lang w:val="en-US"/>
+        </w:rPr>
+        <w:t xml:space="preserve"> of the Rodin Platform</w:t>
+      </w:r>
+      <w:r>
+        <w:rPr>
+          <w:sz w:val="24"/>
+          <w:szCs w:val="24"/>
+          <w:lang w:val="en-US"/>
+        </w:rPr>
+        <w:t xml:space="preserve">. To do so press File – New – Other… </w:t>
+      </w:r>
+      <w:r>
+        <w:rPr>
+          <w:sz w:val="24"/>
+          <w:szCs w:val="24"/>
+          <w:lang w:val="en-US"/>
+        </w:rPr>
+        <w:t xml:space="preserve">– </w:t>
+      </w:r>
+      <w:proofErr w:type="spellStart"/>
+      <w:r>
+        <w:rPr>
+          <w:sz w:val="24"/>
+          <w:szCs w:val="24"/>
+          <w:lang w:val="en-US"/>
+        </w:rPr>
+        <w:t>Refactory</w:t>
+      </w:r>
+      <w:proofErr w:type="spellEnd"/>
+      <w:r>
+        <w:rPr>
+          <w:sz w:val="24"/>
+          <w:szCs w:val="24"/>
+          <w:lang w:val="en-US"/>
+        </w:rPr>
+        <w:t xml:space="preserve"> Wizards – Multi-page Editor File</w:t>
+      </w:r>
+      <w:r>
+        <w:rPr>
+          <w:sz w:val="24"/>
+          <w:szCs w:val="24"/>
+          <w:lang w:val="en-US"/>
+        </w:rPr>
+        <w:t xml:space="preserve">. The dialog window should appear. It contains two fields available for changing. First field is designed for the name of Container. This name can be selected only from existing projects in the current workspace. </w:t>
+      </w:r>
+      <w:r>
+        <w:rPr>
+          <w:sz w:val="24"/>
+          <w:szCs w:val="24"/>
+          <w:lang w:val="en-US"/>
+        </w:rPr>
+        <w:lastRenderedPageBreak/>
+        <w:t>The message above this field shows the user if the entered name is valid.</w:t>
+      </w:r>
+      <w:r>
+        <w:rPr>
+          <w:sz w:val="24"/>
+          <w:szCs w:val="24"/>
+          <w:lang w:val="en-US"/>
+        </w:rPr>
+        <w:t xml:space="preserve"> The second field is purposed for the name of the creating file. It has value ‘Commands.mpe’ by the default. This name will appear on the first tab of the editor</w:t>
+      </w:r>
+      <w:r>
+        <w:rPr>
+          <w:sz w:val="24"/>
+          <w:szCs w:val="24"/>
+          <w:lang w:val="en-US"/>
+        </w:rPr>
+        <w:t xml:space="preserve">. If the user entered correct names for both fields, the button Finish will become active. After clicking this button, the main window of the editor will appear. The editor is case-sensitive, so all the key words should be entered in </w:t>
+      </w:r>
+      <w:r>
+        <w:rPr>
+          <w:sz w:val="24"/>
+          <w:szCs w:val="24"/>
+          <w:lang w:val="en-US"/>
+        </w:rPr>
+        <w:t xml:space="preserve">a lower </w:t>
+      </w:r>
+      <w:r>
+        <w:rPr>
+          <w:sz w:val="24"/>
+          <w:szCs w:val="24"/>
+          <w:lang w:val="en-US"/>
+        </w:rPr>
+        <w:t xml:space="preserve">case, while all the names of model elements should match existing elements in </w:t>
+      </w:r>
+      <w:r>
+        <w:rPr>
+          <w:sz w:val="24"/>
+          <w:szCs w:val="24"/>
+          <w:lang w:val="en-US"/>
+        </w:rPr>
+        <w:t>the current model.</w:t>
+      </w:r>
+      <w:r>
+        <w:rPr>
+          <w:sz w:val="24"/>
+          <w:szCs w:val="24"/>
+          <w:lang w:val="en-US"/>
+        </w:rPr>
+        <w:t xml:space="preserve"> All the commands should be entered by the user in the first tab. The results of the execution will appear in the second tab called “</w:t>
+      </w:r>
+      <w:r>
+        <w:rPr>
+          <w:i/>
+          <w:sz w:val="24"/>
+          <w:szCs w:val="24"/>
+          <w:lang w:val="en-US"/>
+        </w:rPr>
+        <w:t>Results</w:t>
+      </w:r>
+      <w:r>
+        <w:rPr>
+          <w:sz w:val="24"/>
+          <w:szCs w:val="24"/>
+          <w:lang w:val="en-US"/>
+        </w:rPr>
+        <w:t>”</w:t>
+      </w:r>
+      <w:r>
+        <w:rPr>
+          <w:sz w:val="24"/>
+          <w:szCs w:val="24"/>
+          <w:lang w:val="en-US"/>
+        </w:rPr>
+        <w:t>.</w:t>
+      </w:r>
+      <w:r>
+        <w:rPr>
+          <w:sz w:val="24"/>
+          <w:szCs w:val="24"/>
+          <w:lang w:val="en-US"/>
+        </w:rPr>
+        <w:t xml:space="preserve"> </w:t>
+      </w:r>
+    </w:p>
+    <w:p>
+      <w:pPr>
+        <w:autoSpaceDE w:val="0"/>
+        <w:autoSpaceDN w:val="0"/>
+        <w:adjustRightInd w:val="0"/>
+        <w:spacing w:after="0"/>
+        <w:jc w:val="both"/>
+        <w:rPr>
+          <w:sz w:val="24"/>
+          <w:szCs w:val="24"/>
+          <w:lang w:val="en-US"/>
+        </w:rPr>
+      </w:pPr>
+      <w:r>
+        <w:rPr>
+          <w:sz w:val="24"/>
+          <w:szCs w:val="24"/>
+          <w:lang w:val="en-US"/>
+        </w:rPr>
+        <w:t>To copy the existing machine, the user should type “</w:t>
+      </w:r>
+      <w:r>
+        <w:rPr>
+          <w:b/>
+          <w:sz w:val="24"/>
+          <w:szCs w:val="24"/>
+          <w:lang w:val="en-US"/>
+        </w:rPr>
+        <w:t>copy</w:t>
+      </w:r>
+      <w:r>
+        <w:rPr>
+          <w:sz w:val="24"/>
+          <w:szCs w:val="24"/>
+          <w:lang w:val="en-US"/>
+        </w:rPr>
+        <w:t xml:space="preserve"> [machine_1] [machine_2]” command, where </w:t>
+      </w:r>
+      <w:r>
+        <w:rPr>
+          <w:sz w:val="24"/>
+          <w:szCs w:val="24"/>
+          <w:lang w:val="en-US"/>
+        </w:rPr>
+        <w:t>copy</w:t>
+      </w:r>
+      <w:r>
+        <w:rPr>
+          <w:sz w:val="24"/>
+          <w:szCs w:val="24"/>
+          <w:lang w:val="en-US"/>
+        </w:rPr>
+        <w:t xml:space="preserve"> is a key word, machine_1 is a name of existing machine and machine_2 is a name of newly created machine. There are some restrictions put on this command. Firstly, the machine_1 name should obligatorily be the name of existing machine. The input of the wrong name will cause an error “</w:t>
+      </w:r>
+      <w:r>
+        <w:rPr>
+          <w:i/>
+          <w:sz w:val="24"/>
+          <w:szCs w:val="24"/>
+          <w:lang w:val="en-US"/>
+        </w:rPr>
+        <w:t>The file [machine_1] doesn't exist</w:t>
+      </w:r>
+      <w:r>
+        <w:rPr>
+          <w:sz w:val="24"/>
+          <w:szCs w:val="24"/>
+          <w:lang w:val="en-US"/>
+        </w:rPr>
+        <w:t xml:space="preserve">”. Secondly, the </w:t>
+      </w:r>
+      <w:r>
+        <w:rPr>
+          <w:sz w:val="24"/>
+          <w:szCs w:val="24"/>
+          <w:lang w:val="en-US"/>
+        </w:rPr>
+        <w:t xml:space="preserve">machine_2 name should not exist. The </w:t>
+      </w:r>
+      <w:r>
+        <w:rPr>
+          <w:sz w:val="24"/>
+          <w:szCs w:val="24"/>
+          <w:lang w:val="en-US"/>
+        </w:rPr>
+        <w:t>input</w:t>
+      </w:r>
+      <w:r>
+        <w:rPr>
+          <w:sz w:val="24"/>
+          <w:szCs w:val="24"/>
+          <w:lang w:val="en-US"/>
+        </w:rPr>
+        <w:t xml:space="preserve"> of the existing machine will cause an error “</w:t>
+      </w:r>
+      <w:r>
+        <w:rPr>
+          <w:i/>
+          <w:sz w:val="24"/>
+          <w:szCs w:val="24"/>
+          <w:lang w:val="en-US"/>
+        </w:rPr>
+        <w:t>The file [machine_2] already exists, choose another name</w:t>
+      </w:r>
+      <w:r>
+        <w:rPr>
+          <w:sz w:val="24"/>
+          <w:szCs w:val="24"/>
+          <w:lang w:val="en-US"/>
+        </w:rPr>
+        <w:t>”</w:t>
+      </w:r>
+      <w:r>
+        <w:rPr>
+          <w:sz w:val="24"/>
+          <w:szCs w:val="24"/>
+          <w:lang w:val="en-US"/>
+        </w:rPr>
+        <w:t xml:space="preserve">. </w:t>
+      </w:r>
+      <w:r>
+        <w:rPr>
+          <w:sz w:val="24"/>
+          <w:szCs w:val="24"/>
+          <w:lang w:val="en-US"/>
+        </w:rPr>
+        <w:t>If everything entered correctly, the message “</w:t>
+      </w:r>
+      <w:r>
+        <w:rPr>
+          <w:i/>
+          <w:sz w:val="24"/>
+          <w:szCs w:val="24"/>
+          <w:lang w:val="en-US"/>
+        </w:rPr>
+        <w:t>The machine [machine_1] exists. The file [machine_2] doesn't exist, start copying</w:t>
+      </w:r>
+      <w:r>
+        <w:rPr>
+          <w:sz w:val="24"/>
+          <w:szCs w:val="24"/>
+          <w:lang w:val="en-US"/>
+        </w:rPr>
+        <w:t>”.</w:t>
+      </w:r>
+      <w:r>
+        <w:rPr>
+          <w:sz w:val="24"/>
+          <w:szCs w:val="24"/>
+          <w:lang w:val="en-US"/>
+        </w:rPr>
+        <w:t xml:space="preserve"> To rename the existing machine/context, the user should enter the following command: “[machine_1/context_1] </w:t>
+      </w:r>
+      <w:r>
+        <w:rPr>
+          <w:b/>
+          <w:sz w:val="24"/>
+          <w:szCs w:val="24"/>
+          <w:lang w:val="en-US"/>
+        </w:rPr>
+        <w:t>with</w:t>
+      </w:r>
+      <w:r>
+        <w:rPr>
+          <w:sz w:val="24"/>
+          <w:szCs w:val="24"/>
+          <w:lang w:val="en-US"/>
+        </w:rPr>
+        <w:t xml:space="preserve"> [machine_2/context_2]”. As with the </w:t>
+      </w:r>
+      <w:r>
+        <w:rPr>
+          <w:b/>
+          <w:sz w:val="24"/>
+          <w:szCs w:val="24"/>
+          <w:lang w:val="en-US"/>
+        </w:rPr>
+        <w:t>copy</w:t>
+      </w:r>
+      <w:r>
+        <w:rPr>
+          <w:sz w:val="24"/>
+          <w:szCs w:val="24"/>
+          <w:lang w:val="en-US"/>
+        </w:rPr>
+        <w:t xml:space="preserve"> key word, all restrictions remain the same. </w:t>
+      </w:r>
+      <w:r>
+        <w:rPr>
+          <w:sz w:val="24"/>
+          <w:szCs w:val="24"/>
+          <w:lang w:val="en-US"/>
+        </w:rPr>
+        <w:t>If the [machine_1/context_1] entered incorrect, an error “</w:t>
+      </w:r>
+      <w:r>
+        <w:rPr>
+          <w:i/>
+          <w:sz w:val="24"/>
+          <w:szCs w:val="24"/>
+          <w:lang w:val="en-US"/>
+        </w:rPr>
+        <w:t>No such machine or context exist</w:t>
+      </w:r>
+      <w:r>
+        <w:rPr>
+          <w:sz w:val="24"/>
+          <w:szCs w:val="24"/>
+          <w:lang w:val="en-US"/>
+        </w:rPr>
+        <w:t>” will occur.</w:t>
+      </w:r>
+      <w:r>
+        <w:rPr>
+          <w:sz w:val="24"/>
+          <w:szCs w:val="24"/>
+          <w:lang w:val="en-US"/>
+        </w:rPr>
+        <w:t xml:space="preserve"> If the [machine_2/context_2] is null or equal to the existing name, the following error will occur: “</w:t>
+      </w:r>
+      <w:r>
+        <w:rPr>
+          <w:i/>
+          <w:sz w:val="24"/>
+          <w:szCs w:val="24"/>
+          <w:lang w:val="en-US"/>
+        </w:rPr>
+        <w:t>Select another name. The name cannot be null or be equal to existing name</w:t>
+      </w:r>
+      <w:r>
+        <w:rPr>
+          <w:sz w:val="24"/>
+          <w:szCs w:val="24"/>
+          <w:lang w:val="en-US"/>
+        </w:rPr>
+        <w:t>”.</w:t>
+      </w:r>
+      <w:r>
+        <w:rPr>
+          <w:sz w:val="24"/>
+          <w:szCs w:val="24"/>
+          <w:lang w:val="en-US"/>
+        </w:rPr>
+        <w:t xml:space="preserve"> </w:t>
+      </w:r>
+      <w:r>
+        <w:rPr>
+          <w:sz w:val="24"/>
+          <w:szCs w:val="24"/>
+          <w:lang w:val="en-US"/>
+        </w:rPr>
+        <w:t xml:space="preserve">If everything entered </w:t>
+      </w:r>
+      <w:r>
+        <w:rPr>
+          <w:sz w:val="24"/>
+          <w:szCs w:val="24"/>
+          <w:lang w:val="en-US"/>
+        </w:rPr>
+        <w:t>correctly</w:t>
+      </w:r>
+      <w:r>
+        <w:rPr>
+          <w:sz w:val="24"/>
+          <w:szCs w:val="24"/>
+          <w:lang w:val="en-US"/>
+        </w:rPr>
+        <w:t>, the message “</w:t>
+      </w:r>
+      <w:r>
+        <w:rPr>
+          <w:sz w:val="24"/>
+          <w:szCs w:val="24"/>
+          <w:lang w:val="en-US"/>
+        </w:rPr>
+        <w:t>Context [machine_1/context_1] exists. Renaming of the context [machine_2/context_2] is done!</w:t>
+      </w:r>
+      <w:r>
+        <w:rPr>
+          <w:sz w:val="24"/>
+          <w:szCs w:val="24"/>
+          <w:lang w:val="en-US"/>
+        </w:rPr>
+        <w:t xml:space="preserve">” will appear. To rename components of the machine/context enter command “[machine/context] [component_1] </w:t>
+      </w:r>
+      <w:r>
+        <w:rPr>
+          <w:b/>
+          <w:sz w:val="24"/>
+          <w:szCs w:val="24"/>
+          <w:lang w:val="en-US"/>
+        </w:rPr>
+        <w:t>with</w:t>
+      </w:r>
+      <w:r>
+        <w:rPr>
+          <w:sz w:val="24"/>
+          <w:szCs w:val="24"/>
+          <w:lang w:val="en-US"/>
+        </w:rPr>
+        <w:t xml:space="preserve"> [component_2]”, where [machine/context] is the name of parent machine/context of the element, [component_1] is existing component intended to be renamed and [component_2] is a new name of the component. </w:t>
+      </w:r>
+      <w:r>
+        <w:rPr>
+          <w:sz w:val="24"/>
+          <w:szCs w:val="24"/>
+          <w:lang w:val="en-US"/>
+        </w:rPr>
+        <w:t xml:space="preserve">Restrictions for this variation of renaming are remaining the same as for the renaming machines/contexts. To create a composition of two machines, the user should first copy the first machine of the composition, as all the changes will be made into it. after this step is done, the following command should be entered: “[machine_1] </w:t>
+      </w:r>
+      <w:r>
+        <w:rPr>
+          <w:b/>
+          <w:sz w:val="24"/>
+          <w:szCs w:val="24"/>
+          <w:lang w:val="en-US"/>
+        </w:rPr>
+        <w:t>and</w:t>
+      </w:r>
+      <w:r>
+        <w:rPr>
+          <w:sz w:val="24"/>
+          <w:szCs w:val="24"/>
+          <w:lang w:val="en-US"/>
+        </w:rPr>
+        <w:t xml:space="preserve"> [machine_2]”, where [machine_1] </w:t>
+      </w:r>
+      <w:r>
+        <w:rPr>
+          <w:sz w:val="24"/>
+          <w:szCs w:val="24"/>
+          <w:lang w:val="en-US"/>
+        </w:rPr>
+        <w:t>and</w:t>
+      </w:r>
+      <w:r>
+        <w:rPr>
+          <w:sz w:val="24"/>
+          <w:szCs w:val="24"/>
+          <w:lang w:val="en-US"/>
+        </w:rPr>
+        <w:t xml:space="preserve"> [machine_2] are existing machines which intended to be merged. This command will copy into [machine_1] all missing variants, invariants and events, existing in [machine_2]. The mandatory condition </w:t>
+      </w:r>
+      <w:r>
+        <w:rPr>
+          <w:sz w:val="24"/>
+          <w:szCs w:val="24"/>
+          <w:lang w:val="en-US"/>
+        </w:rPr>
+        <w:t>for this command is the existence</w:t>
+      </w:r>
+      <w:r>
+        <w:rPr>
+          <w:sz w:val="24"/>
+          <w:szCs w:val="24"/>
+          <w:lang w:val="en-US"/>
+        </w:rPr>
+        <w:t xml:space="preserve"> of both machines. </w:t>
+      </w:r>
+    </w:p>
+    <w:p>
+      <w:pPr>
+        <w:jc w:val="both"/>
+        <w:rPr>
+          <w:sz w:val="24"/>
+          <w:szCs w:val="24"/>
+          <w:lang w:val="en-US"/>
+        </w:rPr>
+      </w:pPr>
     </w:p>
     <w:p>
       <w:pPr>
@@ -9739,6 +13147,8 @@
       <w:pPr>
         <w:jc w:val="both"/>
         <w:rPr>
+          <w:sz w:val="24"/>
+          <w:szCs w:val="24"/>
           <w:lang w:val="en-US"/>
         </w:rPr>
       </w:pPr>
@@ -9752,6 +13162,8 @@
       </w:r>
       <w:r>
         <w:rPr>
+          <w:sz w:val="24"/>
+          <w:szCs w:val="24"/>
           <w:lang w:val="en-US"/>
         </w:rPr>
         <w:t xml:space="preserve">J.-R. </w:t>
@@ -9759,6 +13171,8 @@
       <w:proofErr w:type="spellStart"/>
       <w:r>
         <w:rPr>
+          <w:sz w:val="24"/>
+          <w:szCs w:val="24"/>
           <w:lang w:val="en-US"/>
         </w:rPr>
         <w:t>Abrial</w:t>
@@ -9766,38 +13180,26 @@
       <w:proofErr w:type="spellEnd"/>
       <w:r>
         <w:rPr>
-          <w:lang w:val="en-US"/>
-        </w:rPr>
-        <w:t xml:space="preserve">. </w:t>
-      </w:r>
-      <w:r>
-        <w:rPr>
-          <w:lang w:val="en-US"/>
-        </w:rPr>
-        <w:t>The Event-B Modelling Notation</w:t>
-      </w:r>
-      <w:r>
-        <w:rPr>
-          <w:lang w:val="en-US"/>
-        </w:rPr>
-        <w:t xml:space="preserve">, </w:t>
-      </w:r>
-      <w:r>
-        <w:rPr>
-          <w:lang w:val="en-US"/>
-        </w:rPr>
-        <w:t>October 2007</w:t>
+          <w:sz w:val="24"/>
+          <w:szCs w:val="24"/>
+          <w:lang w:val="en-US"/>
+        </w:rPr>
+        <w:t>. The Event-B Modelling Notation, October 2007</w:t>
       </w:r>
     </w:p>
     <w:p>
       <w:pPr>
         <w:jc w:val="both"/>
         <w:rPr>
-          <w:lang w:val="en-US"/>
-        </w:rPr>
-      </w:pPr>
-      <w:r>
-        <w:rPr>
+          <w:sz w:val="24"/>
+          <w:szCs w:val="24"/>
+          <w:lang w:val="en-US"/>
+        </w:rPr>
+      </w:pPr>
+      <w:r>
+        <w:rPr>
+          <w:sz w:val="24"/>
+          <w:szCs w:val="24"/>
           <w:lang w:val="en-US"/>
         </w:rPr>
         <w:t xml:space="preserve">[3] </w:t>
@@ -9806,6 +13208,8 @@
       <w:proofErr w:type="gramStart"/>
       <w:r>
         <w:rPr>
+          <w:sz w:val="24"/>
+          <w:szCs w:val="24"/>
           <w:lang w:val="en-US"/>
         </w:rPr>
         <w:t>S.Holl</w:t>
@@ -9814,12 +13218,16 @@
       <w:proofErr w:type="gramEnd"/>
       <w:r>
         <w:rPr>
+          <w:sz w:val="24"/>
+          <w:szCs w:val="24"/>
           <w:lang w:val="en-US"/>
         </w:rPr>
         <w:t>. Refactoring of B models.</w:t>
       </w:r>
       <w:r>
         <w:rPr>
+          <w:sz w:val="24"/>
+          <w:szCs w:val="24"/>
           <w:lang w:val="en-US"/>
         </w:rPr>
         <w:t xml:space="preserve"> Bachelor thesis, 2007, pp.1-52</w:t>
@@ -9829,11 +13237,15 @@
       <w:pPr>
         <w:jc w:val="both"/>
         <w:rPr>
-          <w:lang w:val="en-US"/>
-        </w:rPr>
-      </w:pPr>
-      <w:r>
-        <w:rPr>
+          <w:sz w:val="24"/>
+          <w:szCs w:val="24"/>
+          <w:lang w:val="en-US"/>
+        </w:rPr>
+      </w:pPr>
+      <w:r>
+        <w:rPr>
+          <w:sz w:val="24"/>
+          <w:szCs w:val="24"/>
           <w:lang w:val="en-US"/>
         </w:rPr>
         <w:t xml:space="preserve">[4] A. </w:t>
@@ -9841,6 +13253,8 @@
       <w:proofErr w:type="spellStart"/>
       <w:r>
         <w:rPr>
+          <w:sz w:val="24"/>
+          <w:szCs w:val="24"/>
           <w:lang w:val="en-US"/>
         </w:rPr>
         <w:t>Gondal</w:t>
@@ -9848,6 +13262,8 @@
       <w:proofErr w:type="spellEnd"/>
       <w:r>
         <w:rPr>
+          <w:sz w:val="24"/>
+          <w:szCs w:val="24"/>
           <w:lang w:val="en-US"/>
         </w:rPr>
         <w:t xml:space="preserve">, M. </w:t>
@@ -9855,166 +13271,232 @@
       <w:proofErr w:type="spellStart"/>
       <w:r>
         <w:rPr>
-          <w:lang w:val="en-US"/>
-        </w:rPr>
-        <w:t>Poppleto</w:t>
-      </w:r>
-      <w:r>
-        <w:rPr>
-          <w:lang w:val="en-US"/>
-        </w:rPr>
-        <w:t>n</w:t>
+          <w:sz w:val="24"/>
+          <w:szCs w:val="24"/>
+          <w:lang w:val="en-US"/>
+        </w:rPr>
+        <w:t>Poppleton</w:t>
       </w:r>
       <w:proofErr w:type="spellEnd"/>
       <w:r>
         <w:rPr>
-          <w:lang w:val="en-US"/>
-        </w:rPr>
-        <w:t>, C.</w:t>
-      </w:r>
-      <w:r>
-        <w:rPr>
-          <w:lang w:val="en-US"/>
-        </w:rPr>
-        <w:t xml:space="preserve"> Snook</w:t>
-      </w:r>
-      <w:r>
-        <w:rPr>
+          <w:sz w:val="24"/>
+          <w:szCs w:val="24"/>
+          <w:lang w:val="en-US"/>
+        </w:rPr>
+        <w:t>, C. Snook</w:t>
+      </w:r>
+      <w:r>
+        <w:rPr>
+          <w:sz w:val="24"/>
+          <w:szCs w:val="24"/>
+          <w:lang w:val="en-US"/>
+        </w:rPr>
+        <w:t>. Feature Composition – Towards product lines of Event-B models</w:t>
+      </w:r>
+    </w:p>
+    <w:p>
+      <w:pPr>
+        <w:jc w:val="both"/>
+        <w:rPr>
+          <w:sz w:val="24"/>
+          <w:szCs w:val="24"/>
+          <w:lang w:val="en-US"/>
+        </w:rPr>
+      </w:pPr>
+      <w:r>
+        <w:rPr>
+          <w:sz w:val="24"/>
+          <w:szCs w:val="24"/>
+          <w:lang w:val="en-US"/>
+        </w:rPr>
+        <w:t xml:space="preserve">[5] J.-R. </w:t>
+      </w:r>
+      <w:proofErr w:type="spellStart"/>
+      <w:r>
+        <w:rPr>
+          <w:sz w:val="24"/>
+          <w:szCs w:val="24"/>
+          <w:lang w:val="en-US"/>
+        </w:rPr>
+        <w:t>Abrial</w:t>
+      </w:r>
+      <w:proofErr w:type="spellEnd"/>
+      <w:r>
+        <w:rPr>
+          <w:sz w:val="24"/>
+          <w:szCs w:val="24"/>
+          <w:lang w:val="en-US"/>
+        </w:rPr>
+        <w:t>. Modeling in Event-B</w:t>
+      </w:r>
+      <w:r>
+        <w:rPr>
+          <w:sz w:val="24"/>
+          <w:szCs w:val="24"/>
           <w:lang w:val="en-US"/>
         </w:rPr>
         <w:t xml:space="preserve">. </w:t>
       </w:r>
       <w:r>
         <w:rPr>
-          <w:lang w:val="en-US"/>
-        </w:rPr>
-        <w:t>Feature Composition – Towards product lines of Event-B models</w:t>
+          <w:sz w:val="24"/>
+          <w:szCs w:val="24"/>
+          <w:lang w:val="en-US"/>
+        </w:rPr>
+        <w:t>System and Software Engineering</w:t>
+      </w:r>
+      <w:r>
+        <w:rPr>
+          <w:sz w:val="24"/>
+          <w:szCs w:val="24"/>
+          <w:lang w:val="en-US"/>
+        </w:rPr>
+        <w:t>, Cambridge University Press, 2010</w:t>
       </w:r>
     </w:p>
     <w:p>
       <w:pPr>
         <w:jc w:val="both"/>
         <w:rPr>
-          <w:lang w:val="en-US"/>
-        </w:rPr>
-      </w:pPr>
-      <w:r>
-        <w:rPr>
-          <w:lang w:val="en-US"/>
-        </w:rPr>
-        <w:t>[</w:t>
-      </w:r>
-      <w:r>
-        <w:rPr>
-          <w:lang w:val="en-US"/>
-        </w:rPr>
-        <w:t xml:space="preserve">5] J.-R. </w:t>
+          <w:sz w:val="24"/>
+          <w:szCs w:val="24"/>
+          <w:lang w:val="en-US"/>
+        </w:rPr>
+      </w:pPr>
+      <w:r>
+        <w:rPr>
+          <w:sz w:val="24"/>
+          <w:szCs w:val="24"/>
+          <w:lang w:val="en-US"/>
+        </w:rPr>
+        <w:t xml:space="preserve">[6] D. Steinberg, F. </w:t>
       </w:r>
       <w:proofErr w:type="spellStart"/>
       <w:r>
         <w:rPr>
-          <w:lang w:val="en-US"/>
-        </w:rPr>
-        <w:t>Abrial</w:t>
+          <w:sz w:val="24"/>
+          <w:szCs w:val="24"/>
+          <w:lang w:val="en-US"/>
+        </w:rPr>
+        <w:t>Budinsky</w:t>
       </w:r>
       <w:proofErr w:type="spellEnd"/>
       <w:r>
         <w:rPr>
-          <w:lang w:val="en-US"/>
-        </w:rPr>
-        <w:t xml:space="preserve">. </w:t>
-      </w:r>
-      <w:r>
-        <w:rPr>
-          <w:lang w:val="en-US"/>
-        </w:rPr>
-        <w:t>Modeling in Event-B</w:t>
-      </w:r>
-      <w:r>
-        <w:rPr>
-          <w:lang w:val="en-US"/>
-        </w:rPr>
-        <w:t xml:space="preserve">. </w:t>
-      </w:r>
-      <w:r>
-        <w:rPr>
-          <w:lang w:val="en-US"/>
-        </w:rPr>
-        <w:t>System and Software Engineering</w:t>
-      </w:r>
-      <w:r>
-        <w:rPr>
-          <w:lang w:val="en-US"/>
-        </w:rPr>
-        <w:t xml:space="preserve">, </w:t>
-      </w:r>
-      <w:r>
-        <w:rPr>
-          <w:lang w:val="en-US"/>
-        </w:rPr>
-        <w:t>Cambridge University Press</w:t>
-      </w:r>
-      <w:r>
-        <w:rPr>
-          <w:lang w:val="en-US"/>
-        </w:rPr>
-        <w:t>, 2010</w:t>
+          <w:sz w:val="24"/>
+          <w:szCs w:val="24"/>
+          <w:lang w:val="en-US"/>
+        </w:rPr>
+        <w:t xml:space="preserve">, M. </w:t>
+      </w:r>
+      <w:proofErr w:type="spellStart"/>
+      <w:r>
+        <w:rPr>
+          <w:sz w:val="24"/>
+          <w:szCs w:val="24"/>
+          <w:lang w:val="en-US"/>
+        </w:rPr>
+        <w:t>Paternostro</w:t>
+      </w:r>
+      <w:proofErr w:type="spellEnd"/>
+      <w:r>
+        <w:rPr>
+          <w:sz w:val="24"/>
+          <w:szCs w:val="24"/>
+          <w:lang w:val="en-US"/>
+        </w:rPr>
+        <w:t xml:space="preserve">, E. </w:t>
+      </w:r>
+      <w:proofErr w:type="spellStart"/>
+      <w:r>
+        <w:rPr>
+          <w:sz w:val="24"/>
+          <w:szCs w:val="24"/>
+          <w:lang w:val="en-US"/>
+        </w:rPr>
+        <w:t>Merks</w:t>
+      </w:r>
+      <w:proofErr w:type="spellEnd"/>
+      <w:r>
+        <w:rPr>
+          <w:sz w:val="24"/>
+          <w:szCs w:val="24"/>
+          <w:lang w:val="en-US"/>
+        </w:rPr>
+        <w:t>. EMF: Eclipse Modelling Framework. Addison-Wesley, 2009.</w:t>
       </w:r>
     </w:p>
     <w:p>
       <w:pPr>
         <w:jc w:val="both"/>
         <w:rPr>
-          <w:lang w:val="en-US"/>
-        </w:rPr>
-      </w:pPr>
-      <w:r>
-        <w:rPr>
-          <w:lang w:val="en-US"/>
-        </w:rPr>
-        <w:t xml:space="preserve">[6] D. Steinberg, F. </w:t>
+          <w:sz w:val="24"/>
+          <w:szCs w:val="24"/>
+          <w:lang w:val="en-US"/>
+        </w:rPr>
+      </w:pPr>
+      <w:r>
+        <w:rPr>
+          <w:sz w:val="24"/>
+          <w:szCs w:val="24"/>
+          <w:lang w:val="en-US"/>
+        </w:rPr>
+        <w:t>[7] Peter D Mosses, editor. CASL Reference Manual, volume 2960 of Lecture Notes in Computer Science. Springer, 2004.</w:t>
+      </w:r>
+    </w:p>
+    <w:p>
+      <w:pPr>
+        <w:jc w:val="both"/>
+        <w:rPr>
+          <w:sz w:val="24"/>
+          <w:szCs w:val="24"/>
+          <w:lang w:val="en-US"/>
+        </w:rPr>
+      </w:pPr>
+      <w:r>
+        <w:rPr>
+          <w:sz w:val="24"/>
+          <w:szCs w:val="24"/>
+          <w:lang w:val="en-US"/>
+        </w:rPr>
+        <w:t xml:space="preserve">[8] Michel </w:t>
       </w:r>
       <w:proofErr w:type="spellStart"/>
       <w:r>
         <w:rPr>
-          <w:lang w:val="en-US"/>
-        </w:rPr>
-        <w:t>Budinsky</w:t>
+          <w:sz w:val="24"/>
+          <w:szCs w:val="24"/>
+          <w:lang w:val="en-US"/>
+        </w:rPr>
+        <w:t>Bidoit</w:t>
       </w:r>
       <w:proofErr w:type="spellEnd"/>
       <w:r>
         <w:rPr>
-          <w:lang w:val="en-US"/>
-        </w:rPr>
-        <w:t xml:space="preserve">, M. </w:t>
+          <w:sz w:val="24"/>
+          <w:szCs w:val="24"/>
+          <w:lang w:val="en-US"/>
+        </w:rPr>
+        <w:t xml:space="preserve"> and Peter D Mosses. CASL User Manual, volume 2900 of Lecture Notes in Computer Science. </w:t>
       </w:r>
       <w:proofErr w:type="spellStart"/>
       <w:r>
         <w:rPr>
-          <w:lang w:val="en-US"/>
-        </w:rPr>
-        <w:t>Paternostro</w:t>
+          <w:sz w:val="24"/>
+          <w:szCs w:val="24"/>
+          <w:lang w:val="en-US"/>
+        </w:rPr>
+        <w:t>Springer</w:t>
       </w:r>
       <w:proofErr w:type="spellEnd"/>
       <w:r>
         <w:rPr>
-          <w:lang w:val="en-US"/>
-        </w:rPr>
-        <w:t xml:space="preserve">, E. </w:t>
-      </w:r>
-      <w:proofErr w:type="spellStart"/>
-      <w:r>
-        <w:rPr>
-          <w:lang w:val="en-US"/>
-        </w:rPr>
-        <w:t>Merks</w:t>
-      </w:r>
-      <w:proofErr w:type="spellEnd"/>
-      <w:r>
-        <w:rPr>
-          <w:lang w:val="en-US"/>
-        </w:rPr>
-        <w:t>. EMF: Eclipse Modelling Framework. Addison-Wesley, 2009.</w:t>
+          <w:sz w:val="24"/>
+          <w:szCs w:val="24"/>
+          <w:lang w:val="en-US"/>
+        </w:rPr>
+        <w:t>, 2004.</w:t>
       </w:r>
     </w:p>
     <w:sectPr>

</xml_diff>

<commit_message>
Chapter 3 was finished
</commit_message>
<xml_diff>
--- a/Thesis.docx
+++ b/Thesis.docx
@@ -7756,7 +7756,25 @@
           <w:szCs w:val="24"/>
           <w:lang w:val="en-US"/>
         </w:rPr>
-        <w:t xml:space="preserve"> – The plugin should allow to rename Event-B elements and compose machines</w:t>
+        <w:t xml:space="preserve"> – The plugin should allow</w:t>
+      </w:r>
+      <w:r>
+        <w:rPr>
+          <w:b/>
+          <w:sz w:val="24"/>
+          <w:szCs w:val="24"/>
+          <w:lang w:val="en-US"/>
+        </w:rPr>
+        <w:t xml:space="preserve"> the user</w:t>
+      </w:r>
+      <w:r>
+        <w:rPr>
+          <w:b/>
+          <w:sz w:val="24"/>
+          <w:szCs w:val="24"/>
+          <w:lang w:val="en-US"/>
+        </w:rPr>
+        <w:t xml:space="preserve"> to rename Event-B elements and compose machines</w:t>
       </w:r>
     </w:p>
     <w:p>
@@ -9976,7 +9994,7 @@
         <w:autoSpaceDE w:val="0"/>
         <w:autoSpaceDN w:val="0"/>
         <w:adjustRightInd w:val="0"/>
-        <w:spacing w:after="0" w:line="240" w:lineRule="auto"/>
+        <w:spacing w:after="0"/>
         <w:jc w:val="both"/>
         <w:rPr>
           <w:sz w:val="24"/>
@@ -11226,8 +11244,6 @@
         </w:rPr>
         <w:t>reduces efforts of searching these mistakes.</w:t>
       </w:r>
-      <w:bookmarkStart w:id="0" w:name="_GoBack"/>
-      <w:bookmarkEnd w:id="0"/>
       <w:r>
         <w:rPr>
           <w:sz w:val="24"/>
@@ -11328,31 +11344,7 @@
           <w:szCs w:val="24"/>
           <w:lang w:val="en-US"/>
         </w:rPr>
-        <w:t>Fig. 3.</w:t>
-      </w:r>
-      <w:r>
-        <w:rPr>
-          <w:sz w:val="24"/>
-          <w:szCs w:val="24"/>
-          <w:lang w:val="en-US"/>
-        </w:rPr>
-        <w:t>6</w:t>
-      </w:r>
-      <w:r>
-        <w:rPr>
-          <w:sz w:val="24"/>
-          <w:szCs w:val="24"/>
-          <w:lang w:val="en-US"/>
-        </w:rPr>
-        <w:t xml:space="preserve"> The plugin syntax for </w:t>
-      </w:r>
-      <w:r>
-        <w:rPr>
-          <w:sz w:val="24"/>
-          <w:szCs w:val="24"/>
-          <w:lang w:val="en-US"/>
-        </w:rPr>
-        <w:t>creating a copy of machine m1</w:t>
+        <w:t>Fig. 3.6 The plugin syntax for creating a copy of machine m1</w:t>
       </w:r>
     </w:p>
     <w:p>
@@ -12970,33 +12962,370 @@
     </w:p>
     <w:p>
       <w:pPr>
+        <w:spacing w:before="240"/>
         <w:jc w:val="both"/>
         <w:rPr>
-          <w:sz w:val="24"/>
-          <w:szCs w:val="24"/>
-          <w:lang w:val="en-US"/>
-        </w:rPr>
-      </w:pPr>
+          <w:b/>
+          <w:sz w:val="24"/>
+          <w:szCs w:val="24"/>
+          <w:lang w:val="en-US"/>
+        </w:rPr>
+      </w:pPr>
+      <w:r>
+        <w:rPr>
+          <w:b/>
+          <w:sz w:val="24"/>
+          <w:szCs w:val="24"/>
+          <w:lang w:val="en-US"/>
+        </w:rPr>
+        <w:t>3.4</w:t>
+      </w:r>
+      <w:r>
+        <w:rPr>
+          <w:b/>
+          <w:sz w:val="24"/>
+          <w:szCs w:val="24"/>
+          <w:lang w:val="en-US"/>
+        </w:rPr>
+        <w:t xml:space="preserve"> Dependability attributes</w:t>
+      </w:r>
     </w:p>
     <w:p>
       <w:pPr>
         <w:jc w:val="both"/>
         <w:rPr>
-          <w:sz w:val="24"/>
-          <w:szCs w:val="24"/>
-          <w:lang w:val="en-US"/>
-        </w:rPr>
-      </w:pPr>
+          <w:rFonts w:ascii="liberation_serifregular" w:eastAsia="Times New Roman" w:hAnsi="liberation_serifregular" w:cs="Arial"/>
+          <w:lang w:val="en-US"/>
+        </w:rPr>
+      </w:pPr>
+      <w:r>
+        <w:rPr>
+          <w:sz w:val="24"/>
+          <w:szCs w:val="24"/>
+          <w:lang w:val="en-US"/>
+        </w:rPr>
+        <w:t xml:space="preserve">Before we start to </w:t>
+      </w:r>
+      <w:r>
+        <w:rPr>
+          <w:sz w:val="24"/>
+          <w:szCs w:val="24"/>
+          <w:lang w:val="en-US"/>
+        </w:rPr>
+        <w:t>evaluate</w:t>
+      </w:r>
+      <w:r>
+        <w:rPr>
+          <w:sz w:val="24"/>
+          <w:szCs w:val="24"/>
+          <w:lang w:val="en-US"/>
+        </w:rPr>
+        <w:t xml:space="preserve"> dependability </w:t>
+      </w:r>
+      <w:r>
+        <w:rPr>
+          <w:sz w:val="24"/>
+          <w:szCs w:val="24"/>
+          <w:lang w:val="en-US"/>
+        </w:rPr>
+        <w:t>of the project, let’s have a look on the dependability definition to learn what dependability actually is. According to the dictionary</w:t>
+      </w:r>
+      <w:r>
+        <w:rPr>
+          <w:sz w:val="24"/>
+          <w:szCs w:val="24"/>
+          <w:lang w:val="en-US"/>
+        </w:rPr>
+        <w:t xml:space="preserve"> [9]</w:t>
+      </w:r>
+      <w:r>
+        <w:rPr>
+          <w:sz w:val="24"/>
+          <w:szCs w:val="24"/>
+          <w:lang w:val="en-US"/>
+        </w:rPr>
+        <w:t>, dependability is a</w:t>
+      </w:r>
+      <w:r>
+        <w:rPr>
+          <w:sz w:val="24"/>
+          <w:szCs w:val="24"/>
+          <w:lang w:val="en-US"/>
+        </w:rPr>
+        <w:t xml:space="preserve">n </w:t>
+      </w:r>
+      <w:r>
+        <w:rPr>
+          <w:sz w:val="24"/>
+          <w:szCs w:val="24"/>
+          <w:lang w:val="en-US"/>
+        </w:rPr>
+        <w:t>ability to perform as and when required</w:t>
+      </w:r>
+      <w:r>
+        <w:rPr>
+          <w:sz w:val="24"/>
+          <w:szCs w:val="24"/>
+          <w:lang w:val="en-US"/>
+        </w:rPr>
+        <w:t xml:space="preserve">. In other words, dependability shows the user’s trust in the system. It represents the </w:t>
+      </w:r>
+      <w:r>
+        <w:rPr>
+          <w:sz w:val="24"/>
+          <w:szCs w:val="24"/>
+          <w:lang w:val="en-US"/>
+        </w:rPr>
+        <w:t xml:space="preserve">coincidence </w:t>
+      </w:r>
+      <w:r>
+        <w:rPr>
+          <w:sz w:val="24"/>
+          <w:szCs w:val="24"/>
+          <w:lang w:val="en-US"/>
+        </w:rPr>
+        <w:t xml:space="preserve">between the system behavior and user’s expectations. Dependability has several attributes, such as </w:t>
+      </w:r>
+      <w:r>
+        <w:rPr>
+          <w:sz w:val="24"/>
+          <w:szCs w:val="24"/>
+          <w:lang w:val="en-US"/>
+        </w:rPr>
+        <w:t>system's </w:t>
+      </w:r>
+      <w:r>
+        <w:rPr>
+          <w:b/>
+          <w:sz w:val="24"/>
+          <w:szCs w:val="24"/>
+          <w:lang w:val="en-US"/>
+        </w:rPr>
+        <w:t>availability</w:t>
+      </w:r>
+      <w:r>
+        <w:rPr>
+          <w:sz w:val="24"/>
+          <w:szCs w:val="24"/>
+          <w:lang w:val="en-US"/>
+        </w:rPr>
+        <w:t>, </w:t>
+      </w:r>
+      <w:r>
+        <w:rPr>
+          <w:b/>
+          <w:sz w:val="24"/>
+          <w:szCs w:val="24"/>
+          <w:lang w:val="en-US"/>
+        </w:rPr>
+        <w:t>reliability</w:t>
+      </w:r>
+      <w:r>
+        <w:rPr>
+          <w:sz w:val="24"/>
+          <w:szCs w:val="24"/>
+          <w:lang w:val="en-US"/>
+        </w:rPr>
+        <w:t>, and its </w:t>
+      </w:r>
+      <w:r>
+        <w:rPr>
+          <w:b/>
+          <w:sz w:val="24"/>
+          <w:szCs w:val="24"/>
+          <w:lang w:val="en-US"/>
+        </w:rPr>
+        <w:t>maintainability</w:t>
+      </w:r>
+      <w:r>
+        <w:rPr>
+          <w:sz w:val="24"/>
+          <w:szCs w:val="24"/>
+          <w:lang w:val="en-US"/>
+        </w:rPr>
+        <w:t>, and </w:t>
+      </w:r>
+      <w:r>
+        <w:rPr>
+          <w:b/>
+          <w:sz w:val="24"/>
+          <w:szCs w:val="24"/>
+          <w:lang w:val="en-US"/>
+        </w:rPr>
+        <w:t>maintenance</w:t>
+      </w:r>
+      <w:r>
+        <w:rPr>
+          <w:sz w:val="24"/>
+          <w:szCs w:val="24"/>
+          <w:lang w:val="en-US"/>
+        </w:rPr>
+        <w:t xml:space="preserve"> </w:t>
+      </w:r>
+      <w:r>
+        <w:rPr>
+          <w:b/>
+          <w:sz w:val="24"/>
+          <w:szCs w:val="24"/>
+          <w:lang w:val="en-US"/>
+        </w:rPr>
+        <w:t>support</w:t>
+      </w:r>
+      <w:r>
+        <w:rPr>
+          <w:sz w:val="24"/>
+          <w:szCs w:val="24"/>
+          <w:lang w:val="en-US"/>
+        </w:rPr>
+        <w:t xml:space="preserve"> </w:t>
+      </w:r>
+      <w:r>
+        <w:rPr>
+          <w:b/>
+          <w:sz w:val="24"/>
+          <w:szCs w:val="24"/>
+          <w:lang w:val="en-US"/>
+        </w:rPr>
+        <w:t>performance</w:t>
+      </w:r>
+      <w:r>
+        <w:rPr>
+          <w:sz w:val="24"/>
+          <w:szCs w:val="24"/>
+          <w:lang w:val="en-US"/>
+        </w:rPr>
+        <w:t xml:space="preserve">, and, in some cases, other </w:t>
+      </w:r>
+      <w:r>
+        <w:rPr>
+          <w:sz w:val="24"/>
+          <w:szCs w:val="24"/>
+          <w:lang w:val="en-US"/>
+        </w:rPr>
+        <w:lastRenderedPageBreak/>
+        <w:t>characteristics such as </w:t>
+      </w:r>
+      <w:r>
+        <w:rPr>
+          <w:b/>
+          <w:sz w:val="24"/>
+          <w:szCs w:val="24"/>
+          <w:lang w:val="en-US"/>
+        </w:rPr>
+        <w:t>durability</w:t>
+      </w:r>
+      <w:r>
+        <w:rPr>
+          <w:sz w:val="24"/>
+          <w:szCs w:val="24"/>
+          <w:lang w:val="en-US"/>
+        </w:rPr>
+        <w:t>, </w:t>
+      </w:r>
+      <w:r>
+        <w:rPr>
+          <w:b/>
+          <w:sz w:val="24"/>
+          <w:szCs w:val="24"/>
+          <w:lang w:val="en-US"/>
+        </w:rPr>
+        <w:t>safety</w:t>
+      </w:r>
+      <w:r>
+        <w:rPr>
+          <w:sz w:val="24"/>
+          <w:szCs w:val="24"/>
+          <w:lang w:val="en-US"/>
+        </w:rPr>
+        <w:t> and </w:t>
+      </w:r>
+      <w:r>
+        <w:rPr>
+          <w:b/>
+          <w:sz w:val="24"/>
+          <w:szCs w:val="24"/>
+          <w:lang w:val="en-US"/>
+        </w:rPr>
+        <w:t>security</w:t>
+      </w:r>
+      <w:r>
+        <w:rPr>
+          <w:b/>
+          <w:sz w:val="24"/>
+          <w:szCs w:val="24"/>
+          <w:lang w:val="en-US"/>
+        </w:rPr>
+        <w:t xml:space="preserve"> </w:t>
+      </w:r>
+      <w:r>
+        <w:rPr>
+          <w:sz w:val="24"/>
+          <w:szCs w:val="24"/>
+          <w:lang w:val="en-US"/>
+        </w:rPr>
+        <w:t>[9]</w:t>
+      </w:r>
+      <w:r>
+        <w:rPr>
+          <w:sz w:val="24"/>
+          <w:szCs w:val="24"/>
+          <w:lang w:val="en-US"/>
+        </w:rPr>
+        <w:t xml:space="preserve">. </w:t>
+      </w:r>
+      <w:r>
+        <w:rPr>
+          <w:sz w:val="24"/>
+          <w:szCs w:val="24"/>
+          <w:lang w:val="en-US"/>
+        </w:rPr>
+        <w:t>In this thesis attention will be paid on the first three attributes: availability, reliability and maintainability</w:t>
+      </w:r>
+      <w:r>
+        <w:rPr>
+          <w:sz w:val="24"/>
+          <w:szCs w:val="24"/>
+          <w:lang w:val="en-US"/>
+        </w:rPr>
+        <w:t xml:space="preserve"> of the system</w:t>
+      </w:r>
+      <w:r>
+        <w:rPr>
+          <w:sz w:val="24"/>
+          <w:szCs w:val="24"/>
+          <w:lang w:val="en-US"/>
+        </w:rPr>
+        <w:t>.</w:t>
+      </w:r>
     </w:p>
     <w:p>
       <w:pPr>
         <w:jc w:val="both"/>
         <w:rPr>
-          <w:sz w:val="24"/>
-          <w:szCs w:val="24"/>
-          <w:lang w:val="en-US"/>
-        </w:rPr>
-      </w:pPr>
+          <w:b/>
+          <w:sz w:val="24"/>
+          <w:szCs w:val="24"/>
+          <w:lang w:val="en-US"/>
+        </w:rPr>
+      </w:pPr>
+      <w:r>
+        <w:rPr>
+          <w:b/>
+          <w:sz w:val="24"/>
+          <w:szCs w:val="24"/>
+          <w:lang w:val="en-US"/>
+        </w:rPr>
+        <w:t>3.4</w:t>
+      </w:r>
+      <w:r>
+        <w:rPr>
+          <w:b/>
+          <w:sz w:val="24"/>
+          <w:szCs w:val="24"/>
+          <w:lang w:val="en-US"/>
+        </w:rPr>
+        <w:t>.1 Availability attribute</w:t>
+      </w:r>
     </w:p>
     <w:p>
       <w:pPr>
@@ -13007,6 +13336,118 @@
           <w:lang w:val="en-US"/>
         </w:rPr>
       </w:pPr>
+      <w:r>
+        <w:rPr>
+          <w:sz w:val="24"/>
+          <w:szCs w:val="24"/>
+          <w:lang w:val="en-US"/>
+        </w:rPr>
+        <w:t xml:space="preserve">Availability is an </w:t>
+      </w:r>
+      <w:r>
+        <w:rPr>
+          <w:sz w:val="24"/>
+          <w:szCs w:val="24"/>
+          <w:lang w:val="en-US"/>
+        </w:rPr>
+        <w:t>ability to be in a state to perform as required</w:t>
+      </w:r>
+      <w:r>
+        <w:rPr>
+          <w:sz w:val="24"/>
+          <w:szCs w:val="24"/>
+          <w:lang w:val="en-US"/>
+        </w:rPr>
+        <w:t xml:space="preserve"> [9].</w:t>
+      </w:r>
+      <w:r>
+        <w:rPr>
+          <w:sz w:val="24"/>
+          <w:szCs w:val="24"/>
+          <w:lang w:val="en-US"/>
+        </w:rPr>
+        <w:t xml:space="preserve"> </w:t>
+      </w:r>
+      <w:r>
+        <w:rPr>
+          <w:sz w:val="24"/>
+          <w:szCs w:val="24"/>
+          <w:lang w:val="en-US"/>
+        </w:rPr>
+        <w:t xml:space="preserve">According to this definition, the system should be in </w:t>
+      </w:r>
+      <w:r>
+        <w:rPr>
+          <w:sz w:val="24"/>
+          <w:szCs w:val="24"/>
+          <w:lang w:val="en-US"/>
+        </w:rPr>
+        <w:t xml:space="preserve">active state during the whole process of the using. This means that execution of one particular operation should take satisfactory amount of time. Among all the operations performed by the plugin, only one operation takes significant amount of time. This operation is copying. </w:t>
+      </w:r>
+      <w:r>
+        <w:rPr>
+          <w:sz w:val="24"/>
+          <w:szCs w:val="24"/>
+          <w:lang w:val="en-US"/>
+        </w:rPr>
+        <w:t xml:space="preserve">Copying is time-consuming operation, because new machine is crated from scratch, so it takes some time to copy all variables, invariants and events, build the syntax tree, and make sure that new machine is available and ready to use. </w:t>
+      </w:r>
+      <w:r>
+        <w:rPr>
+          <w:sz w:val="24"/>
+          <w:szCs w:val="24"/>
+          <w:lang w:val="en-US"/>
+        </w:rPr>
+        <w:t xml:space="preserve">The more elements the original machine has, the more time it will take to recreate it. Despite the fact that copying takes some time, it is possible to continue working on the rest of elements in the model. </w:t>
+      </w:r>
+      <w:r>
+        <w:rPr>
+          <w:sz w:val="24"/>
+          <w:szCs w:val="24"/>
+          <w:lang w:val="en-US"/>
+        </w:rPr>
+        <w:t>They will be available for changing even during the copying operation. However, the manual creation of the machine will definitely take much more time</w:t>
+      </w:r>
+      <w:r>
+        <w:rPr>
+          <w:sz w:val="24"/>
+          <w:szCs w:val="24"/>
+          <w:lang w:val="en-US"/>
+        </w:rPr>
+        <w:t xml:space="preserve"> </w:t>
+      </w:r>
+      <w:r>
+        <w:rPr>
+          <w:sz w:val="24"/>
+          <w:szCs w:val="24"/>
+          <w:lang w:val="en-US"/>
+        </w:rPr>
+        <w:t>from the user</w:t>
+      </w:r>
+      <w:r>
+        <w:rPr>
+          <w:sz w:val="24"/>
+          <w:szCs w:val="24"/>
+          <w:lang w:val="en-US"/>
+        </w:rPr>
+        <w:t>,</w:t>
+      </w:r>
+      <w:r>
+        <w:rPr>
+          <w:sz w:val="24"/>
+          <w:szCs w:val="24"/>
+          <w:lang w:val="en-US"/>
+        </w:rPr>
+        <w:t xml:space="preserve"> and could cause problems of missing any elements or </w:t>
+      </w:r>
+      <w:r>
+        <w:rPr>
+          <w:sz w:val="24"/>
+          <w:szCs w:val="24"/>
+          <w:lang w:val="en-US"/>
+        </w:rPr>
+        <w:t>creating new proof obligations, which takes significant amount of time.</w:t>
+      </w:r>
     </w:p>
     <w:p>
       <w:pPr>
@@ -13017,6 +13458,126 @@
           <w:lang w:val="en-US"/>
         </w:rPr>
       </w:pPr>
+      <w:r>
+        <w:rPr>
+          <w:sz w:val="24"/>
+          <w:szCs w:val="24"/>
+          <w:lang w:val="en-US"/>
+        </w:rPr>
+        <w:t xml:space="preserve">One more point about availability within different operation systems can be </w:t>
+      </w:r>
+      <w:r>
+        <w:rPr>
+          <w:sz w:val="24"/>
+          <w:szCs w:val="24"/>
+          <w:lang w:val="en-US"/>
+        </w:rPr>
+        <w:t>noticed</w:t>
+      </w:r>
+      <w:r>
+        <w:rPr>
+          <w:sz w:val="24"/>
+          <w:szCs w:val="24"/>
+          <w:lang w:val="en-US"/>
+        </w:rPr>
+        <w:t xml:space="preserve">. As the Rodin Platform is Java-based open source project, it could be run on all operation systems having JVM. Respectively, the plugin’s jar-file could be put in the Plugins </w:t>
+      </w:r>
+      <w:r>
+        <w:rPr>
+          <w:sz w:val="24"/>
+          <w:szCs w:val="24"/>
+          <w:lang w:val="en-US"/>
+        </w:rPr>
+        <w:t>folder</w:t>
+      </w:r>
+      <w:r>
+        <w:rPr>
+          <w:sz w:val="24"/>
+          <w:szCs w:val="24"/>
+          <w:lang w:val="en-US"/>
+        </w:rPr>
+        <w:t xml:space="preserve"> in</w:t>
+      </w:r>
+      <w:r>
+        <w:rPr>
+          <w:sz w:val="24"/>
+          <w:szCs w:val="24"/>
+          <w:lang w:val="en-US"/>
+        </w:rPr>
+        <w:t xml:space="preserve"> the directory where</w:t>
+      </w:r>
+      <w:r>
+        <w:rPr>
+          <w:sz w:val="24"/>
+          <w:szCs w:val="24"/>
+          <w:lang w:val="en-US"/>
+        </w:rPr>
+        <w:t xml:space="preserve"> Rodin </w:t>
+      </w:r>
+      <w:r>
+        <w:rPr>
+          <w:sz w:val="24"/>
+          <w:szCs w:val="24"/>
+          <w:lang w:val="en-US"/>
+        </w:rPr>
+        <w:t>was installed. The plugin works fine with Windows and Linux operation systems, which make</w:t>
+      </w:r>
+      <w:r>
+        <w:rPr>
+          <w:sz w:val="24"/>
+          <w:szCs w:val="24"/>
+          <w:lang w:val="en-US"/>
+        </w:rPr>
+        <w:t>s</w:t>
+      </w:r>
+      <w:r>
+        <w:rPr>
+          <w:sz w:val="24"/>
+          <w:szCs w:val="24"/>
+          <w:lang w:val="en-US"/>
+        </w:rPr>
+        <w:t xml:space="preserve"> it possible to work on Event-B projects </w:t>
+      </w:r>
+      <w:r>
+        <w:rPr>
+          <w:sz w:val="24"/>
+          <w:szCs w:val="24"/>
+          <w:lang w:val="en-US"/>
+        </w:rPr>
+        <w:t xml:space="preserve">from different machines, having the same amount of operations and functionality. </w:t>
+      </w:r>
+      <w:r>
+        <w:rPr>
+          <w:sz w:val="24"/>
+          <w:szCs w:val="24"/>
+          <w:lang w:val="en-US"/>
+        </w:rPr>
+        <w:t>Of course, the user can rely only on himself during the operation execution, the system doesn’t allow to avoid all the possible errors, but</w:t>
+      </w:r>
+      <w:r>
+        <w:rPr>
+          <w:sz w:val="24"/>
+          <w:szCs w:val="24"/>
+          <w:lang w:val="en-US"/>
+        </w:rPr>
+        <w:t xml:space="preserve"> some</w:t>
+      </w:r>
+      <w:r>
+        <w:rPr>
+          <w:sz w:val="24"/>
+          <w:szCs w:val="24"/>
+          <w:lang w:val="en-US"/>
+        </w:rPr>
+        <w:t xml:space="preserve"> errors from the user side </w:t>
+      </w:r>
+      <w:r>
+        <w:rPr>
+          <w:sz w:val="24"/>
+          <w:szCs w:val="24"/>
+          <w:lang w:val="en-US"/>
+        </w:rPr>
+        <w:t xml:space="preserve">are caught and showed in the Results tab of the multi-page editor. </w:t>
+      </w:r>
     </w:p>
     <w:p>
       <w:pPr>
@@ -13027,6 +13588,46 @@
           <w:lang w:val="en-US"/>
         </w:rPr>
       </w:pPr>
+      <w:r>
+        <w:rPr>
+          <w:sz w:val="24"/>
+          <w:szCs w:val="24"/>
+          <w:lang w:val="en-US"/>
+        </w:rPr>
+        <w:t xml:space="preserve">To conclude, the availability attribute of the plugin was showed for two points of view – within the system itself and within several operation systems. </w:t>
+      </w:r>
+      <w:r>
+        <w:rPr>
+          <w:sz w:val="24"/>
+          <w:szCs w:val="24"/>
+          <w:lang w:val="en-US"/>
+        </w:rPr>
+        <w:t xml:space="preserve">According to the information above, the plugin may be considered as reliable </w:t>
+      </w:r>
+      <w:r>
+        <w:rPr>
+          <w:sz w:val="24"/>
+          <w:szCs w:val="24"/>
+          <w:lang w:val="en-US"/>
+        </w:rPr>
+        <w:t xml:space="preserve">software, which provides the user with </w:t>
+      </w:r>
+      <w:r>
+        <w:rPr>
+          <w:sz w:val="24"/>
+          <w:szCs w:val="24"/>
+          <w:lang w:val="en-US"/>
+        </w:rPr>
+        <w:t>access to internal elements of Event-B model all the time.</w:t>
+      </w:r>
+      <w:r>
+        <w:rPr>
+          <w:sz w:val="24"/>
+          <w:szCs w:val="24"/>
+          <w:lang w:val="en-US"/>
+        </w:rPr>
+        <w:t xml:space="preserve"> </w:t>
+      </w:r>
     </w:p>
     <w:p>
       <w:pPr>
@@ -13045,7 +13646,1396 @@
           <w:szCs w:val="24"/>
           <w:lang w:val="en-US"/>
         </w:rPr>
+        <w:t>3.4</w:t>
+      </w:r>
+      <w:r>
+        <w:rPr>
+          <w:b/>
+          <w:sz w:val="24"/>
+          <w:szCs w:val="24"/>
+          <w:lang w:val="en-US"/>
+        </w:rPr>
+        <w:t>.2 Reliability attribute</w:t>
+      </w:r>
+    </w:p>
+    <w:p>
+      <w:pPr>
+        <w:jc w:val="both"/>
+        <w:rPr>
+          <w:sz w:val="24"/>
+          <w:szCs w:val="24"/>
+          <w:lang w:val="en-US"/>
+        </w:rPr>
+      </w:pPr>
+      <w:r>
+        <w:rPr>
+          <w:sz w:val="24"/>
+          <w:szCs w:val="24"/>
+          <w:lang w:val="en-US"/>
+        </w:rPr>
+        <w:t xml:space="preserve">Reliability is an </w:t>
+      </w:r>
+      <w:r>
+        <w:rPr>
+          <w:sz w:val="24"/>
+          <w:szCs w:val="24"/>
+          <w:lang w:val="en-US"/>
+        </w:rPr>
+        <w:t>ability to perform as required, without failure, for a given time interval, under given conditions</w:t>
+      </w:r>
+      <w:r>
+        <w:rPr>
+          <w:sz w:val="24"/>
+          <w:szCs w:val="24"/>
+          <w:lang w:val="en-US"/>
+        </w:rPr>
+        <w:t xml:space="preserve"> [9]. </w:t>
+      </w:r>
+      <w:r>
+        <w:rPr>
+          <w:sz w:val="24"/>
+          <w:szCs w:val="24"/>
+          <w:lang w:val="en-US"/>
+        </w:rPr>
+        <w:t xml:space="preserve">The correspondence to this attribute could be </w:t>
+      </w:r>
+      <w:r>
+        <w:rPr>
+          <w:sz w:val="24"/>
+          <w:szCs w:val="24"/>
+          <w:lang w:val="en-US"/>
+        </w:rPr>
+        <w:t xml:space="preserve">traced according to the requirements </w:t>
+      </w:r>
+      <w:r>
+        <w:rPr>
+          <w:b/>
+          <w:sz w:val="24"/>
+          <w:szCs w:val="24"/>
+          <w:lang w:val="en-US"/>
+        </w:rPr>
+        <w:t>R2</w:t>
+      </w:r>
+      <w:r>
+        <w:rPr>
+          <w:sz w:val="24"/>
+          <w:szCs w:val="24"/>
+          <w:lang w:val="en-US"/>
+        </w:rPr>
+        <w:t>,</w:t>
+      </w:r>
+      <w:r>
+        <w:rPr>
+          <w:sz w:val="24"/>
+          <w:szCs w:val="24"/>
+          <w:lang w:val="en-US"/>
+        </w:rPr>
+        <w:t xml:space="preserve"> </w:t>
+      </w:r>
+      <w:r>
+        <w:rPr>
+          <w:b/>
+          <w:sz w:val="24"/>
+          <w:szCs w:val="24"/>
+          <w:lang w:val="en-US"/>
+        </w:rPr>
+        <w:t>R3</w:t>
+      </w:r>
+      <w:r>
+        <w:rPr>
+          <w:sz w:val="24"/>
+          <w:szCs w:val="24"/>
+          <w:lang w:val="en-US"/>
+        </w:rPr>
+        <w:t xml:space="preserve"> and </w:t>
+      </w:r>
+      <w:r>
+        <w:rPr>
+          <w:b/>
+          <w:sz w:val="24"/>
+          <w:szCs w:val="24"/>
+          <w:lang w:val="en-US"/>
+        </w:rPr>
+        <w:t>R4</w:t>
+      </w:r>
+      <w:r>
+        <w:rPr>
+          <w:sz w:val="24"/>
+          <w:szCs w:val="24"/>
+          <w:lang w:val="en-US"/>
+        </w:rPr>
+        <w:t>, mentioned in Section 3.1.</w:t>
+      </w:r>
+      <w:r>
+        <w:rPr>
+          <w:sz w:val="24"/>
+          <w:szCs w:val="24"/>
+          <w:lang w:val="en-US"/>
+        </w:rPr>
+        <w:t xml:space="preserve"> The requirement </w:t>
+      </w:r>
+      <w:r>
+        <w:rPr>
+          <w:b/>
+          <w:sz w:val="24"/>
+          <w:szCs w:val="24"/>
+          <w:lang w:val="en-US"/>
+        </w:rPr>
+        <w:t>R2</w:t>
+      </w:r>
+      <w:r>
+        <w:rPr>
+          <w:sz w:val="24"/>
+          <w:szCs w:val="24"/>
+          <w:lang w:val="en-US"/>
+        </w:rPr>
+        <w:t xml:space="preserve"> describes the first factor of reliability – </w:t>
+      </w:r>
+      <w:r>
+        <w:rPr>
+          <w:i/>
+          <w:sz w:val="24"/>
+          <w:szCs w:val="24"/>
+          <w:lang w:val="en-US"/>
+        </w:rPr>
+        <w:t>correctness</w:t>
+      </w:r>
+      <w:r>
+        <w:rPr>
+          <w:sz w:val="24"/>
+          <w:szCs w:val="24"/>
+          <w:lang w:val="en-US"/>
+        </w:rPr>
+        <w:t>. It sounds like “</w:t>
+      </w:r>
+      <w:r>
+        <w:rPr>
+          <w:sz w:val="24"/>
+          <w:szCs w:val="24"/>
+          <w:lang w:val="en-US"/>
+        </w:rPr>
+        <w:t>The plugin should allow the user to rename Event-B elements and compose machines</w:t>
+      </w:r>
+      <w:r>
+        <w:rPr>
+          <w:sz w:val="24"/>
+          <w:szCs w:val="24"/>
+          <w:lang w:val="en-US"/>
+        </w:rPr>
+        <w:t>” and describes the main functionality of the system.</w:t>
+      </w:r>
+      <w:r>
+        <w:rPr>
+          <w:sz w:val="24"/>
+          <w:szCs w:val="24"/>
+          <w:lang w:val="en-US"/>
+        </w:rPr>
+        <w:t xml:space="preserve"> </w:t>
+      </w:r>
+      <w:r>
+        <w:rPr>
+          <w:sz w:val="24"/>
+          <w:szCs w:val="24"/>
+          <w:lang w:val="en-US"/>
+        </w:rPr>
+        <w:t xml:space="preserve">The correctness of the system is provided by execution of the system according to the specification. </w:t>
+      </w:r>
+      <w:r>
+        <w:rPr>
+          <w:sz w:val="24"/>
+          <w:szCs w:val="24"/>
+          <w:lang w:val="en-US"/>
+        </w:rPr>
+        <w:t xml:space="preserve">The requirement </w:t>
+      </w:r>
+      <w:r>
+        <w:rPr>
+          <w:b/>
+          <w:sz w:val="24"/>
+          <w:szCs w:val="24"/>
+          <w:lang w:val="en-US"/>
+        </w:rPr>
+        <w:t>R3</w:t>
+      </w:r>
+      <w:r>
+        <w:rPr>
+          <w:sz w:val="24"/>
+          <w:szCs w:val="24"/>
+          <w:lang w:val="en-US"/>
+        </w:rPr>
+        <w:t xml:space="preserve"> sounds like “</w:t>
+      </w:r>
+      <w:r>
+        <w:rPr>
+          <w:sz w:val="24"/>
+          <w:szCs w:val="24"/>
+          <w:lang w:val="en-US"/>
+        </w:rPr>
+        <w:t>The plugin should not allow to make changes if the input is incorrect</w:t>
+      </w:r>
+      <w:r>
+        <w:rPr>
+          <w:sz w:val="24"/>
+          <w:szCs w:val="24"/>
+          <w:lang w:val="en-US"/>
+        </w:rPr>
+        <w:t xml:space="preserve">”. This requirement confirms the </w:t>
+      </w:r>
+      <w:r>
+        <w:rPr>
+          <w:sz w:val="24"/>
+          <w:szCs w:val="24"/>
+          <w:lang w:val="en-US"/>
+        </w:rPr>
+        <w:t>second</w:t>
+      </w:r>
+      <w:r>
+        <w:rPr>
+          <w:sz w:val="24"/>
+          <w:szCs w:val="24"/>
+          <w:lang w:val="en-US"/>
+        </w:rPr>
+        <w:t xml:space="preserve"> factor of the reliability – </w:t>
+      </w:r>
+      <w:r>
+        <w:rPr>
+          <w:i/>
+          <w:sz w:val="24"/>
+          <w:szCs w:val="24"/>
+          <w:lang w:val="en-US"/>
+        </w:rPr>
+        <w:t>robustness</w:t>
+      </w:r>
+      <w:r>
+        <w:rPr>
+          <w:sz w:val="24"/>
+          <w:szCs w:val="24"/>
+          <w:lang w:val="en-US"/>
+        </w:rPr>
+        <w:t xml:space="preserve">. </w:t>
+      </w:r>
+      <w:r>
+        <w:rPr>
+          <w:sz w:val="24"/>
+          <w:szCs w:val="24"/>
+          <w:lang w:val="en-US"/>
+        </w:rPr>
+        <w:t xml:space="preserve">This factor helps to prevent damages if the use of the system is outside the specification. </w:t>
+      </w:r>
+      <w:r>
+        <w:rPr>
+          <w:sz w:val="24"/>
+          <w:szCs w:val="24"/>
+          <w:lang w:val="en-US"/>
+        </w:rPr>
+        <w:t xml:space="preserve">The plugin shows a warning message about the incorrect input, but doesn’t make changes in the system. The </w:t>
+      </w:r>
+      <w:r>
+        <w:rPr>
+          <w:sz w:val="24"/>
+          <w:szCs w:val="24"/>
+          <w:lang w:val="en-US"/>
+        </w:rPr>
+        <w:t>third</w:t>
+      </w:r>
+      <w:r>
+        <w:rPr>
+          <w:sz w:val="24"/>
+          <w:szCs w:val="24"/>
+          <w:lang w:val="en-US"/>
+        </w:rPr>
+        <w:t xml:space="preserve"> requirement </w:t>
+      </w:r>
+      <w:r>
+        <w:rPr>
+          <w:b/>
+          <w:sz w:val="24"/>
+          <w:szCs w:val="24"/>
+          <w:lang w:val="en-US"/>
+        </w:rPr>
+        <w:t>R4</w:t>
+      </w:r>
+      <w:r>
+        <w:rPr>
+          <w:sz w:val="24"/>
+          <w:szCs w:val="24"/>
+          <w:lang w:val="en-US"/>
+        </w:rPr>
+        <w:t>, which states that “</w:t>
+      </w:r>
+      <w:r>
+        <w:rPr>
+          <w:sz w:val="24"/>
+          <w:szCs w:val="24"/>
+          <w:lang w:val="en-US"/>
+        </w:rPr>
+        <w:t>The plugin should give</w:t>
+      </w:r>
+      <w:r>
+        <w:rPr>
+          <w:sz w:val="24"/>
+          <w:szCs w:val="24"/>
+          <w:lang w:val="en-US"/>
+        </w:rPr>
+        <w:t xml:space="preserve"> the</w:t>
+      </w:r>
+      <w:r>
+        <w:rPr>
+          <w:sz w:val="24"/>
+          <w:szCs w:val="24"/>
+          <w:lang w:val="en-US"/>
+        </w:rPr>
+        <w:t xml:space="preserve"> </w:t>
+      </w:r>
+      <w:r>
+        <w:rPr>
+          <w:sz w:val="24"/>
+          <w:szCs w:val="24"/>
+          <w:lang w:val="en-US"/>
+        </w:rPr>
         <w:lastRenderedPageBreak/>
+        <w:t>user information about incorrect data input</w:t>
+      </w:r>
+      <w:r>
+        <w:rPr>
+          <w:sz w:val="24"/>
+          <w:szCs w:val="24"/>
+          <w:lang w:val="en-US"/>
+        </w:rPr>
+        <w:t>”</w:t>
+      </w:r>
+      <w:r>
+        <w:rPr>
+          <w:sz w:val="24"/>
+          <w:szCs w:val="24"/>
+          <w:lang w:val="en-US"/>
+        </w:rPr>
+        <w:t>,</w:t>
+      </w:r>
+      <w:r>
+        <w:rPr>
+          <w:sz w:val="24"/>
+          <w:szCs w:val="24"/>
+          <w:lang w:val="en-US"/>
+        </w:rPr>
+        <w:t xml:space="preserve"> provides</w:t>
+      </w:r>
+      <w:r>
+        <w:rPr>
+          <w:sz w:val="24"/>
+          <w:szCs w:val="24"/>
+          <w:lang w:val="en-US"/>
+        </w:rPr>
+        <w:t xml:space="preserve"> the </w:t>
+      </w:r>
+      <w:r>
+        <w:rPr>
+          <w:sz w:val="24"/>
+          <w:szCs w:val="24"/>
+          <w:lang w:val="en-US"/>
+        </w:rPr>
+        <w:t>third</w:t>
+      </w:r>
+      <w:r>
+        <w:rPr>
+          <w:sz w:val="24"/>
+          <w:szCs w:val="24"/>
+          <w:lang w:val="en-US"/>
+        </w:rPr>
+        <w:t xml:space="preserve"> factor of the reliability – </w:t>
+      </w:r>
+      <w:r>
+        <w:rPr>
+          <w:i/>
+          <w:sz w:val="24"/>
+          <w:szCs w:val="24"/>
+          <w:lang w:val="en-US"/>
+        </w:rPr>
+        <w:t>security</w:t>
+      </w:r>
+      <w:r>
+        <w:rPr>
+          <w:sz w:val="24"/>
+          <w:szCs w:val="24"/>
+          <w:lang w:val="en-US"/>
+        </w:rPr>
+        <w:t xml:space="preserve">. </w:t>
+      </w:r>
+      <w:r>
+        <w:rPr>
+          <w:sz w:val="24"/>
+          <w:szCs w:val="24"/>
+          <w:lang w:val="en-US"/>
+        </w:rPr>
+        <w:t xml:space="preserve">This requirement </w:t>
+      </w:r>
+      <w:r>
+        <w:rPr>
+          <w:sz w:val="24"/>
+          <w:szCs w:val="24"/>
+          <w:lang w:val="en-US"/>
+        </w:rPr>
+        <w:t>prevents not only damage caused by deliberately use of the system outside the specification, but also unintended incorrect use of the system</w:t>
+      </w:r>
+      <w:r>
+        <w:rPr>
+          <w:sz w:val="24"/>
+          <w:szCs w:val="24"/>
+          <w:lang w:val="en-US"/>
+        </w:rPr>
+        <w:t xml:space="preserve"> by the user</w:t>
+      </w:r>
+      <w:r>
+        <w:rPr>
+          <w:sz w:val="24"/>
+          <w:szCs w:val="24"/>
+          <w:lang w:val="en-US"/>
+        </w:rPr>
+        <w:t>.</w:t>
+      </w:r>
+    </w:p>
+    <w:p>
+      <w:pPr>
+        <w:jc w:val="both"/>
+        <w:rPr>
+          <w:b/>
+          <w:sz w:val="24"/>
+          <w:szCs w:val="24"/>
+          <w:lang w:val="en-US"/>
+        </w:rPr>
+      </w:pPr>
+      <w:r>
+        <w:rPr>
+          <w:b/>
+          <w:sz w:val="24"/>
+          <w:szCs w:val="24"/>
+          <w:lang w:val="en-US"/>
+        </w:rPr>
+        <w:t>Incorrect data</w:t>
+      </w:r>
+      <w:r>
+        <w:rPr>
+          <w:b/>
+          <w:sz w:val="24"/>
+          <w:szCs w:val="24"/>
+          <w:lang w:val="en-US"/>
+        </w:rPr>
+        <w:t xml:space="preserve"> input</w:t>
+      </w:r>
+    </w:p>
+    <w:p>
+      <w:pPr>
+        <w:jc w:val="both"/>
+        <w:rPr>
+          <w:sz w:val="24"/>
+          <w:szCs w:val="24"/>
+          <w:lang w:val="en-US"/>
+        </w:rPr>
+      </w:pPr>
+      <w:r>
+        <w:rPr>
+          <w:sz w:val="24"/>
+          <w:szCs w:val="24"/>
+          <w:lang w:val="en-US"/>
+        </w:rPr>
+        <w:t xml:space="preserve">Despite the fact that all factors of reliability were considered in system requirements, the situation </w:t>
+      </w:r>
+      <w:r>
+        <w:rPr>
+          <w:sz w:val="24"/>
+          <w:szCs w:val="24"/>
+          <w:lang w:val="en-US"/>
+        </w:rPr>
+        <w:t xml:space="preserve">when the user enters incorrect data still can occur. </w:t>
+      </w:r>
+      <w:r>
+        <w:rPr>
+          <w:sz w:val="24"/>
+          <w:szCs w:val="24"/>
+          <w:lang w:val="en-US"/>
+        </w:rPr>
+        <w:t>It is almost impossible to avoid incorrect data input from the user, as the names of all elements in Event-B model are</w:t>
+      </w:r>
+      <w:r>
+        <w:rPr>
+          <w:sz w:val="24"/>
+          <w:szCs w:val="24"/>
+          <w:lang w:val="en-US"/>
+        </w:rPr>
+        <w:t xml:space="preserve"> </w:t>
+      </w:r>
+      <w:r>
+        <w:rPr>
+          <w:sz w:val="24"/>
+          <w:szCs w:val="24"/>
+          <w:lang w:val="en-US"/>
+        </w:rPr>
+        <w:t>in the responsibility of the user. There is no spel</w:t>
+      </w:r>
+      <w:r>
+        <w:rPr>
+          <w:sz w:val="24"/>
+          <w:szCs w:val="24"/>
+          <w:lang w:val="en-US"/>
+        </w:rPr>
+        <w:t xml:space="preserve">ling check in multi-page editor, so </w:t>
+      </w:r>
+      <w:r>
+        <w:rPr>
+          <w:sz w:val="24"/>
+          <w:szCs w:val="24"/>
+          <w:lang w:val="en-US"/>
+        </w:rPr>
+        <w:t xml:space="preserve">the user should be very careful while entering new or existing names. </w:t>
+      </w:r>
+      <w:r>
+        <w:rPr>
+          <w:sz w:val="24"/>
+          <w:szCs w:val="24"/>
+          <w:lang w:val="en-US"/>
+        </w:rPr>
+        <w:t>Even in the situation when the user entered incorrect new name and noticed it after the execution, he always can delete incorrect element from the model and execute the command with correct data again.</w:t>
+      </w:r>
+      <w:r>
+        <w:rPr>
+          <w:sz w:val="24"/>
+          <w:szCs w:val="24"/>
+          <w:lang w:val="en-US"/>
+        </w:rPr>
+        <w:t xml:space="preserve"> The high speed of the operations execution allows the user </w:t>
+      </w:r>
+      <w:r>
+        <w:rPr>
+          <w:sz w:val="24"/>
+          <w:szCs w:val="24"/>
+          <w:lang w:val="en-US"/>
+        </w:rPr>
+        <w:t>to call them quite frequently without any delays.</w:t>
+      </w:r>
+    </w:p>
+    <w:p>
+      <w:pPr>
+        <w:jc w:val="both"/>
+        <w:rPr>
+          <w:sz w:val="24"/>
+          <w:szCs w:val="24"/>
+          <w:lang w:val="en-US"/>
+        </w:rPr>
+      </w:pPr>
+      <w:r>
+        <w:rPr>
+          <w:sz w:val="24"/>
+          <w:szCs w:val="24"/>
+          <w:lang w:val="en-US"/>
+        </w:rPr>
+        <w:t>One of the most frequent examples of</w:t>
+      </w:r>
+      <w:r>
+        <w:rPr>
+          <w:sz w:val="24"/>
+          <w:szCs w:val="24"/>
+          <w:lang w:val="en-US"/>
+        </w:rPr>
+        <w:t xml:space="preserve"> the</w:t>
+      </w:r>
+      <w:r>
+        <w:rPr>
+          <w:sz w:val="24"/>
+          <w:szCs w:val="24"/>
+          <w:lang w:val="en-US"/>
+        </w:rPr>
+        <w:t xml:space="preserve"> incorrect input is the violation of the language syntax rules. </w:t>
+      </w:r>
+      <w:r>
+        <w:rPr>
+          <w:sz w:val="24"/>
+          <w:szCs w:val="24"/>
+          <w:lang w:val="en-US"/>
+        </w:rPr>
+        <w:t xml:space="preserve">The created plugin supports a scriptable language, which has certain rules required for calling proper methods. These rules are </w:t>
+      </w:r>
+      <w:r>
+        <w:rPr>
+          <w:sz w:val="24"/>
+          <w:szCs w:val="24"/>
+          <w:lang w:val="en-US"/>
+        </w:rPr>
+        <w:t xml:space="preserve">defined for each operation and the misspelling even of one word or </w:t>
+      </w:r>
+      <w:r>
+        <w:rPr>
+          <w:sz w:val="24"/>
+          <w:szCs w:val="24"/>
+          <w:lang w:val="en-US"/>
+        </w:rPr>
+        <w:t>incorrect order of words in command can cause error</w:t>
+      </w:r>
+      <w:r>
+        <w:rPr>
+          <w:sz w:val="24"/>
+          <w:szCs w:val="24"/>
+          <w:lang w:val="en-US"/>
+        </w:rPr>
+        <w:t>s</w:t>
+      </w:r>
+      <w:r>
+        <w:rPr>
+          <w:sz w:val="24"/>
+          <w:szCs w:val="24"/>
+          <w:lang w:val="en-US"/>
+        </w:rPr>
+        <w:t xml:space="preserve"> in the execution.</w:t>
+      </w:r>
+      <w:r>
+        <w:rPr>
+          <w:sz w:val="24"/>
+          <w:szCs w:val="24"/>
+          <w:lang w:val="en-US"/>
+        </w:rPr>
+        <w:t xml:space="preserve"> As was mentioned in the previous sections, the operation of </w:t>
+      </w:r>
+      <w:r>
+        <w:rPr>
+          <w:sz w:val="24"/>
+          <w:szCs w:val="24"/>
+          <w:lang w:val="en-US"/>
+        </w:rPr>
+        <w:t>renami</w:t>
+      </w:r>
+      <w:r>
+        <w:rPr>
+          <w:sz w:val="24"/>
+          <w:szCs w:val="24"/>
+          <w:lang w:val="en-US"/>
+        </w:rPr>
+        <w:t>ng can be written in two variations</w:t>
+      </w:r>
+      <w:r>
+        <w:rPr>
+          <w:sz w:val="24"/>
+          <w:szCs w:val="24"/>
+          <w:lang w:val="en-US"/>
+        </w:rPr>
+        <w:t>: for machines/contexts and for their elements.</w:t>
+      </w:r>
+      <w:r>
+        <w:rPr>
+          <w:sz w:val="24"/>
+          <w:szCs w:val="24"/>
+          <w:lang w:val="en-US"/>
+        </w:rPr>
+        <w:t xml:space="preserve"> </w:t>
+      </w:r>
+      <w:r>
+        <w:rPr>
+          <w:sz w:val="24"/>
+          <w:szCs w:val="24"/>
+          <w:lang w:val="en-US"/>
+        </w:rPr>
+        <w:t xml:space="preserve">It is very important to keep the correct order of the words in this operation as these two variations of the renaming call two different types of renaming. </w:t>
+      </w:r>
+      <w:r>
+        <w:rPr>
+          <w:sz w:val="24"/>
+          <w:szCs w:val="24"/>
+          <w:lang w:val="en-US"/>
+        </w:rPr>
+        <w:t xml:space="preserve">The same situation holds for two other operations. They can only be called if the command is written properly. </w:t>
+      </w:r>
+      <w:r>
+        <w:rPr>
+          <w:sz w:val="24"/>
+          <w:szCs w:val="24"/>
+          <w:lang w:val="en-US"/>
+        </w:rPr>
+        <w:t>Even wrong case of commands causes errors in the execution. The user is responsible for correct call of functions and name specifying</w:t>
+      </w:r>
+      <w:r>
+        <w:rPr>
+          <w:sz w:val="24"/>
+          <w:szCs w:val="24"/>
+          <w:lang w:val="en-US"/>
+        </w:rPr>
+        <w:t>, which influence on correct execution of the whole system and changes in the structure of Event-B model.</w:t>
+      </w:r>
+    </w:p>
+    <w:p>
+      <w:pPr>
+        <w:jc w:val="both"/>
+        <w:rPr>
+          <w:b/>
+          <w:sz w:val="24"/>
+          <w:szCs w:val="24"/>
+          <w:lang w:val="en-US"/>
+        </w:rPr>
+      </w:pPr>
+      <w:r>
+        <w:rPr>
+          <w:b/>
+          <w:sz w:val="24"/>
+          <w:szCs w:val="24"/>
+          <w:lang w:val="en-US"/>
+        </w:rPr>
+        <w:t>3.4</w:t>
+      </w:r>
+      <w:r>
+        <w:rPr>
+          <w:b/>
+          <w:sz w:val="24"/>
+          <w:szCs w:val="24"/>
+          <w:lang w:val="en-US"/>
+        </w:rPr>
+        <w:t>.3 Maintainability attribute</w:t>
+      </w:r>
+    </w:p>
+    <w:p>
+      <w:pPr>
+        <w:jc w:val="both"/>
+        <w:rPr>
+          <w:sz w:val="24"/>
+          <w:szCs w:val="24"/>
+          <w:lang w:val="en-US"/>
+        </w:rPr>
+      </w:pPr>
+      <w:r>
+        <w:rPr>
+          <w:sz w:val="24"/>
+          <w:szCs w:val="24"/>
+          <w:lang w:val="en-US"/>
+        </w:rPr>
+        <w:t xml:space="preserve">Maintainability is an </w:t>
+      </w:r>
+      <w:r>
+        <w:rPr>
+          <w:sz w:val="24"/>
+          <w:szCs w:val="24"/>
+          <w:lang w:val="en-US"/>
+        </w:rPr>
+        <w:t>ability to be retained in, or restored to a state to perform as required, under given conditions of use and maintenance</w:t>
+      </w:r>
+      <w:r>
+        <w:rPr>
+          <w:sz w:val="24"/>
+          <w:szCs w:val="24"/>
+          <w:lang w:val="en-US"/>
+        </w:rPr>
+        <w:t xml:space="preserve"> [9]. This </w:t>
+      </w:r>
+      <w:r>
+        <w:rPr>
+          <w:sz w:val="24"/>
+          <w:szCs w:val="24"/>
+          <w:lang w:val="en-US"/>
+        </w:rPr>
+        <w:t>is a characteristic</w:t>
+      </w:r>
+      <w:r>
+        <w:rPr>
+          <w:sz w:val="24"/>
+          <w:szCs w:val="24"/>
+          <w:lang w:val="en-US"/>
+        </w:rPr>
+        <w:t xml:space="preserve">, which can be evaluated after some time </w:t>
+      </w:r>
+      <w:r>
+        <w:rPr>
+          <w:sz w:val="24"/>
+          <w:szCs w:val="24"/>
+          <w:lang w:val="en-US"/>
+        </w:rPr>
+        <w:t>of the use of software. Technologies nowadays change so fast, so it is quite difficult to say how much will requirements to software change after certain period of time.</w:t>
+      </w:r>
+      <w:r>
+        <w:rPr>
+          <w:sz w:val="24"/>
+          <w:szCs w:val="24"/>
+          <w:lang w:val="en-US"/>
+        </w:rPr>
+        <w:t xml:space="preserve"> </w:t>
+      </w:r>
+      <w:r>
+        <w:rPr>
+          <w:sz w:val="24"/>
+          <w:szCs w:val="24"/>
+          <w:lang w:val="en-US"/>
+        </w:rPr>
+        <w:t xml:space="preserve">Some of them could become outdated and </w:t>
+      </w:r>
+      <w:r>
+        <w:rPr>
+          <w:sz w:val="24"/>
+          <w:szCs w:val="24"/>
+          <w:lang w:val="en-US"/>
+        </w:rPr>
+        <w:t xml:space="preserve">will be required to change, some new requirements could appear. </w:t>
+      </w:r>
+      <w:r>
+        <w:rPr>
+          <w:sz w:val="24"/>
+          <w:szCs w:val="24"/>
+          <w:lang w:val="en-US"/>
+        </w:rPr>
+        <w:t xml:space="preserve"> </w:t>
+      </w:r>
+      <w:r>
+        <w:rPr>
+          <w:sz w:val="24"/>
+          <w:szCs w:val="24"/>
+          <w:lang w:val="en-US"/>
+        </w:rPr>
+        <w:t>One of the possible solutions of this problem could be an open source platform.</w:t>
+      </w:r>
+    </w:p>
+    <w:p>
+      <w:pPr>
+        <w:jc w:val="both"/>
+        <w:rPr>
+          <w:b/>
+          <w:sz w:val="24"/>
+          <w:szCs w:val="24"/>
+          <w:lang w:val="en-US"/>
+        </w:rPr>
+      </w:pPr>
+      <w:r>
+        <w:rPr>
+          <w:b/>
+          <w:sz w:val="24"/>
+          <w:szCs w:val="24"/>
+          <w:lang w:val="en-US"/>
+        </w:rPr>
+        <w:t>Open source</w:t>
+      </w:r>
+    </w:p>
+    <w:p>
+      <w:pPr>
+        <w:jc w:val="both"/>
+        <w:rPr>
+          <w:sz w:val="24"/>
+          <w:szCs w:val="24"/>
+          <w:lang w:val="en-US"/>
+        </w:rPr>
+      </w:pPr>
+      <w:r>
+        <w:rPr>
+          <w:sz w:val="24"/>
+          <w:szCs w:val="24"/>
+          <w:lang w:val="en-US"/>
+        </w:rPr>
+        <w:t xml:space="preserve">Software development nowadays is completely different </w:t>
+      </w:r>
+      <w:r>
+        <w:rPr>
+          <w:sz w:val="24"/>
+          <w:szCs w:val="24"/>
+          <w:lang w:val="en-US"/>
+        </w:rPr>
+        <w:t xml:space="preserve">compare </w:t>
+      </w:r>
+      <w:r>
+        <w:rPr>
+          <w:sz w:val="24"/>
+          <w:szCs w:val="24"/>
+          <w:lang w:val="en-US"/>
+        </w:rPr>
+        <w:t xml:space="preserve">to </w:t>
+      </w:r>
+      <w:r>
+        <w:rPr>
+          <w:sz w:val="24"/>
+          <w:szCs w:val="24"/>
+          <w:lang w:val="en-US"/>
+        </w:rPr>
+        <w:t xml:space="preserve">software development even 10 years ago. A lot of open source projects appear and all developments interested in particular field of development can take part in </w:t>
+      </w:r>
+      <w:r>
+        <w:rPr>
+          <w:rFonts w:hint="eastAsia"/>
+          <w:sz w:val="24"/>
+          <w:szCs w:val="24"/>
+          <w:lang w:val="en-US"/>
+        </w:rPr>
+        <w:t>it</w:t>
+      </w:r>
+      <w:r>
+        <w:rPr>
+          <w:sz w:val="24"/>
+          <w:szCs w:val="24"/>
+          <w:lang w:val="en-US"/>
+        </w:rPr>
+        <w:t xml:space="preserve">. This allows developers from all over the world to work on </w:t>
+      </w:r>
+      <w:r>
+        <w:rPr>
+          <w:sz w:val="24"/>
+          <w:szCs w:val="24"/>
+          <w:lang w:val="en-US"/>
+        </w:rPr>
+        <w:t xml:space="preserve">important problems of the humanity and maintain projects, which haven’t any sponsorship from big companies. </w:t>
+      </w:r>
+      <w:r>
+        <w:rPr>
+          <w:sz w:val="24"/>
+          <w:szCs w:val="24"/>
+          <w:lang w:val="en-US"/>
+        </w:rPr>
+        <w:t xml:space="preserve">We believe that open source projects increased the maintainability of software. This project will be maintained by developers, interested in formal languages standardization and </w:t>
+      </w:r>
+      <w:r>
+        <w:rPr>
+          <w:sz w:val="24"/>
+          <w:szCs w:val="24"/>
+          <w:lang w:val="en-US"/>
+        </w:rPr>
+        <w:t>searching for the current development</w:t>
+      </w:r>
+      <w:r>
+        <w:rPr>
+          <w:sz w:val="24"/>
+          <w:szCs w:val="24"/>
+          <w:lang w:val="en-US"/>
+        </w:rPr>
+        <w:t xml:space="preserve"> decisions</w:t>
+      </w:r>
+      <w:r>
+        <w:rPr>
+          <w:sz w:val="24"/>
+          <w:szCs w:val="24"/>
+          <w:lang w:val="en-US"/>
+        </w:rPr>
+        <w:t>.</w:t>
+      </w:r>
+      <w:r>
+        <w:rPr>
+          <w:sz w:val="24"/>
+          <w:szCs w:val="24"/>
+          <w:lang w:val="en-US"/>
+        </w:rPr>
+        <w:t xml:space="preserve"> The plugin is </w:t>
+      </w:r>
+      <w:r>
+        <w:rPr>
+          <w:sz w:val="24"/>
+          <w:szCs w:val="24"/>
+          <w:lang w:val="en-US"/>
+        </w:rPr>
+        <w:lastRenderedPageBreak/>
+        <w:t xml:space="preserve">stored in jar-file and could be easily used by any developer. It can be changed or completed by other operations and developed till the full functional scriptable language. </w:t>
+      </w:r>
+      <w:r>
+        <w:rPr>
+          <w:sz w:val="24"/>
+          <w:szCs w:val="24"/>
+          <w:lang w:val="en-US"/>
+        </w:rPr>
+        <w:t>Both developers and the project will have benefits of the open source status of this projects.</w:t>
+      </w:r>
+    </w:p>
+    <w:p>
+      <w:pPr>
+        <w:tabs>
+          <w:tab w:val="left" w:pos="1215"/>
+        </w:tabs>
+        <w:jc w:val="both"/>
+        <w:rPr>
+          <w:b/>
+          <w:sz w:val="24"/>
+          <w:szCs w:val="24"/>
+          <w:lang w:val="en-US"/>
+        </w:rPr>
+      </w:pPr>
+      <w:r>
+        <w:rPr>
+          <w:b/>
+          <w:sz w:val="24"/>
+          <w:szCs w:val="24"/>
+          <w:lang w:val="en-US"/>
+        </w:rPr>
+        <w:t>CHAPTER 4</w:t>
+      </w:r>
+    </w:p>
+    <w:p>
+      <w:pPr>
+        <w:tabs>
+          <w:tab w:val="left" w:pos="1215"/>
+        </w:tabs>
+        <w:jc w:val="both"/>
+        <w:rPr>
+          <w:b/>
+          <w:sz w:val="24"/>
+          <w:szCs w:val="24"/>
+          <w:lang w:val="en-US"/>
+        </w:rPr>
+      </w:pPr>
+      <w:r>
+        <w:rPr>
+          <w:b/>
+          <w:sz w:val="24"/>
+          <w:szCs w:val="24"/>
+          <w:lang w:val="en-US"/>
+        </w:rPr>
+        <w:t>Overall project evaluation</w:t>
+      </w:r>
+    </w:p>
+    <w:p>
+      <w:pPr>
+        <w:tabs>
+          <w:tab w:val="left" w:pos="1215"/>
+        </w:tabs>
+        <w:jc w:val="both"/>
+        <w:rPr>
+          <w:sz w:val="24"/>
+          <w:szCs w:val="24"/>
+          <w:lang w:val="en-US"/>
+        </w:rPr>
+      </w:pPr>
+      <w:r>
+        <w:rPr>
+          <w:sz w:val="24"/>
+          <w:szCs w:val="24"/>
+          <w:lang w:val="en-US"/>
+        </w:rPr>
+        <w:t xml:space="preserve">This chapter is dedicated to the evaluation of the contribution </w:t>
+      </w:r>
+      <w:r>
+        <w:rPr>
+          <w:sz w:val="24"/>
+          <w:szCs w:val="24"/>
+          <w:lang w:val="en-US"/>
+        </w:rPr>
+        <w:t xml:space="preserve">given by this project. This can be done by </w:t>
+      </w:r>
+      <w:r>
+        <w:rPr>
+          <w:sz w:val="24"/>
+          <w:szCs w:val="24"/>
+          <w:lang w:val="en-US"/>
+        </w:rPr>
+        <w:t>reviewing requirements mentioned in Section 3.1. The comparison of the current project and existing plugins with the same functionality will also be conducted, as well as benefits of created plugin.</w:t>
+      </w:r>
+    </w:p>
+    <w:p>
+      <w:pPr>
+        <w:tabs>
+          <w:tab w:val="left" w:pos="1215"/>
+        </w:tabs>
+        <w:jc w:val="both"/>
+        <w:rPr>
+          <w:b/>
+          <w:sz w:val="24"/>
+          <w:szCs w:val="24"/>
+          <w:lang w:val="en-US"/>
+        </w:rPr>
+      </w:pPr>
+      <w:r>
+        <w:rPr>
+          <w:b/>
+          <w:sz w:val="24"/>
+          <w:szCs w:val="24"/>
+          <w:lang w:val="en-US"/>
+        </w:rPr>
+        <w:t>4.1 Requirements</w:t>
+      </w:r>
+    </w:p>
+    <w:p>
+      <w:pPr>
+        <w:tabs>
+          <w:tab w:val="left" w:pos="1215"/>
+        </w:tabs>
+        <w:jc w:val="both"/>
+        <w:rPr>
+          <w:sz w:val="24"/>
+          <w:szCs w:val="24"/>
+          <w:lang w:val="en-US"/>
+        </w:rPr>
+      </w:pPr>
+      <w:bookmarkStart w:id="0" w:name="_GoBack"/>
+      <w:bookmarkEnd w:id="0"/>
+    </w:p>
+    <w:p>
+      <w:pPr>
+        <w:tabs>
+          <w:tab w:val="left" w:pos="1215"/>
+        </w:tabs>
+        <w:jc w:val="both"/>
+        <w:rPr>
+          <w:sz w:val="24"/>
+          <w:szCs w:val="24"/>
+          <w:lang w:val="en-US"/>
+        </w:rPr>
+      </w:pPr>
+    </w:p>
+    <w:p>
+      <w:pPr>
+        <w:tabs>
+          <w:tab w:val="left" w:pos="1215"/>
+        </w:tabs>
+        <w:jc w:val="both"/>
+        <w:rPr>
+          <w:sz w:val="24"/>
+          <w:szCs w:val="24"/>
+          <w:lang w:val="en-US"/>
+        </w:rPr>
+      </w:pPr>
+    </w:p>
+    <w:p>
+      <w:pPr>
+        <w:tabs>
+          <w:tab w:val="left" w:pos="1215"/>
+        </w:tabs>
+        <w:jc w:val="both"/>
+        <w:rPr>
+          <w:sz w:val="24"/>
+          <w:szCs w:val="24"/>
+          <w:lang w:val="en-US"/>
+        </w:rPr>
+      </w:pPr>
+    </w:p>
+    <w:p>
+      <w:pPr>
+        <w:tabs>
+          <w:tab w:val="left" w:pos="1215"/>
+        </w:tabs>
+        <w:jc w:val="both"/>
+        <w:rPr>
+          <w:sz w:val="24"/>
+          <w:szCs w:val="24"/>
+          <w:lang w:val="en-US"/>
+        </w:rPr>
+      </w:pPr>
+    </w:p>
+    <w:p>
+      <w:pPr>
+        <w:tabs>
+          <w:tab w:val="left" w:pos="1215"/>
+        </w:tabs>
+        <w:jc w:val="both"/>
+        <w:rPr>
+          <w:sz w:val="24"/>
+          <w:szCs w:val="24"/>
+          <w:lang w:val="en-US"/>
+        </w:rPr>
+      </w:pPr>
+    </w:p>
+    <w:p>
+      <w:pPr>
+        <w:tabs>
+          <w:tab w:val="left" w:pos="1215"/>
+        </w:tabs>
+        <w:jc w:val="both"/>
+        <w:rPr>
+          <w:sz w:val="24"/>
+          <w:szCs w:val="24"/>
+          <w:lang w:val="en-US"/>
+        </w:rPr>
+      </w:pPr>
+    </w:p>
+    <w:p>
+      <w:pPr>
+        <w:tabs>
+          <w:tab w:val="left" w:pos="1215"/>
+        </w:tabs>
+        <w:jc w:val="both"/>
+        <w:rPr>
+          <w:sz w:val="24"/>
+          <w:szCs w:val="24"/>
+          <w:lang w:val="en-US"/>
+        </w:rPr>
+      </w:pPr>
+    </w:p>
+    <w:p>
+      <w:pPr>
+        <w:tabs>
+          <w:tab w:val="left" w:pos="1215"/>
+        </w:tabs>
+        <w:jc w:val="both"/>
+        <w:rPr>
+          <w:sz w:val="24"/>
+          <w:szCs w:val="24"/>
+          <w:lang w:val="en-US"/>
+        </w:rPr>
+      </w:pPr>
+    </w:p>
+    <w:p>
+      <w:pPr>
+        <w:tabs>
+          <w:tab w:val="left" w:pos="1215"/>
+        </w:tabs>
+        <w:jc w:val="both"/>
+        <w:rPr>
+          <w:sz w:val="24"/>
+          <w:szCs w:val="24"/>
+          <w:lang w:val="en-US"/>
+        </w:rPr>
+      </w:pPr>
+    </w:p>
+    <w:p>
+      <w:pPr>
+        <w:tabs>
+          <w:tab w:val="left" w:pos="1215"/>
+        </w:tabs>
+        <w:jc w:val="both"/>
+        <w:rPr>
+          <w:sz w:val="24"/>
+          <w:szCs w:val="24"/>
+          <w:lang w:val="en-US"/>
+        </w:rPr>
+      </w:pPr>
+    </w:p>
+    <w:p>
+      <w:pPr>
+        <w:tabs>
+          <w:tab w:val="left" w:pos="1215"/>
+        </w:tabs>
+        <w:jc w:val="both"/>
+        <w:rPr>
+          <w:sz w:val="24"/>
+          <w:szCs w:val="24"/>
+          <w:lang w:val="en-US"/>
+        </w:rPr>
+      </w:pPr>
+    </w:p>
+    <w:p>
+      <w:pPr>
+        <w:tabs>
+          <w:tab w:val="left" w:pos="1215"/>
+        </w:tabs>
+        <w:jc w:val="both"/>
+        <w:rPr>
+          <w:sz w:val="24"/>
+          <w:szCs w:val="24"/>
+          <w:lang w:val="en-US"/>
+        </w:rPr>
+      </w:pPr>
+    </w:p>
+    <w:p>
+      <w:pPr>
+        <w:tabs>
+          <w:tab w:val="left" w:pos="1215"/>
+        </w:tabs>
+        <w:jc w:val="both"/>
+        <w:rPr>
+          <w:sz w:val="24"/>
+          <w:szCs w:val="24"/>
+          <w:lang w:val="en-US"/>
+        </w:rPr>
+      </w:pPr>
+    </w:p>
+    <w:p>
+      <w:pPr>
+        <w:tabs>
+          <w:tab w:val="left" w:pos="1215"/>
+        </w:tabs>
+        <w:jc w:val="both"/>
+        <w:rPr>
+          <w:sz w:val="24"/>
+          <w:szCs w:val="24"/>
+          <w:lang w:val="en-US"/>
+        </w:rPr>
+      </w:pPr>
+    </w:p>
+    <w:p>
+      <w:pPr>
+        <w:tabs>
+          <w:tab w:val="left" w:pos="1215"/>
+        </w:tabs>
+        <w:jc w:val="both"/>
+        <w:rPr>
+          <w:sz w:val="24"/>
+          <w:szCs w:val="24"/>
+          <w:lang w:val="en-US"/>
+        </w:rPr>
+      </w:pPr>
+    </w:p>
+    <w:p>
+      <w:pPr>
+        <w:tabs>
+          <w:tab w:val="left" w:pos="1215"/>
+        </w:tabs>
+        <w:jc w:val="both"/>
+        <w:rPr>
+          <w:sz w:val="24"/>
+          <w:szCs w:val="24"/>
+          <w:lang w:val="en-US"/>
+        </w:rPr>
+      </w:pPr>
+    </w:p>
+    <w:p>
+      <w:pPr>
+        <w:tabs>
+          <w:tab w:val="left" w:pos="1215"/>
+        </w:tabs>
+        <w:jc w:val="both"/>
+        <w:rPr>
+          <w:sz w:val="24"/>
+          <w:szCs w:val="24"/>
+          <w:lang w:val="en-US"/>
+        </w:rPr>
+      </w:pPr>
+    </w:p>
+    <w:p>
+      <w:pPr>
+        <w:tabs>
+          <w:tab w:val="left" w:pos="1215"/>
+        </w:tabs>
+        <w:jc w:val="both"/>
+        <w:rPr>
+          <w:sz w:val="24"/>
+          <w:szCs w:val="24"/>
+          <w:lang w:val="en-US"/>
+        </w:rPr>
+      </w:pPr>
+    </w:p>
+    <w:p>
+      <w:pPr>
+        <w:tabs>
+          <w:tab w:val="left" w:pos="1215"/>
+        </w:tabs>
+        <w:jc w:val="both"/>
+        <w:rPr>
+          <w:sz w:val="24"/>
+          <w:szCs w:val="24"/>
+          <w:lang w:val="en-US"/>
+        </w:rPr>
+      </w:pPr>
+    </w:p>
+    <w:p>
+      <w:pPr>
+        <w:tabs>
+          <w:tab w:val="left" w:pos="1215"/>
+        </w:tabs>
+        <w:jc w:val="both"/>
+        <w:rPr>
+          <w:sz w:val="24"/>
+          <w:szCs w:val="24"/>
+          <w:lang w:val="en-US"/>
+        </w:rPr>
+      </w:pPr>
+      <w:r>
+        <w:rPr>
+          <w:sz w:val="24"/>
+          <w:szCs w:val="24"/>
+          <w:lang w:val="en-US"/>
+        </w:rPr>
+        <w:t xml:space="preserve"> </w:t>
+      </w:r>
+    </w:p>
+    <w:p>
+      <w:pPr>
+        <w:jc w:val="both"/>
+        <w:rPr>
+          <w:b/>
+          <w:sz w:val="24"/>
+          <w:szCs w:val="24"/>
+          <w:lang w:val="en-US"/>
+        </w:rPr>
+      </w:pPr>
+      <w:r>
+        <w:rPr>
+          <w:b/>
+          <w:sz w:val="24"/>
+          <w:szCs w:val="24"/>
+          <w:lang w:val="en-US"/>
+        </w:rPr>
         <w:t>References</w:t>
       </w:r>
     </w:p>
@@ -13478,25 +15468,96 @@
           <w:szCs w:val="24"/>
           <w:lang w:val="en-US"/>
         </w:rPr>
-        <w:t xml:space="preserve"> and Peter D Mosses. CASL User Manual, volume 2900 of Lecture Notes in Computer Science. </w:t>
+        <w:t xml:space="preserve"> and Peter D Mosses. CASL User Manual, volume 2900 of Lecture Notes in Computer Science. Springer, 2004.</w:t>
+      </w:r>
+    </w:p>
+    <w:p>
+      <w:pPr>
+        <w:jc w:val="both"/>
+        <w:rPr>
+          <w:sz w:val="24"/>
+          <w:szCs w:val="24"/>
+          <w:lang w:val="en-US"/>
+        </w:rPr>
+      </w:pPr>
+      <w:r>
+        <w:rPr>
+          <w:sz w:val="24"/>
+          <w:szCs w:val="24"/>
+          <w:lang w:val="en-US"/>
+        </w:rPr>
+        <w:t>[9]</w:t>
+      </w:r>
+      <w:r>
+        <w:rPr>
+          <w:sz w:val="24"/>
+          <w:szCs w:val="24"/>
+          <w:lang w:val="en-US"/>
+        </w:rPr>
+        <w:t xml:space="preserve"> </w:t>
+      </w:r>
+      <w:r>
+        <w:rPr>
+          <w:sz w:val="24"/>
+          <w:szCs w:val="24"/>
+          <w:lang w:val="en-US"/>
+        </w:rPr>
+        <w:t>IEC</w:t>
+      </w:r>
+      <w:r>
+        <w:rPr>
+          <w:i/>
+          <w:sz w:val="24"/>
+          <w:szCs w:val="24"/>
+          <w:lang w:val="en-US"/>
+        </w:rPr>
+        <w:t>, </w:t>
       </w:r>
       <w:proofErr w:type="spellStart"/>
       <w:r>
         <w:rPr>
-          <w:sz w:val="24"/>
-          <w:szCs w:val="24"/>
-          <w:lang w:val="en-US"/>
-        </w:rPr>
-        <w:t>Springer</w:t>
+          <w:i/>
+          <w:sz w:val="24"/>
+          <w:szCs w:val="24"/>
+          <w:lang w:val="en-US"/>
+        </w:rPr>
+        <w:t>Electropedia</w:t>
       </w:r>
       <w:proofErr w:type="spellEnd"/>
       <w:r>
         <w:rPr>
-          <w:sz w:val="24"/>
-          <w:szCs w:val="24"/>
-          <w:lang w:val="en-US"/>
-        </w:rPr>
-        <w:t>, 2004.</w:t>
+          <w:i/>
+          <w:sz w:val="24"/>
+          <w:szCs w:val="24"/>
+          <w:lang w:val="en-US"/>
+        </w:rPr>
+        <w:t xml:space="preserve"> del 192 Dependability</w:t>
+      </w:r>
+      <w:r>
+        <w:rPr>
+          <w:sz w:val="24"/>
+          <w:szCs w:val="24"/>
+          <w:lang w:val="en-US"/>
+        </w:rPr>
+        <w:t>, </w:t>
+      </w:r>
+      <w:hyperlink r:id="rId19" w:history="1">
+        <w:r>
+          <w:rPr>
+            <w:sz w:val="24"/>
+            <w:szCs w:val="24"/>
+            <w:lang w:val="en-US"/>
+          </w:rPr>
+          <w:t>http://www.electropedia.org</w:t>
+        </w:r>
+      </w:hyperlink>
+      <w:r>
+        <w:rPr>
+          <w:sz w:val="24"/>
+          <w:szCs w:val="24"/>
+          <w:lang w:val="en-US"/>
+        </w:rPr>
+        <w:t>, select 192 Dependability, see 192-01-22 Dependability.</w:t>
       </w:r>
     </w:p>
     <w:sectPr>

</xml_diff>

<commit_message>
First part of the Chapter 4 was finished
</commit_message>
<xml_diff>
--- a/Thesis.docx
+++ b/Thesis.docx
@@ -3458,18 +3458,8 @@
             <w:szCs w:val="24"/>
             <w:lang w:val="en-US"/>
           </w:rPr>
-          <w:t xml:space="preserve">Jean-Raymond </w:t>
+          <w:t>Jean-Raymond Abrial</w:t>
         </w:r>
-        <w:proofErr w:type="spellStart"/>
-        <w:r>
-          <w:rPr>
-            <w:sz w:val="24"/>
-            <w:szCs w:val="24"/>
-            <w:lang w:val="en-US"/>
-          </w:rPr>
-          <w:t>Abrial</w:t>
-        </w:r>
-        <w:proofErr w:type="spellEnd"/>
       </w:hyperlink>
       <w:r>
         <w:rPr>
@@ -4611,7 +4601,6 @@
         </w:rPr>
         <w:t xml:space="preserve"> model </w:t>
       </w:r>
-      <w:proofErr w:type="gramStart"/>
       <w:r>
         <w:rPr>
           <w:sz w:val="24"/>
@@ -4628,7 +4617,6 @@
         </w:rPr>
         <w:t>,</w:t>
       </w:r>
-      <w:proofErr w:type="gramEnd"/>
       <w:r>
         <w:rPr>
           <w:sz w:val="24"/>
@@ -5541,25 +5529,7 @@
           <w:szCs w:val="24"/>
           <w:lang w:val="en-US"/>
         </w:rPr>
-        <w:t xml:space="preserve"> only to edit the text of Event-B program (Camille editor), but also to create visual representations of the models (UML-B plugin), animate proofs (</w:t>
-      </w:r>
-      <w:proofErr w:type="spellStart"/>
-      <w:r>
-        <w:rPr>
-          <w:sz w:val="24"/>
-          <w:szCs w:val="24"/>
-          <w:lang w:val="en-US"/>
-        </w:rPr>
-        <w:t>ProB</w:t>
-      </w:r>
-      <w:proofErr w:type="spellEnd"/>
-      <w:r>
-        <w:rPr>
-          <w:sz w:val="24"/>
-          <w:szCs w:val="24"/>
-          <w:lang w:val="en-US"/>
-        </w:rPr>
-        <w:t xml:space="preserve"> animator), rename model elements and make compositions of several models. </w:t>
+        <w:t xml:space="preserve"> only to edit the text of Event-B program (Camille editor), but also to create visual representations of the models (UML-B plugin), animate proofs (ProB animator), rename model elements and make compositions of several models. </w:t>
       </w:r>
       <w:r>
         <w:rPr>
@@ -5661,25 +5631,7 @@
           <w:szCs w:val="24"/>
           <w:lang w:val="en-US"/>
         </w:rPr>
-        <w:t xml:space="preserve">Sonja </w:t>
-      </w:r>
-      <w:proofErr w:type="spellStart"/>
-      <w:r>
-        <w:rPr>
-          <w:sz w:val="24"/>
-          <w:szCs w:val="24"/>
-          <w:lang w:val="en-US"/>
-        </w:rPr>
-        <w:t>Holl</w:t>
-      </w:r>
-      <w:proofErr w:type="spellEnd"/>
-      <w:r>
-        <w:rPr>
-          <w:sz w:val="24"/>
-          <w:szCs w:val="24"/>
-          <w:lang w:val="en-US"/>
-        </w:rPr>
-        <w:t xml:space="preserve"> [3]. </w:t>
+        <w:t xml:space="preserve">Sonja Holl [3]. </w:t>
       </w:r>
       <w:r>
         <w:rPr>
@@ -6731,25 +6683,7 @@
           <w:szCs w:val="24"/>
           <w:lang w:val="en-US"/>
         </w:rPr>
-        <w:t xml:space="preserve">composition plugin was developed by Ali </w:t>
-      </w:r>
-      <w:proofErr w:type="spellStart"/>
-      <w:r>
-        <w:rPr>
-          <w:sz w:val="24"/>
-          <w:szCs w:val="24"/>
-          <w:lang w:val="en-US"/>
-        </w:rPr>
-        <w:t>Gondal</w:t>
-      </w:r>
-      <w:proofErr w:type="spellEnd"/>
-      <w:r>
-        <w:rPr>
-          <w:sz w:val="24"/>
-          <w:szCs w:val="24"/>
-          <w:lang w:val="en-US"/>
-        </w:rPr>
-        <w:t xml:space="preserve"> (University of Southampton) and compatible with Rodin 2.0. This plugin allows user to build a composition model of the input models. The new model is also an Event-B model and is saved in Rodin database. </w:t>
+        <w:t xml:space="preserve">composition plugin was developed by Ali Gondal (University of Southampton) and compatible with Rodin 2.0. This plugin allows user to build a composition model of the input models. The new model is also an Event-B model and is saved in Rodin database. </w:t>
       </w:r>
       <w:r>
         <w:rPr>
@@ -8625,7 +8559,6 @@
         </w:rPr>
         <w:t xml:space="preserve"> and </w:t>
       </w:r>
-      <w:proofErr w:type="spellStart"/>
       <w:r>
         <w:rPr>
           <w:b/>
@@ -8635,7 +8568,6 @@
         </w:rPr>
         <w:t>and</w:t>
       </w:r>
-      <w:proofErr w:type="spellEnd"/>
       <w:r>
         <w:rPr>
           <w:sz w:val="24"/>
@@ -9044,7 +8976,6 @@
         </w:rPr>
         <w:t xml:space="preserve"> and </w:t>
       </w:r>
-      <w:proofErr w:type="spellStart"/>
       <w:r>
         <w:rPr>
           <w:b/>
@@ -9054,7 +8985,6 @@
         </w:rPr>
         <w:t>and</w:t>
       </w:r>
-      <w:proofErr w:type="spellEnd"/>
       <w:r>
         <w:rPr>
           <w:sz w:val="24"/>
@@ -9601,23 +9531,13 @@
         </w:rPr>
         <w:t xml:space="preserve"> </w:t>
       </w:r>
-      <w:proofErr w:type="spellStart"/>
-      <w:r>
-        <w:rPr>
-          <w:sz w:val="24"/>
-          <w:szCs w:val="24"/>
-          <w:lang w:val="en-US"/>
-        </w:rPr>
-        <w:t>CoFI</w:t>
-      </w:r>
-      <w:proofErr w:type="spellEnd"/>
-      <w:r>
-        <w:rPr>
-          <w:sz w:val="24"/>
-          <w:szCs w:val="24"/>
-          <w:lang w:val="en-US"/>
-        </w:rPr>
-        <w:t>, the Common Framework Initiative for algebraic specification and development.</w:t>
+      <w:r>
+        <w:rPr>
+          <w:sz w:val="24"/>
+          <w:szCs w:val="24"/>
+          <w:lang w:val="en-US"/>
+        </w:rPr>
+        <w:t>CoFI, the Common Framework Initiative for algebraic specification and development.</w:t>
       </w:r>
       <w:r>
         <w:rPr>
@@ -9849,25 +9769,7 @@
           <w:lang w:val="en-US"/>
         </w:rPr>
         <w:lastRenderedPageBreak/>
-        <w:t xml:space="preserve">and </w:t>
-      </w:r>
-      <w:proofErr w:type="spellStart"/>
-      <w:r>
-        <w:rPr>
-          <w:sz w:val="24"/>
-          <w:szCs w:val="24"/>
-          <w:lang w:val="en-US"/>
-        </w:rPr>
-        <w:t>Generated_Set</w:t>
-      </w:r>
-      <w:proofErr w:type="spellEnd"/>
-      <w:r>
-        <w:rPr>
-          <w:sz w:val="24"/>
-          <w:szCs w:val="24"/>
-          <w:lang w:val="en-US"/>
-        </w:rPr>
-        <w:t xml:space="preserve">. </w:t>
+        <w:t xml:space="preserve">and Generated_Set. </w:t>
       </w:r>
       <w:r>
         <w:rPr>
@@ -10595,7 +10497,6 @@
         </w:rPr>
         <w:t xml:space="preserve"> renamed into </w:t>
       </w:r>
-      <w:proofErr w:type="spellStart"/>
       <w:r>
         <w:rPr>
           <w:i/>
@@ -10603,9 +10504,16 @@
           <w:szCs w:val="24"/>
           <w:lang w:val="en-US"/>
         </w:rPr>
-        <w:t>push_onto</w:t>
-      </w:r>
-      <w:proofErr w:type="spellEnd"/>
+        <w:t>push_onto_</w:t>
+      </w:r>
+      <w:r>
+        <w:rPr>
+          <w:sz w:val="24"/>
+          <w:szCs w:val="24"/>
+          <w:lang w:val="en-US"/>
+        </w:rPr>
+        <w:t xml:space="preserve"> and finally selectors </w:t>
+      </w:r>
       <w:r>
         <w:rPr>
           <w:i/>
@@ -10613,15 +10521,15 @@
           <w:szCs w:val="24"/>
           <w:lang w:val="en-US"/>
         </w:rPr>
-        <w:t>_</w:t>
-      </w:r>
-      <w:r>
-        <w:rPr>
-          <w:sz w:val="24"/>
-          <w:szCs w:val="24"/>
-          <w:lang w:val="en-US"/>
-        </w:rPr>
-        <w:t xml:space="preserve"> and finally selectors </w:t>
+        <w:t>head</w:t>
+      </w:r>
+      <w:r>
+        <w:rPr>
+          <w:sz w:val="24"/>
+          <w:szCs w:val="24"/>
+          <w:lang w:val="en-US"/>
+        </w:rPr>
+        <w:t xml:space="preserve"> and </w:t>
       </w:r>
       <w:r>
         <w:rPr>
@@ -10630,7 +10538,24 @@
           <w:szCs w:val="24"/>
           <w:lang w:val="en-US"/>
         </w:rPr>
-        <w:t>head</w:t>
+        <w:t>tail</w:t>
+      </w:r>
+      <w:r>
+        <w:rPr>
+          <w:sz w:val="24"/>
+          <w:szCs w:val="24"/>
+          <w:lang w:val="en-US"/>
+        </w:rPr>
+        <w:t xml:space="preserve"> are renamed into </w:t>
+      </w:r>
+      <w:r>
+        <w:rPr>
+          <w:i/>
+          <w:sz w:val="24"/>
+          <w:szCs w:val="24"/>
+          <w:lang w:val="en-US"/>
+        </w:rPr>
+        <w:t>top</w:t>
       </w:r>
       <w:r>
         <w:rPr>
@@ -10647,40 +10572,6 @@
           <w:szCs w:val="24"/>
           <w:lang w:val="en-US"/>
         </w:rPr>
-        <w:t>tail</w:t>
-      </w:r>
-      <w:r>
-        <w:rPr>
-          <w:sz w:val="24"/>
-          <w:szCs w:val="24"/>
-          <w:lang w:val="en-US"/>
-        </w:rPr>
-        <w:t xml:space="preserve"> are renamed into </w:t>
-      </w:r>
-      <w:r>
-        <w:rPr>
-          <w:i/>
-          <w:sz w:val="24"/>
-          <w:szCs w:val="24"/>
-          <w:lang w:val="en-US"/>
-        </w:rPr>
-        <w:t>top</w:t>
-      </w:r>
-      <w:r>
-        <w:rPr>
-          <w:sz w:val="24"/>
-          <w:szCs w:val="24"/>
-          <w:lang w:val="en-US"/>
-        </w:rPr>
-        <w:t xml:space="preserve"> and </w:t>
-      </w:r>
-      <w:r>
-        <w:rPr>
-          <w:i/>
-          <w:sz w:val="24"/>
-          <w:szCs w:val="24"/>
-          <w:lang w:val="en-US"/>
-        </w:rPr>
         <w:t>pop</w:t>
       </w:r>
       <w:r>
@@ -10739,25 +10630,7 @@
           <w:szCs w:val="24"/>
           <w:lang w:val="en-US"/>
         </w:rPr>
-        <w:t xml:space="preserve"> </w:t>
-      </w:r>
-      <w:proofErr w:type="spellStart"/>
-      <w:r>
-        <w:rPr>
-          <w:sz w:val="24"/>
-          <w:szCs w:val="24"/>
-          <w:lang w:val="en-US"/>
-        </w:rPr>
-        <w:t>and</w:t>
-      </w:r>
-      <w:proofErr w:type="spellEnd"/>
-      <w:r>
-        <w:rPr>
-          <w:sz w:val="24"/>
-          <w:szCs w:val="24"/>
-          <w:lang w:val="en-US"/>
-        </w:rPr>
-        <w:t xml:space="preserve"> requires name of the existing machine/context and new name, which should not be null or the same. Figure 3.4 represents the syntax of the plugin, which can be used to rename context.</w:t>
+        <w:t xml:space="preserve"> and requires name of the existing machine/context and new name, which should not be null or the same. Figure 3.4 represents the syntax of the plugin, which can be used to rename context.</w:t>
       </w:r>
     </w:p>
     <w:p>
@@ -10958,7 +10831,6 @@
         </w:rPr>
         <w:t xml:space="preserve">Fig. 3.5 The plugin syntax for renaming Variable </w:t>
       </w:r>
-      <w:proofErr w:type="gramStart"/>
       <w:r>
         <w:rPr>
           <w:i/>
@@ -10968,32 +10840,13 @@
         </w:rPr>
         <w:t>a</w:t>
       </w:r>
-      <w:proofErr w:type="gramEnd"/>
-      <w:r>
-        <w:rPr>
-          <w:sz w:val="24"/>
-          <w:szCs w:val="24"/>
-          <w:lang w:val="en-US"/>
-        </w:rPr>
-        <w:t xml:space="preserve"> </w:t>
-      </w:r>
-      <w:proofErr w:type="spellStart"/>
-      <w:r>
-        <w:rPr>
-          <w:sz w:val="24"/>
-          <w:szCs w:val="24"/>
-          <w:lang w:val="en-US"/>
-        </w:rPr>
-        <w:t>in</w:t>
-      </w:r>
-      <w:proofErr w:type="spellEnd"/>
-      <w:r>
-        <w:rPr>
-          <w:sz w:val="24"/>
-          <w:szCs w:val="24"/>
-          <w:lang w:val="en-US"/>
-        </w:rPr>
-        <w:t xml:space="preserve"> machine m1</w:t>
+      <w:r>
+        <w:rPr>
+          <w:sz w:val="24"/>
+          <w:szCs w:val="24"/>
+          <w:lang w:val="en-US"/>
+        </w:rPr>
+        <w:t xml:space="preserve"> in machine m1</w:t>
       </w:r>
     </w:p>
     <w:p>
@@ -11021,44 +10874,15 @@
           <w:szCs w:val="24"/>
           <w:lang w:val="en-US"/>
         </w:rPr>
-        <w:t xml:space="preserve"> </w:t>
-      </w:r>
-      <w:proofErr w:type="gramStart"/>
-      <w:r>
-        <w:rPr>
-          <w:i/>
-          <w:sz w:val="24"/>
-          <w:szCs w:val="24"/>
-          <w:lang w:val="en-US"/>
-        </w:rPr>
-        <w:t>a</w:t>
-      </w:r>
-      <w:proofErr w:type="gramEnd"/>
-      <w:r>
-        <w:rPr>
-          <w:sz w:val="24"/>
-          <w:szCs w:val="24"/>
-          <w:lang w:val="en-US"/>
-        </w:rPr>
-        <w:t xml:space="preserve"> </w:t>
-      </w:r>
-      <w:proofErr w:type="spellStart"/>
-      <w:r>
-        <w:rPr>
-          <w:sz w:val="24"/>
-          <w:szCs w:val="24"/>
-          <w:lang w:val="en-US"/>
-        </w:rPr>
-        <w:t>in</w:t>
-      </w:r>
-      <w:proofErr w:type="spellEnd"/>
-      <w:r>
-        <w:rPr>
-          <w:sz w:val="24"/>
-          <w:szCs w:val="24"/>
-          <w:lang w:val="en-US"/>
-        </w:rPr>
-        <w:t xml:space="preserve"> machine m1. It is clear that syntax for renaming elements in CASL and renaming element inside machines/contexts by created plugin are very similar. Of course, some differences can be noticed as well. In CASL it is possible to rename several elements at the same time, while in our plugin only one element could be renamed during the execution of one operation. </w:t>
+        <w:t xml:space="preserve"> a</w:t>
+      </w:r>
+      <w:r>
+        <w:rPr>
+          <w:sz w:val="24"/>
+          <w:szCs w:val="24"/>
+          <w:lang w:val="en-US"/>
+        </w:rPr>
+        <w:t xml:space="preserve"> in machine m1. It is clear that syntax for renaming elements in CASL and renaming element inside machines/contexts by created plugin are very similar. Of course, some differences can be noticed as well. In CASL it is possible to rename several elements at the same time, while in our plugin only one element could be renamed during the execution of one operation. </w:t>
       </w:r>
       <w:r>
         <w:rPr>
@@ -11465,18 +11289,143 @@
           <w:szCs w:val="24"/>
           <w:lang w:val="en-US"/>
         </w:rPr>
-        <w:t>by implementing the rest of operators such as then, hide (or reveal) and construction ‘local… within</w:t>
-      </w:r>
-      <w:proofErr w:type="gramStart"/>
-      <w:r>
-        <w:rPr>
-          <w:sz w:val="24"/>
-          <w:szCs w:val="24"/>
-          <w:lang w:val="en-US"/>
-        </w:rPr>
-        <w:t>… ’</w:t>
-      </w:r>
-      <w:proofErr w:type="gramEnd"/>
+        <w:t>by implementing the rest of operators such as then, hide (or reveal) and construction ‘local… within… ’.</w:t>
+      </w:r>
+      <w:r>
+        <w:rPr>
+          <w:sz w:val="24"/>
+          <w:szCs w:val="24"/>
+          <w:lang w:val="en-US"/>
+        </w:rPr>
+        <w:t xml:space="preserve"> The implementation of all listed operators will fully cover</w:t>
+      </w:r>
+      <w:r>
+        <w:rPr>
+          <w:sz w:val="24"/>
+          <w:szCs w:val="24"/>
+          <w:lang w:val="en-US"/>
+        </w:rPr>
+        <w:t xml:space="preserve"> </w:t>
+      </w:r>
+      <w:r>
+        <w:rPr>
+          <w:sz w:val="24"/>
+          <w:szCs w:val="24"/>
+          <w:lang w:val="en-US"/>
+        </w:rPr>
+        <w:t xml:space="preserve">the structuring specifications. </w:t>
+      </w:r>
+    </w:p>
+    <w:p>
+      <w:pPr>
+        <w:jc w:val="both"/>
+        <w:rPr>
+          <w:b/>
+          <w:sz w:val="24"/>
+          <w:szCs w:val="24"/>
+          <w:lang w:val="en-US"/>
+        </w:rPr>
+      </w:pPr>
+      <w:r>
+        <w:rPr>
+          <w:b/>
+          <w:sz w:val="24"/>
+          <w:szCs w:val="24"/>
+          <w:lang w:val="en-US"/>
+        </w:rPr>
+        <w:t>3.3.3 Back-end</w:t>
+      </w:r>
+      <w:r>
+        <w:rPr>
+          <w:b/>
+          <w:sz w:val="24"/>
+          <w:szCs w:val="24"/>
+          <w:lang w:val="en-US"/>
+        </w:rPr>
+        <w:t xml:space="preserve"> development</w:t>
+      </w:r>
+    </w:p>
+    <w:p>
+      <w:pPr>
+        <w:jc w:val="both"/>
+        <w:rPr>
+          <w:sz w:val="24"/>
+          <w:szCs w:val="24"/>
+          <w:lang w:val="en-US"/>
+        </w:rPr>
+      </w:pPr>
+      <w:r>
+        <w:rPr>
+          <w:sz w:val="24"/>
+          <w:szCs w:val="24"/>
+          <w:lang w:val="en-US"/>
+        </w:rPr>
+        <w:t>Back-end development includes all the functionality features of the plugin.</w:t>
+      </w:r>
+      <w:r>
+        <w:rPr>
+          <w:sz w:val="24"/>
+          <w:szCs w:val="24"/>
+          <w:lang w:val="en-US"/>
+        </w:rPr>
+        <w:t xml:space="preserve"> During the plugin development, several techniques were used. The main framework used for creating the structure of Event-B is an Eclipse Modelling Framework (EMF). </w:t>
+      </w:r>
+      <w:r>
+        <w:rPr>
+          <w:sz w:val="24"/>
+          <w:szCs w:val="24"/>
+          <w:lang w:val="en-US"/>
+        </w:rPr>
+        <w:t xml:space="preserve">EMF is a modelling framework </w:t>
+      </w:r>
+      <w:r>
+        <w:rPr>
+          <w:sz w:val="24"/>
+          <w:szCs w:val="24"/>
+          <w:lang w:val="en-US"/>
+        </w:rPr>
+        <w:t xml:space="preserve">which </w:t>
+      </w:r>
+      <w:r>
+        <w:rPr>
+          <w:sz w:val="24"/>
+          <w:szCs w:val="24"/>
+          <w:lang w:val="en-US"/>
+        </w:rPr>
+        <w:t>allows the developer to create models of systems and describe relationships between components. Although the description of EMF a</w:t>
+      </w:r>
+      <w:r>
+        <w:rPr>
+          <w:sz w:val="24"/>
+          <w:szCs w:val="24"/>
+          <w:lang w:val="en-US"/>
+        </w:rPr>
+        <w:t>nd main features of its models are</w:t>
+      </w:r>
+      <w:r>
+        <w:rPr>
+          <w:sz w:val="24"/>
+          <w:szCs w:val="24"/>
+          <w:lang w:val="en-US"/>
+        </w:rPr>
+        <w:t xml:space="preserve"> close to UML diagrams, a model in EMF is less general and not quite as high level as the commonly accepted interpretation [6]. This framework unifies Java, XML and UML and its main benefit is the decreasing of costs of the development.</w:t>
+      </w:r>
+      <w:r>
+        <w:rPr>
+          <w:sz w:val="24"/>
+          <w:szCs w:val="24"/>
+          <w:lang w:val="en-US"/>
+        </w:rPr>
+        <w:t xml:space="preserve"> As Event-B is </w:t>
+      </w:r>
+      <w:r>
+        <w:rPr>
+          <w:sz w:val="24"/>
+          <w:szCs w:val="24"/>
+          <w:lang w:val="en-US"/>
+        </w:rPr>
+        <w:t xml:space="preserve">well-structured formal language, its EMF model is logical and well-structured as well. This model was used to define all structural elements of Event-B and find dependencies and all relationships between Event-B components. The following screenshot (Figure 3.1) represents Event-B </w:t>
+      </w:r>
       <w:r>
         <w:rPr>
           <w:sz w:val="24"/>
@@ -11491,170 +11440,7 @@
           <w:szCs w:val="24"/>
           <w:lang w:val="en-US"/>
         </w:rPr>
-        <w:t xml:space="preserve"> The implementation of all listed operators will fully cover</w:t>
-      </w:r>
-      <w:r>
-        <w:rPr>
-          <w:sz w:val="24"/>
-          <w:szCs w:val="24"/>
-          <w:lang w:val="en-US"/>
-        </w:rPr>
-        <w:t xml:space="preserve"> </w:t>
-      </w:r>
-      <w:r>
-        <w:rPr>
-          <w:sz w:val="24"/>
-          <w:szCs w:val="24"/>
-          <w:lang w:val="en-US"/>
-        </w:rPr>
-        <w:t xml:space="preserve">the structuring specifications. </w:t>
-      </w:r>
-    </w:p>
-    <w:p>
-      <w:pPr>
-        <w:jc w:val="both"/>
-        <w:rPr>
-          <w:b/>
-          <w:sz w:val="24"/>
-          <w:szCs w:val="24"/>
-          <w:lang w:val="en-US"/>
-        </w:rPr>
-      </w:pPr>
-      <w:r>
-        <w:rPr>
-          <w:b/>
-          <w:sz w:val="24"/>
-          <w:szCs w:val="24"/>
-          <w:lang w:val="en-US"/>
-        </w:rPr>
-        <w:t>3.3.3 Back-end</w:t>
-      </w:r>
-      <w:r>
-        <w:rPr>
-          <w:b/>
-          <w:sz w:val="24"/>
-          <w:szCs w:val="24"/>
-          <w:lang w:val="en-US"/>
-        </w:rPr>
-        <w:t xml:space="preserve"> development</w:t>
-      </w:r>
-    </w:p>
-    <w:p>
-      <w:pPr>
-        <w:jc w:val="both"/>
-        <w:rPr>
-          <w:sz w:val="24"/>
-          <w:szCs w:val="24"/>
-          <w:lang w:val="en-US"/>
-        </w:rPr>
-      </w:pPr>
-      <w:r>
-        <w:rPr>
-          <w:sz w:val="24"/>
-          <w:szCs w:val="24"/>
-          <w:lang w:val="en-US"/>
-        </w:rPr>
-        <w:t>Back-end development includes all the functionality features of the plugin.</w:t>
-      </w:r>
-      <w:r>
-        <w:rPr>
-          <w:sz w:val="24"/>
-          <w:szCs w:val="24"/>
-          <w:lang w:val="en-US"/>
-        </w:rPr>
-        <w:t xml:space="preserve"> During the plugin development, several techniques were used. The main framework used for creating the structure of Event-B is an Eclipse Modelling Framework (EMF). </w:t>
-      </w:r>
-      <w:r>
-        <w:rPr>
-          <w:sz w:val="24"/>
-          <w:szCs w:val="24"/>
-          <w:lang w:val="en-US"/>
-        </w:rPr>
-        <w:t xml:space="preserve">EMF is a modelling framework </w:t>
-      </w:r>
-      <w:r>
-        <w:rPr>
-          <w:sz w:val="24"/>
-          <w:szCs w:val="24"/>
-          <w:lang w:val="en-US"/>
-        </w:rPr>
-        <w:t xml:space="preserve">which </w:t>
-      </w:r>
-      <w:r>
-        <w:rPr>
-          <w:sz w:val="24"/>
-          <w:szCs w:val="24"/>
-          <w:lang w:val="en-US"/>
-        </w:rPr>
-        <w:t>allows the developer to create models of systems and describe relationships between components. Although the description of EMF a</w:t>
-      </w:r>
-      <w:r>
-        <w:rPr>
-          <w:sz w:val="24"/>
-          <w:szCs w:val="24"/>
-          <w:lang w:val="en-US"/>
-        </w:rPr>
-        <w:t>nd main features of its models are</w:t>
-      </w:r>
-      <w:r>
-        <w:rPr>
-          <w:sz w:val="24"/>
-          <w:szCs w:val="24"/>
-          <w:lang w:val="en-US"/>
-        </w:rPr>
-        <w:t xml:space="preserve"> close to UML diagrams, a model in EMF is less general and not quite as high level as the commonly accepted interpretation [6]. This framework unifies Java, XML and UML and its main benefit is the decreasing of costs of the development.</w:t>
-      </w:r>
-      <w:r>
-        <w:rPr>
-          <w:sz w:val="24"/>
-          <w:szCs w:val="24"/>
-          <w:lang w:val="en-US"/>
-        </w:rPr>
-        <w:t xml:space="preserve"> As Event-B is </w:t>
-      </w:r>
-      <w:r>
-        <w:rPr>
-          <w:sz w:val="24"/>
-          <w:szCs w:val="24"/>
-          <w:lang w:val="en-US"/>
-        </w:rPr>
-        <w:t>well-structured formal language, its EMF model is logical and well-structured as well. This model was used to define all structural elements of Event-B and find dependencies and all relationships between Event-B components. The following screenshot (Figure 3.1) represents Event-</w:t>
-      </w:r>
-      <w:proofErr w:type="gramStart"/>
-      <w:r>
-        <w:rPr>
-          <w:sz w:val="24"/>
-          <w:szCs w:val="24"/>
-          <w:lang w:val="en-US"/>
-        </w:rPr>
-        <w:t xml:space="preserve">B </w:t>
-      </w:r>
-      <w:r>
-        <w:rPr>
-          <w:sz w:val="24"/>
-          <w:szCs w:val="24"/>
-          <w:lang w:val="en-US"/>
-        </w:rPr>
-        <w:t>.</w:t>
-      </w:r>
-      <w:proofErr w:type="spellStart"/>
-      <w:r>
-        <w:rPr>
-          <w:sz w:val="24"/>
-          <w:szCs w:val="24"/>
-          <w:lang w:val="en-US"/>
-        </w:rPr>
-        <w:t>ecore</w:t>
-      </w:r>
-      <w:proofErr w:type="spellEnd"/>
-      <w:proofErr w:type="gramEnd"/>
-      <w:r>
-        <w:rPr>
-          <w:sz w:val="24"/>
-          <w:szCs w:val="24"/>
-          <w:lang w:val="en-US"/>
-        </w:rPr>
-        <w:t xml:space="preserve"> model built with the help of EMF. </w:t>
+        <w:t xml:space="preserve">ecore model built with the help of EMF. </w:t>
       </w:r>
     </w:p>
     <w:p>
@@ -12201,25 +11987,7 @@
           <w:szCs w:val="24"/>
           <w:lang w:val="en-US"/>
         </w:rPr>
-        <w:t xml:space="preserve"> in the project folder and has .</w:t>
-      </w:r>
-      <w:proofErr w:type="spellStart"/>
-      <w:r>
-        <w:rPr>
-          <w:sz w:val="24"/>
-          <w:szCs w:val="24"/>
-          <w:lang w:val="en-US"/>
-        </w:rPr>
-        <w:t>mpe</w:t>
-      </w:r>
-      <w:proofErr w:type="spellEnd"/>
-      <w:r>
-        <w:rPr>
-          <w:sz w:val="24"/>
-          <w:szCs w:val="24"/>
-          <w:lang w:val="en-US"/>
-        </w:rPr>
-        <w:t xml:space="preserve"> extension. </w:t>
+        <w:t xml:space="preserve"> in the project folder and has .mpe extension. </w:t>
       </w:r>
       <w:r>
         <w:rPr>
@@ -12483,23 +12251,13 @@
         </w:rPr>
         <w:t xml:space="preserve">– </w:t>
       </w:r>
-      <w:proofErr w:type="spellStart"/>
-      <w:r>
-        <w:rPr>
-          <w:sz w:val="24"/>
-          <w:szCs w:val="24"/>
-          <w:lang w:val="en-US"/>
-        </w:rPr>
-        <w:t>Refactory</w:t>
-      </w:r>
-      <w:proofErr w:type="spellEnd"/>
-      <w:r>
-        <w:rPr>
-          <w:sz w:val="24"/>
-          <w:szCs w:val="24"/>
-          <w:lang w:val="en-US"/>
-        </w:rPr>
-        <w:t xml:space="preserve"> Wizards – Multi-page Editor File</w:t>
+      <w:r>
+        <w:rPr>
+          <w:sz w:val="24"/>
+          <w:szCs w:val="24"/>
+          <w:lang w:val="en-US"/>
+        </w:rPr>
+        <w:t>Refactory Wizards – Multi-page Editor File</w:t>
       </w:r>
       <w:r>
         <w:rPr>
@@ -14748,8 +14506,30 @@
           <w:lang w:val="en-US"/>
         </w:rPr>
       </w:pPr>
-      <w:bookmarkStart w:id="0" w:name="_GoBack"/>
-      <w:bookmarkEnd w:id="0"/>
+      <w:r>
+        <w:rPr>
+          <w:sz w:val="24"/>
+          <w:szCs w:val="24"/>
+          <w:lang w:val="en-US"/>
+        </w:rPr>
+        <w:t xml:space="preserve">Requirements were presented in Section 3.1 and introduced our project. These requirements </w:t>
+      </w:r>
+      <w:r>
+        <w:rPr>
+          <w:sz w:val="24"/>
+          <w:szCs w:val="24"/>
+          <w:lang w:val="en-US"/>
+        </w:rPr>
+        <w:t xml:space="preserve">were built on the basis of research questions and existing plugins responsible for operations on Event-B model elements. </w:t>
+      </w:r>
+      <w:r>
+        <w:rPr>
+          <w:sz w:val="24"/>
+          <w:szCs w:val="24"/>
+          <w:lang w:val="en-US"/>
+        </w:rPr>
+        <w:t xml:space="preserve">The fulfillment of these requirements should help to reach a goal of ‘standardization’ of Event-B and improving the existing functionality of different plugins. We will repeat all requirements in this Section to have a quick access to them. </w:t>
+      </w:r>
     </w:p>
     <w:p>
       <w:pPr>
@@ -14763,6 +14543,23 @@
           <w:lang w:val="en-US"/>
         </w:rPr>
       </w:pPr>
+      <w:r>
+        <w:rPr>
+          <w:b/>
+          <w:sz w:val="24"/>
+          <w:szCs w:val="24"/>
+          <w:lang w:val="en-US"/>
+        </w:rPr>
+        <w:t>R1</w:t>
+      </w:r>
+      <w:r>
+        <w:rPr>
+          <w:sz w:val="24"/>
+          <w:szCs w:val="24"/>
+          <w:lang w:val="en-US"/>
+        </w:rPr>
+        <w:t xml:space="preserve"> – The plugin should be easy to use for all the users of Rodin Platform</w:t>
+      </w:r>
     </w:p>
     <w:p>
       <w:pPr>
@@ -14776,6 +14573,23 @@
           <w:lang w:val="en-US"/>
         </w:rPr>
       </w:pPr>
+      <w:r>
+        <w:rPr>
+          <w:b/>
+          <w:sz w:val="24"/>
+          <w:szCs w:val="24"/>
+          <w:lang w:val="en-US"/>
+        </w:rPr>
+        <w:t>R2</w:t>
+      </w:r>
+      <w:r>
+        <w:rPr>
+          <w:sz w:val="24"/>
+          <w:szCs w:val="24"/>
+          <w:lang w:val="en-US"/>
+        </w:rPr>
+        <w:t xml:space="preserve"> – The plugin should allow the user to rename Event-B elements and compose machines</w:t>
+      </w:r>
     </w:p>
     <w:p>
       <w:pPr>
@@ -14789,6 +14603,23 @@
           <w:lang w:val="en-US"/>
         </w:rPr>
       </w:pPr>
+      <w:r>
+        <w:rPr>
+          <w:b/>
+          <w:sz w:val="24"/>
+          <w:szCs w:val="24"/>
+          <w:lang w:val="en-US"/>
+        </w:rPr>
+        <w:t>R3</w:t>
+      </w:r>
+      <w:r>
+        <w:rPr>
+          <w:sz w:val="24"/>
+          <w:szCs w:val="24"/>
+          <w:lang w:val="en-US"/>
+        </w:rPr>
+        <w:t xml:space="preserve"> – The plugin should not allow to make changes if the input is incorrect</w:t>
+      </w:r>
     </w:p>
     <w:p>
       <w:pPr>
@@ -14802,6 +14633,23 @@
           <w:lang w:val="en-US"/>
         </w:rPr>
       </w:pPr>
+      <w:r>
+        <w:rPr>
+          <w:b/>
+          <w:sz w:val="24"/>
+          <w:szCs w:val="24"/>
+          <w:lang w:val="en-US"/>
+        </w:rPr>
+        <w:t>R4</w:t>
+      </w:r>
+      <w:r>
+        <w:rPr>
+          <w:sz w:val="24"/>
+          <w:szCs w:val="24"/>
+          <w:lang w:val="en-US"/>
+        </w:rPr>
+        <w:t xml:space="preserve"> – The plugin should give user information about incorrect data input</w:t>
+      </w:r>
     </w:p>
     <w:p>
       <w:pPr>
@@ -14815,6 +14663,23 @@
           <w:lang w:val="en-US"/>
         </w:rPr>
       </w:pPr>
+      <w:r>
+        <w:rPr>
+          <w:b/>
+          <w:sz w:val="24"/>
+          <w:szCs w:val="24"/>
+          <w:lang w:val="en-US"/>
+        </w:rPr>
+        <w:t>R5</w:t>
+      </w:r>
+      <w:r>
+        <w:rPr>
+          <w:sz w:val="24"/>
+          <w:szCs w:val="24"/>
+          <w:lang w:val="en-US"/>
+        </w:rPr>
+        <w:t xml:space="preserve"> – The plugin should manipulate Event-B models with the help of specification-based operators</w:t>
+      </w:r>
     </w:p>
     <w:p>
       <w:pPr>
@@ -14828,6 +14693,351 @@
           <w:lang w:val="en-US"/>
         </w:rPr>
       </w:pPr>
+      <w:r>
+        <w:rPr>
+          <w:sz w:val="24"/>
+          <w:szCs w:val="24"/>
+          <w:lang w:val="en-US"/>
+        </w:rPr>
+        <w:t xml:space="preserve">The first requirement </w:t>
+      </w:r>
+      <w:r>
+        <w:rPr>
+          <w:b/>
+          <w:sz w:val="24"/>
+          <w:szCs w:val="24"/>
+          <w:lang w:val="en-US"/>
+        </w:rPr>
+        <w:t>R1</w:t>
+      </w:r>
+      <w:r>
+        <w:rPr>
+          <w:b/>
+          <w:sz w:val="24"/>
+          <w:szCs w:val="24"/>
+          <w:lang w:val="en-US"/>
+        </w:rPr>
+        <w:t xml:space="preserve"> </w:t>
+      </w:r>
+      <w:r>
+        <w:rPr>
+          <w:sz w:val="24"/>
+          <w:szCs w:val="24"/>
+          <w:lang w:val="en-US"/>
+        </w:rPr>
+        <w:t xml:space="preserve">made our project </w:t>
+      </w:r>
+      <w:r>
+        <w:rPr>
+          <w:sz w:val="24"/>
+          <w:szCs w:val="24"/>
+          <w:lang w:val="en-US"/>
+        </w:rPr>
+        <w:t xml:space="preserve">different from other existing plugins. It doesn’t have lots of buttons, input fields and checkboxes, but its functionality combines functionalities of two existing plugins and adds something new and unused before. As this project is based on open source Platform, the plugin available for all users of Rodin Platform, working on different operation systems. The second requirement </w:t>
+      </w:r>
+      <w:r>
+        <w:rPr>
+          <w:b/>
+          <w:sz w:val="24"/>
+          <w:szCs w:val="24"/>
+          <w:lang w:val="en-US"/>
+        </w:rPr>
+        <w:t>R2</w:t>
+      </w:r>
+      <w:r>
+        <w:rPr>
+          <w:sz w:val="24"/>
+          <w:szCs w:val="24"/>
+          <w:lang w:val="en-US"/>
+        </w:rPr>
+        <w:t xml:space="preserve"> was </w:t>
+      </w:r>
+      <w:r>
+        <w:rPr>
+          <w:sz w:val="24"/>
+          <w:szCs w:val="24"/>
+          <w:lang w:val="en-US"/>
+        </w:rPr>
+        <w:t>concerned to the functionality of the creat</w:t>
+      </w:r>
+      <w:r>
+        <w:rPr>
+          <w:sz w:val="24"/>
+          <w:szCs w:val="24"/>
+          <w:lang w:val="en-US"/>
+        </w:rPr>
+        <w:t>ed</w:t>
+      </w:r>
+      <w:r>
+        <w:rPr>
+          <w:sz w:val="24"/>
+          <w:szCs w:val="24"/>
+          <w:lang w:val="en-US"/>
+        </w:rPr>
+        <w:t xml:space="preserve"> plugin and </w:t>
+      </w:r>
+      <w:r>
+        <w:rPr>
+          <w:sz w:val="24"/>
+          <w:szCs w:val="24"/>
+          <w:lang w:val="en-US"/>
+        </w:rPr>
+        <w:t xml:space="preserve">was not an easy requirement, because there are two different plugins exist, </w:t>
+      </w:r>
+      <w:r>
+        <w:rPr>
+          <w:sz w:val="24"/>
+          <w:szCs w:val="24"/>
+          <w:lang w:val="en-US"/>
+        </w:rPr>
+        <w:t>each of them responsible for just one operation.</w:t>
+      </w:r>
+      <w:r>
+        <w:rPr>
+          <w:sz w:val="24"/>
+          <w:szCs w:val="24"/>
+          <w:lang w:val="en-US"/>
+        </w:rPr>
+        <w:t xml:space="preserve"> </w:t>
+      </w:r>
+      <w:r>
+        <w:rPr>
+          <w:sz w:val="24"/>
+          <w:szCs w:val="24"/>
+          <w:lang w:val="en-US"/>
+        </w:rPr>
+        <w:t>It required to consider how to implement this functionality</w:t>
+      </w:r>
+      <w:r>
+        <w:rPr>
+          <w:sz w:val="24"/>
+          <w:szCs w:val="24"/>
+          <w:lang w:val="en-US"/>
+        </w:rPr>
+        <w:t xml:space="preserve"> in that way so the execution will not be time-consuming</w:t>
+      </w:r>
+      <w:r>
+        <w:rPr>
+          <w:sz w:val="24"/>
+          <w:szCs w:val="24"/>
+          <w:lang w:val="en-US"/>
+        </w:rPr>
+        <w:t>.</w:t>
+      </w:r>
+      <w:r>
+        <w:rPr>
+          <w:sz w:val="24"/>
+          <w:szCs w:val="24"/>
+          <w:lang w:val="en-US"/>
+        </w:rPr>
+        <w:t xml:space="preserve"> </w:t>
+      </w:r>
+      <w:r>
+        <w:rPr>
+          <w:sz w:val="24"/>
+          <w:szCs w:val="24"/>
+          <w:lang w:val="en-US"/>
+        </w:rPr>
+        <w:t xml:space="preserve">The third and fourth requirements </w:t>
+      </w:r>
+      <w:r>
+        <w:rPr>
+          <w:b/>
+          <w:sz w:val="24"/>
+          <w:szCs w:val="24"/>
+          <w:lang w:val="en-US"/>
+        </w:rPr>
+        <w:t>R3</w:t>
+      </w:r>
+      <w:r>
+        <w:rPr>
+          <w:sz w:val="24"/>
+          <w:szCs w:val="24"/>
+          <w:lang w:val="en-US"/>
+        </w:rPr>
+        <w:t xml:space="preserve"> and </w:t>
+      </w:r>
+      <w:r>
+        <w:rPr>
+          <w:b/>
+          <w:sz w:val="24"/>
+          <w:szCs w:val="24"/>
+          <w:lang w:val="en-US"/>
+        </w:rPr>
+        <w:t>R4</w:t>
+      </w:r>
+      <w:r>
+        <w:rPr>
+          <w:sz w:val="24"/>
+          <w:szCs w:val="24"/>
+          <w:lang w:val="en-US"/>
+        </w:rPr>
+        <w:t xml:space="preserve"> are related to each other and responsible for checking the user’s input and giving feedback. </w:t>
+      </w:r>
+      <w:r>
+        <w:rPr>
+          <w:sz w:val="24"/>
+          <w:szCs w:val="24"/>
+          <w:lang w:val="en-US"/>
+        </w:rPr>
+        <w:t xml:space="preserve">The requirement </w:t>
+      </w:r>
+      <w:r>
+        <w:rPr>
+          <w:b/>
+          <w:sz w:val="24"/>
+          <w:szCs w:val="24"/>
+          <w:lang w:val="en-US"/>
+        </w:rPr>
+        <w:t>R3</w:t>
+      </w:r>
+      <w:r>
+        <w:rPr>
+          <w:sz w:val="24"/>
+          <w:szCs w:val="24"/>
+          <w:lang w:val="en-US"/>
+        </w:rPr>
+        <w:t xml:space="preserve"> is quite obvious, but it was decided to distinguish it, because some programs may save changes or perform operations even if the user’s input is incorrect. As Event-B is formal language and requires high quality and accuracy of storing objects, </w:t>
+      </w:r>
+      <w:r>
+        <w:rPr>
+          <w:sz w:val="24"/>
+          <w:szCs w:val="24"/>
+          <w:lang w:val="en-US"/>
+        </w:rPr>
+        <w:t xml:space="preserve">the performing of operations with syntax or other errors is unacceptable. </w:t>
+      </w:r>
+      <w:r>
+        <w:rPr>
+          <w:sz w:val="24"/>
+          <w:szCs w:val="24"/>
+          <w:lang w:val="en-US"/>
+        </w:rPr>
+        <w:t xml:space="preserve">Requirement </w:t>
+      </w:r>
+      <w:r>
+        <w:rPr>
+          <w:b/>
+          <w:sz w:val="24"/>
+          <w:szCs w:val="24"/>
+          <w:lang w:val="en-US"/>
+        </w:rPr>
+        <w:t>R4</w:t>
+      </w:r>
+      <w:r>
+        <w:rPr>
+          <w:sz w:val="24"/>
+          <w:szCs w:val="24"/>
+          <w:lang w:val="en-US"/>
+        </w:rPr>
+        <w:t xml:space="preserve"> </w:t>
+      </w:r>
+      <w:r>
+        <w:rPr>
+          <w:sz w:val="24"/>
+          <w:szCs w:val="24"/>
+          <w:lang w:val="en-US"/>
+        </w:rPr>
+        <w:t>was fulfilled by creating the second tab in multi-page editor and printing on the screen the result of execution of commands, entered by the user.</w:t>
+      </w:r>
+      <w:r>
+        <w:rPr>
+          <w:sz w:val="24"/>
+          <w:szCs w:val="24"/>
+          <w:lang w:val="en-US"/>
+        </w:rPr>
+        <w:t xml:space="preserve"> This feature allows the user to early </w:t>
+      </w:r>
+      <w:r>
+        <w:rPr>
+          <w:sz w:val="24"/>
+          <w:szCs w:val="24"/>
+          <w:lang w:val="en-US"/>
+        </w:rPr>
+        <w:lastRenderedPageBreak/>
+        <w:t xml:space="preserve">discover errors and pay attention on problem in a piece of code. </w:t>
+      </w:r>
+      <w:r>
+        <w:rPr>
+          <w:sz w:val="24"/>
+          <w:szCs w:val="24"/>
+          <w:lang w:val="en-US"/>
+        </w:rPr>
+        <w:t xml:space="preserve">The requirement </w:t>
+      </w:r>
+      <w:r>
+        <w:rPr>
+          <w:b/>
+          <w:sz w:val="24"/>
+          <w:szCs w:val="24"/>
+          <w:lang w:val="en-US"/>
+        </w:rPr>
+        <w:t>R5</w:t>
+      </w:r>
+      <w:r>
+        <w:rPr>
+          <w:sz w:val="24"/>
+          <w:szCs w:val="24"/>
+          <w:lang w:val="en-US"/>
+        </w:rPr>
+        <w:t xml:space="preserve"> was the most important requirement in the whole work and </w:t>
+      </w:r>
+      <w:r>
+        <w:rPr>
+          <w:sz w:val="24"/>
+          <w:szCs w:val="24"/>
+          <w:lang w:val="en-US"/>
+        </w:rPr>
+        <w:t xml:space="preserve">its main idea was to make Event-B model </w:t>
+      </w:r>
+      <w:r>
+        <w:rPr>
+          <w:sz w:val="24"/>
+          <w:szCs w:val="24"/>
+          <w:lang w:val="en-US"/>
+        </w:rPr>
+        <w:t xml:space="preserve">change inside components with the help of </w:t>
+      </w:r>
+      <w:r>
+        <w:rPr>
+          <w:sz w:val="24"/>
+          <w:szCs w:val="24"/>
+          <w:lang w:val="en-US"/>
+        </w:rPr>
+        <w:t xml:space="preserve">certain </w:t>
+      </w:r>
+      <w:r>
+        <w:rPr>
+          <w:sz w:val="24"/>
+          <w:szCs w:val="24"/>
+          <w:lang w:val="en-US"/>
+        </w:rPr>
+        <w:t xml:space="preserve">key words. </w:t>
+      </w:r>
+      <w:r>
+        <w:rPr>
+          <w:sz w:val="24"/>
+          <w:szCs w:val="24"/>
+          <w:lang w:val="en-US"/>
+        </w:rPr>
+        <w:t xml:space="preserve">Key words were chosen according to the existing well-structured formal language CASL and were integrated into the editor. </w:t>
+      </w:r>
+      <w:r>
+        <w:rPr>
+          <w:sz w:val="24"/>
+          <w:szCs w:val="24"/>
+          <w:lang w:val="en-US"/>
+        </w:rPr>
+        <w:t xml:space="preserve">As can be seen from this review, all requirements were fulfilled and </w:t>
+      </w:r>
+      <w:r>
+        <w:rPr>
+          <w:sz w:val="24"/>
+          <w:szCs w:val="24"/>
+          <w:lang w:val="en-US"/>
+        </w:rPr>
+        <w:t>created plugin does all operations which it supposed to do.</w:t>
+      </w:r>
     </w:p>
     <w:p>
       <w:pPr>
@@ -14836,11 +15046,21 @@
         </w:tabs>
         <w:jc w:val="both"/>
         <w:rPr>
-          <w:sz w:val="24"/>
-          <w:szCs w:val="24"/>
-          <w:lang w:val="en-US"/>
-        </w:rPr>
-      </w:pPr>
+          <w:b/>
+          <w:sz w:val="24"/>
+          <w:szCs w:val="24"/>
+          <w:lang w:val="en-US"/>
+        </w:rPr>
+      </w:pPr>
+      <w:r>
+        <w:rPr>
+          <w:b/>
+          <w:sz w:val="24"/>
+          <w:szCs w:val="24"/>
+          <w:lang w:val="en-US"/>
+        </w:rPr>
+        <w:t>4.2 Comparison to previous work</w:t>
+      </w:r>
     </w:p>
     <w:p>
       <w:pPr>
@@ -14854,6 +15074,136 @@
           <w:lang w:val="en-US"/>
         </w:rPr>
       </w:pPr>
+      <w:r>
+        <w:rPr>
+          <w:sz w:val="24"/>
+          <w:szCs w:val="24"/>
+          <w:lang w:val="en-US"/>
+        </w:rPr>
+        <w:t>There were two existing plugins introduced in Sections 2.3.1 and 2.3.2: Refactoring framework and Feature composition plugin. These two plugins support</w:t>
+      </w:r>
+      <w:r>
+        <w:rPr>
+          <w:sz w:val="24"/>
+          <w:szCs w:val="24"/>
+          <w:lang w:val="en-US"/>
+        </w:rPr>
+        <w:t xml:space="preserve"> almost the</w:t>
+      </w:r>
+      <w:r>
+        <w:rPr>
+          <w:sz w:val="24"/>
+          <w:szCs w:val="24"/>
+          <w:lang w:val="en-US"/>
+        </w:rPr>
+        <w:t xml:space="preserve"> same features as ours. Table 4.1 represents the comparison of the functionality of existing plugins and features and improvements of our solution. The main disadvantage of existing plugins is that they both perform only one particular objective, while the newly created plugin combines features of both of them. They </w:t>
+      </w:r>
+      <w:r>
+        <w:rPr>
+          <w:sz w:val="24"/>
+          <w:szCs w:val="24"/>
+          <w:lang w:val="en-US"/>
+        </w:rPr>
+        <w:t>interact with the user by dialogue windows.</w:t>
+      </w:r>
+      <w:r>
+        <w:rPr>
+          <w:sz w:val="24"/>
+          <w:szCs w:val="24"/>
+          <w:lang w:val="en-US"/>
+        </w:rPr>
+        <w:t xml:space="preserve"> These dialog windows contain buttons, input fields, checkboxes, etc. This allows to visualize the interaction between the user and the system and prevents the user from possible mistakes.</w:t>
+      </w:r>
+      <w:r>
+        <w:rPr>
+          <w:sz w:val="24"/>
+          <w:szCs w:val="24"/>
+          <w:lang w:val="en-US"/>
+        </w:rPr>
+        <w:t xml:space="preserve"> Our solution differs from this solution. Our plugin doesn’t have visual representation, it is more about writing commands in the editor </w:t>
+      </w:r>
+      <w:r>
+        <w:rPr>
+          <w:sz w:val="24"/>
+          <w:szCs w:val="24"/>
+          <w:lang w:val="en-US"/>
+        </w:rPr>
+        <w:t>and keeping the user focused on the correctness of commands.</w:t>
+      </w:r>
+      <w:r>
+        <w:rPr>
+          <w:sz w:val="24"/>
+          <w:szCs w:val="24"/>
+          <w:lang w:val="en-US"/>
+        </w:rPr>
+        <w:t xml:space="preserve"> </w:t>
+      </w:r>
+      <w:r>
+        <w:rPr>
+          <w:sz w:val="24"/>
+          <w:szCs w:val="24"/>
+          <w:lang w:val="en-US"/>
+        </w:rPr>
+        <w:t xml:space="preserve">The functionality of the Refactoring platform allows the user to change the name of the only one Event-B element at once. </w:t>
+      </w:r>
+      <w:r>
+        <w:rPr>
+          <w:sz w:val="24"/>
+          <w:szCs w:val="24"/>
+          <w:lang w:val="en-US"/>
+        </w:rPr>
+        <w:t xml:space="preserve">The functionality of the second plugin is more powerful, but more complicated at the same time. It allows the user to create not only compositions of the machines, but also compositions of events. </w:t>
+      </w:r>
+      <w:r>
+        <w:rPr>
+          <w:sz w:val="24"/>
+          <w:szCs w:val="24"/>
+          <w:lang w:val="en-US"/>
+        </w:rPr>
+        <w:t>The result of the newly created composition stores in separate file and doesn’t look like the simple Event-B machine</w:t>
+      </w:r>
+      <w:r>
+        <w:rPr>
+          <w:sz w:val="24"/>
+          <w:szCs w:val="24"/>
+          <w:lang w:val="en-US"/>
+        </w:rPr>
+        <w:t xml:space="preserve"> </w:t>
+      </w:r>
+      <w:r>
+        <w:rPr>
+          <w:sz w:val="24"/>
+          <w:szCs w:val="24"/>
+          <w:lang w:val="en-US"/>
+        </w:rPr>
+        <w:t>or context.</w:t>
+      </w:r>
+      <w:r>
+        <w:rPr>
+          <w:sz w:val="24"/>
+          <w:szCs w:val="24"/>
+          <w:lang w:val="en-US"/>
+        </w:rPr>
+        <w:t xml:space="preserve"> </w:t>
+      </w:r>
+      <w:r>
+        <w:rPr>
+          <w:sz w:val="24"/>
+          <w:szCs w:val="24"/>
+          <w:lang w:val="en-US"/>
+        </w:rPr>
+        <w:t xml:space="preserve">The composition created by our plugins stores in the first of composed machines. It appears in Event-B explorer tree and have same properties as simple machine. </w:t>
+      </w:r>
+      <w:r>
+        <w:rPr>
+          <w:sz w:val="24"/>
+          <w:szCs w:val="24"/>
+          <w:lang w:val="en-US"/>
+        </w:rPr>
+        <w:t>Our plugin has one more feature and allows the user to copy the existing machine with the help of one command.</w:t>
+      </w:r>
+      <w:bookmarkStart w:id="0" w:name="_GoBack"/>
+      <w:bookmarkEnd w:id="0"/>
     </w:p>
     <w:p>
       <w:pPr>
@@ -15010,6 +15360,138 @@
           <w:lang w:val="en-US"/>
         </w:rPr>
       </w:pPr>
+    </w:p>
+    <w:p>
+      <w:pPr>
+        <w:tabs>
+          <w:tab w:val="left" w:pos="1215"/>
+        </w:tabs>
+        <w:jc w:val="both"/>
+        <w:rPr>
+          <w:sz w:val="24"/>
+          <w:szCs w:val="24"/>
+          <w:lang w:val="en-US"/>
+        </w:rPr>
+      </w:pPr>
+    </w:p>
+    <w:p>
+      <w:pPr>
+        <w:tabs>
+          <w:tab w:val="left" w:pos="1215"/>
+        </w:tabs>
+        <w:jc w:val="both"/>
+        <w:rPr>
+          <w:sz w:val="24"/>
+          <w:szCs w:val="24"/>
+          <w:lang w:val="en-US"/>
+        </w:rPr>
+      </w:pPr>
+    </w:p>
+    <w:p>
+      <w:pPr>
+        <w:tabs>
+          <w:tab w:val="left" w:pos="1215"/>
+        </w:tabs>
+        <w:jc w:val="both"/>
+        <w:rPr>
+          <w:sz w:val="24"/>
+          <w:szCs w:val="24"/>
+          <w:lang w:val="en-US"/>
+        </w:rPr>
+      </w:pPr>
+    </w:p>
+    <w:p>
+      <w:pPr>
+        <w:tabs>
+          <w:tab w:val="left" w:pos="1215"/>
+        </w:tabs>
+        <w:jc w:val="both"/>
+        <w:rPr>
+          <w:sz w:val="24"/>
+          <w:szCs w:val="24"/>
+          <w:lang w:val="en-US"/>
+        </w:rPr>
+      </w:pPr>
+    </w:p>
+    <w:p>
+      <w:pPr>
+        <w:tabs>
+          <w:tab w:val="left" w:pos="1215"/>
+        </w:tabs>
+        <w:jc w:val="both"/>
+        <w:rPr>
+          <w:sz w:val="24"/>
+          <w:szCs w:val="24"/>
+          <w:lang w:val="en-US"/>
+        </w:rPr>
+      </w:pPr>
+    </w:p>
+    <w:p>
+      <w:pPr>
+        <w:tabs>
+          <w:tab w:val="left" w:pos="1215"/>
+        </w:tabs>
+        <w:jc w:val="both"/>
+        <w:rPr>
+          <w:sz w:val="24"/>
+          <w:szCs w:val="24"/>
+          <w:lang w:val="en-US"/>
+        </w:rPr>
+      </w:pPr>
+    </w:p>
+    <w:p>
+      <w:pPr>
+        <w:jc w:val="both"/>
+        <w:rPr>
+          <w:b/>
+          <w:sz w:val="24"/>
+          <w:szCs w:val="24"/>
+          <w:lang w:val="en-US"/>
+        </w:rPr>
+      </w:pPr>
+      <w:r>
+        <w:rPr>
+          <w:b/>
+          <w:sz w:val="24"/>
+          <w:szCs w:val="24"/>
+          <w:lang w:val="en-US"/>
+        </w:rPr>
+        <w:t>References</w:t>
+      </w:r>
+    </w:p>
+    <w:p>
+      <w:pPr>
+        <w:jc w:val="both"/>
+        <w:rPr>
+          <w:sz w:val="24"/>
+          <w:szCs w:val="24"/>
+          <w:lang w:val="en-US"/>
+        </w:rPr>
+      </w:pPr>
+      <w:r>
+        <w:rPr>
+          <w:sz w:val="24"/>
+          <w:szCs w:val="24"/>
+          <w:lang w:val="en-US"/>
+        </w:rPr>
+        <w:t>[1] J. A. Goguen and R. M. Burstall. Institutions: Abstract Model Theory</w:t>
+      </w:r>
+      <w:r>
+        <w:rPr>
+          <w:sz w:val="24"/>
+          <w:szCs w:val="24"/>
+          <w:lang w:val="en-US"/>
+        </w:rPr>
+        <w:t xml:space="preserve"> for Specifi</w:t>
+      </w:r>
+      <w:r>
+        <w:rPr>
+          <w:sz w:val="24"/>
+          <w:szCs w:val="24"/>
+          <w:lang w:val="en-US"/>
+        </w:rPr>
+        <w:t>cation</w:t>
+      </w:r>
       <w:r>
         <w:rPr>
           <w:sz w:val="24"/>
@@ -15018,25 +15500,47 @@
         </w:rPr>
         <w:t xml:space="preserve"> </w:t>
       </w:r>
+      <w:r>
+        <w:rPr>
+          <w:sz w:val="24"/>
+          <w:szCs w:val="24"/>
+          <w:lang w:val="en-US"/>
+        </w:rPr>
+        <w:t>and Programming. Journal of the A.C.M.</w:t>
+      </w:r>
+      <w:r>
+        <w:rPr>
+          <w:sz w:val="24"/>
+          <w:szCs w:val="24"/>
+          <w:lang w:val="en-US"/>
+        </w:rPr>
+        <w:t>, 39(1):95{146, January 1992</w:t>
+      </w:r>
     </w:p>
     <w:p>
       <w:pPr>
         <w:jc w:val="both"/>
         <w:rPr>
-          <w:b/>
-          <w:sz w:val="24"/>
-          <w:szCs w:val="24"/>
-          <w:lang w:val="en-US"/>
-        </w:rPr>
-      </w:pPr>
-      <w:r>
-        <w:rPr>
-          <w:b/>
-          <w:sz w:val="24"/>
-          <w:szCs w:val="24"/>
-          <w:lang w:val="en-US"/>
-        </w:rPr>
-        <w:t>References</w:t>
+          <w:sz w:val="24"/>
+          <w:szCs w:val="24"/>
+          <w:lang w:val="en-US"/>
+        </w:rPr>
+      </w:pPr>
+      <w:r>
+        <w:rPr>
+          <w:sz w:val="24"/>
+          <w:szCs w:val="24"/>
+          <w:lang w:val="en-US"/>
+        </w:rPr>
+        <w:t xml:space="preserve">[2] </w:t>
+      </w:r>
+      <w:r>
+        <w:rPr>
+          <w:sz w:val="24"/>
+          <w:szCs w:val="24"/>
+          <w:lang w:val="en-US"/>
+        </w:rPr>
+        <w:t>J.-R. Abrial. The Event-B Modelling Notation, October 2007</w:t>
       </w:r>
     </w:p>
     <w:p>
@@ -15054,59 +15558,155 @@
           <w:szCs w:val="24"/>
           <w:lang w:val="en-US"/>
         </w:rPr>
-        <w:t xml:space="preserve">[1] J. A. </w:t>
-      </w:r>
-      <w:proofErr w:type="spellStart"/>
-      <w:r>
-        <w:rPr>
-          <w:sz w:val="24"/>
-          <w:szCs w:val="24"/>
-          <w:lang w:val="en-US"/>
-        </w:rPr>
-        <w:t>Goguen</w:t>
-      </w:r>
-      <w:proofErr w:type="spellEnd"/>
-      <w:r>
-        <w:rPr>
-          <w:sz w:val="24"/>
-          <w:szCs w:val="24"/>
-          <w:lang w:val="en-US"/>
-        </w:rPr>
-        <w:t xml:space="preserve"> and R. M. </w:t>
-      </w:r>
-      <w:proofErr w:type="spellStart"/>
-      <w:r>
-        <w:rPr>
-          <w:sz w:val="24"/>
-          <w:szCs w:val="24"/>
-          <w:lang w:val="en-US"/>
-        </w:rPr>
-        <w:t>Burstall</w:t>
-      </w:r>
-      <w:proofErr w:type="spellEnd"/>
-      <w:r>
-        <w:rPr>
-          <w:sz w:val="24"/>
-          <w:szCs w:val="24"/>
-          <w:lang w:val="en-US"/>
-        </w:rPr>
-        <w:t>. Institutions: Abstract Model Theory</w:t>
-      </w:r>
-      <w:r>
-        <w:rPr>
-          <w:sz w:val="24"/>
-          <w:szCs w:val="24"/>
-          <w:lang w:val="en-US"/>
-        </w:rPr>
-        <w:t xml:space="preserve"> for Specifi</w:t>
-      </w:r>
-      <w:r>
-        <w:rPr>
-          <w:sz w:val="24"/>
-          <w:szCs w:val="24"/>
-          <w:lang w:val="en-US"/>
-        </w:rPr>
-        <w:t>cation</w:t>
+        <w:t>[3] S.Holl. Refactoring of B models.</w:t>
+      </w:r>
+      <w:r>
+        <w:rPr>
+          <w:sz w:val="24"/>
+          <w:szCs w:val="24"/>
+          <w:lang w:val="en-US"/>
+        </w:rPr>
+        <w:t xml:space="preserve"> Bachelor thesis, 2007, pp.1-52</w:t>
+      </w:r>
+    </w:p>
+    <w:p>
+      <w:pPr>
+        <w:jc w:val="both"/>
+        <w:rPr>
+          <w:sz w:val="24"/>
+          <w:szCs w:val="24"/>
+          <w:lang w:val="en-US"/>
+        </w:rPr>
+      </w:pPr>
+      <w:r>
+        <w:rPr>
+          <w:sz w:val="24"/>
+          <w:szCs w:val="24"/>
+          <w:lang w:val="en-US"/>
+        </w:rPr>
+        <w:t>[4] A. Gondal, M. Poppleton, C. Snook</w:t>
+      </w:r>
+      <w:r>
+        <w:rPr>
+          <w:sz w:val="24"/>
+          <w:szCs w:val="24"/>
+          <w:lang w:val="en-US"/>
+        </w:rPr>
+        <w:t>. Feature Composition – Towards product lines of Event-B models</w:t>
+      </w:r>
+    </w:p>
+    <w:p>
+      <w:pPr>
+        <w:jc w:val="both"/>
+        <w:rPr>
+          <w:sz w:val="24"/>
+          <w:szCs w:val="24"/>
+          <w:lang w:val="en-US"/>
+        </w:rPr>
+      </w:pPr>
+      <w:r>
+        <w:rPr>
+          <w:sz w:val="24"/>
+          <w:szCs w:val="24"/>
+          <w:lang w:val="en-US"/>
+        </w:rPr>
+        <w:t>[5] J.-R. Abrial. Modeling in Event-B</w:t>
+      </w:r>
+      <w:r>
+        <w:rPr>
+          <w:sz w:val="24"/>
+          <w:szCs w:val="24"/>
+          <w:lang w:val="en-US"/>
+        </w:rPr>
+        <w:t xml:space="preserve">. </w:t>
+      </w:r>
+      <w:r>
+        <w:rPr>
+          <w:sz w:val="24"/>
+          <w:szCs w:val="24"/>
+          <w:lang w:val="en-US"/>
+        </w:rPr>
+        <w:t>System and Software Engineering</w:t>
+      </w:r>
+      <w:r>
+        <w:rPr>
+          <w:sz w:val="24"/>
+          <w:szCs w:val="24"/>
+          <w:lang w:val="en-US"/>
+        </w:rPr>
+        <w:t>, Cambridge University Press, 2010</w:t>
+      </w:r>
+    </w:p>
+    <w:p>
+      <w:pPr>
+        <w:jc w:val="both"/>
+        <w:rPr>
+          <w:sz w:val="24"/>
+          <w:szCs w:val="24"/>
+          <w:lang w:val="en-US"/>
+        </w:rPr>
+      </w:pPr>
+      <w:r>
+        <w:rPr>
+          <w:sz w:val="24"/>
+          <w:szCs w:val="24"/>
+          <w:lang w:val="en-US"/>
+        </w:rPr>
+        <w:t>[6] D. Steinberg, F. Budinsky, M. Paternostro, E. Merks. EMF: Eclipse Modelling Framework. Addison-Wesley, 2009.</w:t>
+      </w:r>
+    </w:p>
+    <w:p>
+      <w:pPr>
+        <w:jc w:val="both"/>
+        <w:rPr>
+          <w:sz w:val="24"/>
+          <w:szCs w:val="24"/>
+          <w:lang w:val="en-US"/>
+        </w:rPr>
+      </w:pPr>
+      <w:r>
+        <w:rPr>
+          <w:sz w:val="24"/>
+          <w:szCs w:val="24"/>
+          <w:lang w:val="en-US"/>
+        </w:rPr>
+        <w:t>[7] Peter D Mosses, editor. CASL Reference Manual, volume 2960 of Lecture Notes in Computer Science. Springer, 2004.</w:t>
+      </w:r>
+    </w:p>
+    <w:p>
+      <w:pPr>
+        <w:jc w:val="both"/>
+        <w:rPr>
+          <w:sz w:val="24"/>
+          <w:szCs w:val="24"/>
+          <w:lang w:val="en-US"/>
+        </w:rPr>
+      </w:pPr>
+      <w:r>
+        <w:rPr>
+          <w:sz w:val="24"/>
+          <w:szCs w:val="24"/>
+          <w:lang w:val="en-US"/>
+        </w:rPr>
+        <w:t>[8] Michel Bidoit and Peter D Mosses. CASL User Manual, volume 2900 of Lecture Notes in Computer Science. Springer, 2004.</w:t>
+      </w:r>
+    </w:p>
+    <w:p>
+      <w:pPr>
+        <w:jc w:val="both"/>
+        <w:rPr>
+          <w:sz w:val="24"/>
+          <w:szCs w:val="24"/>
+          <w:lang w:val="en-US"/>
+        </w:rPr>
+      </w:pPr>
+      <w:r>
+        <w:rPr>
+          <w:sz w:val="24"/>
+          <w:szCs w:val="24"/>
+          <w:lang w:val="en-US"/>
+        </w:rPr>
+        <w:t>[9]</w:t>
       </w:r>
       <w:r>
         <w:rPr>
@@ -15122,386 +15722,6 @@
           <w:szCs w:val="24"/>
           <w:lang w:val="en-US"/>
         </w:rPr>
-        <w:t>and Programming. Journal of the A.C.M.</w:t>
-      </w:r>
-      <w:r>
-        <w:rPr>
-          <w:sz w:val="24"/>
-          <w:szCs w:val="24"/>
-          <w:lang w:val="en-US"/>
-        </w:rPr>
-        <w:t>, 39(1):95{146, January 1992</w:t>
-      </w:r>
-    </w:p>
-    <w:p>
-      <w:pPr>
-        <w:jc w:val="both"/>
-        <w:rPr>
-          <w:sz w:val="24"/>
-          <w:szCs w:val="24"/>
-          <w:lang w:val="en-US"/>
-        </w:rPr>
-      </w:pPr>
-      <w:r>
-        <w:rPr>
-          <w:sz w:val="24"/>
-          <w:szCs w:val="24"/>
-          <w:lang w:val="en-US"/>
-        </w:rPr>
-        <w:t xml:space="preserve">[2] </w:t>
-      </w:r>
-      <w:r>
-        <w:rPr>
-          <w:sz w:val="24"/>
-          <w:szCs w:val="24"/>
-          <w:lang w:val="en-US"/>
-        </w:rPr>
-        <w:t xml:space="preserve">J.-R. </w:t>
-      </w:r>
-      <w:proofErr w:type="spellStart"/>
-      <w:r>
-        <w:rPr>
-          <w:sz w:val="24"/>
-          <w:szCs w:val="24"/>
-          <w:lang w:val="en-US"/>
-        </w:rPr>
-        <w:t>Abrial</w:t>
-      </w:r>
-      <w:proofErr w:type="spellEnd"/>
-      <w:r>
-        <w:rPr>
-          <w:sz w:val="24"/>
-          <w:szCs w:val="24"/>
-          <w:lang w:val="en-US"/>
-        </w:rPr>
-        <w:t>. The Event-B Modelling Notation, October 2007</w:t>
-      </w:r>
-    </w:p>
-    <w:p>
-      <w:pPr>
-        <w:jc w:val="both"/>
-        <w:rPr>
-          <w:sz w:val="24"/>
-          <w:szCs w:val="24"/>
-          <w:lang w:val="en-US"/>
-        </w:rPr>
-      </w:pPr>
-      <w:r>
-        <w:rPr>
-          <w:sz w:val="24"/>
-          <w:szCs w:val="24"/>
-          <w:lang w:val="en-US"/>
-        </w:rPr>
-        <w:t xml:space="preserve">[3] </w:t>
-      </w:r>
-      <w:proofErr w:type="spellStart"/>
-      <w:proofErr w:type="gramStart"/>
-      <w:r>
-        <w:rPr>
-          <w:sz w:val="24"/>
-          <w:szCs w:val="24"/>
-          <w:lang w:val="en-US"/>
-        </w:rPr>
-        <w:t>S.Holl</w:t>
-      </w:r>
-      <w:proofErr w:type="spellEnd"/>
-      <w:proofErr w:type="gramEnd"/>
-      <w:r>
-        <w:rPr>
-          <w:sz w:val="24"/>
-          <w:szCs w:val="24"/>
-          <w:lang w:val="en-US"/>
-        </w:rPr>
-        <w:t>. Refactoring of B models.</w:t>
-      </w:r>
-      <w:r>
-        <w:rPr>
-          <w:sz w:val="24"/>
-          <w:szCs w:val="24"/>
-          <w:lang w:val="en-US"/>
-        </w:rPr>
-        <w:t xml:space="preserve"> Bachelor thesis, 2007, pp.1-52</w:t>
-      </w:r>
-    </w:p>
-    <w:p>
-      <w:pPr>
-        <w:jc w:val="both"/>
-        <w:rPr>
-          <w:sz w:val="24"/>
-          <w:szCs w:val="24"/>
-          <w:lang w:val="en-US"/>
-        </w:rPr>
-      </w:pPr>
-      <w:r>
-        <w:rPr>
-          <w:sz w:val="24"/>
-          <w:szCs w:val="24"/>
-          <w:lang w:val="en-US"/>
-        </w:rPr>
-        <w:t xml:space="preserve">[4] A. </w:t>
-      </w:r>
-      <w:proofErr w:type="spellStart"/>
-      <w:r>
-        <w:rPr>
-          <w:sz w:val="24"/>
-          <w:szCs w:val="24"/>
-          <w:lang w:val="en-US"/>
-        </w:rPr>
-        <w:t>Gondal</w:t>
-      </w:r>
-      <w:proofErr w:type="spellEnd"/>
-      <w:r>
-        <w:rPr>
-          <w:sz w:val="24"/>
-          <w:szCs w:val="24"/>
-          <w:lang w:val="en-US"/>
-        </w:rPr>
-        <w:t xml:space="preserve">, M. </w:t>
-      </w:r>
-      <w:proofErr w:type="spellStart"/>
-      <w:r>
-        <w:rPr>
-          <w:sz w:val="24"/>
-          <w:szCs w:val="24"/>
-          <w:lang w:val="en-US"/>
-        </w:rPr>
-        <w:t>Poppleton</w:t>
-      </w:r>
-      <w:proofErr w:type="spellEnd"/>
-      <w:r>
-        <w:rPr>
-          <w:sz w:val="24"/>
-          <w:szCs w:val="24"/>
-          <w:lang w:val="en-US"/>
-        </w:rPr>
-        <w:t>, C. Snook</w:t>
-      </w:r>
-      <w:r>
-        <w:rPr>
-          <w:sz w:val="24"/>
-          <w:szCs w:val="24"/>
-          <w:lang w:val="en-US"/>
-        </w:rPr>
-        <w:t>. Feature Composition – Towards product lines of Event-B models</w:t>
-      </w:r>
-    </w:p>
-    <w:p>
-      <w:pPr>
-        <w:jc w:val="both"/>
-        <w:rPr>
-          <w:sz w:val="24"/>
-          <w:szCs w:val="24"/>
-          <w:lang w:val="en-US"/>
-        </w:rPr>
-      </w:pPr>
-      <w:r>
-        <w:rPr>
-          <w:sz w:val="24"/>
-          <w:szCs w:val="24"/>
-          <w:lang w:val="en-US"/>
-        </w:rPr>
-        <w:t xml:space="preserve">[5] J.-R. </w:t>
-      </w:r>
-      <w:proofErr w:type="spellStart"/>
-      <w:r>
-        <w:rPr>
-          <w:sz w:val="24"/>
-          <w:szCs w:val="24"/>
-          <w:lang w:val="en-US"/>
-        </w:rPr>
-        <w:t>Abrial</w:t>
-      </w:r>
-      <w:proofErr w:type="spellEnd"/>
-      <w:r>
-        <w:rPr>
-          <w:sz w:val="24"/>
-          <w:szCs w:val="24"/>
-          <w:lang w:val="en-US"/>
-        </w:rPr>
-        <w:t>. Modeling in Event-B</w:t>
-      </w:r>
-      <w:r>
-        <w:rPr>
-          <w:sz w:val="24"/>
-          <w:szCs w:val="24"/>
-          <w:lang w:val="en-US"/>
-        </w:rPr>
-        <w:t xml:space="preserve">. </w:t>
-      </w:r>
-      <w:r>
-        <w:rPr>
-          <w:sz w:val="24"/>
-          <w:szCs w:val="24"/>
-          <w:lang w:val="en-US"/>
-        </w:rPr>
-        <w:t>System and Software Engineering</w:t>
-      </w:r>
-      <w:r>
-        <w:rPr>
-          <w:sz w:val="24"/>
-          <w:szCs w:val="24"/>
-          <w:lang w:val="en-US"/>
-        </w:rPr>
-        <w:t>, Cambridge University Press, 2010</w:t>
-      </w:r>
-    </w:p>
-    <w:p>
-      <w:pPr>
-        <w:jc w:val="both"/>
-        <w:rPr>
-          <w:sz w:val="24"/>
-          <w:szCs w:val="24"/>
-          <w:lang w:val="en-US"/>
-        </w:rPr>
-      </w:pPr>
-      <w:r>
-        <w:rPr>
-          <w:sz w:val="24"/>
-          <w:szCs w:val="24"/>
-          <w:lang w:val="en-US"/>
-        </w:rPr>
-        <w:t xml:space="preserve">[6] D. Steinberg, F. </w:t>
-      </w:r>
-      <w:proofErr w:type="spellStart"/>
-      <w:r>
-        <w:rPr>
-          <w:sz w:val="24"/>
-          <w:szCs w:val="24"/>
-          <w:lang w:val="en-US"/>
-        </w:rPr>
-        <w:t>Budinsky</w:t>
-      </w:r>
-      <w:proofErr w:type="spellEnd"/>
-      <w:r>
-        <w:rPr>
-          <w:sz w:val="24"/>
-          <w:szCs w:val="24"/>
-          <w:lang w:val="en-US"/>
-        </w:rPr>
-        <w:t xml:space="preserve">, M. </w:t>
-      </w:r>
-      <w:proofErr w:type="spellStart"/>
-      <w:r>
-        <w:rPr>
-          <w:sz w:val="24"/>
-          <w:szCs w:val="24"/>
-          <w:lang w:val="en-US"/>
-        </w:rPr>
-        <w:t>Paternostro</w:t>
-      </w:r>
-      <w:proofErr w:type="spellEnd"/>
-      <w:r>
-        <w:rPr>
-          <w:sz w:val="24"/>
-          <w:szCs w:val="24"/>
-          <w:lang w:val="en-US"/>
-        </w:rPr>
-        <w:t xml:space="preserve">, E. </w:t>
-      </w:r>
-      <w:proofErr w:type="spellStart"/>
-      <w:r>
-        <w:rPr>
-          <w:sz w:val="24"/>
-          <w:szCs w:val="24"/>
-          <w:lang w:val="en-US"/>
-        </w:rPr>
-        <w:t>Merks</w:t>
-      </w:r>
-      <w:proofErr w:type="spellEnd"/>
-      <w:r>
-        <w:rPr>
-          <w:sz w:val="24"/>
-          <w:szCs w:val="24"/>
-          <w:lang w:val="en-US"/>
-        </w:rPr>
-        <w:t>. EMF: Eclipse Modelling Framework. Addison-Wesley, 2009.</w:t>
-      </w:r>
-    </w:p>
-    <w:p>
-      <w:pPr>
-        <w:jc w:val="both"/>
-        <w:rPr>
-          <w:sz w:val="24"/>
-          <w:szCs w:val="24"/>
-          <w:lang w:val="en-US"/>
-        </w:rPr>
-      </w:pPr>
-      <w:r>
-        <w:rPr>
-          <w:sz w:val="24"/>
-          <w:szCs w:val="24"/>
-          <w:lang w:val="en-US"/>
-        </w:rPr>
-        <w:t>[7] Peter D Mosses, editor. CASL Reference Manual, volume 2960 of Lecture Notes in Computer Science. Springer, 2004.</w:t>
-      </w:r>
-    </w:p>
-    <w:p>
-      <w:pPr>
-        <w:jc w:val="both"/>
-        <w:rPr>
-          <w:sz w:val="24"/>
-          <w:szCs w:val="24"/>
-          <w:lang w:val="en-US"/>
-        </w:rPr>
-      </w:pPr>
-      <w:r>
-        <w:rPr>
-          <w:sz w:val="24"/>
-          <w:szCs w:val="24"/>
-          <w:lang w:val="en-US"/>
-        </w:rPr>
-        <w:t xml:space="preserve">[8] Michel </w:t>
-      </w:r>
-      <w:proofErr w:type="spellStart"/>
-      <w:r>
-        <w:rPr>
-          <w:sz w:val="24"/>
-          <w:szCs w:val="24"/>
-          <w:lang w:val="en-US"/>
-        </w:rPr>
-        <w:t>Bidoit</w:t>
-      </w:r>
-      <w:proofErr w:type="spellEnd"/>
-      <w:r>
-        <w:rPr>
-          <w:sz w:val="24"/>
-          <w:szCs w:val="24"/>
-          <w:lang w:val="en-US"/>
-        </w:rPr>
-        <w:t xml:space="preserve"> and Peter D Mosses. CASL User Manual, volume 2900 of Lecture Notes in Computer Science. Springer, 2004.</w:t>
-      </w:r>
-    </w:p>
-    <w:p>
-      <w:pPr>
-        <w:jc w:val="both"/>
-        <w:rPr>
-          <w:sz w:val="24"/>
-          <w:szCs w:val="24"/>
-          <w:lang w:val="en-US"/>
-        </w:rPr>
-      </w:pPr>
-      <w:r>
-        <w:rPr>
-          <w:sz w:val="24"/>
-          <w:szCs w:val="24"/>
-          <w:lang w:val="en-US"/>
-        </w:rPr>
-        <w:t>[9]</w:t>
-      </w:r>
-      <w:r>
-        <w:rPr>
-          <w:sz w:val="24"/>
-          <w:szCs w:val="24"/>
-          <w:lang w:val="en-US"/>
-        </w:rPr>
-        <w:t xml:space="preserve"> </w:t>
-      </w:r>
-      <w:r>
-        <w:rPr>
-          <w:sz w:val="24"/>
-          <w:szCs w:val="24"/>
-          <w:lang w:val="en-US"/>
-        </w:rPr>
         <w:t>IEC</w:t>
       </w:r>
       <w:r>
@@ -15511,27 +15731,7 @@
           <w:szCs w:val="24"/>
           <w:lang w:val="en-US"/>
         </w:rPr>
-        <w:t>, </w:t>
-      </w:r>
-      <w:proofErr w:type="spellStart"/>
-      <w:r>
-        <w:rPr>
-          <w:i/>
-          <w:sz w:val="24"/>
-          <w:szCs w:val="24"/>
-          <w:lang w:val="en-US"/>
-        </w:rPr>
-        <w:t>Electropedia</w:t>
-      </w:r>
-      <w:proofErr w:type="spellEnd"/>
-      <w:r>
-        <w:rPr>
-          <w:i/>
-          <w:sz w:val="24"/>
-          <w:szCs w:val="24"/>
-          <w:lang w:val="en-US"/>
-        </w:rPr>
-        <w:t xml:space="preserve"> del 192 Dependability</w:t>
+        <w:t>, Electropedia del 192 Dependability</w:t>
       </w:r>
       <w:r>
         <w:rPr>

</xml_diff>

<commit_message>
Some corrections were made is chapter 4
</commit_message>
<xml_diff>
--- a/Thesis.docx
+++ b/Thesis.docx
@@ -14818,7 +14818,31 @@
           <w:szCs w:val="24"/>
           <w:lang w:val="en-US"/>
         </w:rPr>
-        <w:t xml:space="preserve">Requirements were presented in Section 3.1 and introduced our project. These requirements </w:t>
+        <w:t xml:space="preserve">The requirements </w:t>
+      </w:r>
+      <w:r>
+        <w:rPr>
+          <w:sz w:val="24"/>
+          <w:szCs w:val="24"/>
+          <w:lang w:val="en-US"/>
+        </w:rPr>
+        <w:t>were presented in Section 3.1 and introduced</w:t>
+      </w:r>
+      <w:r>
+        <w:rPr>
+          <w:sz w:val="24"/>
+          <w:szCs w:val="24"/>
+          <w:lang w:val="en-US"/>
+        </w:rPr>
+        <w:t xml:space="preserve"> for</w:t>
+      </w:r>
+      <w:r>
+        <w:rPr>
+          <w:sz w:val="24"/>
+          <w:szCs w:val="24"/>
+          <w:lang w:val="en-US"/>
+        </w:rPr>
+        <w:t xml:space="preserve"> our project. These requirements </w:t>
       </w:r>
       <w:r>
         <w:rPr>
@@ -14834,7 +14858,23 @@
           <w:szCs w:val="24"/>
           <w:lang w:val="en-US"/>
         </w:rPr>
-        <w:t xml:space="preserve">The fulfillment of these requirements should help to reach a goal of ‘standardization’ of Event-B and improving the existing functionality of different plugins. We will repeat all requirements in this Section to have a quick access to them. </w:t>
+        <w:t>The fulfillment of these requirements should help to reach a goal of ‘standardization’ of Event-B and improving the existing functionality of different plugins. We will repeat all requir</w:t>
+      </w:r>
+      <w:r>
+        <w:rPr>
+          <w:sz w:val="24"/>
+          <w:szCs w:val="24"/>
+          <w:lang w:val="en-US"/>
+        </w:rPr>
+        <w:t>ements in this Section to have</w:t>
+      </w:r>
+      <w:r>
+        <w:rPr>
+          <w:sz w:val="24"/>
+          <w:szCs w:val="24"/>
+          <w:lang w:val="en-US"/>
+        </w:rPr>
+        <w:t xml:space="preserve"> quick access to them. </w:t>
       </w:r>
     </w:p>
     <w:p>
@@ -14924,7 +14964,23 @@
           <w:szCs w:val="24"/>
           <w:lang w:val="en-US"/>
         </w:rPr>
-        <w:t xml:space="preserve"> – The plugin should not allow to make changes if the input is incorrect</w:t>
+        <w:t xml:space="preserve"> – The plugin should not allow</w:t>
+      </w:r>
+      <w:r>
+        <w:rPr>
+          <w:sz w:val="24"/>
+          <w:szCs w:val="24"/>
+          <w:lang w:val="en-US"/>
+        </w:rPr>
+        <w:t xml:space="preserve"> the user</w:t>
+      </w:r>
+      <w:r>
+        <w:rPr>
+          <w:sz w:val="24"/>
+          <w:szCs w:val="24"/>
+          <w:lang w:val="en-US"/>
+        </w:rPr>
+        <w:t xml:space="preserve"> to make changes if the input is incorrect</w:t>
       </w:r>
     </w:p>
     <w:p>
@@ -14954,7 +15010,23 @@
           <w:szCs w:val="24"/>
           <w:lang w:val="en-US"/>
         </w:rPr>
-        <w:t xml:space="preserve"> – The plugin should give user information about incorrect data input</w:t>
+        <w:t xml:space="preserve"> – The plugin should give </w:t>
+      </w:r>
+      <w:r>
+        <w:rPr>
+          <w:sz w:val="24"/>
+          <w:szCs w:val="24"/>
+          <w:lang w:val="en-US"/>
+        </w:rPr>
+        <w:t xml:space="preserve">the </w:t>
+      </w:r>
+      <w:r>
+        <w:rPr>
+          <w:sz w:val="24"/>
+          <w:szCs w:val="24"/>
+          <w:lang w:val="en-US"/>
+        </w:rPr>
+        <w:t>user information about incorrect data input</w:t>
       </w:r>
     </w:p>
     <w:p>
@@ -15039,7 +15111,39 @@
           <w:szCs w:val="24"/>
           <w:lang w:val="en-US"/>
         </w:rPr>
-        <w:t xml:space="preserve">different from other existing plugins. It doesn’t have lots of buttons, input fields and checkboxes, but its functionality combines functionalities of two existing plugins and adds something new and unused before. As this project is based on open source Platform, the plugin available for all users of Rodin Platform, working on different operation systems. The second requirement </w:t>
+        <w:t xml:space="preserve">different from other existing plugins. It doesn’t have lots of buttons, input fields and checkboxes, but its functionality combines functionalities of two existing plugins and adds something new and unused before. As this project is based on </w:t>
+      </w:r>
+      <w:r>
+        <w:rPr>
+          <w:sz w:val="24"/>
+          <w:szCs w:val="24"/>
+          <w:lang w:val="en-US"/>
+        </w:rPr>
+        <w:t xml:space="preserve">an </w:t>
+      </w:r>
+      <w:r>
+        <w:rPr>
+          <w:sz w:val="24"/>
+          <w:szCs w:val="24"/>
+          <w:lang w:val="en-US"/>
+        </w:rPr>
+        <w:t xml:space="preserve">open source Platform, the plugin </w:t>
+      </w:r>
+      <w:r>
+        <w:rPr>
+          <w:sz w:val="24"/>
+          <w:szCs w:val="24"/>
+          <w:lang w:val="en-US"/>
+        </w:rPr>
+        <w:t xml:space="preserve">is </w:t>
+      </w:r>
+      <w:r>
+        <w:rPr>
+          <w:sz w:val="24"/>
+          <w:szCs w:val="24"/>
+          <w:lang w:val="en-US"/>
+        </w:rPr>
+        <w:t xml:space="preserve">available for all users of Rodin Platform, working on different operation systems. The second requirement </w:t>
       </w:r>
       <w:r>
         <w:rPr>
@@ -15064,7 +15168,23 @@
           <w:szCs w:val="24"/>
           <w:lang w:val="en-US"/>
         </w:rPr>
-        <w:t>concerned to the functionality of the creat</w:t>
+        <w:t xml:space="preserve">concerned </w:t>
+      </w:r>
+      <w:r>
+        <w:rPr>
+          <w:sz w:val="24"/>
+          <w:szCs w:val="24"/>
+          <w:lang w:val="en-US"/>
+        </w:rPr>
+        <w:t>with</w:t>
+      </w:r>
+      <w:r>
+        <w:rPr>
+          <w:sz w:val="24"/>
+          <w:szCs w:val="24"/>
+          <w:lang w:val="en-US"/>
+        </w:rPr>
+        <w:t xml:space="preserve"> the functionality of the creat</w:t>
       </w:r>
       <w:r>
         <w:rPr>
@@ -15088,7 +15208,39 @@
           <w:szCs w:val="24"/>
           <w:lang w:val="en-US"/>
         </w:rPr>
-        <w:t xml:space="preserve">was not an easy requirement, because there are two different plugins exist, </w:t>
+        <w:t xml:space="preserve">was not an easy requirement, because there are two different plugins </w:t>
+      </w:r>
+      <w:r>
+        <w:rPr>
+          <w:sz w:val="24"/>
+          <w:szCs w:val="24"/>
+          <w:lang w:val="en-US"/>
+        </w:rPr>
+        <w:t xml:space="preserve">in </w:t>
+      </w:r>
+      <w:r>
+        <w:rPr>
+          <w:sz w:val="24"/>
+          <w:szCs w:val="24"/>
+          <w:lang w:val="en-US"/>
+        </w:rPr>
+        <w:t>exist</w:t>
+      </w:r>
+      <w:r>
+        <w:rPr>
+          <w:sz w:val="24"/>
+          <w:szCs w:val="24"/>
+          <w:lang w:val="en-US"/>
+        </w:rPr>
+        <w:t>ence</w:t>
+      </w:r>
+      <w:r>
+        <w:rPr>
+          <w:sz w:val="24"/>
+          <w:szCs w:val="24"/>
+          <w:lang w:val="en-US"/>
+        </w:rPr>
+        <w:t xml:space="preserve">, </w:t>
       </w:r>
       <w:r>
         <w:rPr>
@@ -15112,7 +15264,39 @@
           <w:szCs w:val="24"/>
           <w:lang w:val="en-US"/>
         </w:rPr>
-        <w:t>It required to consider how to implement this functionality</w:t>
+        <w:t>It</w:t>
+      </w:r>
+      <w:r>
+        <w:rPr>
+          <w:sz w:val="24"/>
+          <w:szCs w:val="24"/>
+          <w:lang w:val="en-US"/>
+        </w:rPr>
+        <w:t xml:space="preserve"> was</w:t>
+      </w:r>
+      <w:r>
+        <w:rPr>
+          <w:sz w:val="24"/>
+          <w:szCs w:val="24"/>
+          <w:lang w:val="en-US"/>
+        </w:rPr>
+        <w:t xml:space="preserve"> required </w:t>
+      </w:r>
+      <w:r>
+        <w:rPr>
+          <w:sz w:val="24"/>
+          <w:szCs w:val="24"/>
+          <w:lang w:val="en-US"/>
+        </w:rPr>
+        <w:t>that we</w:t>
+      </w:r>
+      <w:r>
+        <w:rPr>
+          <w:sz w:val="24"/>
+          <w:szCs w:val="24"/>
+          <w:lang w:val="en-US"/>
+        </w:rPr>
+        <w:t xml:space="preserve"> consider how to implement this functionality</w:t>
       </w:r>
       <w:r>
         <w:rPr>
@@ -15427,31 +15611,7 @@
           <w:szCs w:val="24"/>
           <w:lang w:val="en-US"/>
         </w:rPr>
-        <w:t xml:space="preserve"> </w:t>
-      </w:r>
-      <w:r>
-        <w:rPr>
-          <w:sz w:val="24"/>
-          <w:szCs w:val="24"/>
-          <w:lang w:val="en-US"/>
-        </w:rPr>
-        <w:t xml:space="preserve">after </w:t>
-      </w:r>
-      <w:r>
-        <w:rPr>
-          <w:sz w:val="24"/>
-          <w:szCs w:val="24"/>
-          <w:lang w:val="en-US"/>
-        </w:rPr>
-        <w:t xml:space="preserve">the </w:t>
-      </w:r>
-      <w:r>
-        <w:rPr>
-          <w:sz w:val="24"/>
-          <w:szCs w:val="24"/>
-          <w:lang w:val="en-US"/>
-        </w:rPr>
-        <w:t>execution</w:t>
+        <w:t xml:space="preserve"> after the execution</w:t>
       </w:r>
     </w:p>
     <w:p>
@@ -15769,7 +15929,6 @@
       </w:r>
       <w:r>
         <w:rPr>
-          <w:rStyle w:val="a"/>
           <w:rFonts w:ascii="Times New Roman" w:eastAsia="Times New Roman" w:hAnsi="Times New Roman" w:cs="Times New Roman"/>
           <w:snapToGrid w:val="0"/>
           <w:color w:val="000000"/>
@@ -16020,7 +16179,23 @@
           <w:szCs w:val="24"/>
           <w:lang w:val="en-US"/>
         </w:rPr>
-        <w:t xml:space="preserve"> are related to each other and responsible for checking the user’s input and giving feedback. </w:t>
+        <w:t xml:space="preserve"> are related to each other and </w:t>
+      </w:r>
+      <w:r>
+        <w:rPr>
+          <w:sz w:val="24"/>
+          <w:szCs w:val="24"/>
+          <w:lang w:val="en-US"/>
+        </w:rPr>
+        <w:t xml:space="preserve">are </w:t>
+      </w:r>
+      <w:r>
+        <w:rPr>
+          <w:sz w:val="24"/>
+          <w:szCs w:val="24"/>
+          <w:lang w:val="en-US"/>
+        </w:rPr>
+        <w:t xml:space="preserve">responsible for checking the user’s input and giving feedback. </w:t>
       </w:r>
       <w:r>
         <w:rPr>
@@ -16045,15 +16220,47 @@
           <w:szCs w:val="24"/>
           <w:lang w:val="en-US"/>
         </w:rPr>
-        <w:t xml:space="preserve"> is quite obvious, but it was decided to distinguish it, because some programs may save changes or perform operations even if the user’s input is incorrect. As Event-B is formal language and requires high quality and accuracy of storing objects, </w:t>
-      </w:r>
-      <w:r>
-        <w:rPr>
-          <w:sz w:val="24"/>
-          <w:szCs w:val="24"/>
-          <w:lang w:val="en-US"/>
-        </w:rPr>
-        <w:t xml:space="preserve">the performing of operations with syntax or other errors is unacceptable. </w:t>
+        <w:t xml:space="preserve"> is quite obvious, but it was decided to distinguish it, because some programs may save changes or perform operations even if the user’s input is incorrect. As Event-B is </w:t>
+      </w:r>
+      <w:r>
+        <w:rPr>
+          <w:sz w:val="24"/>
+          <w:szCs w:val="24"/>
+          <w:lang w:val="en-US"/>
+        </w:rPr>
+        <w:t xml:space="preserve">a </w:t>
+      </w:r>
+      <w:r>
+        <w:rPr>
+          <w:sz w:val="24"/>
+          <w:szCs w:val="24"/>
+          <w:lang w:val="en-US"/>
+        </w:rPr>
+        <w:t xml:space="preserve">formal language and requires </w:t>
+      </w:r>
+      <w:r>
+        <w:rPr>
+          <w:sz w:val="24"/>
+          <w:szCs w:val="24"/>
+          <w:lang w:val="en-US"/>
+        </w:rPr>
+        <w:t xml:space="preserve">a </w:t>
+      </w:r>
+      <w:r>
+        <w:rPr>
+          <w:sz w:val="24"/>
+          <w:szCs w:val="24"/>
+          <w:lang w:val="en-US"/>
+        </w:rPr>
+        <w:t xml:space="preserve">high quality and accuracy of storing objects, </w:t>
+      </w:r>
+      <w:r>
+        <w:rPr>
+          <w:sz w:val="24"/>
+          <w:szCs w:val="24"/>
+          <w:lang w:val="en-US"/>
+        </w:rPr>
+        <w:t xml:space="preserve">performing operations with syntax or other errors is unacceptable. </w:t>
       </w:r>
       <w:r>
         <w:rPr>
@@ -16086,15 +16293,111 @@
           <w:szCs w:val="24"/>
           <w:lang w:val="en-US"/>
         </w:rPr>
-        <w:t>was fulfilled by creating the second tab in multi-page editor and printing on the screen the result of execution of commands, entered by the user.</w:t>
-      </w:r>
-      <w:r>
-        <w:rPr>
-          <w:sz w:val="24"/>
-          <w:szCs w:val="24"/>
-          <w:lang w:val="en-US"/>
-        </w:rPr>
-        <w:t xml:space="preserve"> This feature allows the user to early discover errors and pay attention on problem in a piece of code. </w:t>
+        <w:t xml:space="preserve">was fulfilled by creating the second tab in multi-page editor and printing on the screen the result of </w:t>
+      </w:r>
+      <w:r>
+        <w:rPr>
+          <w:sz w:val="24"/>
+          <w:szCs w:val="24"/>
+          <w:lang w:val="en-US"/>
+        </w:rPr>
+        <w:t xml:space="preserve">the </w:t>
+      </w:r>
+      <w:r>
+        <w:rPr>
+          <w:sz w:val="24"/>
+          <w:szCs w:val="24"/>
+          <w:lang w:val="en-US"/>
+        </w:rPr>
+        <w:t xml:space="preserve">execution of commands, </w:t>
+      </w:r>
+      <w:r>
+        <w:rPr>
+          <w:sz w:val="24"/>
+          <w:szCs w:val="24"/>
+          <w:lang w:val="en-US"/>
+        </w:rPr>
+        <w:t xml:space="preserve">as </w:t>
+      </w:r>
+      <w:r>
+        <w:rPr>
+          <w:sz w:val="24"/>
+          <w:szCs w:val="24"/>
+          <w:lang w:val="en-US"/>
+        </w:rPr>
+        <w:t>entered by the user.</w:t>
+      </w:r>
+      <w:r>
+        <w:rPr>
+          <w:sz w:val="24"/>
+          <w:szCs w:val="24"/>
+          <w:lang w:val="en-US"/>
+        </w:rPr>
+        <w:t xml:space="preserve"> This feature allows the user to discover errors </w:t>
+      </w:r>
+      <w:r>
+        <w:rPr>
+          <w:sz w:val="24"/>
+          <w:szCs w:val="24"/>
+          <w:lang w:val="en-US"/>
+        </w:rPr>
+        <w:t xml:space="preserve">early </w:t>
+      </w:r>
+      <w:r>
+        <w:rPr>
+          <w:sz w:val="24"/>
+          <w:szCs w:val="24"/>
+          <w:lang w:val="en-US"/>
+        </w:rPr>
+        <w:t xml:space="preserve">and </w:t>
+      </w:r>
+      <w:r>
+        <w:rPr>
+          <w:sz w:val="24"/>
+          <w:szCs w:val="24"/>
+          <w:lang w:val="en-US"/>
+        </w:rPr>
+        <w:t xml:space="preserve">to </w:t>
+      </w:r>
+      <w:r>
+        <w:rPr>
+          <w:sz w:val="24"/>
+          <w:szCs w:val="24"/>
+          <w:lang w:val="en-US"/>
+        </w:rPr>
+        <w:t xml:space="preserve">pay attention </w:t>
+      </w:r>
+      <w:r>
+        <w:rPr>
+          <w:sz w:val="24"/>
+          <w:szCs w:val="24"/>
+          <w:lang w:val="en-US"/>
+        </w:rPr>
+        <w:t xml:space="preserve">to </w:t>
+      </w:r>
+      <w:r>
+        <w:rPr>
+          <w:sz w:val="24"/>
+          <w:szCs w:val="24"/>
+          <w:lang w:val="en-US"/>
+        </w:rPr>
+        <w:t>problem</w:t>
+      </w:r>
+      <w:r>
+        <w:rPr>
+          <w:sz w:val="24"/>
+          <w:szCs w:val="24"/>
+          <w:lang w:val="en-US"/>
+        </w:rPr>
+        <w:t>s</w:t>
+      </w:r>
+      <w:r>
+        <w:rPr>
+          <w:sz w:val="24"/>
+          <w:szCs w:val="24"/>
+          <w:lang w:val="en-US"/>
+        </w:rPr>
+        <w:t xml:space="preserve"> in a piece of code. </w:t>
       </w:r>
       <w:r>
         <w:rPr>
@@ -16359,7 +16662,23 @@
           <w:szCs w:val="24"/>
           <w:lang w:val="en-US"/>
         </w:rPr>
-        <w:t xml:space="preserve">change inside components with the help of </w:t>
+        <w:t>change</w:t>
+      </w:r>
+      <w:r>
+        <w:rPr>
+          <w:sz w:val="24"/>
+          <w:szCs w:val="24"/>
+          <w:lang w:val="en-US"/>
+        </w:rPr>
+        <w:t>s</w:t>
+      </w:r>
+      <w:r>
+        <w:rPr>
+          <w:sz w:val="24"/>
+          <w:szCs w:val="24"/>
+          <w:lang w:val="en-US"/>
+        </w:rPr>
+        <w:t xml:space="preserve"> inside components with the help of </w:t>
       </w:r>
       <w:r>
         <w:rPr>
@@ -16399,7 +16718,23 @@
           <w:szCs w:val="24"/>
           <w:lang w:val="en-US"/>
         </w:rPr>
-        <w:t xml:space="preserve">As can be seen from this review, all requirements were fulfilled and </w:t>
+        <w:t>As can be seen from this review, all requirements were fulfilled and</w:t>
+      </w:r>
+      <w:r>
+        <w:rPr>
+          <w:sz w:val="24"/>
+          <w:szCs w:val="24"/>
+          <w:lang w:val="en-US"/>
+        </w:rPr>
+        <w:t xml:space="preserve"> the</w:t>
+      </w:r>
+      <w:r>
+        <w:rPr>
+          <w:sz w:val="24"/>
+          <w:szCs w:val="24"/>
+          <w:lang w:val="en-US"/>
+        </w:rPr>
+        <w:t xml:space="preserve"> </w:t>
       </w:r>
       <w:r>
         <w:rPr>
@@ -16452,7 +16787,33 @@
           <w:szCs w:val="24"/>
           <w:lang w:val="en-US"/>
         </w:rPr>
-        <w:t>There were two existing plugins introduced in Sections 2.3.1 and 2.3.2: Refactoring framework and Feature composition plugin. These two plugins support</w:t>
+        <w:t xml:space="preserve">There were two existing plugins introduced in Sections 2.3.1 and 2.3.2: </w:t>
+      </w:r>
+      <w:proofErr w:type="gramStart"/>
+      <w:r>
+        <w:rPr>
+          <w:sz w:val="24"/>
+          <w:szCs w:val="24"/>
+          <w:lang w:val="en-US"/>
+        </w:rPr>
+        <w:t>the</w:t>
+      </w:r>
+      <w:proofErr w:type="gramEnd"/>
+      <w:r>
+        <w:rPr>
+          <w:sz w:val="24"/>
+          <w:szCs w:val="24"/>
+          <w:lang w:val="en-US"/>
+        </w:rPr>
+        <w:t xml:space="preserve"> </w:t>
+      </w:r>
+      <w:r>
+        <w:rPr>
+          <w:sz w:val="24"/>
+          <w:szCs w:val="24"/>
+          <w:lang w:val="en-US"/>
+        </w:rPr>
+        <w:t>Refactoring framework and Feature composition plugin. These two plugins support</w:t>
       </w:r>
       <w:r>
         <w:rPr>
@@ -16516,15 +16877,31 @@
           <w:szCs w:val="24"/>
           <w:lang w:val="en-US"/>
         </w:rPr>
-        <w:t>windows contain buttons, input fields, checkboxes, etc. This allows to visualize the interaction between the user and the system and prevents the user from possible mistakes.</w:t>
-      </w:r>
-      <w:r>
-        <w:rPr>
-          <w:sz w:val="24"/>
-          <w:szCs w:val="24"/>
-          <w:lang w:val="en-US"/>
-        </w:rPr>
-        <w:t xml:space="preserve"> Our solution differs from this </w:t>
+        <w:t>windows contain buttons, input fields, checkboxes, etc. This allows</w:t>
+      </w:r>
+      <w:r>
+        <w:rPr>
+          <w:sz w:val="24"/>
+          <w:szCs w:val="24"/>
+          <w:lang w:val="en-US"/>
+        </w:rPr>
+        <w:t xml:space="preserve"> the user</w:t>
+      </w:r>
+      <w:r>
+        <w:rPr>
+          <w:sz w:val="24"/>
+          <w:szCs w:val="24"/>
+          <w:lang w:val="en-US"/>
+        </w:rPr>
+        <w:t xml:space="preserve"> to visualize the interaction between the user and the system and prevents the user from possible mistakes.</w:t>
+      </w:r>
+      <w:r>
+        <w:rPr>
+          <w:sz w:val="24"/>
+          <w:szCs w:val="24"/>
+          <w:lang w:val="en-US"/>
+        </w:rPr>
+        <w:t xml:space="preserve"> Our solution </w:t>
       </w:r>
       <w:r>
         <w:rPr>
@@ -16533,7 +16910,7 @@
           <w:lang w:val="en-US"/>
         </w:rPr>
         <w:lastRenderedPageBreak/>
-        <w:t xml:space="preserve">solution. Our plugin doesn’t have visual representation, it is more about writing commands in the editor </w:t>
+        <w:t xml:space="preserve">differs from this solution. Our plugin doesn’t have visual representation, it is more about writing commands in the editor </w:t>
       </w:r>
       <w:r>
         <w:rPr>
@@ -16551,6 +16928,20 @@
         </w:rPr>
         <w:t xml:space="preserve"> </w:t>
       </w:r>
+    </w:p>
+    <w:p>
+      <w:pPr>
+        <w:tabs>
+          <w:tab w:val="left" w:pos="1215"/>
+          <w:tab w:val="left" w:pos="1985"/>
+        </w:tabs>
+        <w:jc w:val="both"/>
+        <w:rPr>
+          <w:sz w:val="24"/>
+          <w:szCs w:val="24"/>
+          <w:lang w:val="en-US"/>
+        </w:rPr>
+      </w:pPr>
       <w:r>
         <w:rPr>
           <w:sz w:val="24"/>
@@ -16573,7 +16964,55 @@
           <w:szCs w:val="24"/>
           <w:lang w:val="en-US"/>
         </w:rPr>
-        <w:t>The result of the newly created composition stores in separate file and doesn’t look like the simple Event-B machine</w:t>
+        <w:t xml:space="preserve">The result of the newly created composition </w:t>
+      </w:r>
+      <w:r>
+        <w:rPr>
+          <w:sz w:val="24"/>
+          <w:szCs w:val="24"/>
+          <w:lang w:val="en-US"/>
+        </w:rPr>
+        <w:t xml:space="preserve">is </w:t>
+      </w:r>
+      <w:r>
+        <w:rPr>
+          <w:sz w:val="24"/>
+          <w:szCs w:val="24"/>
+          <w:lang w:val="en-US"/>
+        </w:rPr>
+        <w:t>s</w:t>
+      </w:r>
+      <w:r>
+        <w:rPr>
+          <w:sz w:val="24"/>
+          <w:szCs w:val="24"/>
+          <w:lang w:val="en-US"/>
+        </w:rPr>
+        <w:t>tored</w:t>
+      </w:r>
+      <w:r>
+        <w:rPr>
+          <w:sz w:val="24"/>
+          <w:szCs w:val="24"/>
+          <w:lang w:val="en-US"/>
+        </w:rPr>
+        <w:t xml:space="preserve"> in</w:t>
+      </w:r>
+      <w:r>
+        <w:rPr>
+          <w:sz w:val="24"/>
+          <w:szCs w:val="24"/>
+          <w:lang w:val="en-US"/>
+        </w:rPr>
+        <w:t xml:space="preserve"> a</w:t>
+      </w:r>
+      <w:r>
+        <w:rPr>
+          <w:sz w:val="24"/>
+          <w:szCs w:val="24"/>
+          <w:lang w:val="en-US"/>
+        </w:rPr>
+        <w:t xml:space="preserve"> separate file and doesn’t look like the simple Event-B machine</w:t>
       </w:r>
       <w:r>
         <w:rPr>
@@ -16605,7 +17044,31 @@
           <w:szCs w:val="24"/>
           <w:lang w:val="en-US"/>
         </w:rPr>
-        <w:t xml:space="preserve">The composition created by our plugins stores in the first of composed machines. It appears in Event-B explorer tree and have same properties as </w:t>
+        <w:t xml:space="preserve">The composition created by our plugins stores in the first of composed machines. It appears in Event-B explorer tree and </w:t>
+      </w:r>
+      <w:r>
+        <w:rPr>
+          <w:sz w:val="24"/>
+          <w:szCs w:val="24"/>
+          <w:lang w:val="en-US"/>
+        </w:rPr>
+        <w:t>has the</w:t>
+      </w:r>
+      <w:r>
+        <w:rPr>
+          <w:sz w:val="24"/>
+          <w:szCs w:val="24"/>
+          <w:lang w:val="en-US"/>
+        </w:rPr>
+        <w:t xml:space="preserve"> same properties as simple machine. </w:t>
+      </w:r>
+      <w:r>
+        <w:rPr>
+          <w:sz w:val="24"/>
+          <w:szCs w:val="24"/>
+          <w:lang w:val="en-US"/>
+        </w:rPr>
+        <w:t>Our plugin has one more feature and allows the user to copy the</w:t>
       </w:r>
       <w:bookmarkStart w:id="0" w:name="_GoBack"/>
       <w:bookmarkEnd w:id="0"/>
@@ -16615,15 +17078,7 @@
           <w:szCs w:val="24"/>
           <w:lang w:val="en-US"/>
         </w:rPr>
-        <w:t xml:space="preserve">simple machine. </w:t>
-      </w:r>
-      <w:r>
-        <w:rPr>
-          <w:sz w:val="24"/>
-          <w:szCs w:val="24"/>
-          <w:lang w:val="en-US"/>
-        </w:rPr>
-        <w:t>Our plugin has one more feature and allows the user to copy the existing machine with the help of one command.</w:t>
+        <w:t xml:space="preserve"> existing machine with the help of one command.</w:t>
       </w:r>
     </w:p>
     <w:p>
@@ -18107,7 +18562,7 @@
           <w:szCs w:val="24"/>
           <w:lang w:val="en-US"/>
         </w:rPr>
-        <w:t xml:space="preserve"> It is obvious, that all three of plugins interact with the user with the help of warnings or error </w:t>
+        <w:t xml:space="preserve"> It is </w:t>
       </w:r>
       <w:r>
         <w:rPr>
@@ -18116,7 +18571,7 @@
           <w:lang w:val="en-US"/>
         </w:rPr>
         <w:lastRenderedPageBreak/>
-        <w:t>messages. Nevertheless, two existing plugins developed completely as a GUI with</w:t>
+        <w:t>obvious, that all three of plugins interact with the user with the help of warnings or error messages. Nevertheless, two existing plugins developed completely as a GUI with</w:t>
       </w:r>
       <w:r>
         <w:rPr>
@@ -18270,31 +18725,7 @@
           <w:szCs w:val="24"/>
           <w:lang w:val="en-US"/>
         </w:rPr>
-        <w:t xml:space="preserve">it is </w:t>
-      </w:r>
-      <w:r>
-        <w:rPr>
-          <w:sz w:val="24"/>
-          <w:szCs w:val="24"/>
-          <w:lang w:val="en-US"/>
-        </w:rPr>
-        <w:t xml:space="preserve">compatible </w:t>
-      </w:r>
-      <w:r>
-        <w:rPr>
-          <w:sz w:val="24"/>
-          <w:szCs w:val="24"/>
-          <w:lang w:val="en-US"/>
-        </w:rPr>
-        <w:t xml:space="preserve">only </w:t>
-      </w:r>
-      <w:r>
-        <w:rPr>
-          <w:sz w:val="24"/>
-          <w:szCs w:val="24"/>
-          <w:lang w:val="en-US"/>
-        </w:rPr>
-        <w:t>with Rodin 2.0</w:t>
+        <w:t>it is compatible only with Rodin 2.0</w:t>
       </w:r>
       <w:r>
         <w:rPr>

</xml_diff>

<commit_message>
Chapter 6 was finished
</commit_message>
<xml_diff>
--- a/Thesis.docx
+++ b/Thesis.docx
@@ -3458,8 +3458,18 @@
             <w:szCs w:val="24"/>
             <w:lang w:val="en-US"/>
           </w:rPr>
-          <w:t>Jean-Raymond Abrial</w:t>
+          <w:t xml:space="preserve">Jean-Raymond </w:t>
         </w:r>
+        <w:proofErr w:type="spellStart"/>
+        <w:r>
+          <w:rPr>
+            <w:sz w:val="24"/>
+            <w:szCs w:val="24"/>
+            <w:lang w:val="en-US"/>
+          </w:rPr>
+          <w:t>Abrial</w:t>
+        </w:r>
+        <w:proofErr w:type="spellEnd"/>
       </w:hyperlink>
       <w:r>
         <w:rPr>
@@ -4601,6 +4611,7 @@
         </w:rPr>
         <w:t xml:space="preserve"> model </w:t>
       </w:r>
+      <w:proofErr w:type="gramStart"/>
       <w:r>
         <w:rPr>
           <w:sz w:val="24"/>
@@ -4617,6 +4628,7 @@
         </w:rPr>
         <w:t>,</w:t>
       </w:r>
+      <w:proofErr w:type="gramEnd"/>
       <w:r>
         <w:rPr>
           <w:sz w:val="24"/>
@@ -5529,7 +5541,25 @@
           <w:szCs w:val="24"/>
           <w:lang w:val="en-US"/>
         </w:rPr>
-        <w:t xml:space="preserve"> only to edit the text of Event-B program (Camille editor), but also to create visual representations of the models (UML-B plugin), animate proofs (ProB animator), rename model elements and make compositions of several models. </w:t>
+        <w:t xml:space="preserve"> only to edit the text of Event-B program (Camille editor), but also to create visual representations of the models (UML-B plugin), animate proofs (</w:t>
+      </w:r>
+      <w:proofErr w:type="spellStart"/>
+      <w:r>
+        <w:rPr>
+          <w:sz w:val="24"/>
+          <w:szCs w:val="24"/>
+          <w:lang w:val="en-US"/>
+        </w:rPr>
+        <w:t>ProB</w:t>
+      </w:r>
+      <w:proofErr w:type="spellEnd"/>
+      <w:r>
+        <w:rPr>
+          <w:sz w:val="24"/>
+          <w:szCs w:val="24"/>
+          <w:lang w:val="en-US"/>
+        </w:rPr>
+        <w:t xml:space="preserve"> animator), rename model elements and make compositions of several models. </w:t>
       </w:r>
       <w:r>
         <w:rPr>
@@ -5631,7 +5661,25 @@
           <w:szCs w:val="24"/>
           <w:lang w:val="en-US"/>
         </w:rPr>
-        <w:t xml:space="preserve">Sonja Holl [3]. </w:t>
+        <w:t xml:space="preserve">Sonja </w:t>
+      </w:r>
+      <w:proofErr w:type="spellStart"/>
+      <w:r>
+        <w:rPr>
+          <w:sz w:val="24"/>
+          <w:szCs w:val="24"/>
+          <w:lang w:val="en-US"/>
+        </w:rPr>
+        <w:t>Holl</w:t>
+      </w:r>
+      <w:proofErr w:type="spellEnd"/>
+      <w:r>
+        <w:rPr>
+          <w:sz w:val="24"/>
+          <w:szCs w:val="24"/>
+          <w:lang w:val="en-US"/>
+        </w:rPr>
+        <w:t xml:space="preserve"> [3]. </w:t>
       </w:r>
       <w:r>
         <w:rPr>
@@ -6699,7 +6747,25 @@
           <w:szCs w:val="24"/>
           <w:lang w:val="en-US"/>
         </w:rPr>
-        <w:t xml:space="preserve">composition plugin was developed by Ali Gondal (University of Southampton) and compatible with Rodin 2.0. This plugin allows user to build a composition model of the input models. The new model is also an Event-B model and is saved in Rodin database. </w:t>
+        <w:t xml:space="preserve">composition plugin was developed by Ali </w:t>
+      </w:r>
+      <w:proofErr w:type="spellStart"/>
+      <w:r>
+        <w:rPr>
+          <w:sz w:val="24"/>
+          <w:szCs w:val="24"/>
+          <w:lang w:val="en-US"/>
+        </w:rPr>
+        <w:t>Gondal</w:t>
+      </w:r>
+      <w:proofErr w:type="spellEnd"/>
+      <w:r>
+        <w:rPr>
+          <w:sz w:val="24"/>
+          <w:szCs w:val="24"/>
+          <w:lang w:val="en-US"/>
+        </w:rPr>
+        <w:t xml:space="preserve"> (University of Southampton) and compatible with Rodin 2.0. This plugin allows user to build a composition model of the input models. The new model is also an Event-B model and is saved in Rodin database. </w:t>
       </w:r>
       <w:r>
         <w:rPr>
@@ -8591,6 +8657,7 @@
         </w:rPr>
         <w:t xml:space="preserve"> and </w:t>
       </w:r>
+      <w:proofErr w:type="spellStart"/>
       <w:r>
         <w:rPr>
           <w:b/>
@@ -8600,6 +8667,7 @@
         </w:rPr>
         <w:t>and</w:t>
       </w:r>
+      <w:proofErr w:type="spellEnd"/>
       <w:r>
         <w:rPr>
           <w:sz w:val="24"/>
@@ -9008,6 +9076,7 @@
         </w:rPr>
         <w:t xml:space="preserve"> and </w:t>
       </w:r>
+      <w:proofErr w:type="spellStart"/>
       <w:r>
         <w:rPr>
           <w:b/>
@@ -9017,6 +9086,7 @@
         </w:rPr>
         <w:t>and</w:t>
       </w:r>
+      <w:proofErr w:type="spellEnd"/>
       <w:r>
         <w:rPr>
           <w:sz w:val="24"/>
@@ -9563,13 +9633,23 @@
         </w:rPr>
         <w:t xml:space="preserve"> </w:t>
       </w:r>
-      <w:r>
-        <w:rPr>
-          <w:sz w:val="24"/>
-          <w:szCs w:val="24"/>
-          <w:lang w:val="en-US"/>
-        </w:rPr>
-        <w:t>CoFI, the Common Framework Initiative for algebraic specification and development.</w:t>
+      <w:proofErr w:type="spellStart"/>
+      <w:r>
+        <w:rPr>
+          <w:sz w:val="24"/>
+          <w:szCs w:val="24"/>
+          <w:lang w:val="en-US"/>
+        </w:rPr>
+        <w:t>CoFI</w:t>
+      </w:r>
+      <w:proofErr w:type="spellEnd"/>
+      <w:r>
+        <w:rPr>
+          <w:sz w:val="24"/>
+          <w:szCs w:val="24"/>
+          <w:lang w:val="en-US"/>
+        </w:rPr>
+        <w:t>, the Common Framework Initiative for algebraic specification and development.</w:t>
       </w:r>
       <w:r>
         <w:rPr>
@@ -9801,7 +9881,25 @@
           <w:lang w:val="en-US"/>
         </w:rPr>
         <w:lastRenderedPageBreak/>
-        <w:t xml:space="preserve">and Generated_Set. </w:t>
+        <w:t xml:space="preserve">and </w:t>
+      </w:r>
+      <w:proofErr w:type="spellStart"/>
+      <w:r>
+        <w:rPr>
+          <w:sz w:val="24"/>
+          <w:szCs w:val="24"/>
+          <w:lang w:val="en-US"/>
+        </w:rPr>
+        <w:t>Generated_Set</w:t>
+      </w:r>
+      <w:proofErr w:type="spellEnd"/>
+      <w:r>
+        <w:rPr>
+          <w:sz w:val="24"/>
+          <w:szCs w:val="24"/>
+          <w:lang w:val="en-US"/>
+        </w:rPr>
+        <w:t xml:space="preserve">. </w:t>
       </w:r>
       <w:r>
         <w:rPr>
@@ -10529,6 +10627,7 @@
         </w:rPr>
         <w:t xml:space="preserve"> renamed into </w:t>
       </w:r>
+      <w:proofErr w:type="spellStart"/>
       <w:r>
         <w:rPr>
           <w:i/>
@@ -10536,7 +10635,17 @@
           <w:szCs w:val="24"/>
           <w:lang w:val="en-US"/>
         </w:rPr>
-        <w:t>push_onto_</w:t>
+        <w:t>push_onto</w:t>
+      </w:r>
+      <w:proofErr w:type="spellEnd"/>
+      <w:r>
+        <w:rPr>
+          <w:i/>
+          <w:sz w:val="24"/>
+          <w:szCs w:val="24"/>
+          <w:lang w:val="en-US"/>
+        </w:rPr>
+        <w:t>_</w:t>
       </w:r>
       <w:r>
         <w:rPr>
@@ -10662,7 +10771,25 @@
           <w:szCs w:val="24"/>
           <w:lang w:val="en-US"/>
         </w:rPr>
-        <w:t xml:space="preserve"> and requires name of the existing machine/context and new name, which should not be null or the same. Figure 3.4 represents the syntax of the plugin, which can be used to rename context.</w:t>
+        <w:t xml:space="preserve"> </w:t>
+      </w:r>
+      <w:proofErr w:type="spellStart"/>
+      <w:r>
+        <w:rPr>
+          <w:sz w:val="24"/>
+          <w:szCs w:val="24"/>
+          <w:lang w:val="en-US"/>
+        </w:rPr>
+        <w:t>and</w:t>
+      </w:r>
+      <w:proofErr w:type="spellEnd"/>
+      <w:r>
+        <w:rPr>
+          <w:sz w:val="24"/>
+          <w:szCs w:val="24"/>
+          <w:lang w:val="en-US"/>
+        </w:rPr>
+        <w:t xml:space="preserve"> requires name of the existing machine/context and new name, which should not be null or the same. Figure 3.4 represents the syntax of the plugin, which can be used to rename context.</w:t>
       </w:r>
     </w:p>
     <w:p>
@@ -10863,6 +10990,7 @@
         </w:rPr>
         <w:t xml:space="preserve">Fig. 3.5 The plugin syntax for renaming Variable </w:t>
       </w:r>
+      <w:proofErr w:type="gramStart"/>
       <w:r>
         <w:rPr>
           <w:i/>
@@ -10872,13 +11000,32 @@
         </w:rPr>
         <w:t>a</w:t>
       </w:r>
-      <w:r>
-        <w:rPr>
-          <w:sz w:val="24"/>
-          <w:szCs w:val="24"/>
-          <w:lang w:val="en-US"/>
-        </w:rPr>
-        <w:t xml:space="preserve"> in machine m1</w:t>
+      <w:proofErr w:type="gramEnd"/>
+      <w:r>
+        <w:rPr>
+          <w:sz w:val="24"/>
+          <w:szCs w:val="24"/>
+          <w:lang w:val="en-US"/>
+        </w:rPr>
+        <w:t xml:space="preserve"> </w:t>
+      </w:r>
+      <w:proofErr w:type="spellStart"/>
+      <w:r>
+        <w:rPr>
+          <w:sz w:val="24"/>
+          <w:szCs w:val="24"/>
+          <w:lang w:val="en-US"/>
+        </w:rPr>
+        <w:t>in</w:t>
+      </w:r>
+      <w:proofErr w:type="spellEnd"/>
+      <w:r>
+        <w:rPr>
+          <w:sz w:val="24"/>
+          <w:szCs w:val="24"/>
+          <w:lang w:val="en-US"/>
+        </w:rPr>
+        <w:t xml:space="preserve"> machine m1</w:t>
       </w:r>
     </w:p>
     <w:p>
@@ -10906,15 +11053,44 @@
           <w:szCs w:val="24"/>
           <w:lang w:val="en-US"/>
         </w:rPr>
-        <w:t xml:space="preserve"> a</w:t>
-      </w:r>
-      <w:r>
-        <w:rPr>
-          <w:sz w:val="24"/>
-          <w:szCs w:val="24"/>
-          <w:lang w:val="en-US"/>
-        </w:rPr>
-        <w:t xml:space="preserve"> in machine m1. It is clear that syntax for renaming elements in CASL and renaming element inside machines/contexts by created plugin are very similar. Of course, some differences can be noticed as well. In CASL it is possible to rename several elements at the same time, while in our plugin only one element could be renamed during the execution of one operation. </w:t>
+        <w:t xml:space="preserve"> </w:t>
+      </w:r>
+      <w:proofErr w:type="gramStart"/>
+      <w:r>
+        <w:rPr>
+          <w:i/>
+          <w:sz w:val="24"/>
+          <w:szCs w:val="24"/>
+          <w:lang w:val="en-US"/>
+        </w:rPr>
+        <w:t>a</w:t>
+      </w:r>
+      <w:proofErr w:type="gramEnd"/>
+      <w:r>
+        <w:rPr>
+          <w:sz w:val="24"/>
+          <w:szCs w:val="24"/>
+          <w:lang w:val="en-US"/>
+        </w:rPr>
+        <w:t xml:space="preserve"> </w:t>
+      </w:r>
+      <w:proofErr w:type="spellStart"/>
+      <w:r>
+        <w:rPr>
+          <w:sz w:val="24"/>
+          <w:szCs w:val="24"/>
+          <w:lang w:val="en-US"/>
+        </w:rPr>
+        <w:t>in</w:t>
+      </w:r>
+      <w:proofErr w:type="spellEnd"/>
+      <w:r>
+        <w:rPr>
+          <w:sz w:val="24"/>
+          <w:szCs w:val="24"/>
+          <w:lang w:val="en-US"/>
+        </w:rPr>
+        <w:t xml:space="preserve"> machine m1. It is clear that syntax for renaming elements in CASL and renaming element inside machines/contexts by created plugin are very similar. Of course, some differences can be noticed as well. In CASL it is possible to rename several elements at the same time, while in our plugin only one element could be renamed during the execution of one operation. </w:t>
       </w:r>
       <w:r>
         <w:rPr>
@@ -11321,7 +11497,25 @@
           <w:szCs w:val="24"/>
           <w:lang w:val="en-US"/>
         </w:rPr>
-        <w:t>by implementing the rest of operators such as then, hide (or reveal) and construction ‘local… within… ’.</w:t>
+        <w:t>by implementing the rest of operators such as then, hide (or reveal) and construction ‘local… within</w:t>
+      </w:r>
+      <w:proofErr w:type="gramStart"/>
+      <w:r>
+        <w:rPr>
+          <w:sz w:val="24"/>
+          <w:szCs w:val="24"/>
+          <w:lang w:val="en-US"/>
+        </w:rPr>
+        <w:t>… ’</w:t>
+      </w:r>
+      <w:proofErr w:type="gramEnd"/>
+      <w:r>
+        <w:rPr>
+          <w:sz w:val="24"/>
+          <w:szCs w:val="24"/>
+          <w:lang w:val="en-US"/>
+        </w:rPr>
+        <w:t>.</w:t>
       </w:r>
       <w:r>
         <w:rPr>
@@ -11456,7 +11650,16 @@
           <w:szCs w:val="24"/>
           <w:lang w:val="en-US"/>
         </w:rPr>
-        <w:t xml:space="preserve">well-structured formal language, its EMF model is logical and well-structured as well. This model was used to define all structural elements of Event-B and find dependencies and all relationships between Event-B components. The following screenshot (Figure 3.1) represents Event-B </w:t>
+        <w:t>well-structured formal language, its EMF model is logical and well-structured as well. This model was used to define all structural elements of Event-B and find dependencies and all relationships between Event-B components. The following screenshot (Figure 3.1) represents Event-</w:t>
+      </w:r>
+      <w:proofErr w:type="gramStart"/>
+      <w:r>
+        <w:rPr>
+          <w:sz w:val="24"/>
+          <w:szCs w:val="24"/>
+          <w:lang w:val="en-US"/>
+        </w:rPr>
+        <w:t xml:space="preserve">B </w:t>
       </w:r>
       <w:r>
         <w:rPr>
@@ -11466,13 +11669,24 @@
         </w:rPr>
         <w:t>.</w:t>
       </w:r>
-      <w:r>
-        <w:rPr>
-          <w:sz w:val="24"/>
-          <w:szCs w:val="24"/>
-          <w:lang w:val="en-US"/>
-        </w:rPr>
-        <w:t xml:space="preserve">ecore model built with the help of EMF. </w:t>
+      <w:proofErr w:type="spellStart"/>
+      <w:r>
+        <w:rPr>
+          <w:sz w:val="24"/>
+          <w:szCs w:val="24"/>
+          <w:lang w:val="en-US"/>
+        </w:rPr>
+        <w:t>ecore</w:t>
+      </w:r>
+      <w:proofErr w:type="spellEnd"/>
+      <w:proofErr w:type="gramEnd"/>
+      <w:r>
+        <w:rPr>
+          <w:sz w:val="24"/>
+          <w:szCs w:val="24"/>
+          <w:lang w:val="en-US"/>
+        </w:rPr>
+        <w:t xml:space="preserve"> model built with the help of EMF. </w:t>
       </w:r>
     </w:p>
     <w:p>
@@ -12035,7 +12249,25 @@
           <w:szCs w:val="24"/>
           <w:lang w:val="en-US"/>
         </w:rPr>
-        <w:t xml:space="preserve"> in the project folder and has .mpe extension. </w:t>
+        <w:t xml:space="preserve"> in the project folder and has .</w:t>
+      </w:r>
+      <w:proofErr w:type="spellStart"/>
+      <w:r>
+        <w:rPr>
+          <w:sz w:val="24"/>
+          <w:szCs w:val="24"/>
+          <w:lang w:val="en-US"/>
+        </w:rPr>
+        <w:t>mpe</w:t>
+      </w:r>
+      <w:proofErr w:type="spellEnd"/>
+      <w:r>
+        <w:rPr>
+          <w:sz w:val="24"/>
+          <w:szCs w:val="24"/>
+          <w:lang w:val="en-US"/>
+        </w:rPr>
+        <w:t xml:space="preserve"> extension. </w:t>
       </w:r>
       <w:r>
         <w:rPr>
@@ -12299,13 +12531,23 @@
         </w:rPr>
         <w:t xml:space="preserve">– </w:t>
       </w:r>
-      <w:r>
-        <w:rPr>
-          <w:sz w:val="24"/>
-          <w:szCs w:val="24"/>
-          <w:lang w:val="en-US"/>
-        </w:rPr>
-        <w:t>Refactory Wizards – Multi-page Editor File</w:t>
+      <w:proofErr w:type="spellStart"/>
+      <w:r>
+        <w:rPr>
+          <w:sz w:val="24"/>
+          <w:szCs w:val="24"/>
+          <w:lang w:val="en-US"/>
+        </w:rPr>
+        <w:t>Refactory</w:t>
+      </w:r>
+      <w:proofErr w:type="spellEnd"/>
+      <w:r>
+        <w:rPr>
+          <w:sz w:val="24"/>
+          <w:szCs w:val="24"/>
+          <w:lang w:val="en-US"/>
+        </w:rPr>
+        <w:t xml:space="preserve"> Wizards – Multi-page Editor File</w:t>
       </w:r>
       <w:r>
         <w:rPr>
@@ -15351,7 +15593,25 @@
           <w:szCs w:val="24"/>
           <w:lang w:val="en-US"/>
         </w:rPr>
-        <w:t xml:space="preserve"> Renaming of the variable a after the execution</w:t>
+        <w:t xml:space="preserve"> Renaming of the variable </w:t>
+      </w:r>
+      <w:proofErr w:type="gramStart"/>
+      <w:r>
+        <w:rPr>
+          <w:sz w:val="24"/>
+          <w:szCs w:val="24"/>
+          <w:lang w:val="en-US"/>
+        </w:rPr>
+        <w:t>a</w:t>
+      </w:r>
+      <w:proofErr w:type="gramEnd"/>
+      <w:r>
+        <w:rPr>
+          <w:sz w:val="24"/>
+          <w:szCs w:val="24"/>
+          <w:lang w:val="en-US"/>
+        </w:rPr>
+        <w:t xml:space="preserve"> after the execution</w:t>
       </w:r>
     </w:p>
     <w:p>
@@ -15579,7 +15839,25 @@
           <w:szCs w:val="24"/>
           <w:lang w:val="en-US"/>
         </w:rPr>
-        <w:t>To confirm that the composition was created by the command in our plugin, screenshots of machine m0 before and after creating composition are attached (Figures 4.5 a and b).</w:t>
+        <w:t xml:space="preserve">To confirm that the composition was created by the command in our plugin, screenshots of machine m0 before and after creating composition are attached (Figures 4.5 </w:t>
+      </w:r>
+      <w:proofErr w:type="gramStart"/>
+      <w:r>
+        <w:rPr>
+          <w:sz w:val="24"/>
+          <w:szCs w:val="24"/>
+          <w:lang w:val="en-US"/>
+        </w:rPr>
+        <w:t>a</w:t>
+      </w:r>
+      <w:proofErr w:type="gramEnd"/>
+      <w:r>
+        <w:rPr>
+          <w:sz w:val="24"/>
+          <w:szCs w:val="24"/>
+          <w:lang w:val="en-US"/>
+        </w:rPr>
+        <w:t xml:space="preserve"> and b).</w:t>
       </w:r>
     </w:p>
     <w:p>
@@ -16511,13 +16789,23 @@
         </w:rPr>
         <w:t xml:space="preserve">There were two existing plugins introduced in Sections 2.3.1 and 2.3.2: </w:t>
       </w:r>
-      <w:r>
-        <w:rPr>
-          <w:sz w:val="24"/>
-          <w:szCs w:val="24"/>
-          <w:lang w:val="en-US"/>
-        </w:rPr>
-        <w:t xml:space="preserve">the </w:t>
+      <w:proofErr w:type="gramStart"/>
+      <w:r>
+        <w:rPr>
+          <w:sz w:val="24"/>
+          <w:szCs w:val="24"/>
+          <w:lang w:val="en-US"/>
+        </w:rPr>
+        <w:t>the</w:t>
+      </w:r>
+      <w:proofErr w:type="gramEnd"/>
+      <w:r>
+        <w:rPr>
+          <w:sz w:val="24"/>
+          <w:szCs w:val="24"/>
+          <w:lang w:val="en-US"/>
+        </w:rPr>
+        <w:t xml:space="preserve"> </w:t>
       </w:r>
       <w:r>
         <w:rPr>
@@ -19467,7 +19755,25 @@
           <w:szCs w:val="24"/>
           <w:lang w:val="en-US"/>
         </w:rPr>
-        <w:t xml:space="preserve">split into three parts. First part (lines 1-7) represents specification TwoBools, </w:t>
+        <w:t xml:space="preserve">split into three parts. First part (lines 1-7) represents specification </w:t>
+      </w:r>
+      <w:proofErr w:type="spellStart"/>
+      <w:r>
+        <w:rPr>
+          <w:sz w:val="24"/>
+          <w:szCs w:val="24"/>
+          <w:lang w:val="en-US"/>
+        </w:rPr>
+        <w:t>TwoBools</w:t>
+      </w:r>
+      <w:proofErr w:type="spellEnd"/>
+      <w:r>
+        <w:rPr>
+          <w:sz w:val="24"/>
+          <w:szCs w:val="24"/>
+          <w:lang w:val="en-US"/>
+        </w:rPr>
+        <w:t xml:space="preserve">, </w:t>
       </w:r>
       <w:r>
         <w:rPr>
@@ -19483,7 +19789,25 @@
           <w:szCs w:val="24"/>
           <w:lang w:val="en-US"/>
         </w:rPr>
-        <w:t>aring two boolean variables con</w:t>
+        <w:t xml:space="preserve">aring two </w:t>
+      </w:r>
+      <w:proofErr w:type="spellStart"/>
+      <w:r>
+        <w:rPr>
+          <w:sz w:val="24"/>
+          <w:szCs w:val="24"/>
+          <w:lang w:val="en-US"/>
+        </w:rPr>
+        <w:t>boolean</w:t>
+      </w:r>
+      <w:proofErr w:type="spellEnd"/>
+      <w:r>
+        <w:rPr>
+          <w:sz w:val="24"/>
+          <w:szCs w:val="24"/>
+          <w:lang w:val="en-US"/>
+        </w:rPr>
+        <w:t xml:space="preserve"> variables con</w:t>
       </w:r>
       <w:r>
         <w:rPr>
@@ -19539,7 +19863,43 @@
           <w:szCs w:val="24"/>
           <w:lang w:val="en-US"/>
         </w:rPr>
-        <w:t xml:space="preserve">Second part (lines 8-24) represents specification LightAbstract, extending TwoBools and having just three events, while the original machine has five. This </w:t>
+        <w:t xml:space="preserve">Second part (lines 8-24) represents specification </w:t>
+      </w:r>
+      <w:proofErr w:type="spellStart"/>
+      <w:r>
+        <w:rPr>
+          <w:sz w:val="24"/>
+          <w:szCs w:val="24"/>
+          <w:lang w:val="en-US"/>
+        </w:rPr>
+        <w:t>LightAbstract</w:t>
+      </w:r>
+      <w:proofErr w:type="spellEnd"/>
+      <w:r>
+        <w:rPr>
+          <w:sz w:val="24"/>
+          <w:szCs w:val="24"/>
+          <w:lang w:val="en-US"/>
+        </w:rPr>
+        <w:t xml:space="preserve">, extending </w:t>
+      </w:r>
+      <w:proofErr w:type="spellStart"/>
+      <w:r>
+        <w:rPr>
+          <w:sz w:val="24"/>
+          <w:szCs w:val="24"/>
+          <w:lang w:val="en-US"/>
+        </w:rPr>
+        <w:t>TwoBools</w:t>
+      </w:r>
+      <w:proofErr w:type="spellEnd"/>
+      <w:r>
+        <w:rPr>
+          <w:sz w:val="24"/>
+          <w:szCs w:val="24"/>
+          <w:lang w:val="en-US"/>
+        </w:rPr>
+        <w:t xml:space="preserve"> and having just three events, while the original machine has five. This </w:t>
       </w:r>
       <w:r>
         <w:rPr>
@@ -19635,15 +19995,69 @@
           <w:szCs w:val="24"/>
           <w:lang w:val="en-US"/>
         </w:rPr>
-        <w:t xml:space="preserve"> explains the reduced number of events in LightAbstract specification. </w:t>
-      </w:r>
-      <w:r>
-        <w:rPr>
-          <w:sz w:val="24"/>
-          <w:szCs w:val="24"/>
-          <w:lang w:val="en-US"/>
-        </w:rPr>
-        <w:t xml:space="preserve">As can be seen from lines 26 and 27, the specification LightAbstract is used twice in the final specifications. Lines 29-34 show all replacements of variables which were used in LightAbstract specification. </w:t>
+        <w:t xml:space="preserve"> explains the reduced number of events in </w:t>
+      </w:r>
+      <w:proofErr w:type="spellStart"/>
+      <w:r>
+        <w:rPr>
+          <w:sz w:val="24"/>
+          <w:szCs w:val="24"/>
+          <w:lang w:val="en-US"/>
+        </w:rPr>
+        <w:t>LightAbstract</w:t>
+      </w:r>
+      <w:proofErr w:type="spellEnd"/>
+      <w:r>
+        <w:rPr>
+          <w:sz w:val="24"/>
+          <w:szCs w:val="24"/>
+          <w:lang w:val="en-US"/>
+        </w:rPr>
+        <w:t xml:space="preserve"> specification. </w:t>
+      </w:r>
+      <w:r>
+        <w:rPr>
+          <w:sz w:val="24"/>
+          <w:szCs w:val="24"/>
+          <w:lang w:val="en-US"/>
+        </w:rPr>
+        <w:t xml:space="preserve">As can be seen from lines 26 and 27, the specification </w:t>
+      </w:r>
+      <w:proofErr w:type="spellStart"/>
+      <w:r>
+        <w:rPr>
+          <w:sz w:val="24"/>
+          <w:szCs w:val="24"/>
+          <w:lang w:val="en-US"/>
+        </w:rPr>
+        <w:t>LightAbstract</w:t>
+      </w:r>
+      <w:proofErr w:type="spellEnd"/>
+      <w:r>
+        <w:rPr>
+          <w:sz w:val="24"/>
+          <w:szCs w:val="24"/>
+          <w:lang w:val="en-US"/>
+        </w:rPr>
+        <w:t xml:space="preserve"> is used twice in the final specifications. Lines 29-34 show all replacements of variables which were used in </w:t>
+      </w:r>
+      <w:proofErr w:type="spellStart"/>
+      <w:r>
+        <w:rPr>
+          <w:sz w:val="24"/>
+          <w:szCs w:val="24"/>
+          <w:lang w:val="en-US"/>
+        </w:rPr>
+        <w:t>LightAbstract</w:t>
+      </w:r>
+      <w:proofErr w:type="spellEnd"/>
+      <w:r>
+        <w:rPr>
+          <w:sz w:val="24"/>
+          <w:szCs w:val="24"/>
+          <w:lang w:val="en-US"/>
+        </w:rPr>
+        <w:t xml:space="preserve"> specification. </w:t>
       </w:r>
     </w:p>
     <w:p>
@@ -19748,6 +20162,7 @@
         </w:rPr>
         <w:t xml:space="preserve"> </w:t>
       </w:r>
+      <w:proofErr w:type="spellStart"/>
       <w:r>
         <w:rPr>
           <w:b/>
@@ -19757,6 +20172,7 @@
         </w:rPr>
         <w:t>and</w:t>
       </w:r>
+      <w:proofErr w:type="spellEnd"/>
       <w:r>
         <w:rPr>
           <w:sz w:val="24"/>
@@ -19820,7 +20236,43 @@
           <w:szCs w:val="24"/>
           <w:lang w:val="en-US"/>
         </w:rPr>
-        <w:t xml:space="preserve"> in the specification LightAbstract with another variables.</w:t>
+        <w:t xml:space="preserve"> in the specification </w:t>
+      </w:r>
+      <w:proofErr w:type="spellStart"/>
+      <w:r>
+        <w:rPr>
+          <w:sz w:val="24"/>
+          <w:szCs w:val="24"/>
+          <w:lang w:val="en-US"/>
+        </w:rPr>
+        <w:t>LightAbstract</w:t>
+      </w:r>
+      <w:proofErr w:type="spellEnd"/>
+      <w:r>
+        <w:rPr>
+          <w:sz w:val="24"/>
+          <w:szCs w:val="24"/>
+          <w:lang w:val="en-US"/>
+        </w:rPr>
+        <w:t xml:space="preserve"> with another </w:t>
+      </w:r>
+      <w:proofErr w:type="gramStart"/>
+      <w:r>
+        <w:rPr>
+          <w:sz w:val="24"/>
+          <w:szCs w:val="24"/>
+          <w:lang w:val="en-US"/>
+        </w:rPr>
+        <w:t>variables</w:t>
+      </w:r>
+      <w:proofErr w:type="gramEnd"/>
+      <w:r>
+        <w:rPr>
+          <w:sz w:val="24"/>
+          <w:szCs w:val="24"/>
+          <w:lang w:val="en-US"/>
+        </w:rPr>
+        <w:t>.</w:t>
       </w:r>
       <w:r>
         <w:rPr>
@@ -20166,7 +20618,43 @@
           <w:szCs w:val="24"/>
           <w:lang w:val="en-US"/>
         </w:rPr>
-        <w:t xml:space="preserve"> The renaming of the variable a in machine m0</w:t>
+        <w:t xml:space="preserve"> The renaming of the variable </w:t>
+      </w:r>
+      <w:proofErr w:type="gramStart"/>
+      <w:r>
+        <w:rPr>
+          <w:sz w:val="24"/>
+          <w:szCs w:val="24"/>
+          <w:lang w:val="en-US"/>
+        </w:rPr>
+        <w:t>a</w:t>
+      </w:r>
+      <w:proofErr w:type="gramEnd"/>
+      <w:r>
+        <w:rPr>
+          <w:sz w:val="24"/>
+          <w:szCs w:val="24"/>
+          <w:lang w:val="en-US"/>
+        </w:rPr>
+        <w:t xml:space="preserve"> </w:t>
+      </w:r>
+      <w:proofErr w:type="spellStart"/>
+      <w:r>
+        <w:rPr>
+          <w:sz w:val="24"/>
+          <w:szCs w:val="24"/>
+          <w:lang w:val="en-US"/>
+        </w:rPr>
+        <w:t>in</w:t>
+      </w:r>
+      <w:proofErr w:type="spellEnd"/>
+      <w:r>
+        <w:rPr>
+          <w:sz w:val="24"/>
+          <w:szCs w:val="24"/>
+          <w:lang w:val="en-US"/>
+        </w:rPr>
+        <w:t xml:space="preserve"> machine m0</w:t>
       </w:r>
     </w:p>
     <w:p>
@@ -20244,8 +20732,18 @@
           <w:szCs w:val="24"/>
           <w:lang w:val="en-US"/>
         </w:rPr>
-        <w:t>to merge two different versions of the specification LightAbstract</w:t>
-      </w:r>
+        <w:t xml:space="preserve">to merge two different versions of the specification </w:t>
+      </w:r>
+      <w:proofErr w:type="spellStart"/>
+      <w:r>
+        <w:rPr>
+          <w:sz w:val="24"/>
+          <w:szCs w:val="24"/>
+          <w:lang w:val="en-US"/>
+        </w:rPr>
+        <w:t>LightAbstract</w:t>
+      </w:r>
+      <w:proofErr w:type="spellEnd"/>
       <w:r>
         <w:rPr>
           <w:sz w:val="24"/>
@@ -21252,6 +21750,7 @@
               <w:tabs>
                 <w:tab w:val="left" w:pos="1215"/>
               </w:tabs>
+              <w:spacing w:line="276" w:lineRule="auto"/>
               <w:jc w:val="center"/>
               <w:rPr>
                 <w:sz w:val="24"/>
@@ -21276,6 +21775,7 @@
               <w:tabs>
                 <w:tab w:val="left" w:pos="1215"/>
               </w:tabs>
+              <w:spacing w:line="276" w:lineRule="auto"/>
               <w:jc w:val="center"/>
               <w:rPr>
                 <w:sz w:val="24"/>
@@ -21302,6 +21802,7 @@
               <w:tabs>
                 <w:tab w:val="left" w:pos="1215"/>
               </w:tabs>
+              <w:spacing w:line="276" w:lineRule="auto"/>
               <w:jc w:val="center"/>
               <w:rPr>
                 <w:sz w:val="24"/>
@@ -21328,6 +21829,7 @@
               <w:tabs>
                 <w:tab w:val="left" w:pos="1215"/>
               </w:tabs>
+              <w:spacing w:line="276" w:lineRule="auto"/>
               <w:jc w:val="center"/>
               <w:rPr>
                 <w:sz w:val="24"/>
@@ -21355,6 +21857,7 @@
               <w:tabs>
                 <w:tab w:val="left" w:pos="1215"/>
               </w:tabs>
+              <w:spacing w:line="276" w:lineRule="auto"/>
               <w:jc w:val="both"/>
               <w:rPr>
                 <w:sz w:val="24"/>
@@ -21379,6 +21882,7 @@
               <w:tabs>
                 <w:tab w:val="left" w:pos="1215"/>
               </w:tabs>
+              <w:spacing w:line="276" w:lineRule="auto"/>
               <w:jc w:val="both"/>
               <w:rPr>
                 <w:sz w:val="24"/>
@@ -21405,6 +21909,7 @@
               <w:tabs>
                 <w:tab w:val="left" w:pos="1215"/>
               </w:tabs>
+              <w:spacing w:line="276" w:lineRule="auto"/>
               <w:jc w:val="center"/>
               <w:rPr>
                 <w:sz w:val="24"/>
@@ -21423,6 +21928,7 @@
               <w:tabs>
                 <w:tab w:val="left" w:pos="1215"/>
               </w:tabs>
+              <w:spacing w:line="276" w:lineRule="auto"/>
               <w:jc w:val="center"/>
               <w:rPr>
                 <w:sz w:val="24"/>
@@ -21451,6 +21957,7 @@
               <w:tabs>
                 <w:tab w:val="left" w:pos="1215"/>
               </w:tabs>
+              <w:spacing w:line="276" w:lineRule="auto"/>
               <w:jc w:val="both"/>
               <w:rPr>
                 <w:sz w:val="24"/>
@@ -21475,6 +21982,7 @@
               <w:tabs>
                 <w:tab w:val="left" w:pos="1215"/>
               </w:tabs>
+              <w:spacing w:line="276" w:lineRule="auto"/>
               <w:jc w:val="both"/>
               <w:rPr>
                 <w:sz w:val="24"/>
@@ -21501,6 +22009,7 @@
               <w:tabs>
                 <w:tab w:val="left" w:pos="1215"/>
               </w:tabs>
+              <w:spacing w:line="276" w:lineRule="auto"/>
               <w:jc w:val="center"/>
               <w:rPr>
                 <w:sz w:val="24"/>
@@ -21519,6 +22028,7 @@
               <w:tabs>
                 <w:tab w:val="left" w:pos="1215"/>
               </w:tabs>
+              <w:spacing w:line="276" w:lineRule="auto"/>
               <w:jc w:val="center"/>
               <w:rPr>
                 <w:sz w:val="24"/>
@@ -21547,6 +22057,7 @@
               <w:tabs>
                 <w:tab w:val="left" w:pos="1215"/>
               </w:tabs>
+              <w:spacing w:line="276" w:lineRule="auto"/>
               <w:jc w:val="both"/>
               <w:rPr>
                 <w:sz w:val="24"/>
@@ -21571,6 +22082,7 @@
               <w:tabs>
                 <w:tab w:val="left" w:pos="1215"/>
               </w:tabs>
+              <w:spacing w:line="276" w:lineRule="auto"/>
               <w:jc w:val="both"/>
               <w:rPr>
                 <w:sz w:val="24"/>
@@ -21597,6 +22109,7 @@
               <w:tabs>
                 <w:tab w:val="left" w:pos="1215"/>
               </w:tabs>
+              <w:spacing w:line="276" w:lineRule="auto"/>
               <w:jc w:val="center"/>
               <w:rPr>
                 <w:sz w:val="24"/>
@@ -21623,6 +22136,7 @@
               <w:tabs>
                 <w:tab w:val="left" w:pos="1215"/>
               </w:tabs>
+              <w:spacing w:line="276" w:lineRule="auto"/>
               <w:jc w:val="center"/>
               <w:rPr>
                 <w:sz w:val="24"/>
@@ -21651,6 +22165,7 @@
               <w:tabs>
                 <w:tab w:val="left" w:pos="1215"/>
               </w:tabs>
+              <w:spacing w:line="276" w:lineRule="auto"/>
               <w:jc w:val="both"/>
               <w:rPr>
                 <w:sz w:val="24"/>
@@ -21675,6 +22190,7 @@
               <w:tabs>
                 <w:tab w:val="left" w:pos="1215"/>
               </w:tabs>
+              <w:spacing w:line="276" w:lineRule="auto"/>
               <w:jc w:val="both"/>
               <w:rPr>
                 <w:sz w:val="24"/>
@@ -21701,6 +22217,7 @@
               <w:tabs>
                 <w:tab w:val="left" w:pos="1215"/>
               </w:tabs>
+              <w:spacing w:line="276" w:lineRule="auto"/>
               <w:jc w:val="center"/>
               <w:rPr>
                 <w:sz w:val="24"/>
@@ -21727,6 +22244,7 @@
               <w:tabs>
                 <w:tab w:val="left" w:pos="1215"/>
               </w:tabs>
+              <w:spacing w:line="276" w:lineRule="auto"/>
               <w:jc w:val="center"/>
               <w:rPr>
                 <w:sz w:val="24"/>
@@ -21755,6 +22273,7 @@
               <w:tabs>
                 <w:tab w:val="left" w:pos="1215"/>
               </w:tabs>
+              <w:spacing w:line="276" w:lineRule="auto"/>
               <w:jc w:val="both"/>
               <w:rPr>
                 <w:sz w:val="24"/>
@@ -21779,6 +22298,7 @@
               <w:tabs>
                 <w:tab w:val="left" w:pos="1215"/>
               </w:tabs>
+              <w:spacing w:line="276" w:lineRule="auto"/>
               <w:jc w:val="both"/>
               <w:rPr>
                 <w:sz w:val="24"/>
@@ -21805,6 +22325,7 @@
               <w:tabs>
                 <w:tab w:val="left" w:pos="1215"/>
               </w:tabs>
+              <w:spacing w:line="276" w:lineRule="auto"/>
               <w:jc w:val="center"/>
               <w:rPr>
                 <w:sz w:val="24"/>
@@ -21823,6 +22344,7 @@
               <w:tabs>
                 <w:tab w:val="left" w:pos="1215"/>
               </w:tabs>
+              <w:spacing w:line="276" w:lineRule="auto"/>
               <w:jc w:val="center"/>
               <w:rPr>
                 <w:sz w:val="24"/>
@@ -21851,6 +22373,7 @@
               <w:tabs>
                 <w:tab w:val="left" w:pos="1215"/>
               </w:tabs>
+              <w:spacing w:line="276" w:lineRule="auto"/>
               <w:jc w:val="both"/>
               <w:rPr>
                 <w:sz w:val="24"/>
@@ -21862,6 +22385,7 @@
                 <w:sz w:val="24"/>
                 <w:szCs w:val="24"/>
               </w:rPr>
+              <w:lastRenderedPageBreak/>
               <w:t>6</w:t>
             </w:r>
           </w:p>
@@ -21875,6 +22399,7 @@
               <w:tabs>
                 <w:tab w:val="left" w:pos="1215"/>
               </w:tabs>
+              <w:spacing w:line="276" w:lineRule="auto"/>
               <w:jc w:val="both"/>
               <w:rPr>
                 <w:sz w:val="24"/>
@@ -21901,6 +22426,7 @@
               <w:tabs>
                 <w:tab w:val="left" w:pos="1215"/>
               </w:tabs>
+              <w:spacing w:line="276" w:lineRule="auto"/>
               <w:jc w:val="center"/>
               <w:rPr>
                 <w:sz w:val="24"/>
@@ -21927,6 +22453,7 @@
               <w:tabs>
                 <w:tab w:val="left" w:pos="1215"/>
               </w:tabs>
+              <w:spacing w:line="276" w:lineRule="auto"/>
               <w:jc w:val="center"/>
               <w:rPr>
                 <w:sz w:val="24"/>
@@ -21947,6 +22474,7 @@
               <w:tabs>
                 <w:tab w:val="left" w:pos="1215"/>
               </w:tabs>
+              <w:spacing w:line="276" w:lineRule="auto"/>
               <w:jc w:val="both"/>
               <w:rPr>
                 <w:sz w:val="24"/>
@@ -21958,7 +22486,6 @@
                 <w:sz w:val="24"/>
                 <w:szCs w:val="24"/>
               </w:rPr>
-              <w:lastRenderedPageBreak/>
               <w:t>7</w:t>
             </w:r>
           </w:p>
@@ -21972,6 +22499,7 @@
               <w:tabs>
                 <w:tab w:val="left" w:pos="1215"/>
               </w:tabs>
+              <w:spacing w:line="276" w:lineRule="auto"/>
               <w:rPr>
                 <w:sz w:val="24"/>
                 <w:szCs w:val="24"/>
@@ -21997,6 +22525,7 @@
               <w:tabs>
                 <w:tab w:val="left" w:pos="1215"/>
               </w:tabs>
+              <w:spacing w:line="276" w:lineRule="auto"/>
               <w:jc w:val="center"/>
               <w:rPr>
                 <w:sz w:val="24"/>
@@ -22023,6 +22552,7 @@
               <w:tabs>
                 <w:tab w:val="left" w:pos="1215"/>
               </w:tabs>
+              <w:spacing w:line="276" w:lineRule="auto"/>
               <w:jc w:val="center"/>
               <w:rPr>
                 <w:sz w:val="24"/>
@@ -22094,331 +22624,1278 @@
         </w:rPr>
         <w:t xml:space="preserve"> to</w:t>
       </w:r>
+      <w:r>
+        <w:rPr>
+          <w:sz w:val="24"/>
+          <w:szCs w:val="24"/>
+          <w:lang w:val="en-US"/>
+        </w:rPr>
+        <w:t xml:space="preserve"> manipulate Event-B elements with the help of simple</w:t>
+      </w:r>
+      <w:r>
+        <w:rPr>
+          <w:sz w:val="24"/>
+          <w:szCs w:val="24"/>
+          <w:lang w:val="en-US"/>
+        </w:rPr>
+        <w:t>, but ‘standard’</w:t>
+      </w:r>
+      <w:r>
+        <w:rPr>
+          <w:sz w:val="24"/>
+          <w:szCs w:val="24"/>
+          <w:lang w:val="en-US"/>
+        </w:rPr>
+        <w:t xml:space="preserve"> commands. The lack of functionality can be eliminated by adding new commands and implementing them. </w:t>
+      </w:r>
+      <w:r>
+        <w:rPr>
+          <w:sz w:val="24"/>
+          <w:szCs w:val="24"/>
+          <w:lang w:val="en-US"/>
+        </w:rPr>
+        <w:t>First two characteristics, specified in Table 5.1</w:t>
+      </w:r>
+      <w:r>
+        <w:rPr>
+          <w:sz w:val="24"/>
+          <w:szCs w:val="24"/>
+          <w:lang w:val="en-US"/>
+        </w:rPr>
+        <w:t xml:space="preserve"> and implemented in Modular Event-B</w:t>
+      </w:r>
+      <w:r>
+        <w:rPr>
+          <w:sz w:val="24"/>
+          <w:szCs w:val="24"/>
+          <w:lang w:val="en-US"/>
+        </w:rPr>
+        <w:t>,</w:t>
+      </w:r>
+      <w:r>
+        <w:rPr>
+          <w:sz w:val="24"/>
+          <w:szCs w:val="24"/>
+          <w:lang w:val="en-US"/>
+        </w:rPr>
+        <w:t xml:space="preserve"> are closely related to each other and </w:t>
+      </w:r>
+      <w:r>
+        <w:rPr>
+          <w:sz w:val="24"/>
+          <w:szCs w:val="24"/>
+          <w:lang w:val="en-US"/>
+        </w:rPr>
+        <w:t xml:space="preserve">the implementation of the first one will make it possible to implement the second one. </w:t>
+      </w:r>
+      <w:r>
+        <w:rPr>
+          <w:sz w:val="24"/>
+          <w:szCs w:val="24"/>
+          <w:lang w:val="en-US"/>
+        </w:rPr>
+        <w:t xml:space="preserve">The reason why this functionality wasn’t added to the plugin is that </w:t>
+      </w:r>
+      <w:r>
+        <w:rPr>
+          <w:rFonts w:hint="eastAsia"/>
+          <w:sz w:val="24"/>
+          <w:szCs w:val="24"/>
+          <w:lang w:val="en-US"/>
+        </w:rPr>
+        <w:t xml:space="preserve">the main </w:t>
+      </w:r>
+      <w:r>
+        <w:rPr>
+          <w:sz w:val="24"/>
+          <w:szCs w:val="24"/>
+          <w:lang w:val="en-US"/>
+        </w:rPr>
+        <w:t xml:space="preserve">purpose of this project was to make it possible to use ‘standard’ operations to be able to manipulate Event-B elements. This purpose was achieved by implementing </w:t>
+      </w:r>
+      <w:r>
+        <w:rPr>
+          <w:sz w:val="24"/>
+          <w:szCs w:val="24"/>
+          <w:lang w:val="en-US"/>
+        </w:rPr>
+        <w:t xml:space="preserve">third, </w:t>
+      </w:r>
+      <w:r>
+        <w:rPr>
+          <w:sz w:val="24"/>
+          <w:szCs w:val="24"/>
+          <w:lang w:val="en-US"/>
+        </w:rPr>
+        <w:t xml:space="preserve">fourth and </w:t>
+      </w:r>
+      <w:r>
+        <w:rPr>
+          <w:sz w:val="24"/>
+          <w:szCs w:val="24"/>
+          <w:lang w:val="en-US"/>
+        </w:rPr>
+        <w:t>sixth characteristics. The</w:t>
+      </w:r>
+      <w:r>
+        <w:rPr>
+          <w:sz w:val="24"/>
+          <w:szCs w:val="24"/>
+          <w:lang w:val="en-US"/>
+        </w:rPr>
+        <w:t xml:space="preserve"> plugin uses three ‘standard’ operators, so called specification-based operators. </w:t>
+      </w:r>
+      <w:r>
+        <w:rPr>
+          <w:sz w:val="24"/>
+          <w:szCs w:val="24"/>
+          <w:lang w:val="en-US"/>
+        </w:rPr>
+        <w:t>As all these operators are standard and keep their properties, regardless of the formal language’s syntax, it was quite easy to compare our and Marie’s solutions. These two approaches are quite different but trying to solve the same problem</w:t>
+      </w:r>
+      <w:r>
+        <w:rPr>
+          <w:sz w:val="24"/>
+          <w:szCs w:val="24"/>
+          <w:lang w:val="en-US"/>
+        </w:rPr>
+        <w:t xml:space="preserve"> and obtained results can confirm that the current problem</w:t>
+      </w:r>
+      <w:r>
+        <w:rPr>
+          <w:sz w:val="24"/>
+          <w:szCs w:val="24"/>
+          <w:lang w:val="en-US"/>
+        </w:rPr>
+        <w:t xml:space="preserve"> is</w:t>
+      </w:r>
+      <w:r>
+        <w:rPr>
+          <w:sz w:val="24"/>
+          <w:szCs w:val="24"/>
+          <w:lang w:val="en-US"/>
+        </w:rPr>
+        <w:t xml:space="preserve"> not only important, but also solvable. </w:t>
+      </w:r>
+      <w:r>
+        <w:rPr>
+          <w:sz w:val="24"/>
+          <w:szCs w:val="24"/>
+          <w:lang w:val="en-US"/>
+        </w:rPr>
+        <w:t xml:space="preserve">Our solution has both advantages and disadvantages, and these weak points can be used in future to improve the current version of the plugin. </w:t>
+      </w:r>
+      <w:r>
+        <w:rPr>
+          <w:sz w:val="24"/>
+          <w:szCs w:val="24"/>
+          <w:lang w:val="en-US"/>
+        </w:rPr>
+        <w:t>Future possible improvements will be discussed in detail in the next Chapter.</w:t>
+      </w:r>
+    </w:p>
+    <w:p>
+      <w:pPr>
+        <w:jc w:val="both"/>
+        <w:rPr>
+          <w:b/>
+          <w:sz w:val="24"/>
+          <w:szCs w:val="24"/>
+          <w:lang w:val="en-US"/>
+        </w:rPr>
+      </w:pPr>
+      <w:r>
+        <w:rPr>
+          <w:b/>
+          <w:sz w:val="24"/>
+          <w:szCs w:val="24"/>
+          <w:lang w:val="en-US"/>
+        </w:rPr>
+        <w:t>CHAPTER 6</w:t>
+      </w:r>
+    </w:p>
+    <w:p>
+      <w:pPr>
+        <w:jc w:val="both"/>
+        <w:rPr>
+          <w:b/>
+          <w:sz w:val="24"/>
+          <w:szCs w:val="24"/>
+          <w:lang w:val="en-US"/>
+        </w:rPr>
+      </w:pPr>
+      <w:r>
+        <w:rPr>
+          <w:b/>
+          <w:sz w:val="24"/>
+          <w:szCs w:val="24"/>
+          <w:lang w:val="en-US"/>
+        </w:rPr>
+        <w:t>Conclusions and future work</w:t>
+      </w:r>
+    </w:p>
+    <w:p>
+      <w:pPr>
+        <w:jc w:val="both"/>
+        <w:rPr>
+          <w:sz w:val="24"/>
+          <w:szCs w:val="24"/>
+          <w:lang w:val="en-US"/>
+        </w:rPr>
+      </w:pPr>
+      <w:r>
+        <w:rPr>
+          <w:sz w:val="24"/>
+          <w:szCs w:val="24"/>
+          <w:lang w:val="en-US"/>
+        </w:rPr>
+        <w:t>In t</w:t>
+      </w:r>
+      <w:r>
+        <w:rPr>
+          <w:sz w:val="24"/>
+          <w:szCs w:val="24"/>
+          <w:lang w:val="en-US"/>
+        </w:rPr>
+        <w:t xml:space="preserve">his thesis one of the main problems of existing formal languages was </w:t>
+      </w:r>
+      <w:r>
+        <w:rPr>
+          <w:sz w:val="24"/>
+          <w:szCs w:val="24"/>
+          <w:lang w:val="en-US"/>
+        </w:rPr>
+        <w:t>considered</w:t>
+      </w:r>
+      <w:r>
+        <w:rPr>
+          <w:sz w:val="24"/>
+          <w:szCs w:val="24"/>
+          <w:lang w:val="en-US"/>
+        </w:rPr>
+        <w:t xml:space="preserve">. </w:t>
+      </w:r>
+      <w:r>
+        <w:rPr>
+          <w:sz w:val="24"/>
+          <w:szCs w:val="24"/>
+          <w:lang w:val="en-US"/>
+        </w:rPr>
+        <w:t>This problem can be described as poor ‘standardization’ of the syntax. This means that every single language uses its own key words and syntax. This leads to huge problems when the developer of one formal language wants to work on the model written in another formal language. Sometimes the difference between these languages is so huge, so the development in new language takes a lot of time for studying the syntax and features of the certain IDE. The same problem can be meet when starting to work with Event-B. It is very powerful formal language, which allows the user not only to create models, but also write proof obligations to prove some logic assumptions. The tool, which supports the development in Event-B is the Rodin Platform. The main purpose of this project was to create a plugin for the Rodin Platform and implement some basic ‘standard’ operators to manipulate Event-B elements without deep knowledge of Event-B. This Chapter presents results of the research, analysis and development, described in this thesis.</w:t>
+      </w:r>
+    </w:p>
+    <w:p>
+      <w:pPr>
+        <w:jc w:val="both"/>
+        <w:rPr>
+          <w:b/>
+          <w:sz w:val="24"/>
+          <w:szCs w:val="24"/>
+          <w:lang w:val="en-US"/>
+        </w:rPr>
+      </w:pPr>
+      <w:r>
+        <w:rPr>
+          <w:b/>
+          <w:sz w:val="24"/>
+          <w:szCs w:val="24"/>
+          <w:lang w:val="en-US"/>
+        </w:rPr>
+        <w:t>6.1 Conclusions</w:t>
+      </w:r>
+    </w:p>
+    <w:p>
+      <w:pPr>
+        <w:jc w:val="both"/>
+        <w:rPr>
+          <w:sz w:val="24"/>
+          <w:szCs w:val="24"/>
+          <w:lang w:val="en-US"/>
+        </w:rPr>
+      </w:pPr>
+      <w:r>
+        <w:rPr>
+          <w:sz w:val="24"/>
+          <w:szCs w:val="24"/>
+          <w:lang w:val="en-US"/>
+        </w:rPr>
+        <w:t xml:space="preserve">The development of the plugin started after research </w:t>
+      </w:r>
+      <w:r>
+        <w:rPr>
+          <w:sz w:val="24"/>
+          <w:szCs w:val="24"/>
+          <w:lang w:val="en-US"/>
+        </w:rPr>
+        <w:t xml:space="preserve">and deep analysis </w:t>
+      </w:r>
+      <w:r>
+        <w:rPr>
+          <w:sz w:val="24"/>
+          <w:szCs w:val="24"/>
+          <w:lang w:val="en-US"/>
+        </w:rPr>
+        <w:t>of the subject area. Chapter 2 presented</w:t>
+      </w:r>
+      <w:r>
+        <w:rPr>
+          <w:sz w:val="24"/>
+          <w:szCs w:val="24"/>
+          <w:lang w:val="en-US"/>
+        </w:rPr>
+        <w:t xml:space="preserve"> main </w:t>
+      </w:r>
+      <w:r>
+        <w:rPr>
+          <w:sz w:val="24"/>
+          <w:szCs w:val="24"/>
+          <w:lang w:val="en-US"/>
+        </w:rPr>
+        <w:t xml:space="preserve">features of Event-B, </w:t>
+      </w:r>
+      <w:r>
+        <w:rPr>
+          <w:sz w:val="24"/>
+          <w:szCs w:val="24"/>
+          <w:lang w:val="en-US"/>
+        </w:rPr>
+        <w:t xml:space="preserve">basic information about theory of institutions and specification-based operators. </w:t>
+      </w:r>
+      <w:r>
+        <w:rPr>
+          <w:sz w:val="24"/>
+          <w:szCs w:val="24"/>
+          <w:lang w:val="en-US"/>
+        </w:rPr>
+        <w:t xml:space="preserve">The comparison between our solution and existing plugins </w:t>
+      </w:r>
+      <w:r>
+        <w:rPr>
+          <w:sz w:val="24"/>
+          <w:szCs w:val="24"/>
+          <w:lang w:val="en-US"/>
+        </w:rPr>
+        <w:lastRenderedPageBreak/>
+        <w:t xml:space="preserve">was provided as well. Chapter 3 contained </w:t>
+      </w:r>
+      <w:r>
+        <w:rPr>
+          <w:sz w:val="24"/>
+          <w:szCs w:val="24"/>
+          <w:lang w:val="en-US"/>
+        </w:rPr>
+        <w:t xml:space="preserve">detailed information about the key requirements, the implementation phase and the comparison between well-structured formal language CASL. Besides, the attention was paid on dependability attributes </w:t>
+      </w:r>
+      <w:r>
+        <w:rPr>
+          <w:sz w:val="24"/>
+          <w:szCs w:val="24"/>
+          <w:lang w:val="en-US"/>
+        </w:rPr>
+        <w:t xml:space="preserve">as the most important evaluation criteria. Chapter 4 described the evaluation of the developed plugin based on requirements fulfillment and </w:t>
+      </w:r>
+      <w:r>
+        <w:rPr>
+          <w:sz w:val="24"/>
+          <w:szCs w:val="24"/>
+          <w:lang w:val="en-US"/>
+        </w:rPr>
+        <w:t xml:space="preserve">comparison with existing plugins. Chapter 5 contained case study, which was based on the simple Event-B example </w:t>
+      </w:r>
+      <w:r>
+        <w:rPr>
+          <w:sz w:val="24"/>
+          <w:szCs w:val="24"/>
+          <w:lang w:val="en-US"/>
+        </w:rPr>
+        <w:t>of traffic-light simulator. The case study represented the comparison between two approaches of ‘standardization’ – our plugin and PhD student Marie Farrell’s Modular Event-B.</w:t>
+      </w:r>
+    </w:p>
+    <w:p>
+      <w:pPr>
+        <w:jc w:val="both"/>
+        <w:rPr>
+          <w:sz w:val="24"/>
+          <w:szCs w:val="24"/>
+          <w:lang w:val="en-US"/>
+        </w:rPr>
+      </w:pPr>
+      <w:r>
+        <w:rPr>
+          <w:sz w:val="24"/>
+          <w:szCs w:val="24"/>
+          <w:lang w:val="en-US"/>
+        </w:rPr>
+        <w:t xml:space="preserve">The research question </w:t>
+      </w:r>
+      <w:r>
+        <w:rPr>
+          <w:b/>
+          <w:sz w:val="24"/>
+          <w:szCs w:val="24"/>
+          <w:lang w:val="en-US"/>
+        </w:rPr>
+        <w:t>RQ1</w:t>
+      </w:r>
+      <w:r>
+        <w:rPr>
+          <w:sz w:val="24"/>
+          <w:szCs w:val="24"/>
+          <w:lang w:val="en-US"/>
+        </w:rPr>
+        <w:t xml:space="preserve"> can be finally answered based on the work done. The software verification and the use of different formal languages can be simplified by making these languages more ‘standard’, which can be done </w:t>
+      </w:r>
+      <w:r>
+        <w:rPr>
+          <w:sz w:val="24"/>
+          <w:szCs w:val="24"/>
+          <w:lang w:val="en-US"/>
+        </w:rPr>
+        <w:t xml:space="preserve">by standardization of the syntax of these languages. Answering the question </w:t>
+      </w:r>
+      <w:r>
+        <w:rPr>
+          <w:b/>
+          <w:sz w:val="24"/>
+          <w:szCs w:val="24"/>
+          <w:lang w:val="en-US"/>
+        </w:rPr>
+        <w:t>RQ1.1</w:t>
+      </w:r>
+      <w:r>
+        <w:rPr>
+          <w:sz w:val="24"/>
+          <w:szCs w:val="24"/>
+          <w:lang w:val="en-US"/>
+        </w:rPr>
+        <w:t>, we can say that developers, who use other formal languages, will be able to use the Rodin Platform</w:t>
+      </w:r>
+      <w:r>
+        <w:rPr>
+          <w:sz w:val="24"/>
+          <w:szCs w:val="24"/>
+          <w:lang w:val="en-US"/>
+        </w:rPr>
+        <w:t xml:space="preserve"> </w:t>
+      </w:r>
+      <w:r>
+        <w:rPr>
+          <w:sz w:val="24"/>
+          <w:szCs w:val="24"/>
+          <w:lang w:val="en-US"/>
+        </w:rPr>
+        <w:t>and our plugin particularly</w:t>
+      </w:r>
+      <w:r>
+        <w:rPr>
+          <w:sz w:val="24"/>
+          <w:szCs w:val="24"/>
+          <w:lang w:val="en-US"/>
+        </w:rPr>
+        <w:t xml:space="preserve"> without the necessity of having deep knowledge of Event-B</w:t>
+      </w:r>
+      <w:r>
+        <w:rPr>
+          <w:sz w:val="24"/>
+          <w:szCs w:val="24"/>
+          <w:lang w:val="en-US"/>
+        </w:rPr>
+        <w:t xml:space="preserve">. This was reached by the implementation of SBOs inside the Rodin Platform. </w:t>
+      </w:r>
+      <w:r>
+        <w:rPr>
+          <w:sz w:val="24"/>
+          <w:szCs w:val="24"/>
+          <w:lang w:val="en-US"/>
+        </w:rPr>
+        <w:t xml:space="preserve">The question </w:t>
+      </w:r>
+      <w:r>
+        <w:rPr>
+          <w:b/>
+          <w:sz w:val="24"/>
+          <w:szCs w:val="24"/>
+          <w:lang w:val="en-US"/>
+        </w:rPr>
+        <w:t>RQ1.2</w:t>
+      </w:r>
+      <w:r>
+        <w:rPr>
+          <w:sz w:val="24"/>
+          <w:szCs w:val="24"/>
+          <w:lang w:val="en-US"/>
+        </w:rPr>
+        <w:t xml:space="preserve"> was the most difficult </w:t>
+      </w:r>
+      <w:r>
+        <w:rPr>
+          <w:sz w:val="24"/>
+          <w:szCs w:val="24"/>
+          <w:lang w:val="en-US"/>
+        </w:rPr>
+        <w:t xml:space="preserve">question to answer, but even the problem of keeping the proof obligations consistent during the renaming and merging operations was solved successfully. The creating of the proof tree allowed us to do so. Simplicity, the speed of commands execution and usability are some of main features of our plugin. It reduces the efforts </w:t>
+      </w:r>
+      <w:r>
+        <w:rPr>
+          <w:sz w:val="24"/>
+          <w:szCs w:val="24"/>
+          <w:lang w:val="en-US"/>
+        </w:rPr>
+        <w:t>of studying and using Event-B and combines features of two existing plugins. This was described in detail in Section 4.2.</w:t>
+      </w:r>
+    </w:p>
+    <w:p>
+      <w:pPr>
+        <w:jc w:val="both"/>
+        <w:rPr>
+          <w:rFonts w:hint="eastAsia"/>
+          <w:sz w:val="24"/>
+          <w:szCs w:val="24"/>
+          <w:lang w:val="en-US"/>
+        </w:rPr>
+      </w:pPr>
+      <w:r>
+        <w:rPr>
+          <w:sz w:val="24"/>
+          <w:szCs w:val="24"/>
+          <w:lang w:val="en-US"/>
+        </w:rPr>
+        <w:t xml:space="preserve">The case study showed two different approaches in solving the same problem of ‘standardization’ of Event-B. The comparison was conducted with Modular Event-B language invented by Maynooth University PhD student – Marie Farrell. </w:t>
+      </w:r>
+      <w:r>
+        <w:rPr>
+          <w:sz w:val="24"/>
+          <w:szCs w:val="24"/>
+          <w:lang w:val="en-US"/>
+        </w:rPr>
+        <w:t xml:space="preserve">All the implemented key words were compared to Modular Event-B analogues and both advantages and disadvantages of our plugin were noticed. </w:t>
+      </w:r>
+    </w:p>
+    <w:p>
+      <w:pPr>
+        <w:jc w:val="both"/>
+        <w:rPr>
+          <w:sz w:val="24"/>
+          <w:szCs w:val="24"/>
+          <w:lang w:val="en-US"/>
+        </w:rPr>
+      </w:pPr>
+      <w:r>
+        <w:rPr>
+          <w:sz w:val="24"/>
+          <w:szCs w:val="24"/>
+          <w:lang w:val="en-US"/>
+        </w:rPr>
+        <w:t xml:space="preserve">Our </w:t>
+      </w:r>
+      <w:r>
+        <w:rPr>
+          <w:sz w:val="24"/>
+          <w:szCs w:val="24"/>
+          <w:lang w:val="en-US"/>
+        </w:rPr>
+        <w:t>plugin</w:t>
+      </w:r>
+      <w:r>
+        <w:rPr>
+          <w:sz w:val="24"/>
+          <w:szCs w:val="24"/>
+          <w:lang w:val="en-US"/>
+        </w:rPr>
+        <w:t xml:space="preserve"> for the Rodin Platform</w:t>
+      </w:r>
+      <w:r>
+        <w:rPr>
+          <w:sz w:val="24"/>
+          <w:szCs w:val="24"/>
+          <w:lang w:val="en-US"/>
+        </w:rPr>
+        <w:t xml:space="preserve"> supports scriptable language, which is based on SBOs. It will be interesting for </w:t>
+      </w:r>
+      <w:r>
+        <w:rPr>
+          <w:sz w:val="24"/>
+          <w:szCs w:val="24"/>
+          <w:lang w:val="en-US"/>
+        </w:rPr>
+        <w:t xml:space="preserve">the </w:t>
+      </w:r>
+      <w:r>
+        <w:rPr>
+          <w:sz w:val="24"/>
+          <w:szCs w:val="24"/>
+          <w:lang w:val="en-US"/>
+        </w:rPr>
+        <w:t>formal languages developers who are intended to work with models</w:t>
+      </w:r>
+      <w:r>
+        <w:rPr>
+          <w:sz w:val="24"/>
+          <w:szCs w:val="24"/>
+          <w:lang w:val="en-US"/>
+        </w:rPr>
+        <w:t xml:space="preserve"> written in Event-B</w:t>
+      </w:r>
+      <w:r>
+        <w:rPr>
+          <w:sz w:val="24"/>
+          <w:szCs w:val="24"/>
+          <w:lang w:val="en-US"/>
+        </w:rPr>
+        <w:t xml:space="preserve">, but </w:t>
+      </w:r>
+      <w:r>
+        <w:rPr>
+          <w:sz w:val="24"/>
+          <w:szCs w:val="24"/>
+          <w:lang w:val="en-US"/>
+        </w:rPr>
+        <w:t xml:space="preserve">don’t have deep knowledge of </w:t>
+      </w:r>
+      <w:r>
+        <w:rPr>
+          <w:sz w:val="24"/>
+          <w:szCs w:val="24"/>
+          <w:lang w:val="en-US"/>
+        </w:rPr>
+        <w:t>this language</w:t>
+      </w:r>
+      <w:r>
+        <w:rPr>
+          <w:sz w:val="24"/>
+          <w:szCs w:val="24"/>
+          <w:lang w:val="en-US"/>
+        </w:rPr>
+        <w:t xml:space="preserve">. Our plugin will help these developers not only to understand Event-B deeper, but also to manipulate its elements using ‘standard’ operators. </w:t>
+      </w:r>
+      <w:r>
+        <w:rPr>
+          <w:sz w:val="24"/>
+          <w:szCs w:val="24"/>
+          <w:lang w:val="en-US"/>
+        </w:rPr>
+        <w:t>The functionality of the plugin will increase and Event-B will gradually become ‘standard’ formal language, easy to use and more popular.</w:t>
+      </w:r>
+    </w:p>
+    <w:p>
+      <w:pPr>
+        <w:jc w:val="both"/>
+        <w:rPr>
+          <w:b/>
+          <w:sz w:val="24"/>
+          <w:szCs w:val="24"/>
+          <w:lang w:val="en-US"/>
+        </w:rPr>
+      </w:pPr>
+      <w:r>
+        <w:rPr>
+          <w:b/>
+          <w:sz w:val="24"/>
+          <w:szCs w:val="24"/>
+        </w:rPr>
+        <w:t xml:space="preserve">6.2 </w:t>
+      </w:r>
+      <w:r>
+        <w:rPr>
+          <w:b/>
+          <w:sz w:val="24"/>
+          <w:szCs w:val="24"/>
+          <w:lang w:val="en-US"/>
+        </w:rPr>
+        <w:t>Future work</w:t>
+      </w:r>
+    </w:p>
+    <w:p>
+      <w:pPr>
+        <w:jc w:val="both"/>
+        <w:rPr>
+          <w:sz w:val="24"/>
+          <w:szCs w:val="24"/>
+          <w:lang w:val="en-US"/>
+        </w:rPr>
+      </w:pPr>
+      <w:r>
+        <w:rPr>
+          <w:sz w:val="24"/>
+          <w:szCs w:val="24"/>
+          <w:lang w:val="en-US"/>
+        </w:rPr>
+        <w:t>The number of specification-based operators is limited, however, not all of them were implemented in the plugin. This work can be further extended by other developers who are particularly interested in formal reasoning and want to improve the current situation of</w:t>
+      </w:r>
+      <w:r>
+        <w:rPr>
+          <w:sz w:val="24"/>
+          <w:szCs w:val="24"/>
+          <w:lang w:val="en-US"/>
+        </w:rPr>
+        <w:t xml:space="preserve"> using</w:t>
+      </w:r>
+      <w:r>
+        <w:rPr>
+          <w:sz w:val="24"/>
+          <w:szCs w:val="24"/>
+          <w:lang w:val="en-US"/>
+        </w:rPr>
+        <w:t xml:space="preserve"> different operators</w:t>
+      </w:r>
+      <w:r>
+        <w:rPr>
+          <w:sz w:val="24"/>
+          <w:szCs w:val="24"/>
+          <w:lang w:val="en-US"/>
+        </w:rPr>
+        <w:t xml:space="preserve"> for the same operations</w:t>
+      </w:r>
+      <w:r>
+        <w:rPr>
+          <w:sz w:val="24"/>
+          <w:szCs w:val="24"/>
+          <w:lang w:val="en-US"/>
+        </w:rPr>
+        <w:t xml:space="preserve"> in different formal languages. </w:t>
+      </w:r>
+      <w:r>
+        <w:rPr>
+          <w:sz w:val="24"/>
+          <w:szCs w:val="24"/>
+          <w:lang w:val="en-US"/>
+        </w:rPr>
+        <w:t>For instance, t</w:t>
+      </w:r>
+      <w:r>
+        <w:rPr>
+          <w:sz w:val="24"/>
+          <w:szCs w:val="24"/>
+          <w:lang w:val="en-US"/>
+        </w:rPr>
+        <w:t xml:space="preserve">he current version of plugin allows the user to rename only </w:t>
+      </w:r>
+      <w:r>
+        <w:rPr>
+          <w:sz w:val="24"/>
+          <w:szCs w:val="24"/>
+          <w:lang w:val="en-US"/>
+        </w:rPr>
+        <w:t xml:space="preserve">one element per execution. This could be extended by multiple renaming. </w:t>
+      </w:r>
+    </w:p>
+    <w:p>
+      <w:pPr>
+        <w:jc w:val="both"/>
+        <w:rPr>
+          <w:sz w:val="24"/>
+          <w:szCs w:val="24"/>
+          <w:lang w:val="en-US"/>
+        </w:rPr>
+      </w:pPr>
+      <w:r>
+        <w:rPr>
+          <w:sz w:val="24"/>
+          <w:szCs w:val="24"/>
+          <w:lang w:val="en-US"/>
+        </w:rPr>
+        <w:lastRenderedPageBreak/>
+        <w:t>During the case study some problems</w:t>
+      </w:r>
+      <w:r>
+        <w:rPr>
+          <w:sz w:val="24"/>
+          <w:szCs w:val="24"/>
+          <w:lang w:val="en-US"/>
+        </w:rPr>
+        <w:t xml:space="preserve"> of missing functionality</w:t>
+      </w:r>
+      <w:r>
+        <w:rPr>
+          <w:sz w:val="24"/>
+          <w:szCs w:val="24"/>
+          <w:lang w:val="en-US"/>
+        </w:rPr>
+        <w:t xml:space="preserve"> in implementation had appeared. </w:t>
+      </w:r>
+      <w:r>
+        <w:rPr>
+          <w:sz w:val="24"/>
+          <w:szCs w:val="24"/>
+          <w:lang w:val="en-US"/>
+        </w:rPr>
+        <w:t xml:space="preserve">One </w:t>
+      </w:r>
+      <w:r>
+        <w:rPr>
+          <w:sz w:val="24"/>
+          <w:szCs w:val="24"/>
+          <w:lang w:val="en-US"/>
+        </w:rPr>
+        <w:t xml:space="preserve">of these </w:t>
+      </w:r>
+      <w:r>
+        <w:rPr>
+          <w:sz w:val="24"/>
+          <w:szCs w:val="24"/>
+          <w:lang w:val="en-US"/>
+        </w:rPr>
+        <w:t>problem</w:t>
+      </w:r>
+      <w:r>
+        <w:rPr>
+          <w:sz w:val="24"/>
+          <w:szCs w:val="24"/>
+          <w:lang w:val="en-US"/>
+        </w:rPr>
+        <w:t>s that</w:t>
+      </w:r>
+      <w:r>
+        <w:rPr>
+          <w:sz w:val="24"/>
+          <w:szCs w:val="24"/>
+          <w:lang w:val="en-US"/>
+        </w:rPr>
+        <w:t xml:space="preserve"> could be potentially solved in future versions</w:t>
+      </w:r>
+      <w:r>
+        <w:rPr>
+          <w:sz w:val="24"/>
+          <w:szCs w:val="24"/>
+          <w:lang w:val="en-US"/>
+        </w:rPr>
+        <w:t xml:space="preserve"> </w:t>
+      </w:r>
+      <w:r>
+        <w:rPr>
+          <w:sz w:val="24"/>
+          <w:szCs w:val="24"/>
+          <w:lang w:val="en-US"/>
+        </w:rPr>
+        <w:t xml:space="preserve">is a </w:t>
+      </w:r>
+      <w:r>
+        <w:rPr>
+          <w:sz w:val="24"/>
+          <w:szCs w:val="24"/>
+          <w:lang w:val="en-US"/>
+        </w:rPr>
+        <w:t>problem of</w:t>
+      </w:r>
+      <w:r>
+        <w:rPr>
+          <w:sz w:val="24"/>
+          <w:szCs w:val="24"/>
+          <w:lang w:val="en-US"/>
+        </w:rPr>
+        <w:t xml:space="preserve"> </w:t>
+      </w:r>
+      <w:r>
+        <w:rPr>
+          <w:sz w:val="24"/>
+          <w:szCs w:val="24"/>
+          <w:lang w:val="en-US"/>
+        </w:rPr>
+        <w:t xml:space="preserve">impossibility of creating new machines from scratch. </w:t>
+      </w:r>
+      <w:r>
+        <w:rPr>
+          <w:sz w:val="24"/>
+          <w:szCs w:val="24"/>
+          <w:lang w:val="en-US"/>
+        </w:rPr>
+        <w:t>Sometimes it is necessary to add one more machine in</w:t>
+      </w:r>
+      <w:r>
+        <w:rPr>
+          <w:sz w:val="24"/>
+          <w:szCs w:val="24"/>
+          <w:lang w:val="en-US"/>
+        </w:rPr>
+        <w:t>to</w:t>
+      </w:r>
+      <w:r>
+        <w:rPr>
+          <w:sz w:val="24"/>
+          <w:szCs w:val="24"/>
+          <w:lang w:val="en-US"/>
+        </w:rPr>
+        <w:t xml:space="preserve"> the model, but current version of our plugin doesn’t have this functionality. Copying the existing machine not always helps to solve particular problem. The lack of possibility of creating machines causes the lack of crea</w:t>
+      </w:r>
+      <w:r>
+        <w:rPr>
+          <w:sz w:val="24"/>
+          <w:szCs w:val="24"/>
+          <w:lang w:val="en-US"/>
+        </w:rPr>
+        <w:t xml:space="preserve">ting their refinements as well. </w:t>
+      </w:r>
+    </w:p>
+    <w:p>
+      <w:pPr>
+        <w:jc w:val="both"/>
+        <w:rPr>
+          <w:sz w:val="24"/>
+          <w:szCs w:val="24"/>
+          <w:lang w:val="en-US"/>
+        </w:rPr>
+      </w:pPr>
+      <w:r>
+        <w:rPr>
+          <w:sz w:val="24"/>
+          <w:szCs w:val="24"/>
+          <w:lang w:val="en-US"/>
+        </w:rPr>
+        <w:t>The next step which could be</w:t>
+      </w:r>
+      <w:r>
+        <w:rPr>
+          <w:sz w:val="24"/>
+          <w:szCs w:val="24"/>
+          <w:lang w:val="en-US"/>
+        </w:rPr>
+        <w:t xml:space="preserve"> also</w:t>
+      </w:r>
+      <w:r>
+        <w:rPr>
+          <w:sz w:val="24"/>
+          <w:szCs w:val="24"/>
+          <w:lang w:val="en-US"/>
+        </w:rPr>
+        <w:t xml:space="preserve"> done</w:t>
+      </w:r>
+      <w:r>
+        <w:rPr>
+          <w:sz w:val="24"/>
+          <w:szCs w:val="24"/>
+          <w:lang w:val="en-US"/>
+        </w:rPr>
+        <w:t xml:space="preserve"> to improve the plugin</w:t>
+      </w:r>
+      <w:r>
+        <w:rPr>
+          <w:sz w:val="24"/>
+          <w:szCs w:val="24"/>
+          <w:lang w:val="en-US"/>
+        </w:rPr>
+        <w:t xml:space="preserve"> is implementing key word </w:t>
+      </w:r>
+      <w:r>
+        <w:rPr>
+          <w:b/>
+          <w:sz w:val="24"/>
+          <w:szCs w:val="24"/>
+          <w:lang w:val="en-US"/>
+        </w:rPr>
+        <w:t>then</w:t>
+      </w:r>
+      <w:r>
+        <w:rPr>
+          <w:sz w:val="24"/>
+          <w:szCs w:val="24"/>
+          <w:lang w:val="en-US"/>
+        </w:rPr>
+        <w:t>. This key word will all</w:t>
+      </w:r>
+      <w:r>
+        <w:rPr>
+          <w:sz w:val="24"/>
+          <w:szCs w:val="24"/>
+          <w:lang w:val="en-US"/>
+        </w:rPr>
+        <w:t xml:space="preserve">ow the user to extend the event, adding new actions or guards. The part of this functionality currently works with key word </w:t>
+      </w:r>
+      <w:r>
+        <w:rPr>
+          <w:b/>
+          <w:sz w:val="24"/>
+          <w:szCs w:val="24"/>
+          <w:lang w:val="en-US"/>
+        </w:rPr>
+        <w:t>and</w:t>
+      </w:r>
+      <w:r>
+        <w:rPr>
+          <w:sz w:val="24"/>
+          <w:szCs w:val="24"/>
+          <w:lang w:val="en-US"/>
+        </w:rPr>
+        <w:t>. This key word allows the user to merge two events and actions/guards inside, but it works as part of merging machines and doesn’t work separately.</w:t>
+      </w:r>
+    </w:p>
+    <w:p>
+      <w:pPr>
+        <w:jc w:val="both"/>
+        <w:rPr>
+          <w:sz w:val="24"/>
+          <w:szCs w:val="24"/>
+          <w:lang w:val="en-US"/>
+        </w:rPr>
+      </w:pPr>
+      <w:r>
+        <w:rPr>
+          <w:sz w:val="24"/>
+          <w:szCs w:val="24"/>
+          <w:lang w:val="en-US"/>
+        </w:rPr>
+        <w:t xml:space="preserve">As our plugin represents a multi-page editor, which supports some kind of scriptable language, the syntax of this language could be highlighted, at least for key words. </w:t>
+      </w:r>
+      <w:r>
+        <w:rPr>
+          <w:sz w:val="24"/>
+          <w:szCs w:val="24"/>
+          <w:lang w:val="en-US"/>
+        </w:rPr>
+        <w:t>This would make the source code more understandable and easy to read and write.</w:t>
+      </w:r>
+      <w:r>
+        <w:rPr>
+          <w:sz w:val="24"/>
+          <w:szCs w:val="24"/>
+          <w:lang w:val="en-US"/>
+        </w:rPr>
+        <w:t xml:space="preserve"> </w:t>
+      </w:r>
+      <w:r>
+        <w:rPr>
+          <w:sz w:val="24"/>
+          <w:szCs w:val="24"/>
+          <w:lang w:val="en-US"/>
+        </w:rPr>
+        <w:t xml:space="preserve">During the </w:t>
+      </w:r>
+      <w:r>
+        <w:rPr>
+          <w:sz w:val="24"/>
+          <w:szCs w:val="24"/>
+          <w:lang w:val="en-US"/>
+        </w:rPr>
+        <w:t xml:space="preserve">work on the current version of plugin </w:t>
+      </w:r>
+      <w:r>
+        <w:rPr>
+          <w:sz w:val="24"/>
+          <w:szCs w:val="24"/>
+          <w:lang w:val="en-US"/>
+        </w:rPr>
+        <w:t>we were</w:t>
+      </w:r>
+      <w:r>
+        <w:rPr>
+          <w:sz w:val="24"/>
+          <w:szCs w:val="24"/>
+          <w:lang w:val="en-US"/>
+        </w:rPr>
+        <w:t xml:space="preserve"> more </w:t>
+      </w:r>
+      <w:r>
+        <w:rPr>
+          <w:sz w:val="24"/>
+          <w:szCs w:val="24"/>
+          <w:lang w:val="en-US"/>
+        </w:rPr>
+        <w:t xml:space="preserve">concentrated on the functionality, than on representation, so some changes in user interface will definitely </w:t>
+      </w:r>
+      <w:r>
+        <w:rPr>
+          <w:sz w:val="24"/>
+          <w:szCs w:val="24"/>
+          <w:lang w:val="en-US"/>
+        </w:rPr>
+        <w:t xml:space="preserve">have </w:t>
+      </w:r>
+      <w:r>
+        <w:rPr>
+          <w:sz w:val="24"/>
+          <w:szCs w:val="24"/>
+          <w:lang w:val="en-US"/>
+        </w:rPr>
+        <w:t xml:space="preserve">a </w:t>
+      </w:r>
+      <w:r>
+        <w:rPr>
+          <w:sz w:val="24"/>
+          <w:szCs w:val="24"/>
+          <w:lang w:val="en-US"/>
+        </w:rPr>
+        <w:t>benefit</w:t>
+      </w:r>
+      <w:r>
+        <w:rPr>
+          <w:sz w:val="24"/>
+          <w:szCs w:val="24"/>
+          <w:lang w:val="en-US"/>
+        </w:rPr>
+        <w:t>.</w:t>
+      </w:r>
+      <w:r>
+        <w:rPr>
+          <w:sz w:val="24"/>
+          <w:szCs w:val="24"/>
+          <w:lang w:val="en-US"/>
+        </w:rPr>
+        <w:t xml:space="preserve"> One more improvement in the user interface, which could be done, is </w:t>
+      </w:r>
+      <w:r>
+        <w:rPr>
+          <w:sz w:val="24"/>
+          <w:szCs w:val="24"/>
+          <w:lang w:val="en-US"/>
+        </w:rPr>
+        <w:t>auto code completion. This feature will allow the user not to worry about the spelling of elements names and concentrate on writing code. It will reduce the number of errors as well.</w:t>
+      </w:r>
+    </w:p>
+    <w:p>
+      <w:pPr>
+        <w:jc w:val="both"/>
+        <w:rPr>
+          <w:sz w:val="24"/>
+          <w:szCs w:val="24"/>
+          <w:lang w:val="en-US"/>
+        </w:rPr>
+      </w:pPr>
+      <w:r>
+        <w:rPr>
+          <w:sz w:val="24"/>
+          <w:szCs w:val="24"/>
+          <w:lang w:val="en-US"/>
+        </w:rPr>
+        <w:t xml:space="preserve">One more thing that could be changed in the current version of the plugin is the implementation of key word </w:t>
+      </w:r>
+      <w:r>
+        <w:rPr>
+          <w:b/>
+          <w:sz w:val="24"/>
+          <w:szCs w:val="24"/>
+          <w:lang w:val="en-US"/>
+        </w:rPr>
+        <w:t>and</w:t>
+      </w:r>
+      <w:r>
+        <w:rPr>
+          <w:sz w:val="24"/>
+          <w:szCs w:val="24"/>
+          <w:lang w:val="en-US"/>
+        </w:rPr>
+        <w:t>,</w:t>
+      </w:r>
+      <w:r>
+        <w:rPr>
+          <w:b/>
+          <w:sz w:val="24"/>
+          <w:szCs w:val="24"/>
+          <w:lang w:val="en-US"/>
+        </w:rPr>
+        <w:t xml:space="preserve"> </w:t>
+      </w:r>
+      <w:r>
+        <w:rPr>
+          <w:sz w:val="24"/>
+          <w:szCs w:val="24"/>
+          <w:lang w:val="en-US"/>
+        </w:rPr>
+        <w:t>which is used for merging machines. At the moment the created composition is saved</w:t>
+      </w:r>
+      <w:r>
+        <w:rPr>
+          <w:sz w:val="24"/>
+          <w:szCs w:val="24"/>
+          <w:lang w:val="en-US"/>
+        </w:rPr>
+        <w:t xml:space="preserve"> in the first specified machine, whereas it should be saved in separate machine. The reason of that implementation was the speed of creating a copy of existing machine. This creating takes too much time and copying of missing events from the second machine fails, because the destination machine for composition still doesn’t exist.</w:t>
+      </w:r>
+    </w:p>
+    <w:p>
+      <w:pPr>
+        <w:jc w:val="both"/>
+        <w:rPr>
+          <w:sz w:val="24"/>
+          <w:szCs w:val="24"/>
+          <w:lang w:val="en-US"/>
+        </w:rPr>
+      </w:pPr>
+      <w:r>
+        <w:rPr>
+          <w:sz w:val="24"/>
+          <w:szCs w:val="24"/>
+          <w:lang w:val="en-US"/>
+        </w:rPr>
+        <w:t>The list of possible features is not definitive. The plugin has lots of features and lots of features could be added. Every developer decides how his application should look like and what functionality should it have. The further development of this plugin depends on the next developer.</w:t>
+      </w:r>
+    </w:p>
+    <w:p>
+      <w:pPr>
+        <w:jc w:val="both"/>
+        <w:rPr>
+          <w:b/>
+          <w:sz w:val="24"/>
+          <w:szCs w:val="24"/>
+          <w:lang w:val="en-US"/>
+        </w:rPr>
+      </w:pPr>
+    </w:p>
+    <w:p>
+      <w:pPr>
+        <w:jc w:val="both"/>
+        <w:rPr>
+          <w:b/>
+          <w:sz w:val="24"/>
+          <w:szCs w:val="24"/>
+          <w:lang w:val="en-US"/>
+        </w:rPr>
+      </w:pPr>
+    </w:p>
+    <w:p>
+      <w:pPr>
+        <w:jc w:val="both"/>
+        <w:rPr>
+          <w:b/>
+          <w:sz w:val="24"/>
+          <w:szCs w:val="24"/>
+          <w:lang w:val="en-US"/>
+        </w:rPr>
+      </w:pPr>
+    </w:p>
+    <w:p>
+      <w:pPr>
+        <w:jc w:val="both"/>
+        <w:rPr>
+          <w:b/>
+          <w:sz w:val="24"/>
+          <w:szCs w:val="24"/>
+          <w:lang w:val="en-US"/>
+        </w:rPr>
+      </w:pPr>
+    </w:p>
+    <w:p>
+      <w:pPr>
+        <w:jc w:val="both"/>
+        <w:rPr>
+          <w:b/>
+          <w:sz w:val="24"/>
+          <w:szCs w:val="24"/>
+          <w:lang w:val="en-US"/>
+        </w:rPr>
+      </w:pPr>
+    </w:p>
+    <w:p>
+      <w:pPr>
+        <w:jc w:val="both"/>
+        <w:rPr>
+          <w:b/>
+          <w:sz w:val="24"/>
+          <w:szCs w:val="24"/>
+          <w:lang w:val="en-US"/>
+        </w:rPr>
+      </w:pPr>
+    </w:p>
+    <w:p>
+      <w:pPr>
+        <w:jc w:val="both"/>
+        <w:rPr>
+          <w:b/>
+          <w:sz w:val="24"/>
+          <w:szCs w:val="24"/>
+          <w:lang w:val="en-US"/>
+        </w:rPr>
+      </w:pPr>
       <w:bookmarkStart w:id="0" w:name="_GoBack"/>
       <w:bookmarkEnd w:id="0"/>
-      <w:r>
-        <w:rPr>
-          <w:sz w:val="24"/>
-          <w:szCs w:val="24"/>
-          <w:lang w:val="en-US"/>
-        </w:rPr>
-        <w:t xml:space="preserve"> manipulate Event-B elements with the help of simple</w:t>
-      </w:r>
-      <w:r>
-        <w:rPr>
-          <w:sz w:val="24"/>
-          <w:szCs w:val="24"/>
-          <w:lang w:val="en-US"/>
-        </w:rPr>
-        <w:t>, but ‘standard’</w:t>
-      </w:r>
-      <w:r>
-        <w:rPr>
-          <w:sz w:val="24"/>
-          <w:szCs w:val="24"/>
-          <w:lang w:val="en-US"/>
-        </w:rPr>
-        <w:t xml:space="preserve"> commands. The lack of functionality can be eliminated by adding new commands and implementing them. </w:t>
-      </w:r>
-      <w:r>
-        <w:rPr>
-          <w:sz w:val="24"/>
-          <w:szCs w:val="24"/>
-          <w:lang w:val="en-US"/>
-        </w:rPr>
-        <w:t>First two characteristics, specified in Table 5.1</w:t>
-      </w:r>
-      <w:r>
-        <w:rPr>
-          <w:sz w:val="24"/>
-          <w:szCs w:val="24"/>
-          <w:lang w:val="en-US"/>
-        </w:rPr>
-        <w:t xml:space="preserve"> and implemented in Modular Event-B</w:t>
-      </w:r>
-      <w:r>
-        <w:rPr>
-          <w:sz w:val="24"/>
-          <w:szCs w:val="24"/>
-          <w:lang w:val="en-US"/>
-        </w:rPr>
-        <w:t>,</w:t>
-      </w:r>
-      <w:r>
-        <w:rPr>
-          <w:sz w:val="24"/>
-          <w:szCs w:val="24"/>
-          <w:lang w:val="en-US"/>
-        </w:rPr>
-        <w:t xml:space="preserve"> are closely related to each other and </w:t>
-      </w:r>
-      <w:r>
-        <w:rPr>
-          <w:sz w:val="24"/>
-          <w:szCs w:val="24"/>
-          <w:lang w:val="en-US"/>
-        </w:rPr>
-        <w:t xml:space="preserve">the implementation of the first one will make it possible to implement the second one. </w:t>
-      </w:r>
-      <w:r>
-        <w:rPr>
-          <w:sz w:val="24"/>
-          <w:szCs w:val="24"/>
-          <w:lang w:val="en-US"/>
-        </w:rPr>
-        <w:t xml:space="preserve">The reason why this functionality wasn’t added to the plugin is that </w:t>
-      </w:r>
-      <w:r>
-        <w:rPr>
-          <w:rFonts w:hint="eastAsia"/>
-          <w:sz w:val="24"/>
-          <w:szCs w:val="24"/>
-          <w:lang w:val="en-US"/>
-        </w:rPr>
-        <w:t xml:space="preserve">the main </w:t>
-      </w:r>
-      <w:r>
-        <w:rPr>
-          <w:sz w:val="24"/>
-          <w:szCs w:val="24"/>
-          <w:lang w:val="en-US"/>
-        </w:rPr>
-        <w:t xml:space="preserve">purpose of this project was to make it possible to use ‘standard’ operations to be able to manipulate Event-B elements. This purpose was achieved by implementing </w:t>
-      </w:r>
-      <w:r>
-        <w:rPr>
-          <w:sz w:val="24"/>
-          <w:szCs w:val="24"/>
-          <w:lang w:val="en-US"/>
-        </w:rPr>
-        <w:t xml:space="preserve">third, </w:t>
-      </w:r>
-      <w:r>
-        <w:rPr>
-          <w:sz w:val="24"/>
-          <w:szCs w:val="24"/>
-          <w:lang w:val="en-US"/>
-        </w:rPr>
-        <w:t xml:space="preserve">fourth and </w:t>
-      </w:r>
-      <w:r>
-        <w:rPr>
-          <w:sz w:val="24"/>
-          <w:szCs w:val="24"/>
-          <w:lang w:val="en-US"/>
-        </w:rPr>
-        <w:t>sixth characteristics. The</w:t>
-      </w:r>
-      <w:r>
-        <w:rPr>
-          <w:sz w:val="24"/>
-          <w:szCs w:val="24"/>
-          <w:lang w:val="en-US"/>
-        </w:rPr>
-        <w:t xml:space="preserve"> plugin uses three ‘standard’ operators, so called specification-based operators. </w:t>
-      </w:r>
-      <w:r>
-        <w:rPr>
-          <w:sz w:val="24"/>
-          <w:szCs w:val="24"/>
-          <w:lang w:val="en-US"/>
-        </w:rPr>
-        <w:t>As all these operators are standard and keep their properties, regardless of the formal language’s syntax, it was quite easy to compare our and Marie’s solutions. These two approaches are quite different but trying to solve the same problem</w:t>
-      </w:r>
-      <w:r>
-        <w:rPr>
-          <w:sz w:val="24"/>
-          <w:szCs w:val="24"/>
-          <w:lang w:val="en-US"/>
-        </w:rPr>
-        <w:t xml:space="preserve"> and obtained results can confirm that the current problem</w:t>
-      </w:r>
-      <w:r>
-        <w:rPr>
-          <w:sz w:val="24"/>
-          <w:szCs w:val="24"/>
-          <w:lang w:val="en-US"/>
-        </w:rPr>
-        <w:t xml:space="preserve"> is</w:t>
-      </w:r>
-      <w:r>
-        <w:rPr>
-          <w:sz w:val="24"/>
-          <w:szCs w:val="24"/>
-          <w:lang w:val="en-US"/>
-        </w:rPr>
-        <w:t xml:space="preserve"> not only important, but also solvable. </w:t>
-      </w:r>
-      <w:r>
-        <w:rPr>
-          <w:sz w:val="24"/>
-          <w:szCs w:val="24"/>
-          <w:lang w:val="en-US"/>
-        </w:rPr>
-        <w:t xml:space="preserve">Our solution has both advantages and disadvantages, and these weak points can be used in future to improve the current version of the plugin. </w:t>
-      </w:r>
-      <w:r>
-        <w:rPr>
-          <w:sz w:val="24"/>
-          <w:szCs w:val="24"/>
-          <w:lang w:val="en-US"/>
-        </w:rPr>
-        <w:t>Future possible improvements will be discussed in detail in the next Chapter.</w:t>
-      </w:r>
-    </w:p>
-    <w:p>
-      <w:pPr>
-        <w:jc w:val="both"/>
-        <w:rPr>
-          <w:b/>
-          <w:sz w:val="24"/>
-          <w:szCs w:val="24"/>
-          <w:lang w:val="en-US"/>
-        </w:rPr>
-      </w:pPr>
-    </w:p>
-    <w:p>
-      <w:pPr>
-        <w:jc w:val="both"/>
-        <w:rPr>
-          <w:b/>
-          <w:sz w:val="24"/>
-          <w:szCs w:val="24"/>
-          <w:lang w:val="en-US"/>
-        </w:rPr>
-      </w:pPr>
-    </w:p>
-    <w:p>
-      <w:pPr>
-        <w:jc w:val="both"/>
-        <w:rPr>
-          <w:b/>
-          <w:sz w:val="24"/>
-          <w:szCs w:val="24"/>
-          <w:lang w:val="en-US"/>
-        </w:rPr>
-      </w:pPr>
-    </w:p>
-    <w:p>
-      <w:pPr>
-        <w:jc w:val="both"/>
-        <w:rPr>
-          <w:b/>
-          <w:sz w:val="24"/>
-          <w:szCs w:val="24"/>
-          <w:lang w:val="en-US"/>
-        </w:rPr>
-      </w:pPr>
-    </w:p>
-    <w:p>
-      <w:pPr>
-        <w:jc w:val="both"/>
-        <w:rPr>
-          <w:b/>
-          <w:sz w:val="24"/>
-          <w:szCs w:val="24"/>
-          <w:lang w:val="en-US"/>
-        </w:rPr>
-      </w:pPr>
-    </w:p>
-    <w:p>
-      <w:pPr>
-        <w:jc w:val="both"/>
-        <w:rPr>
-          <w:b/>
-          <w:sz w:val="24"/>
-          <w:szCs w:val="24"/>
-          <w:lang w:val="en-US"/>
-        </w:rPr>
-      </w:pPr>
-    </w:p>
-    <w:p>
-      <w:pPr>
-        <w:jc w:val="both"/>
-        <w:rPr>
-          <w:b/>
-          <w:sz w:val="24"/>
-          <w:szCs w:val="24"/>
-          <w:lang w:val="en-US"/>
-        </w:rPr>
-      </w:pPr>
-    </w:p>
-    <w:p>
-      <w:pPr>
-        <w:jc w:val="both"/>
-        <w:rPr>
-          <w:b/>
-          <w:sz w:val="24"/>
-          <w:szCs w:val="24"/>
-          <w:lang w:val="en-US"/>
-        </w:rPr>
-      </w:pPr>
-    </w:p>
-    <w:p>
-      <w:pPr>
-        <w:jc w:val="both"/>
-        <w:rPr>
-          <w:b/>
-          <w:sz w:val="24"/>
-          <w:szCs w:val="24"/>
-          <w:lang w:val="en-US"/>
-        </w:rPr>
-      </w:pPr>
-    </w:p>
-    <w:p>
-      <w:pPr>
-        <w:jc w:val="both"/>
-        <w:rPr>
-          <w:b/>
-          <w:sz w:val="24"/>
-          <w:szCs w:val="24"/>
-          <w:lang w:val="en-US"/>
-        </w:rPr>
-      </w:pPr>
-    </w:p>
-    <w:p>
-      <w:pPr>
-        <w:jc w:val="both"/>
-        <w:rPr>
-          <w:b/>
-          <w:sz w:val="24"/>
-          <w:szCs w:val="24"/>
-          <w:lang w:val="en-US"/>
-        </w:rPr>
-      </w:pPr>
-    </w:p>
-    <w:p>
-      <w:pPr>
-        <w:jc w:val="both"/>
-        <w:rPr>
-          <w:b/>
-          <w:sz w:val="24"/>
-          <w:szCs w:val="24"/>
-          <w:lang w:val="en-US"/>
-        </w:rPr>
-      </w:pPr>
-    </w:p>
-    <w:p>
-      <w:pPr>
-        <w:jc w:val="both"/>
-        <w:rPr>
-          <w:b/>
-          <w:sz w:val="24"/>
-          <w:szCs w:val="24"/>
-          <w:lang w:val="en-US"/>
-        </w:rPr>
-      </w:pPr>
-    </w:p>
-    <w:p>
-      <w:pPr>
-        <w:jc w:val="both"/>
-        <w:rPr>
-          <w:b/>
-          <w:sz w:val="24"/>
-          <w:szCs w:val="24"/>
-          <w:lang w:val="en-US"/>
-        </w:rPr>
-      </w:pPr>
     </w:p>
     <w:p>
       <w:pPr>
@@ -22456,7 +23933,43 @@
           <w:szCs w:val="24"/>
           <w:lang w:val="en-US"/>
         </w:rPr>
-        <w:t>[1] J. A. Goguen and R. M. Burstall. Institutions: Abstract Model Theory</w:t>
+        <w:t xml:space="preserve">[1] J. A. </w:t>
+      </w:r>
+      <w:proofErr w:type="spellStart"/>
+      <w:r>
+        <w:rPr>
+          <w:sz w:val="24"/>
+          <w:szCs w:val="24"/>
+          <w:lang w:val="en-US"/>
+        </w:rPr>
+        <w:t>Goguen</w:t>
+      </w:r>
+      <w:proofErr w:type="spellEnd"/>
+      <w:r>
+        <w:rPr>
+          <w:sz w:val="24"/>
+          <w:szCs w:val="24"/>
+          <w:lang w:val="en-US"/>
+        </w:rPr>
+        <w:t xml:space="preserve"> and R. M. </w:t>
+      </w:r>
+      <w:proofErr w:type="spellStart"/>
+      <w:r>
+        <w:rPr>
+          <w:sz w:val="24"/>
+          <w:szCs w:val="24"/>
+          <w:lang w:val="en-US"/>
+        </w:rPr>
+        <w:t>Burstall</w:t>
+      </w:r>
+      <w:proofErr w:type="spellEnd"/>
+      <w:r>
+        <w:rPr>
+          <w:sz w:val="24"/>
+          <w:szCs w:val="24"/>
+          <w:lang w:val="en-US"/>
+        </w:rPr>
+        <w:t>. Institutions: Abstract Model Theory</w:t>
       </w:r>
       <w:r>
         <w:rPr>
@@ -22522,7 +24035,25 @@
           <w:szCs w:val="24"/>
           <w:lang w:val="en-US"/>
         </w:rPr>
-        <w:t>J.-R. Abrial. The Event-B Modelling Notation, October 2007</w:t>
+        <w:t xml:space="preserve">J.-R. </w:t>
+      </w:r>
+      <w:proofErr w:type="spellStart"/>
+      <w:r>
+        <w:rPr>
+          <w:sz w:val="24"/>
+          <w:szCs w:val="24"/>
+          <w:lang w:val="en-US"/>
+        </w:rPr>
+        <w:t>Abrial</w:t>
+      </w:r>
+      <w:proofErr w:type="spellEnd"/>
+      <w:r>
+        <w:rPr>
+          <w:sz w:val="24"/>
+          <w:szCs w:val="24"/>
+          <w:lang w:val="en-US"/>
+        </w:rPr>
+        <w:t>. The Event-B Modelling Notation, October 2007</w:t>
       </w:r>
     </w:p>
     <w:p>
@@ -22540,7 +24071,27 @@
           <w:szCs w:val="24"/>
           <w:lang w:val="en-US"/>
         </w:rPr>
-        <w:t>[3] S.Holl. Refactoring of B models.</w:t>
+        <w:t xml:space="preserve">[3] </w:t>
+      </w:r>
+      <w:proofErr w:type="spellStart"/>
+      <w:proofErr w:type="gramStart"/>
+      <w:r>
+        <w:rPr>
+          <w:sz w:val="24"/>
+          <w:szCs w:val="24"/>
+          <w:lang w:val="en-US"/>
+        </w:rPr>
+        <w:t>S.Holl</w:t>
+      </w:r>
+      <w:proofErr w:type="spellEnd"/>
+      <w:proofErr w:type="gramEnd"/>
+      <w:r>
+        <w:rPr>
+          <w:sz w:val="24"/>
+          <w:szCs w:val="24"/>
+          <w:lang w:val="en-US"/>
+        </w:rPr>
+        <w:t>. Refactoring of B models.</w:t>
       </w:r>
       <w:r>
         <w:rPr>
@@ -22566,7 +24117,43 @@
           <w:szCs w:val="24"/>
           <w:lang w:val="en-US"/>
         </w:rPr>
-        <w:t>[4] A. Gondal, M. Poppleton, C. Snook</w:t>
+        <w:t xml:space="preserve">[4] A. </w:t>
+      </w:r>
+      <w:proofErr w:type="spellStart"/>
+      <w:r>
+        <w:rPr>
+          <w:sz w:val="24"/>
+          <w:szCs w:val="24"/>
+          <w:lang w:val="en-US"/>
+        </w:rPr>
+        <w:t>Gondal</w:t>
+      </w:r>
+      <w:proofErr w:type="spellEnd"/>
+      <w:r>
+        <w:rPr>
+          <w:sz w:val="24"/>
+          <w:szCs w:val="24"/>
+          <w:lang w:val="en-US"/>
+        </w:rPr>
+        <w:t xml:space="preserve">, M. </w:t>
+      </w:r>
+      <w:proofErr w:type="spellStart"/>
+      <w:r>
+        <w:rPr>
+          <w:sz w:val="24"/>
+          <w:szCs w:val="24"/>
+          <w:lang w:val="en-US"/>
+        </w:rPr>
+        <w:t>Poppleton</w:t>
+      </w:r>
+      <w:proofErr w:type="spellEnd"/>
+      <w:r>
+        <w:rPr>
+          <w:sz w:val="24"/>
+          <w:szCs w:val="24"/>
+          <w:lang w:val="en-US"/>
+        </w:rPr>
+        <w:t>, C. Snook</w:t>
       </w:r>
       <w:r>
         <w:rPr>
@@ -22592,7 +24179,25 @@
           <w:szCs w:val="24"/>
           <w:lang w:val="en-US"/>
         </w:rPr>
-        <w:t>[5] J.-R. Abrial. Modeling in Event-B</w:t>
+        <w:t xml:space="preserve">[5] J.-R. </w:t>
+      </w:r>
+      <w:proofErr w:type="spellStart"/>
+      <w:r>
+        <w:rPr>
+          <w:sz w:val="24"/>
+          <w:szCs w:val="24"/>
+          <w:lang w:val="en-US"/>
+        </w:rPr>
+        <w:t>Abrial</w:t>
+      </w:r>
+      <w:proofErr w:type="spellEnd"/>
+      <w:r>
+        <w:rPr>
+          <w:sz w:val="24"/>
+          <w:szCs w:val="24"/>
+          <w:lang w:val="en-US"/>
+        </w:rPr>
+        <w:t>. Modeling in Event-B</w:t>
       </w:r>
       <w:r>
         <w:rPr>
@@ -22634,7 +24239,61 @@
           <w:szCs w:val="24"/>
           <w:lang w:val="en-US"/>
         </w:rPr>
-        <w:t>[6] D. Steinberg, F. Budinsky, M. Paternostro, E. Merks. EMF: Eclipse Modelling Framework. Addison-Wesley, 2009.</w:t>
+        <w:t xml:space="preserve">[6] D. Steinberg, F. </w:t>
+      </w:r>
+      <w:proofErr w:type="spellStart"/>
+      <w:r>
+        <w:rPr>
+          <w:sz w:val="24"/>
+          <w:szCs w:val="24"/>
+          <w:lang w:val="en-US"/>
+        </w:rPr>
+        <w:t>Budinsky</w:t>
+      </w:r>
+      <w:proofErr w:type="spellEnd"/>
+      <w:r>
+        <w:rPr>
+          <w:sz w:val="24"/>
+          <w:szCs w:val="24"/>
+          <w:lang w:val="en-US"/>
+        </w:rPr>
+        <w:t xml:space="preserve">, M. </w:t>
+      </w:r>
+      <w:proofErr w:type="spellStart"/>
+      <w:r>
+        <w:rPr>
+          <w:sz w:val="24"/>
+          <w:szCs w:val="24"/>
+          <w:lang w:val="en-US"/>
+        </w:rPr>
+        <w:t>Paternostro</w:t>
+      </w:r>
+      <w:proofErr w:type="spellEnd"/>
+      <w:r>
+        <w:rPr>
+          <w:sz w:val="24"/>
+          <w:szCs w:val="24"/>
+          <w:lang w:val="en-US"/>
+        </w:rPr>
+        <w:t xml:space="preserve">, E. </w:t>
+      </w:r>
+      <w:proofErr w:type="spellStart"/>
+      <w:r>
+        <w:rPr>
+          <w:sz w:val="24"/>
+          <w:szCs w:val="24"/>
+          <w:lang w:val="en-US"/>
+        </w:rPr>
+        <w:t>Merks</w:t>
+      </w:r>
+      <w:proofErr w:type="spellEnd"/>
+      <w:r>
+        <w:rPr>
+          <w:sz w:val="24"/>
+          <w:szCs w:val="24"/>
+          <w:lang w:val="en-US"/>
+        </w:rPr>
+        <w:t>. EMF: Eclipse Modelling Framework. Addison-Wesley, 2009.</w:t>
       </w:r>
     </w:p>
     <w:p>
@@ -22670,7 +24329,25 @@
           <w:szCs w:val="24"/>
           <w:lang w:val="en-US"/>
         </w:rPr>
-        <w:t>[8] Michel Bidoit and Peter D Mosses. CASL User Manual, volume 2900 of Lecture Notes in Computer Science. Springer, 2004.</w:t>
+        <w:t xml:space="preserve">[8] Michel </w:t>
+      </w:r>
+      <w:proofErr w:type="spellStart"/>
+      <w:r>
+        <w:rPr>
+          <w:sz w:val="24"/>
+          <w:szCs w:val="24"/>
+          <w:lang w:val="en-US"/>
+        </w:rPr>
+        <w:t>Bidoit</w:t>
+      </w:r>
+      <w:proofErr w:type="spellEnd"/>
+      <w:r>
+        <w:rPr>
+          <w:sz w:val="24"/>
+          <w:szCs w:val="24"/>
+          <w:lang w:val="en-US"/>
+        </w:rPr>
+        <w:t xml:space="preserve"> and Peter D Mosses. CASL User Manual, volume 2900 of Lecture Notes in Computer Science. Springer, 2004.</w:t>
       </w:r>
     </w:p>
     <w:p>
@@ -22713,7 +24390,27 @@
           <w:szCs w:val="24"/>
           <w:lang w:val="en-US"/>
         </w:rPr>
-        <w:t>, Electropedia del 192 Dependability</w:t>
+        <w:t>, </w:t>
+      </w:r>
+      <w:proofErr w:type="spellStart"/>
+      <w:r>
+        <w:rPr>
+          <w:i/>
+          <w:sz w:val="24"/>
+          <w:szCs w:val="24"/>
+          <w:lang w:val="en-US"/>
+        </w:rPr>
+        <w:t>Electropedia</w:t>
+      </w:r>
+      <w:proofErr w:type="spellEnd"/>
+      <w:r>
+        <w:rPr>
+          <w:i/>
+          <w:sz w:val="24"/>
+          <w:szCs w:val="24"/>
+          <w:lang w:val="en-US"/>
+        </w:rPr>
+        <w:t xml:space="preserve"> del 192 Dependability</w:t>
       </w:r>
       <w:r>
         <w:rPr>
@@ -22839,13 +24536,23 @@
         </w:rPr>
         <w:t xml:space="preserve"> </w:t>
       </w:r>
-      <w:r>
-        <w:rPr>
-          <w:sz w:val="24"/>
-          <w:szCs w:val="24"/>
-          <w:lang w:val="en-US"/>
-        </w:rPr>
-        <w:t>Modularisation in Event-B</w:t>
+      <w:proofErr w:type="spellStart"/>
+      <w:r>
+        <w:rPr>
+          <w:sz w:val="24"/>
+          <w:szCs w:val="24"/>
+          <w:lang w:val="en-US"/>
+        </w:rPr>
+        <w:t>Modularisation</w:t>
+      </w:r>
+      <w:proofErr w:type="spellEnd"/>
+      <w:r>
+        <w:rPr>
+          <w:sz w:val="24"/>
+          <w:szCs w:val="24"/>
+          <w:lang w:val="en-US"/>
+        </w:rPr>
+        <w:t xml:space="preserve"> in Event-B</w:t>
       </w:r>
     </w:p>
     <w:sectPr>

</xml_diff>